<commit_message>
Update von Handbuch und Software-Dokumentation
</commit_message>
<xml_diff>
--- a/doc/Software Dokumentation.docx
+++ b/doc/Software Dokumentation.docx
@@ -1,6 +1,6 @@
 
 <file path=word/document.xml><?xml version="1.0" encoding="utf-8"?>
-<w:document xmlns:wpc="http://schemas.microsoft.com/office/word/2010/wordprocessingCanvas" xmlns:cx="http://schemas.microsoft.com/office/drawing/2014/chartex" xmlns:cx1="http://schemas.microsoft.com/office/drawing/2015/9/8/chartex" xmlns:cx2="http://schemas.microsoft.com/office/drawing/2015/10/21/chartex" xmlns:cx3="http://schemas.microsoft.com/office/drawing/2016/5/9/chartex" xmlns:cx4="http://schemas.microsoft.com/office/drawing/2016/5/10/chartex" xmlns:cx5="http://schemas.microsoft.com/office/drawing/2016/5/11/chartex" xmlns:cx6="http://schemas.microsoft.com/office/drawing/2016/5/12/chartex" xmlns:cx7="http://schemas.microsoft.com/office/drawing/2016/5/13/chartex" xmlns:cx8="http://schemas.microsoft.com/office/drawing/2016/5/14/chartex" xmlns:mc="http://schemas.openxmlformats.org/markup-compatibility/2006" xmlns:aink="http://schemas.microsoft.com/office/drawing/2016/ink" xmlns:am3d="http://schemas.microsoft.com/office/drawing/2017/model3d" xmlns:o="urn:schemas-microsoft-com:office:office" xmlns:r="http://schemas.openxmlformats.org/officeDocument/2006/relationships" xmlns:m="http://schemas.openxmlformats.org/officeDocument/2006/math" xmlns:v="urn:schemas-microsoft-com:vml" xmlns:wp14="http://schemas.microsoft.com/office/word/2010/wordprocessingDrawing" xmlns:wp="http://schemas.openxmlformats.org/drawingml/2006/wordprocessingDrawing" xmlns:w10="urn:schemas-microsoft-com:office:word" xmlns:w="http://schemas.openxmlformats.org/wordprocessingml/2006/main" xmlns:w14="http://schemas.microsoft.com/office/word/2010/wordml" xmlns:w15="http://schemas.microsoft.com/office/word/2012/wordml" xmlns:w16cid="http://schemas.microsoft.com/office/word/2016/wordml/cid" xmlns:w16se="http://schemas.microsoft.com/office/word/2015/wordml/symex" xmlns:wpg="http://schemas.microsoft.com/office/word/2010/wordprocessingGroup" xmlns:wpi="http://schemas.microsoft.com/office/word/2010/wordprocessingInk" xmlns:wne="http://schemas.microsoft.com/office/word/2006/wordml" xmlns:wps="http://schemas.microsoft.com/office/word/2010/wordprocessingShape" mc:Ignorable="w14 w15 w16se w16cid wp14">
+<w:document xmlns:wpc="http://schemas.microsoft.com/office/word/2010/wordprocessingCanvas" xmlns:mc="http://schemas.openxmlformats.org/markup-compatibility/2006" xmlns:o="urn:schemas-microsoft-com:office:office" xmlns:r="http://schemas.openxmlformats.org/officeDocument/2006/relationships" xmlns:m="http://schemas.openxmlformats.org/officeDocument/2006/math" xmlns:v="urn:schemas-microsoft-com:vml" xmlns:wp14="http://schemas.microsoft.com/office/word/2010/wordprocessingDrawing" xmlns:wp="http://schemas.openxmlformats.org/drawingml/2006/wordprocessingDrawing" xmlns:w10="urn:schemas-microsoft-com:office:word" xmlns:w="http://schemas.openxmlformats.org/wordprocessingml/2006/main" xmlns:w14="http://schemas.microsoft.com/office/word/2010/wordml" xmlns:w15="http://schemas.microsoft.com/office/word/2012/wordml" xmlns:wpg="http://schemas.microsoft.com/office/word/2010/wordprocessingGroup" xmlns:wpi="http://schemas.microsoft.com/office/word/2010/wordprocessingInk" xmlns:wne="http://schemas.microsoft.com/office/word/2006/wordml" xmlns:wps="http://schemas.microsoft.com/office/word/2010/wordprocessingShape" mc:Ignorable="w14 w15 wp14">
   <w:body>
     <w:sdt>
       <w:sdtPr>
@@ -787,6 +787,138 @@
           </w:p>
         </w:tc>
       </w:tr>
+      <w:tr>
+        <w:trPr>
+          <w:cnfStyle w:val="000000100000" w:firstRow="0" w:lastRow="0" w:firstColumn="0" w:lastColumn="0" w:oddVBand="0" w:evenVBand="0" w:oddHBand="1" w:evenHBand="0" w:firstRowFirstColumn="0" w:firstRowLastColumn="0" w:lastRowFirstColumn="0" w:lastRowLastColumn="0"/>
+        </w:trPr>
+        <w:tc>
+          <w:tcPr>
+            <w:cnfStyle w:val="001000000000" w:firstRow="0" w:lastRow="0" w:firstColumn="1" w:lastColumn="0" w:oddVBand="0" w:evenVBand="0" w:oddHBand="0" w:evenHBand="0" w:firstRowFirstColumn="0" w:firstRowLastColumn="0" w:lastRowFirstColumn="0" w:lastRowLastColumn="0"/>
+            <w:tcW w:w="1276" w:type="dxa"/>
+          </w:tcPr>
+          <w:p>
+            <w:r>
+              <w:t>1.2</w:t>
+            </w:r>
+          </w:p>
+        </w:tc>
+        <w:tc>
+          <w:tcPr>
+            <w:tcW w:w="1701" w:type="dxa"/>
+          </w:tcPr>
+          <w:p>
+            <w:pPr>
+              <w:cnfStyle w:val="000000100000" w:firstRow="0" w:lastRow="0" w:firstColumn="0" w:lastColumn="0" w:oddVBand="0" w:evenVBand="0" w:oddHBand="1" w:evenHBand="0" w:firstRowFirstColumn="0" w:firstRowLastColumn="0" w:lastRowFirstColumn="0" w:lastRowLastColumn="0"/>
+            </w:pPr>
+            <w:r>
+              <w:t>25.10.2017</w:t>
+            </w:r>
+          </w:p>
+        </w:tc>
+        <w:tc>
+          <w:tcPr>
+            <w:tcW w:w="1559" w:type="dxa"/>
+          </w:tcPr>
+          <w:p>
+            <w:pPr>
+              <w:cnfStyle w:val="000000100000" w:firstRow="0" w:lastRow="0" w:firstColumn="0" w:lastColumn="0" w:oddVBand="0" w:evenVBand="0" w:oddHBand="1" w:evenHBand="0" w:firstRowFirstColumn="0" w:firstRowLastColumn="0" w:lastRowFirstColumn="0" w:lastRowLastColumn="0"/>
+            </w:pPr>
+            <w:r>
+              <w:t>C. Schröder</w:t>
+            </w:r>
+          </w:p>
+        </w:tc>
+        <w:tc>
+          <w:tcPr>
+            <w:tcW w:w="4526" w:type="dxa"/>
+          </w:tcPr>
+          <w:p>
+            <w:pPr>
+              <w:cnfStyle w:val="000000100000" w:firstRow="0" w:lastRow="0" w:firstColumn="0" w:lastColumn="0" w:oddVBand="0" w:evenVBand="0" w:oddHBand="1" w:evenHBand="0" w:firstRowFirstColumn="0" w:firstRowLastColumn="0" w:lastRowFirstColumn="0" w:lastRowLastColumn="0"/>
+            </w:pPr>
+            <w:r>
+              <w:t>Beschreibung zu HAN Adapter erweitert</w:t>
+            </w:r>
+          </w:p>
+        </w:tc>
+      </w:tr>
+      <w:tr>
+        <w:trPr>
+          <w:ins w:id="0" w:author="Christian Schröder" w:date="2017-11-15T14:33:00Z"/>
+        </w:trPr>
+        <w:tc>
+          <w:tcPr>
+            <w:cnfStyle w:val="001000000000" w:firstRow="0" w:lastRow="0" w:firstColumn="1" w:lastColumn="0" w:oddVBand="0" w:evenVBand="0" w:oddHBand="0" w:evenHBand="0" w:firstRowFirstColumn="0" w:firstRowLastColumn="0" w:lastRowFirstColumn="0" w:lastRowLastColumn="0"/>
+            <w:tcW w:w="1276" w:type="dxa"/>
+          </w:tcPr>
+          <w:p>
+            <w:pPr>
+              <w:rPr>
+                <w:ins w:id="1" w:author="Christian Schröder" w:date="2017-11-15T14:33:00Z"/>
+              </w:rPr>
+            </w:pPr>
+            <w:ins w:id="2" w:author="Christian Schröder" w:date="2017-11-15T14:33:00Z">
+              <w:r>
+                <w:t>1.3</w:t>
+              </w:r>
+            </w:ins>
+          </w:p>
+        </w:tc>
+        <w:tc>
+          <w:tcPr>
+            <w:tcW w:w="1701" w:type="dxa"/>
+          </w:tcPr>
+          <w:p>
+            <w:pPr>
+              <w:cnfStyle w:val="000000000000" w:firstRow="0" w:lastRow="0" w:firstColumn="0" w:lastColumn="0" w:oddVBand="0" w:evenVBand="0" w:oddHBand="0" w:evenHBand="0" w:firstRowFirstColumn="0" w:firstRowLastColumn="0" w:lastRowFirstColumn="0" w:lastRowLastColumn="0"/>
+              <w:rPr>
+                <w:ins w:id="3" w:author="Christian Schröder" w:date="2017-11-15T14:33:00Z"/>
+              </w:rPr>
+            </w:pPr>
+            <w:ins w:id="4" w:author="Christian Schröder" w:date="2017-11-15T14:33:00Z">
+              <w:r>
+                <w:t>14.11.2017</w:t>
+              </w:r>
+            </w:ins>
+          </w:p>
+        </w:tc>
+        <w:tc>
+          <w:tcPr>
+            <w:tcW w:w="1559" w:type="dxa"/>
+          </w:tcPr>
+          <w:p>
+            <w:pPr>
+              <w:cnfStyle w:val="000000000000" w:firstRow="0" w:lastRow="0" w:firstColumn="0" w:lastColumn="0" w:oddVBand="0" w:evenVBand="0" w:oddHBand="0" w:evenHBand="0" w:firstRowFirstColumn="0" w:firstRowLastColumn="0" w:lastRowFirstColumn="0" w:lastRowLastColumn="0"/>
+              <w:rPr>
+                <w:ins w:id="5" w:author="Christian Schröder" w:date="2017-11-15T14:33:00Z"/>
+              </w:rPr>
+            </w:pPr>
+            <w:ins w:id="6" w:author="Christian Schröder" w:date="2017-11-15T14:33:00Z">
+              <w:r>
+                <w:t>C. Schröder</w:t>
+              </w:r>
+            </w:ins>
+          </w:p>
+        </w:tc>
+        <w:tc>
+          <w:tcPr>
+            <w:tcW w:w="4526" w:type="dxa"/>
+          </w:tcPr>
+          <w:p>
+            <w:pPr>
+              <w:cnfStyle w:val="000000000000" w:firstRow="0" w:lastRow="0" w:firstColumn="0" w:lastColumn="0" w:oddVBand="0" w:evenVBand="0" w:oddHBand="0" w:evenHBand="0" w:firstRowFirstColumn="0" w:firstRowLastColumn="0" w:lastRowFirstColumn="0" w:lastRowLastColumn="0"/>
+              <w:rPr>
+                <w:ins w:id="7" w:author="Christian Schröder" w:date="2017-11-15T14:33:00Z"/>
+              </w:rPr>
+            </w:pPr>
+            <w:ins w:id="8" w:author="Christian Schröder" w:date="2017-11-15T14:33:00Z">
+              <w:r>
+                <w:t>Änderungen nach Abstimmung mit PTB</w:t>
+              </w:r>
+            </w:ins>
+          </w:p>
+        </w:tc>
+      </w:tr>
     </w:tbl>
     <w:p/>
     <w:p>
@@ -2739,7 +2871,7 @@
         </w:p>
       </w:sdtContent>
     </w:sdt>
-    <w:bookmarkStart w:id="0" w:name="_Toc492626530" w:displacedByCustomXml="prev"/>
+    <w:bookmarkStart w:id="9" w:name="_Toc492626530" w:displacedByCustomXml="prev"/>
     <w:p>
       <w:pPr>
         <w:rPr>
@@ -2755,8 +2887,6 @@
           <w:docGrid w:linePitch="360"/>
         </w:sectPr>
       </w:pPr>
-      <w:bookmarkStart w:id="1" w:name="_GoBack"/>
-      <w:bookmarkEnd w:id="1"/>
     </w:p>
     <w:p>
       <w:pPr>
@@ -2766,13 +2896,13 @@
           <w:numId w:val="24"/>
         </w:numPr>
       </w:pPr>
-      <w:bookmarkStart w:id="2" w:name="_Toc495435547"/>
+      <w:bookmarkStart w:id="10" w:name="_Toc495435547"/>
       <w:r>
         <w:lastRenderedPageBreak/>
         <w:t>Softwarestruktur</w:t>
       </w:r>
-      <w:bookmarkEnd w:id="0"/>
-      <w:bookmarkEnd w:id="2"/>
+      <w:bookmarkEnd w:id="9"/>
+      <w:bookmarkEnd w:id="10"/>
     </w:p>
     <w:p>
       <w:r>
@@ -3081,13 +3211,8 @@
                                 </w:r>
                                 <w:proofErr w:type="spellEnd"/>
                                 <w:r>
-                                  <w:t xml:space="preserve"> </w:t>
+                                  <w:t xml:space="preserve"> des Backendprozess</w:t>
                                 </w:r>
-                                <w:proofErr w:type="gramStart"/>
-                                <w:r>
-                                  <w:t>des Backendprozess</w:t>
-                                </w:r>
-                                <w:proofErr w:type="gramEnd"/>
                               </w:p>
                               <w:p>
                                 <w:r>
@@ -3252,8 +3377,8 @@
           <mc:Fallback>
             <w:pict>
               <v:group id="Gruppieren 14" o:spid="_x0000_s1028" style="position:absolute;margin-left:0;margin-top:.45pt;width:437.45pt;height:166.75pt;z-index:251668480;mso-position-horizontal:left;mso-position-horizontal-relative:margin" coordsize="55558,21181" o:gfxdata="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">
-                <v:group id="Gruppieren 13" o:spid="_x0000_s1029" style="position:absolute;width:55558;height:21181" coordsize="55558,21181" o:gfxdata="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">
-                  <v:rect id="Rechteck 2" o:spid="_x0000_s1030" style="position:absolute;top:2951;width:22165;height:18230;visibility:visible;mso-wrap-style:square;v-text-anchor:middle" o:gfxdata="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" fillcolor="white [3201]" strokecolor="black [3200]" strokeweight="2pt">
+                <v:group id="Gruppieren 13" o:spid="_x0000_s1029" style="position:absolute;width:55558;height:21181" coordsize="55558,21181" o:gfxdata="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">
+                  <v:rect id="Rechteck 2" o:spid="_x0000_s1030" style="position:absolute;top:2951;width:22165;height:18230;visibility:visible;mso-wrap-style:square;v-text-anchor:middle" o:gfxdata="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" fillcolor="white [3201]" strokecolor="black [3200]" strokeweight="2pt">
                     <v:textbox>
                       <w:txbxContent>
                         <w:p>
@@ -3303,7 +3428,7 @@
                       </w:txbxContent>
                     </v:textbox>
                   </v:rect>
-                  <v:rect id="Rechteck 4" o:spid="_x0000_s1031" style="position:absolute;width:10764;height:2832;visibility:visible;mso-wrap-style:square;v-text-anchor:middle" o:gfxdata="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" fillcolor="white [3201]" strokecolor="black [3200]" strokeweight="2pt">
+                  <v:rect id="Rechteck 4" o:spid="_x0000_s1031" style="position:absolute;width:10764;height:2832;visibility:visible;mso-wrap-style:square;v-text-anchor:middle" o:gfxdata="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" fillcolor="white [3201]" strokecolor="black [3200]" strokeweight="2pt">
                     <v:textbox>
                       <w:txbxContent>
                         <w:p>
@@ -3317,7 +3442,7 @@
                       </w:txbxContent>
                     </v:textbox>
                   </v:rect>
-                  <v:rect id="Rechteck 5" o:spid="_x0000_s1032" style="position:absolute;left:33392;top:3125;width:22166;height:11459;visibility:visible;mso-wrap-style:square;v-text-anchor:middle" o:gfxdata="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" fillcolor="white [3201]" strokecolor="black [3200]" strokeweight="2pt">
+                  <v:rect id="Rechteck 5" o:spid="_x0000_s1032" style="position:absolute;left:33392;top:3125;width:22166;height:11459;visibility:visible;mso-wrap-style:square;v-text-anchor:middle" o:gfxdata="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" fillcolor="white [3201]" strokecolor="black [3200]" strokeweight="2pt">
                     <v:textbox>
                       <w:txbxContent>
                         <w:p>
@@ -3330,13 +3455,8 @@
                           </w:r>
                           <w:proofErr w:type="spellEnd"/>
                           <w:r>
-                            <w:t xml:space="preserve"> </w:t>
+                            <w:t xml:space="preserve"> des Backendprozess</w:t>
                           </w:r>
-                          <w:proofErr w:type="gramStart"/>
-                          <w:r>
-                            <w:t>des Backendprozess</w:t>
-                          </w:r>
-                          <w:proofErr w:type="gramEnd"/>
                         </w:p>
                         <w:p>
                           <w:r>
@@ -3351,7 +3471,7 @@
                       </w:txbxContent>
                     </v:textbox>
                   </v:rect>
-                  <v:rect id="Rechteck 10" o:spid="_x0000_s1033" style="position:absolute;left:33392;top:173;width:10764;height:2832;visibility:visible;mso-wrap-style:square;v-text-anchor:middle" o:gfxdata="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" fillcolor="white [3201]" strokecolor="black [3200]" strokeweight="2pt">
+                  <v:rect id="Rechteck 10" o:spid="_x0000_s1033" style="position:absolute;left:33392;top:173;width:10764;height:2832;visibility:visible;mso-wrap-style:square;v-text-anchor:middle" o:gfxdata="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" fillcolor="white [3201]" strokecolor="black [3200]" strokeweight="2pt">
                     <v:textbox>
                       <w:txbxContent>
                         <w:p>
@@ -3370,10 +3490,10 @@
                   <v:path arrowok="t" fillok="f" o:connecttype="none"/>
                   <o:lock v:ext="edit" shapetype="t"/>
                 </v:shapetype>
-                <v:shape id="Gerade Verbindung mit Pfeil 11" o:spid="_x0000_s1034" type="#_x0000_t32" style="position:absolute;left:22397;top:8218;width:10764;height:115;flip:x y;visibility:visible;mso-wrap-style:square" o:connectortype="straight" o:gfxdata="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" strokecolor="#748fa7 [3044]">
+                <v:shape id="Gerade Verbindung mit Pfeil 11" o:spid="_x0000_s1034" type="#_x0000_t32" style="position:absolute;left:22397;top:8218;width:10764;height:115;flip:x y;visibility:visible;mso-wrap-style:square" o:connectortype="straight" o:gfxdata="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" strokecolor="#748fa7 [3044]">
                   <v:stroke dashstyle="dash" endarrow="block"/>
                 </v:shape>
-                <v:shape id="Textfeld 12" o:spid="_x0000_s1035" type="#_x0000_t202" style="position:absolute;left:24595;top:6133;width:7118;height:2832;visibility:visible;mso-wrap-style:none;v-text-anchor:top" o:gfxdata="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" filled="f" strokecolor="white [3212]" strokeweight=".5pt">
+                <v:shape id="Textfeld 12" o:spid="_x0000_s1035" type="#_x0000_t202" style="position:absolute;left:24595;top:6133;width:7118;height:2832;visibility:visible;mso-wrap-style:none;v-text-anchor:top" o:gfxdata="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" filled="f" strokecolor="white [3212]" strokeweight=".5pt">
                   <v:textbox>
                     <w:txbxContent>
                       <w:p>
@@ -3462,27 +3582,14 @@
                             <w:r>
                               <w:t xml:space="preserve">Abbildung </w:t>
                             </w:r>
-                            <w:r>
-                              <w:fldChar w:fldCharType="begin"/>
-                            </w:r>
-                            <w:r>
-                              <w:instrText xml:space="preserve"> SEQ Abbildung \* ARABIC </w:instrText>
-                            </w:r>
-                            <w:r>
-                              <w:fldChar w:fldCharType="separate"/>
-                            </w:r>
-                            <w:r>
-                              <w:rPr>
-                                <w:noProof/>
-                              </w:rPr>
-                              <w:t>1</w:t>
-                            </w:r>
-                            <w:r>
-                              <w:rPr>
-                                <w:noProof/>
-                              </w:rPr>
-                              <w:fldChar w:fldCharType="end"/>
-                            </w:r>
+                            <w:fldSimple w:instr=" SEQ Abbildung \* ARABIC ">
+                              <w:r>
+                                <w:rPr>
+                                  <w:noProof/>
+                                </w:rPr>
+                                <w:t>1</w:t>
+                              </w:r>
+                            </w:fldSimple>
                             <w:r>
                               <w:t xml:space="preserve"> Softwarestruktur</w:t>
                             </w:r>
@@ -3519,27 +3626,14 @@
                       <w:r>
                         <w:t xml:space="preserve">Abbildung </w:t>
                       </w:r>
-                      <w:r>
-                        <w:fldChar w:fldCharType="begin"/>
-                      </w:r>
-                      <w:r>
-                        <w:instrText xml:space="preserve"> SEQ Abbildung \* ARABIC </w:instrText>
-                      </w:r>
-                      <w:r>
-                        <w:fldChar w:fldCharType="separate"/>
-                      </w:r>
-                      <w:r>
-                        <w:rPr>
-                          <w:noProof/>
-                        </w:rPr>
-                        <w:t>1</w:t>
-                      </w:r>
-                      <w:r>
-                        <w:rPr>
-                          <w:noProof/>
-                        </w:rPr>
-                        <w:fldChar w:fldCharType="end"/>
-                      </w:r>
+                      <w:fldSimple w:instr=" SEQ Abbildung \* ARABIC ">
+                        <w:r>
+                          <w:rPr>
+                            <w:noProof/>
+                          </w:rPr>
+                          <w:t>1</w:t>
+                        </w:r>
+                      </w:fldSimple>
                       <w:r>
                         <w:t xml:space="preserve"> Softwarestruktur</w:t>
                       </w:r>
@@ -3567,27 +3661,14 @@
       <w:r>
         <w:t xml:space="preserve">Tabelle </w:t>
       </w:r>
-      <w:r>
-        <w:fldChar w:fldCharType="begin"/>
-      </w:r>
-      <w:r>
-        <w:instrText xml:space="preserve"> SEQ Tabelle \* ARABIC </w:instrText>
-      </w:r>
-      <w:r>
-        <w:fldChar w:fldCharType="separate"/>
-      </w:r>
-      <w:r>
-        <w:rPr>
-          <w:noProof/>
-        </w:rPr>
-        <w:t>1</w:t>
-      </w:r>
-      <w:r>
-        <w:rPr>
-          <w:noProof/>
-        </w:rPr>
-        <w:fldChar w:fldCharType="end"/>
-      </w:r>
+      <w:fldSimple w:instr=" SEQ Tabelle \* ARABIC ">
+        <w:r>
+          <w:rPr>
+            <w:noProof/>
+          </w:rPr>
+          <w:t>1</w:t>
+        </w:r>
+      </w:fldSimple>
       <w:r>
         <w:t xml:space="preserve"> </w:t>
       </w:r>
@@ -4016,22 +4097,22 @@
       <w:pPr>
         <w:pStyle w:val="berschrift1"/>
       </w:pPr>
-      <w:bookmarkStart w:id="3" w:name="_Toc495435548"/>
+      <w:bookmarkStart w:id="11" w:name="_Toc495435548"/>
       <w:r>
         <w:lastRenderedPageBreak/>
         <w:t>Frontend</w:t>
       </w:r>
-      <w:bookmarkEnd w:id="3"/>
+      <w:bookmarkEnd w:id="11"/>
     </w:p>
     <w:p>
       <w:pPr>
         <w:pStyle w:val="berschrift2"/>
       </w:pPr>
-      <w:bookmarkStart w:id="4" w:name="_Toc495435549"/>
+      <w:bookmarkStart w:id="12" w:name="_Toc495435549"/>
       <w:r>
         <w:t>Starten und Beenden der Anwendung</w:t>
       </w:r>
-      <w:bookmarkEnd w:id="4"/>
+      <w:bookmarkEnd w:id="12"/>
     </w:p>
     <w:p>
       <w:pPr>
@@ -4086,27 +4167,14 @@
       <w:r>
         <w:t xml:space="preserve">Abbildung </w:t>
       </w:r>
-      <w:r>
-        <w:fldChar w:fldCharType="begin"/>
-      </w:r>
-      <w:r>
-        <w:instrText xml:space="preserve"> SEQ Abbildung \* ARABIC </w:instrText>
-      </w:r>
-      <w:r>
-        <w:fldChar w:fldCharType="separate"/>
-      </w:r>
-      <w:r>
-        <w:rPr>
-          <w:noProof/>
-        </w:rPr>
-        <w:t>2</w:t>
-      </w:r>
-      <w:r>
-        <w:rPr>
-          <w:noProof/>
-        </w:rPr>
-        <w:fldChar w:fldCharType="end"/>
-      </w:r>
+      <w:fldSimple w:instr=" SEQ Abbildung \* ARABIC ">
+        <w:r>
+          <w:rPr>
+            <w:noProof/>
+          </w:rPr>
+          <w:t>2</w:t>
+        </w:r>
+      </w:fldSimple>
       <w:r>
         <w:t xml:space="preserve"> Lebenszyklus Frontend</w:t>
       </w:r>
@@ -4118,16 +4186,16 @@
       <w:pPr>
         <w:pStyle w:val="berschrift3"/>
       </w:pPr>
-      <w:bookmarkStart w:id="5" w:name="_Ref493159432"/>
-      <w:bookmarkStart w:id="6" w:name="_Toc495435550"/>
+      <w:bookmarkStart w:id="13" w:name="_Ref493159432"/>
+      <w:bookmarkStart w:id="14" w:name="_Toc495435550"/>
       <w:r>
         <w:t>Implementierung</w:t>
       </w:r>
       <w:r>
         <w:t xml:space="preserve"> Integritätscheck</w:t>
       </w:r>
-      <w:bookmarkEnd w:id="5"/>
-      <w:bookmarkEnd w:id="6"/>
+      <w:bookmarkEnd w:id="13"/>
+      <w:bookmarkEnd w:id="14"/>
     </w:p>
     <w:p>
       <w:r>
@@ -4163,12 +4231,10 @@
         <w:t xml:space="preserve"> </w:t>
       </w:r>
       <w:proofErr w:type="spellStart"/>
-      <w:proofErr w:type="gramStart"/>
       <w:r>
         <w:t>app.asar</w:t>
       </w:r>
       <w:proofErr w:type="spellEnd"/>
-      <w:proofErr w:type="gramEnd"/>
       <w:r>
         <w:t xml:space="preserve"> </w:t>
       </w:r>
@@ -4248,7 +4314,7 @@
           <w:lang w:val="en-US"/>
         </w:rPr>
       </w:pPr>
-      <w:bookmarkStart w:id="7" w:name="_Toc495435551"/>
+      <w:bookmarkStart w:id="15" w:name="_Toc495435551"/>
       <w:r>
         <w:rPr>
           <w:lang w:val="en-US"/>
@@ -4273,9 +4339,17 @@
         <w:rPr>
           <w:lang w:val="en-US"/>
         </w:rPr>
-        <w:t>des Backends</w:t>
-      </w:r>
-      <w:bookmarkEnd w:id="7"/>
+        <w:t xml:space="preserve">des </w:t>
+      </w:r>
+      <w:proofErr w:type="spellStart"/>
+      <w:r>
+        <w:rPr>
+          <w:lang w:val="en-US"/>
+        </w:rPr>
+        <w:t>Backends</w:t>
+      </w:r>
+      <w:bookmarkEnd w:id="15"/>
+      <w:proofErr w:type="spellEnd"/>
     </w:p>
     <w:p>
       <w:r>
@@ -4329,17 +4403,12 @@
         <w:t xml:space="preserve">zu finden und gibt diesen über STDOUT an den aufrufenden Prozess zurück. In der </w:t>
       </w:r>
       <w:proofErr w:type="spellStart"/>
-      <w:proofErr w:type="gramStart"/>
       <w:r>
         <w:t>main</w:t>
       </w:r>
       <w:proofErr w:type="spellEnd"/>
       <w:r>
-        <w:t>(</w:t>
-      </w:r>
-      <w:proofErr w:type="gramEnd"/>
-      <w:r>
-        <w:t xml:space="preserve">)-Funktion des </w:t>
+        <w:t xml:space="preserve">()-Funktion des </w:t>
       </w:r>
       <w:proofErr w:type="spellStart"/>
       <w:r>
@@ -4398,7 +4467,23 @@
       </w:r>
       <w:proofErr w:type="spellEnd"/>
       <w:r>
-        <w:t xml:space="preserve"> wird dynamisch zur Laufzeit erzeugt. Als Common Name wird dabei der RIPEMD-160 Hashwert der Backend-Assembly eingetragen. Als Input für die Hashwertberechnung gehen alle Bytes derjenigen Assembly ein, welche die Klasse </w:t>
+        <w:t xml:space="preserve"> wird dynamisch zur Laufzeit erzeugt. Als Common Name wird dabei der RIPEMD-160 Hashwert der Backend-</w:t>
+      </w:r>
+      <w:proofErr w:type="spellStart"/>
+      <w:r>
+        <w:t>Assembly</w:t>
+      </w:r>
+      <w:proofErr w:type="spellEnd"/>
+      <w:r>
+        <w:t xml:space="preserve"> eingetragen. Als Input für die Hashwertberechnung gehen alle Bytes derjenigen </w:t>
+      </w:r>
+      <w:proofErr w:type="spellStart"/>
+      <w:r>
+        <w:t>Assembly</w:t>
+      </w:r>
+      <w:proofErr w:type="spellEnd"/>
+      <w:r>
+        <w:t xml:space="preserve"> ein, welche die Klasse </w:t>
       </w:r>
       <w:proofErr w:type="spellStart"/>
       <w:r>
@@ -4447,13 +4532,13 @@
       <w:pPr>
         <w:pStyle w:val="berschrift3"/>
       </w:pPr>
-      <w:bookmarkStart w:id="8" w:name="_Ref493159554"/>
-      <w:bookmarkStart w:id="9" w:name="_Toc495435552"/>
+      <w:bookmarkStart w:id="16" w:name="_Ref493159554"/>
+      <w:bookmarkStart w:id="17" w:name="_Toc495435552"/>
       <w:r>
         <w:t>Identität der Software</w:t>
       </w:r>
-      <w:bookmarkEnd w:id="8"/>
-      <w:bookmarkEnd w:id="9"/>
+      <w:bookmarkEnd w:id="16"/>
+      <w:bookmarkEnd w:id="17"/>
     </w:p>
     <w:p>
       <w:r>
@@ -4471,40 +4556,84 @@
     <w:p>
       <w:pPr>
         <w:ind w:firstLine="720"/>
+        <w:rPr>
+          <w:lang w:val="en-GB"/>
+          <w:rPrChange w:id="18" w:author="Christian Schröder" w:date="2017-11-15T13:45:00Z">
+            <w:rPr/>
+          </w:rPrChange>
+        </w:rPr>
       </w:pPr>
       <w:r>
+        <w:rPr>
+          <w:lang w:val="en-GB"/>
+          <w:rPrChange w:id="19" w:author="Christian Schröder" w:date="2017-11-15T13:45:00Z">
+            <w:rPr/>
+          </w:rPrChange>
+        </w:rPr>
         <w:t>- TRuDI.exe</w:t>
       </w:r>
     </w:p>
     <w:p>
       <w:pPr>
         <w:ind w:firstLine="720"/>
+        <w:rPr>
+          <w:lang w:val="en-GB"/>
+          <w:rPrChange w:id="20" w:author="Christian Schröder" w:date="2017-11-15T13:45:00Z">
+            <w:rPr/>
+          </w:rPrChange>
+        </w:rPr>
       </w:pPr>
       <w:r>
+        <w:rPr>
+          <w:lang w:val="en-GB"/>
+          <w:rPrChange w:id="21" w:author="Christian Schröder" w:date="2017-11-15T13:45:00Z">
+            <w:rPr/>
+          </w:rPrChange>
+        </w:rPr>
         <w:t xml:space="preserve">- </w:t>
       </w:r>
       <w:proofErr w:type="spellStart"/>
-      <w:proofErr w:type="gramStart"/>
-      <w:r>
+      <w:r>
+        <w:rPr>
+          <w:lang w:val="en-GB"/>
+          <w:rPrChange w:id="22" w:author="Christian Schröder" w:date="2017-11-15T13:45:00Z">
+            <w:rPr/>
+          </w:rPrChange>
+        </w:rPr>
         <w:t>app.asar</w:t>
       </w:r>
       <w:proofErr w:type="spellEnd"/>
-      <w:proofErr w:type="gramEnd"/>
     </w:p>
     <w:p>
       <w:pPr>
         <w:ind w:firstLine="720"/>
+        <w:rPr>
+          <w:lang w:val="en-GB"/>
+          <w:rPrChange w:id="23" w:author="Christian Schröder" w:date="2017-11-15T13:45:00Z">
+            <w:rPr/>
+          </w:rPrChange>
+        </w:rPr>
       </w:pPr>
       <w:r>
+        <w:rPr>
+          <w:lang w:val="en-GB"/>
+          <w:rPrChange w:id="24" w:author="Christian Schröder" w:date="2017-11-15T13:45:00Z">
+            <w:rPr/>
+          </w:rPrChange>
+        </w:rPr>
         <w:t xml:space="preserve">- </w:t>
       </w:r>
       <w:proofErr w:type="spellStart"/>
-      <w:proofErr w:type="gramStart"/>
-      <w:r>
+      <w:r>
+        <w:rPr>
+          <w:lang w:val="en-GB"/>
+          <w:rPrChange w:id="25" w:author="Christian Schröder" w:date="2017-11-15T13:45:00Z">
+            <w:rPr/>
+          </w:rPrChange>
+        </w:rPr>
         <w:t>electron.asar</w:t>
       </w:r>
       <w:proofErr w:type="spellEnd"/>
-      <w:proofErr w:type="gramEnd"/>
     </w:p>
     <w:p>
       <w:r>
@@ -4515,27 +4644,27 @@
       <w:pPr>
         <w:pStyle w:val="berschrift1"/>
       </w:pPr>
-      <w:bookmarkStart w:id="10" w:name="_Ref493150984"/>
-      <w:bookmarkStart w:id="11" w:name="_Toc495435553"/>
+      <w:bookmarkStart w:id="26" w:name="_Ref493150984"/>
+      <w:bookmarkStart w:id="27" w:name="_Toc495435553"/>
       <w:r>
         <w:lastRenderedPageBreak/>
         <w:t>Benutzeroberfläche</w:t>
       </w:r>
-      <w:bookmarkEnd w:id="10"/>
-      <w:bookmarkEnd w:id="11"/>
+      <w:bookmarkEnd w:id="26"/>
+      <w:bookmarkEnd w:id="27"/>
     </w:p>
     <w:p>
       <w:pPr>
         <w:pStyle w:val="berschrift2"/>
       </w:pPr>
-      <w:bookmarkStart w:id="12" w:name="_Toc495435554"/>
+      <w:bookmarkStart w:id="28" w:name="_Toc495435554"/>
       <w:r>
         <w:t xml:space="preserve">Übersicht der </w:t>
       </w:r>
       <w:r>
         <w:t>Ansichten</w:t>
       </w:r>
-      <w:bookmarkEnd w:id="12"/>
+      <w:bookmarkEnd w:id="28"/>
     </w:p>
     <w:p>
       <w:pPr>
@@ -4568,27 +4697,14 @@
       <w:r>
         <w:t xml:space="preserve">Abbildung </w:t>
       </w:r>
-      <w:r>
-        <w:fldChar w:fldCharType="begin"/>
-      </w:r>
-      <w:r>
-        <w:instrText xml:space="preserve"> SEQ Abbildung \* ARABIC </w:instrText>
-      </w:r>
-      <w:r>
-        <w:fldChar w:fldCharType="separate"/>
-      </w:r>
-      <w:r>
-        <w:rPr>
-          <w:noProof/>
-        </w:rPr>
-        <w:t>3</w:t>
-      </w:r>
-      <w:r>
-        <w:rPr>
-          <w:noProof/>
-        </w:rPr>
-        <w:fldChar w:fldCharType="end"/>
-      </w:r>
+      <w:fldSimple w:instr=" SEQ Abbildung \* ARABIC ">
+        <w:r>
+          <w:rPr>
+            <w:noProof/>
+          </w:rPr>
+          <w:t>3</w:t>
+        </w:r>
+      </w:fldSimple>
       <w:r>
         <w:t xml:space="preserve"> Hierarchie der Anwendungsdialoge</w:t>
       </w:r>
@@ -4597,11 +4713,11 @@
       <w:pPr>
         <w:pStyle w:val="berschrift2"/>
       </w:pPr>
-      <w:bookmarkStart w:id="13" w:name="_Toc495435555"/>
+      <w:bookmarkStart w:id="29" w:name="_Toc495435555"/>
       <w:r>
         <w:t>Beschreibung der Ansichten</w:t>
       </w:r>
-      <w:bookmarkEnd w:id="13"/>
+      <w:bookmarkEnd w:id="29"/>
     </w:p>
     <w:p>
       <w:r>
@@ -4637,18 +4753,18 @@
       <w:pPr>
         <w:pStyle w:val="berschrift2"/>
       </w:pPr>
-      <w:bookmarkStart w:id="14" w:name="_Toc495435556"/>
+      <w:bookmarkStart w:id="30" w:name="_Toc495435556"/>
       <w:r>
         <w:lastRenderedPageBreak/>
         <w:t>Backend</w:t>
       </w:r>
-      <w:bookmarkEnd w:id="14"/>
+      <w:bookmarkEnd w:id="30"/>
     </w:p>
     <w:p>
       <w:pPr>
         <w:pStyle w:val="berschrift3"/>
       </w:pPr>
-      <w:bookmarkStart w:id="15" w:name="_Toc495435557"/>
+      <w:bookmarkStart w:id="31" w:name="_Toc495435557"/>
       <w:r>
         <w:t xml:space="preserve">Übersicht der Komponenten des </w:t>
       </w:r>
@@ -4656,7 +4772,7 @@
       <w:r>
         <w:t>Backends</w:t>
       </w:r>
-      <w:bookmarkEnd w:id="15"/>
+      <w:bookmarkEnd w:id="31"/>
       <w:proofErr w:type="spellEnd"/>
     </w:p>
     <w:p>
@@ -4725,27 +4841,14 @@
       <w:r>
         <w:t xml:space="preserve">Abbildung </w:t>
       </w:r>
-      <w:r>
-        <w:fldChar w:fldCharType="begin"/>
-      </w:r>
-      <w:r>
-        <w:instrText xml:space="preserve"> SEQ Abbildung \* ARABIC </w:instrText>
-      </w:r>
-      <w:r>
-        <w:fldChar w:fldCharType="separate"/>
-      </w:r>
-      <w:r>
-        <w:rPr>
-          <w:noProof/>
-        </w:rPr>
-        <w:t>4</w:t>
-      </w:r>
-      <w:r>
-        <w:rPr>
-          <w:noProof/>
-        </w:rPr>
-        <w:fldChar w:fldCharType="end"/>
-      </w:r>
+      <w:fldSimple w:instr=" SEQ Abbildung \* ARABIC ">
+        <w:r>
+          <w:rPr>
+            <w:noProof/>
+          </w:rPr>
+          <w:t>4</w:t>
+        </w:r>
+      </w:fldSimple>
       <w:r>
         <w:t xml:space="preserve"> Pakete des </w:t>
       </w:r>
@@ -4922,8 +5025,13 @@
         <w:t xml:space="preserve"> für die Präsentation der Daten und die Verarbeitung von Benutzereingaben.</w:t>
       </w:r>
       <w:r>
-        <w:t xml:space="preserve"> Alle HTML-Inhalte werden durch die Controller erzeugt und per Razor</w:t>
-      </w:r>
+        <w:t xml:space="preserve"> Alle HTML-Inhalte werden durch die Controller erzeugt und per </w:t>
+      </w:r>
+      <w:proofErr w:type="spellStart"/>
+      <w:r>
+        <w:t>Razor</w:t>
+      </w:r>
+      <w:proofErr w:type="spellEnd"/>
       <w:r>
         <w:t>-</w:t>
       </w:r>
@@ -4943,21 +5051,27 @@
       <w:pPr>
         <w:pStyle w:val="berschrift3"/>
       </w:pPr>
-      <w:bookmarkStart w:id="16" w:name="_Ref493157556"/>
-      <w:bookmarkStart w:id="17" w:name="_Ref493157576"/>
-      <w:bookmarkStart w:id="18" w:name="_Ref493157593"/>
-      <w:bookmarkStart w:id="19" w:name="_Toc495435558"/>
+      <w:bookmarkStart w:id="32" w:name="_Ref493157556"/>
+      <w:bookmarkStart w:id="33" w:name="_Ref493157576"/>
+      <w:bookmarkStart w:id="34" w:name="_Ref493157593"/>
+      <w:bookmarkStart w:id="35" w:name="_Toc495435558"/>
       <w:r>
         <w:t>Gerätekommunikation</w:t>
       </w:r>
-      <w:bookmarkEnd w:id="16"/>
-      <w:bookmarkEnd w:id="17"/>
-      <w:bookmarkEnd w:id="18"/>
-      <w:bookmarkEnd w:id="19"/>
+      <w:bookmarkEnd w:id="32"/>
+      <w:bookmarkEnd w:id="33"/>
+      <w:bookmarkEnd w:id="34"/>
+      <w:bookmarkEnd w:id="35"/>
     </w:p>
     <w:p>
       <w:r>
-        <w:t xml:space="preserve">Die Kommunikation mit SMGWs erfolgt über einen herstellerspezifischen Adapter welcher der Schnittstelle </w:t>
+        <w:t xml:space="preserve">Die Kommunikation mit SMGWs erfolgt über einen herstellerspezifischen Adapter welcher </w:t>
+      </w:r>
+      <w:r>
+        <w:t>die</w:t>
+      </w:r>
+      <w:r>
+        <w:t xml:space="preserve"> Schnittstelle </w:t>
       </w:r>
       <w:hyperlink r:id="rId24" w:history="1">
         <w:proofErr w:type="spellStart"/>
@@ -5377,27 +5491,14 @@
       <w:r>
         <w:t xml:space="preserve">Tabelle </w:t>
       </w:r>
-      <w:r>
-        <w:fldChar w:fldCharType="begin"/>
-      </w:r>
-      <w:r>
-        <w:instrText xml:space="preserve"> SEQ Tabelle \* ARABIC </w:instrText>
-      </w:r>
-      <w:r>
-        <w:fldChar w:fldCharType="separate"/>
-      </w:r>
-      <w:r>
-        <w:rPr>
-          <w:noProof/>
-        </w:rPr>
-        <w:t>2</w:t>
-      </w:r>
-      <w:r>
-        <w:rPr>
-          <w:noProof/>
-        </w:rPr>
-        <w:fldChar w:fldCharType="end"/>
-      </w:r>
+      <w:fldSimple w:instr=" SEQ Tabelle \* ARABIC ">
+        <w:r>
+          <w:rPr>
+            <w:noProof/>
+          </w:rPr>
+          <w:t>2</w:t>
+        </w:r>
+      </w:fldSimple>
       <w:r>
         <w:t xml:space="preserve"> </w:t>
       </w:r>
@@ -5407,7 +5508,15 @@
     </w:p>
     <w:p>
       <w:r>
-        <w:t xml:space="preserve">Die Adapter werden als Assembly in der Klasse </w:t>
+        <w:t xml:space="preserve">Die Adapter werden als </w:t>
+      </w:r>
+      <w:proofErr w:type="spellStart"/>
+      <w:r>
+        <w:t>Assembly</w:t>
+      </w:r>
+      <w:proofErr w:type="spellEnd"/>
+      <w:r>
+        <w:t xml:space="preserve"> in der Klasse </w:t>
       </w:r>
       <w:proofErr w:type="spellStart"/>
       <w:r>
@@ -5418,7 +5527,15 @@
       </w:r>
       <w:proofErr w:type="spellEnd"/>
       <w:r>
-        <w:t xml:space="preserve"> registriert. Der Name der Assembly </w:t>
+        <w:t xml:space="preserve"> registriert. Der Name der </w:t>
+      </w:r>
+      <w:proofErr w:type="spellStart"/>
+      <w:r>
+        <w:t>Assembly</w:t>
+      </w:r>
+      <w:proofErr w:type="spellEnd"/>
+      <w:r>
+        <w:t xml:space="preserve"> </w:t>
       </w:r>
       <w:r>
         <w:t xml:space="preserve">und der darin enthaltenen Implementierung von </w:t>
@@ -5488,7 +5605,6 @@
         </w:rPr>
       </w:pPr>
       <w:proofErr w:type="spellStart"/>
-      <w:proofErr w:type="gramStart"/>
       <w:r>
         <w:rPr>
           <w:rStyle w:val="n"/>
@@ -5545,7 +5661,6 @@
         <w:t>Example</w:t>
       </w:r>
       <w:proofErr w:type="spellEnd"/>
-      <w:proofErr w:type="gramEnd"/>
     </w:p>
     <w:p>
       <w:pPr>
@@ -5557,74 +5672,75 @@
     <w:p>
       <w:pPr>
         <w:rPr>
+          <w:rPrChange w:id="36" w:author="Christian Schröder" w:date="2017-11-15T13:45:00Z">
+            <w:rPr>
+              <w:lang w:val="en-US"/>
+            </w:rPr>
+          </w:rPrChange>
+        </w:rPr>
+      </w:pPr>
+      <w:r>
+        <w:rPr>
+          <w:rPrChange w:id="37" w:author="Christian Schröder" w:date="2017-11-15T13:45:00Z">
+            <w:rPr>
+              <w:lang w:val="en-US"/>
+            </w:rPr>
+          </w:rPrChange>
+        </w:rPr>
+        <w:t xml:space="preserve">Namespace und Name der Klasse welche </w:t>
+      </w:r>
+      <w:r>
+        <w:fldChar w:fldCharType="begin"/>
+      </w:r>
+      <w:r>
+        <w:instrText xml:space="preserve"> HYPERLINK "https://bitbucket.org/dzgtrudi/trudi/src/master/src/TRuDI.HanAdapter.Interface/IHanAdapter.cs" </w:instrText>
+      </w:r>
+      <w:r>
+        <w:fldChar w:fldCharType="separate"/>
+      </w:r>
+      <w:proofErr w:type="spellStart"/>
+      <w:r>
+        <w:rPr>
+          <w:rStyle w:val="Hyperlink"/>
+          <w:i/>
+          <w:rPrChange w:id="38" w:author="Christian Schröder" w:date="2017-11-15T13:45:00Z">
+            <w:rPr>
+              <w:rStyle w:val="Hyperlink"/>
+              <w:i/>
+              <w:lang w:val="en-US"/>
+            </w:rPr>
+          </w:rPrChange>
+        </w:rPr>
+        <w:t>IHanAdapter</w:t>
+      </w:r>
+      <w:proofErr w:type="spellEnd"/>
+      <w:r>
+        <w:rPr>
+          <w:rStyle w:val="Hyperlink"/>
+          <w:i/>
           <w:lang w:val="en-US"/>
         </w:rPr>
-      </w:pPr>
+        <w:fldChar w:fldCharType="end"/>
+      </w:r>
       <w:r>
         <w:rPr>
-          <w:lang w:val="en-US"/>
-        </w:rPr>
-        <w:t xml:space="preserve">Namespace und Name der </w:t>
-      </w:r>
-      <w:proofErr w:type="spellStart"/>
-      <w:r>
-        <w:rPr>
-          <w:lang w:val="en-US"/>
-        </w:rPr>
-        <w:t>Klasse</w:t>
-      </w:r>
-      <w:proofErr w:type="spellEnd"/>
-      <w:r>
-        <w:rPr>
-          <w:lang w:val="en-US"/>
+          <w:rPrChange w:id="39" w:author="Christian Schröder" w:date="2017-11-15T13:45:00Z">
+            <w:rPr>
+              <w:lang w:val="en-US"/>
+            </w:rPr>
+          </w:rPrChange>
         </w:rPr>
         <w:t xml:space="preserve"> </w:t>
       </w:r>
-      <w:proofErr w:type="spellStart"/>
       <w:r>
         <w:rPr>
-          <w:lang w:val="en-US"/>
+          <w:rPrChange w:id="40" w:author="Christian Schröder" w:date="2017-11-15T13:45:00Z">
+            <w:rPr>
+              <w:lang w:val="en-US"/>
+            </w:rPr>
+          </w:rPrChange>
         </w:rPr>
-        <w:t>welche</w:t>
-      </w:r>
-      <w:proofErr w:type="spellEnd"/>
-      <w:r>
-        <w:rPr>
-          <w:lang w:val="en-US"/>
-        </w:rPr>
-        <w:t xml:space="preserve"> </w:t>
-      </w:r>
-      <w:hyperlink r:id="rId31" w:history="1">
-        <w:proofErr w:type="spellStart"/>
-        <w:r>
-          <w:rPr>
-            <w:rStyle w:val="Hyperlink"/>
-            <w:i/>
-            <w:lang w:val="en-US"/>
-          </w:rPr>
-          <w:t>IHanAdapter</w:t>
-        </w:r>
-        <w:proofErr w:type="spellEnd"/>
-      </w:hyperlink>
-      <w:r>
-        <w:rPr>
-          <w:lang w:val="en-US"/>
-        </w:rPr>
-        <w:t xml:space="preserve"> </w:t>
-      </w:r>
-      <w:proofErr w:type="spellStart"/>
-      <w:r>
-        <w:rPr>
-          <w:lang w:val="en-US"/>
-        </w:rPr>
-        <w:t>implementiert</w:t>
-      </w:r>
-      <w:proofErr w:type="spellEnd"/>
-      <w:r>
-        <w:rPr>
-          <w:lang w:val="en-US"/>
-        </w:rPr>
-        <w:t>:</w:t>
+        <w:t>implementiert:</w:t>
       </w:r>
     </w:p>
     <w:p>
@@ -5645,6 +5761,7 @@
           <w:lang w:val="en-GB"/>
         </w:rPr>
       </w:pPr>
+      <w:proofErr w:type="gramStart"/>
       <w:r>
         <w:rPr>
           <w:rStyle w:val="k"/>
@@ -5658,6 +5775,7 @@
         </w:rPr>
         <w:t>namespace</w:t>
       </w:r>
+      <w:proofErr w:type="gramEnd"/>
       <w:r>
         <w:rPr>
           <w:rFonts w:ascii="Consolas" w:hAnsi="Consolas"/>
@@ -5669,7 +5787,6 @@
         <w:t xml:space="preserve"> </w:t>
       </w:r>
       <w:proofErr w:type="spellStart"/>
-      <w:proofErr w:type="gramStart"/>
       <w:r>
         <w:rPr>
           <w:rStyle w:val="nn"/>
@@ -5682,7 +5799,6 @@
         <w:t>TRuDI.HanAdapter.Example</w:t>
       </w:r>
       <w:proofErr w:type="spellEnd"/>
-      <w:proofErr w:type="gramEnd"/>
     </w:p>
     <w:p>
       <w:pPr>
@@ -5729,6 +5845,15 @@
           <w:color w:val="172B4D"/>
           <w:sz w:val="18"/>
           <w:szCs w:val="18"/>
+          <w:lang w:val="en-GB"/>
+          <w:rPrChange w:id="41" w:author="Christian Schröder" w:date="2017-11-15T13:45:00Z">
+            <w:rPr>
+              <w:rFonts w:ascii="Consolas" w:hAnsi="Consolas"/>
+              <w:color w:val="172B4D"/>
+              <w:sz w:val="18"/>
+              <w:szCs w:val="18"/>
+            </w:rPr>
+          </w:rPrChange>
         </w:rPr>
       </w:pPr>
       <w:r>
@@ -5741,7 +5866,7 @@
         </w:rPr>
         <w:t xml:space="preserve">   </w:t>
       </w:r>
-      <w:proofErr w:type="spellStart"/>
+      <w:proofErr w:type="gramStart"/>
       <w:r>
         <w:rPr>
           <w:rStyle w:val="k"/>
@@ -5751,20 +5876,40 @@
           <w:color w:val="172B4D"/>
           <w:sz w:val="18"/>
           <w:szCs w:val="18"/>
+          <w:lang w:val="en-GB"/>
+          <w:rPrChange w:id="42" w:author="Christian Schröder" w:date="2017-11-15T13:45:00Z">
+            <w:rPr>
+              <w:rStyle w:val="k"/>
+              <w:rFonts w:ascii="Consolas" w:hAnsi="Consolas"/>
+              <w:b/>
+              <w:bCs/>
+              <w:color w:val="172B4D"/>
+              <w:sz w:val="18"/>
+              <w:szCs w:val="18"/>
+            </w:rPr>
+          </w:rPrChange>
         </w:rPr>
         <w:t>public</w:t>
       </w:r>
-      <w:proofErr w:type="spellEnd"/>
+      <w:proofErr w:type="gramEnd"/>
       <w:r>
         <w:rPr>
           <w:rFonts w:ascii="Consolas" w:hAnsi="Consolas"/>
           <w:color w:val="172B4D"/>
           <w:sz w:val="18"/>
           <w:szCs w:val="18"/>
+          <w:lang w:val="en-GB"/>
+          <w:rPrChange w:id="43" w:author="Christian Schröder" w:date="2017-11-15T13:45:00Z">
+            <w:rPr>
+              <w:rFonts w:ascii="Consolas" w:hAnsi="Consolas"/>
+              <w:color w:val="172B4D"/>
+              <w:sz w:val="18"/>
+              <w:szCs w:val="18"/>
+            </w:rPr>
+          </w:rPrChange>
         </w:rPr>
         <w:t xml:space="preserve"> </w:t>
       </w:r>
-      <w:proofErr w:type="spellStart"/>
       <w:r>
         <w:rPr>
           <w:rStyle w:val="k"/>
@@ -5774,21 +5919,40 @@
           <w:color w:val="172B4D"/>
           <w:sz w:val="18"/>
           <w:szCs w:val="18"/>
+          <w:lang w:val="en-GB"/>
+          <w:rPrChange w:id="44" w:author="Christian Schröder" w:date="2017-11-15T13:45:00Z">
+            <w:rPr>
+              <w:rStyle w:val="k"/>
+              <w:rFonts w:ascii="Consolas" w:hAnsi="Consolas"/>
+              <w:b/>
+              <w:bCs/>
+              <w:color w:val="172B4D"/>
+              <w:sz w:val="18"/>
+              <w:szCs w:val="18"/>
+            </w:rPr>
+          </w:rPrChange>
         </w:rPr>
         <w:t>class</w:t>
       </w:r>
-      <w:proofErr w:type="spellEnd"/>
       <w:r>
         <w:rPr>
           <w:rFonts w:ascii="Consolas" w:hAnsi="Consolas"/>
           <w:color w:val="172B4D"/>
           <w:sz w:val="18"/>
           <w:szCs w:val="18"/>
+          <w:lang w:val="en-GB"/>
+          <w:rPrChange w:id="45" w:author="Christian Schröder" w:date="2017-11-15T13:45:00Z">
+            <w:rPr>
+              <w:rFonts w:ascii="Consolas" w:hAnsi="Consolas"/>
+              <w:color w:val="172B4D"/>
+              <w:sz w:val="18"/>
+              <w:szCs w:val="18"/>
+            </w:rPr>
+          </w:rPrChange>
         </w:rPr>
         <w:t xml:space="preserve"> </w:t>
       </w:r>
       <w:proofErr w:type="spellStart"/>
-      <w:proofErr w:type="gramStart"/>
       <w:r>
         <w:rPr>
           <w:rStyle w:val="nc"/>
@@ -5798,6 +5962,18 @@
           <w:color w:val="445588"/>
           <w:sz w:val="18"/>
           <w:szCs w:val="18"/>
+          <w:lang w:val="en-GB"/>
+          <w:rPrChange w:id="46" w:author="Christian Schröder" w:date="2017-11-15T13:45:00Z">
+            <w:rPr>
+              <w:rStyle w:val="nc"/>
+              <w:rFonts w:ascii="Consolas" w:hAnsi="Consolas"/>
+              <w:b/>
+              <w:bCs/>
+              <w:color w:val="445588"/>
+              <w:sz w:val="18"/>
+              <w:szCs w:val="18"/>
+            </w:rPr>
+          </w:rPrChange>
         </w:rPr>
         <w:t>HanAdapterExample</w:t>
       </w:r>
@@ -5808,6 +5984,15 @@
           <w:color w:val="172B4D"/>
           <w:sz w:val="18"/>
           <w:szCs w:val="18"/>
+          <w:lang w:val="en-GB"/>
+          <w:rPrChange w:id="47" w:author="Christian Schröder" w:date="2017-11-15T13:45:00Z">
+            <w:rPr>
+              <w:rFonts w:ascii="Consolas" w:hAnsi="Consolas"/>
+              <w:color w:val="172B4D"/>
+              <w:sz w:val="18"/>
+              <w:szCs w:val="18"/>
+            </w:rPr>
+          </w:rPrChange>
         </w:rPr>
         <w:t xml:space="preserve"> </w:t>
       </w:r>
@@ -5818,16 +6003,34 @@
           <w:color w:val="172B4D"/>
           <w:sz w:val="18"/>
           <w:szCs w:val="18"/>
+          <w:lang w:val="en-GB"/>
+          <w:rPrChange w:id="48" w:author="Christian Schröder" w:date="2017-11-15T13:45:00Z">
+            <w:rPr>
+              <w:rStyle w:val="p"/>
+              <w:rFonts w:ascii="Consolas" w:hAnsi="Consolas"/>
+              <w:color w:val="172B4D"/>
+              <w:sz w:val="18"/>
+              <w:szCs w:val="18"/>
+            </w:rPr>
+          </w:rPrChange>
         </w:rPr>
         <w:t>:</w:t>
       </w:r>
-      <w:proofErr w:type="gramEnd"/>
       <w:r>
         <w:rPr>
           <w:rFonts w:ascii="Consolas" w:hAnsi="Consolas"/>
           <w:color w:val="172B4D"/>
           <w:sz w:val="18"/>
           <w:szCs w:val="18"/>
+          <w:lang w:val="en-GB"/>
+          <w:rPrChange w:id="49" w:author="Christian Schröder" w:date="2017-11-15T13:45:00Z">
+            <w:rPr>
+              <w:rFonts w:ascii="Consolas" w:hAnsi="Consolas"/>
+              <w:color w:val="172B4D"/>
+              <w:sz w:val="18"/>
+              <w:szCs w:val="18"/>
+            </w:rPr>
+          </w:rPrChange>
         </w:rPr>
         <w:t xml:space="preserve"> </w:t>
       </w:r>
@@ -5839,6 +6042,16 @@
           <w:color w:val="172B4D"/>
           <w:sz w:val="18"/>
           <w:szCs w:val="18"/>
+          <w:lang w:val="en-GB"/>
+          <w:rPrChange w:id="50" w:author="Christian Schröder" w:date="2017-11-15T13:45:00Z">
+            <w:rPr>
+              <w:rStyle w:val="n"/>
+              <w:rFonts w:ascii="Consolas" w:hAnsi="Consolas"/>
+              <w:color w:val="172B4D"/>
+              <w:sz w:val="18"/>
+              <w:szCs w:val="18"/>
+            </w:rPr>
+          </w:rPrChange>
         </w:rPr>
         <w:t>IHanAdapter</w:t>
       </w:r>
@@ -5867,6 +6080,15 @@
           <w:color w:val="172B4D"/>
           <w:sz w:val="18"/>
           <w:szCs w:val="18"/>
+          <w:lang w:val="en-GB"/>
+          <w:rPrChange w:id="51" w:author="Christian Schröder" w:date="2017-11-15T13:45:00Z">
+            <w:rPr>
+              <w:rFonts w:ascii="Consolas" w:hAnsi="Consolas"/>
+              <w:color w:val="172B4D"/>
+              <w:sz w:val="18"/>
+              <w:szCs w:val="18"/>
+            </w:rPr>
+          </w:rPrChange>
         </w:rPr>
         <w:t xml:space="preserve">   </w:t>
       </w:r>
@@ -6014,15 +6236,13 @@
       </w:r>
       <w:proofErr w:type="spellEnd"/>
       <w:r>
-        <w:t xml:space="preserve"> stellt sicher, dass maximal ein </w:t>
-      </w:r>
-      <w:proofErr w:type="spellStart"/>
-      <w:r>
-        <w:t>HanAdapter</w:t>
-      </w:r>
-      <w:proofErr w:type="spellEnd"/>
-      <w:r>
-        <w:t xml:space="preserve"> gleichzeitig aktiv sein kann.</w:t>
+        <w:t xml:space="preserve"> stellt sicher, dass maximal ein Han</w:t>
+      </w:r>
+      <w:r>
+        <w:t>-</w:t>
+      </w:r>
+      <w:r>
+        <w:t>Adapter gleichzeitig aktiv sein kann.</w:t>
       </w:r>
     </w:p>
     <w:p>
@@ -6134,8 +6354,28 @@
       <w:r>
         <w:t xml:space="preserve"> um auch unter Windows 7 </w:t>
       </w:r>
-      <w:r>
-        <w:t xml:space="preserve">Unterstützung für Elliptische-Kurven-Kryptographie </w:t>
+      <w:del w:id="52" w:author="Christian Schröder" w:date="2017-11-15T13:46:00Z">
+        <w:r>
+          <w:delText>Unterstützung</w:delText>
+        </w:r>
+      </w:del>
+      <w:ins w:id="53" w:author="Christian Schröder" w:date="2017-11-15T13:46:00Z">
+        <w:r>
+          <w:t>Support</w:t>
+        </w:r>
+      </w:ins>
+      <w:del w:id="54" w:author="Christian Schröder" w:date="2017-11-15T13:46:00Z">
+        <w:r>
+          <w:delText xml:space="preserve"> </w:delText>
+        </w:r>
+      </w:del>
+      <w:ins w:id="55" w:author="Christian Schröder" w:date="2017-11-15T13:46:00Z">
+        <w:r>
+          <w:t xml:space="preserve"> </w:t>
+        </w:r>
+      </w:ins>
+      <w:r>
+        <w:t xml:space="preserve">für Elliptische-Kurven-Kryptographie </w:t>
       </w:r>
       <w:r>
         <w:t>unter</w:t>
@@ -6186,10 +6426,10 @@
             <v:path o:extrusionok="f" gradientshapeok="t" o:connecttype="rect"/>
             <o:lock v:ext="edit" aspectratio="t"/>
           </v:shapetype>
-          <v:shape id="_x0000_i1025" type="#_x0000_t75" style="width:199.2pt;height:450.55pt" o:ole="">
-            <v:imagedata r:id="rId32" o:title=""/>
+          <v:shape id="_x0000_i1025" type="#_x0000_t75" style="width:199.15pt;height:450.45pt" o:ole="">
+            <v:imagedata r:id="rId31" o:title=""/>
           </v:shape>
-          <o:OLEObject Type="Embed" ProgID="Visio.Drawing.15" ShapeID="_x0000_i1025" DrawAspect="Content" ObjectID="_1569177386" r:id="rId33"/>
+          <o:OLEObject Type="Embed" ProgID="Visio.Drawing.15" ShapeID="_x0000_i1025" DrawAspect="Content" ObjectID="_1572262086" r:id="rId32"/>
         </w:object>
       </w:r>
     </w:p>
@@ -6200,52 +6440,44 @@
       <w:r>
         <w:t xml:space="preserve">Abbildung </w:t>
       </w:r>
-      <w:r>
-        <w:fldChar w:fldCharType="begin"/>
-      </w:r>
-      <w:r>
-        <w:instrText xml:space="preserve"> SEQ Abbildung \* ARABIC </w:instrText>
-      </w:r>
-      <w:r>
-        <w:fldChar w:fldCharType="separate"/>
-      </w:r>
-      <w:r>
-        <w:rPr>
-          <w:noProof/>
-        </w:rPr>
-        <w:t>5</w:t>
-      </w:r>
-      <w:r>
-        <w:rPr>
-          <w:noProof/>
-        </w:rPr>
-        <w:fldChar w:fldCharType="end"/>
-      </w:r>
+      <w:fldSimple w:instr=" SEQ Abbildung \* ARABIC ">
+        <w:r>
+          <w:rPr>
+            <w:noProof/>
+          </w:rPr>
+          <w:t>5</w:t>
+        </w:r>
+      </w:fldSimple>
       <w:r>
         <w:t xml:space="preserve"> Adapterkommunikation</w:t>
       </w:r>
     </w:p>
     <w:p/>
     <w:p>
+      <w:pPr>
+        <w:rPr>
+          <w:ins w:id="56" w:author="Christian Schröder" w:date="2017-10-26T21:01:00Z"/>
+        </w:rPr>
+      </w:pPr>
       <w:r>
         <w:t xml:space="preserve">Bei den herstellerspezifischen Adaptern erfolgt der Verbindungsaufbau entweder nach TR03109-1, Kapitel 3.4.31 (HKS1) oder 3.4.3.2 (HKS2). </w:t>
       </w:r>
       <w:r>
-        <w:t xml:space="preserve">Die Kommunikation erfolgt TLS-gesichert entsprechend den Vorgaben der TR03109-1, Kapitel 3.4.4.1. </w:t>
+        <w:t xml:space="preserve">Die Kommunikation erfolgt </w:t>
+      </w:r>
+      <w:ins w:id="57" w:author="Christian Schröder" w:date="2017-11-15T13:48:00Z">
+        <w:r>
+          <w:t xml:space="preserve">ausschließlich </w:t>
+        </w:r>
+      </w:ins>
+      <w:r>
+        <w:t xml:space="preserve">TLS-gesichert entsprechend den Vorgaben der TR03109-1, Kapitel 3.4.4.1. </w:t>
       </w:r>
       <w:r>
         <w:t xml:space="preserve">Die Anmeldedaten werden dabei von der Software nicht dauerhaft gespeichert. Sie werden nur vom HAN Adapter </w:t>
       </w:r>
       <w:r>
-        <w:t xml:space="preserve">im Rahmen der </w:t>
-      </w:r>
-      <w:proofErr w:type="gramStart"/>
-      <w:r>
-        <w:t>Connect(</w:t>
-      </w:r>
-      <w:proofErr w:type="gramEnd"/>
-      <w:r>
-        <w:t>) Funktion</w:t>
+        <w:t>im Rahmen der Connect() Funktion</w:t>
       </w:r>
       <w:r>
         <w:t xml:space="preserve"> zum Zweck des TLS-</w:t>
@@ -6256,6 +6488,418 @@
       <w:r>
         <w:t xml:space="preserve"> verwendet. </w:t>
       </w:r>
+      <w:ins w:id="58" w:author="Christian Schröder" w:date="2017-10-26T20:53:00Z">
+        <w:r>
+          <w:t>Die Authentifizierung des Anwenders gegenüber dem SMGW erfolgt entweder per Benutzername/Passwort oder alternativ zertifikatsbasiert.</w:t>
+        </w:r>
+      </w:ins>
+      <w:ins w:id="59" w:author="Christian Schröder" w:date="2017-10-26T20:54:00Z">
+        <w:r>
+          <w:t xml:space="preserve"> </w:t>
+        </w:r>
+      </w:ins>
+      <w:ins w:id="60" w:author="Christian Schröder" w:date="2017-10-26T20:55:00Z">
+        <w:r>
+          <w:t>Wenn</w:t>
+        </w:r>
+      </w:ins>
+      <w:ins w:id="61" w:author="Christian Schröder" w:date="2017-10-26T20:54:00Z">
+        <w:r>
+          <w:t xml:space="preserve"> dem Adapter ein Client-Zertifikat</w:t>
+        </w:r>
+      </w:ins>
+      <w:ins w:id="62" w:author="Christian Schröder" w:date="2017-10-26T20:56:00Z">
+        <w:r>
+          <w:t xml:space="preserve"> mit zugehörigem privaten Schlüssel</w:t>
+        </w:r>
+      </w:ins>
+      <w:ins w:id="63" w:author="Christian Schröder" w:date="2017-10-26T20:54:00Z">
+        <w:r>
+          <w:t xml:space="preserve"> zur Anmeldung am SMGW</w:t>
+        </w:r>
+      </w:ins>
+      <w:ins w:id="64" w:author="Christian Schröder" w:date="2017-10-26T20:51:00Z">
+        <w:r>
+          <w:t xml:space="preserve"> </w:t>
+        </w:r>
+      </w:ins>
+      <w:ins w:id="65" w:author="Christian Schröder" w:date="2017-10-26T20:54:00Z">
+        <w:r>
+          <w:t>übergeben</w:t>
+        </w:r>
+      </w:ins>
+      <w:ins w:id="66" w:author="Christian Schröder" w:date="2017-10-26T20:55:00Z">
+        <w:r>
+          <w:t xml:space="preserve"> wird, dann wird dieses Zertifikat bereits im Rahmen des TLS-Handshakes </w:t>
+        </w:r>
+      </w:ins>
+      <w:ins w:id="67" w:author="Christian Schröder" w:date="2017-10-26T20:57:00Z">
+        <w:r>
+          <w:t>genutzt. Im Falle der Anmeldung per Benutzername/Passwort ist ein dem TLS-Verbindungsaufbau nachgelagerte</w:t>
+        </w:r>
+      </w:ins>
+      <w:ins w:id="68" w:author="Christian Schröder" w:date="2017-10-26T20:58:00Z">
+        <w:r>
+          <w:t>s</w:t>
+        </w:r>
+      </w:ins>
+      <w:ins w:id="69" w:author="Christian Schröder" w:date="2017-10-26T20:57:00Z">
+        <w:r>
+          <w:t xml:space="preserve"> Anm</w:t>
+        </w:r>
+      </w:ins>
+      <w:ins w:id="70" w:author="Christian Schröder" w:date="2017-10-26T20:59:00Z">
+        <w:r>
+          <w:t xml:space="preserve">eldeprotokoll wie z.B. HTTP Digest Authentication anzuwenden. Dieses </w:t>
+        </w:r>
+      </w:ins>
+      <w:ins w:id="71" w:author="Christian Schröder" w:date="2017-10-26T21:00:00Z">
+        <w:r>
+          <w:t>Anmeldep</w:t>
+        </w:r>
+      </w:ins>
+      <w:ins w:id="72" w:author="Christian Schröder" w:date="2017-10-26T20:59:00Z">
+        <w:r>
+          <w:t>rotokoll ist je nach SMGW-Hersteller unter</w:t>
+        </w:r>
+      </w:ins>
+      <w:ins w:id="73" w:author="Christian Schröder" w:date="2017-10-26T21:00:00Z">
+        <w:r>
+          <w:t>schiedlich umgesetzt und</w:t>
+        </w:r>
+      </w:ins>
+      <w:ins w:id="74" w:author="Christian Schröder" w:date="2017-10-26T21:01:00Z">
+        <w:r>
+          <w:t xml:space="preserve"> ist</w:t>
+        </w:r>
+      </w:ins>
+      <w:ins w:id="75" w:author="Christian Schröder" w:date="2017-10-26T21:00:00Z">
+        <w:r>
+          <w:t xml:space="preserve"> </w:t>
+        </w:r>
+      </w:ins>
+      <w:ins w:id="76" w:author="Christian Schröder" w:date="2017-10-26T21:01:00Z">
+        <w:r>
+          <w:t>deshalb Teil der Implementierung</w:t>
+        </w:r>
+      </w:ins>
+      <w:ins w:id="77" w:author="Christian Schröder" w:date="2017-10-26T21:00:00Z">
+        <w:r>
+          <w:t xml:space="preserve"> des HAN-Adapters.</w:t>
+        </w:r>
+      </w:ins>
+      <w:ins w:id="78" w:author="Christian Schröder" w:date="2017-11-15T14:39:00Z">
+        <w:r>
+          <w:t xml:space="preserve"> </w:t>
+        </w:r>
+        <w:r>
+          <w:t xml:space="preserve">Während die Verbindung zum SMGW hin aufgebaut wird, wird an der Oberfläche eine herstellerspezifische Abbildung des SMGWs angezeigt. Die für die Darstellung verwendete Bilddatei ist als Ressource im HAN-Adapter enthalten und wird bei Aktivierung des Adapters von </w:t>
+        </w:r>
+        <w:proofErr w:type="spellStart"/>
+        <w:r>
+          <w:t>TRuDI</w:t>
+        </w:r>
+        <w:proofErr w:type="spellEnd"/>
+        <w:r>
+          <w:t xml:space="preserve"> geladen.</w:t>
+        </w:r>
+      </w:ins>
+    </w:p>
+    <w:p>
+      <w:pPr>
+        <w:rPr>
+          <w:ins w:id="79" w:author="Christian Schröder" w:date="2017-10-26T21:19:00Z"/>
+        </w:rPr>
+      </w:pPr>
+      <w:ins w:id="80" w:author="Christian Schröder" w:date="2017-10-26T21:01:00Z">
+        <w:r>
+          <w:t>Nach erfolgreichem TLS Verbindungsau</w:t>
+        </w:r>
+      </w:ins>
+      <w:ins w:id="81" w:author="Christian Schröder" w:date="2017-10-26T21:02:00Z">
+        <w:r>
+          <w:t>fbau, werden über den HAN-</w:t>
+        </w:r>
+        <w:r>
+          <w:t xml:space="preserve">Adapter die Vertragsdaten und zugehörigen Abrechnungsperioden abgefragt, in das </w:t>
+        </w:r>
+      </w:ins>
+      <w:ins w:id="82" w:author="Christian Schröder" w:date="2017-10-26T21:03:00Z">
+        <w:r>
+          <w:t xml:space="preserve">allgemeine </w:t>
+        </w:r>
+      </w:ins>
+      <w:proofErr w:type="spellStart"/>
+      <w:ins w:id="83" w:author="Christian Schröder" w:date="2017-10-26T21:02:00Z">
+        <w:r>
+          <w:t>TRuDI</w:t>
+        </w:r>
+        <w:proofErr w:type="spellEnd"/>
+        <w:r>
+          <w:t xml:space="preserve"> Datenmodell </w:t>
+        </w:r>
+      </w:ins>
+      <w:ins w:id="84" w:author="Christian Schröder" w:date="2017-10-26T21:03:00Z">
+        <w:r>
+          <w:t xml:space="preserve">konvertiert und an die </w:t>
+        </w:r>
+        <w:proofErr w:type="spellStart"/>
+        <w:r>
+          <w:t>TRuDI</w:t>
+        </w:r>
+        <w:proofErr w:type="spellEnd"/>
+        <w:r>
+          <w:t xml:space="preserve"> Basis zur Visualisierung übergeben. </w:t>
+        </w:r>
+      </w:ins>
+      <w:ins w:id="85" w:author="Christian Schröder" w:date="2017-10-26T21:04:00Z">
+        <w:r>
+          <w:t xml:space="preserve">Dieser Schritt ist </w:t>
+        </w:r>
+      </w:ins>
+      <w:ins w:id="86" w:author="Christian Schröder" w:date="2017-10-26T21:06:00Z">
+        <w:r>
+          <w:t xml:space="preserve">insbesondere deshalb </w:t>
+        </w:r>
+      </w:ins>
+      <w:ins w:id="87" w:author="Christian Schröder" w:date="2017-10-26T21:04:00Z">
+        <w:r>
+          <w:t>notwendig, da eine Gesamtauslesung aller im SMGW gespeicherter Daten unverhältnismäßig</w:t>
+        </w:r>
+      </w:ins>
+      <w:ins w:id="88" w:author="Christian Schröder" w:date="2017-10-26T21:05:00Z">
+        <w:r>
+          <w:t xml:space="preserve"> </w:t>
+        </w:r>
+      </w:ins>
+      <w:ins w:id="89" w:author="Christian Schröder" w:date="2017-10-26T21:18:00Z">
+        <w:r>
+          <w:t>sein kann</w:t>
+        </w:r>
+      </w:ins>
+      <w:ins w:id="90" w:author="Christian Schröder" w:date="2017-10-26T21:05:00Z">
+        <w:r>
+          <w:t xml:space="preserve">. </w:t>
+        </w:r>
+      </w:ins>
+    </w:p>
+    <w:p>
+      <w:ins w:id="91" w:author="Christian Schröder" w:date="2017-10-26T21:05:00Z">
+        <w:r>
+          <w:t xml:space="preserve">Der Benutzer wird </w:t>
+        </w:r>
+      </w:ins>
+      <w:ins w:id="92" w:author="Christian Schröder" w:date="2017-11-15T13:52:00Z">
+        <w:r>
+          <w:t xml:space="preserve">hier </w:t>
+        </w:r>
+      </w:ins>
+      <w:ins w:id="93" w:author="Christian Schröder" w:date="2017-10-26T21:05:00Z">
+        <w:r>
+          <w:t xml:space="preserve">über die </w:t>
+        </w:r>
+        <w:proofErr w:type="spellStart"/>
+        <w:r>
+          <w:t>TRuDI</w:t>
+        </w:r>
+        <w:proofErr w:type="spellEnd"/>
+        <w:r>
+          <w:t xml:space="preserve"> Oberfläche zur Auswahl einer Abrechnungsperiode</w:t>
+        </w:r>
+      </w:ins>
+      <w:ins w:id="94" w:author="Christian Schröder" w:date="2017-10-26T21:06:00Z">
+        <w:r>
+          <w:t xml:space="preserve"> und eines Auslesezeitbereichs</w:t>
+        </w:r>
+      </w:ins>
+      <w:ins w:id="95" w:author="Christian Schröder" w:date="2017-10-26T21:05:00Z">
+        <w:r>
+          <w:t xml:space="preserve"> aufgefordert</w:t>
+        </w:r>
+      </w:ins>
+      <w:ins w:id="96" w:author="Christian Schröder" w:date="2017-10-26T21:07:00Z">
+        <w:r>
+          <w:t>.</w:t>
+        </w:r>
+      </w:ins>
+      <w:ins w:id="97" w:author="Christian Schröder" w:date="2017-10-26T21:05:00Z">
+        <w:r>
+          <w:t xml:space="preserve"> </w:t>
+        </w:r>
+      </w:ins>
+      <w:ins w:id="98" w:author="Christian Schröder" w:date="2017-10-26T21:19:00Z">
+        <w:r>
+          <w:t xml:space="preserve">Über den Adapter werden die der Auswahl entsprechenden originären Messwerte und </w:t>
+        </w:r>
+        <w:proofErr w:type="spellStart"/>
+        <w:r>
+          <w:t>Logdaten</w:t>
+        </w:r>
+        <w:proofErr w:type="spellEnd"/>
+        <w:r>
+          <w:t xml:space="preserve"> aus dem SMGW ausgelesen. </w:t>
+        </w:r>
+      </w:ins>
+      <w:ins w:id="99" w:author="Christian Schröder" w:date="2017-10-26T21:20:00Z">
+        <w:r>
+          <w:t xml:space="preserve">Bei der Konvertierung der Rohdaten erfolgt eine Interpretation von Gerätekennungen nach DIN-43863-5. </w:t>
+        </w:r>
+      </w:ins>
+      <w:ins w:id="100" w:author="Christian Schröder" w:date="2017-10-26T21:22:00Z">
+        <w:r>
+          <w:t>Sollten für einen Messwert mehrere Zeitstempel angeliefert werden, wird vom Adapter derjenige ausgewählt und für die weitere Vera</w:t>
+        </w:r>
+      </w:ins>
+      <w:ins w:id="101" w:author="Christian Schröder" w:date="2017-10-26T21:23:00Z">
+        <w:r>
+          <w:t>r</w:t>
+        </w:r>
+      </w:ins>
+      <w:ins w:id="102" w:author="Christian Schröder" w:date="2017-10-26T21:22:00Z">
+        <w:r>
+          <w:t>beitung verwendet, welcher der Ablesung des Werts durch das SMGW entspricht.</w:t>
+        </w:r>
+      </w:ins>
+      <w:ins w:id="103" w:author="Christian Schröder" w:date="2017-10-26T21:23:00Z">
+        <w:r>
+          <w:t xml:space="preserve"> Die Messwerte selbst werden in das durch AR24</w:t>
+        </w:r>
+      </w:ins>
+      <w:ins w:id="104" w:author="Christian Schröder" w:date="2017-10-26T21:24:00Z">
+        <w:r>
+          <w:t>18-6 vorgegebene Format überführt und auf die Basis-SI Einheit skaliert.</w:t>
+        </w:r>
+      </w:ins>
+      <w:ins w:id="105" w:author="Christian Schröder" w:date="2017-10-26T21:25:00Z">
+        <w:r>
+          <w:t xml:space="preserve"> </w:t>
+        </w:r>
+        <w:proofErr w:type="spellStart"/>
+        <w:r>
+          <w:t>Messwertstati</w:t>
+        </w:r>
+        <w:proofErr w:type="spellEnd"/>
+        <w:r>
+          <w:t xml:space="preserve"> können vom Adapter entweder als FNN- oder PTB-Statuswort an die </w:t>
+        </w:r>
+        <w:proofErr w:type="spellStart"/>
+        <w:r>
+          <w:t>TRuDI</w:t>
+        </w:r>
+        <w:proofErr w:type="spellEnd"/>
+        <w:r>
+          <w:t xml:space="preserve"> Basis übergeben werden. </w:t>
+        </w:r>
+      </w:ins>
+      <w:ins w:id="106" w:author="Christian Schröder" w:date="2017-10-26T21:26:00Z">
+        <w:r>
+          <w:t>Falls vom SMGW weder FNN- noch PTB Statuswerte bereit</w:t>
+        </w:r>
+      </w:ins>
+      <w:ins w:id="107" w:author="Christian Schröder" w:date="2017-10-26T21:27:00Z">
+        <w:r>
+          <w:t>gestellt werden, erfolgt eine Konvertierung des herstellerspezifischen Statusworts auf das PTB Format innerhalb des Adapters.</w:t>
+        </w:r>
+      </w:ins>
+      <w:ins w:id="108" w:author="Christian Schröder" w:date="2017-10-26T21:28:00Z">
+        <w:r>
+          <w:t xml:space="preserve"> Ansonsten finden keine weiteren Anpassungen der ausgelesenen </w:t>
+        </w:r>
+      </w:ins>
+      <w:ins w:id="109" w:author="Christian Schröder" w:date="2017-10-26T21:29:00Z">
+        <w:r>
+          <w:t>Inhalte</w:t>
+        </w:r>
+      </w:ins>
+      <w:ins w:id="110" w:author="Christian Schröder" w:date="2017-10-26T21:28:00Z">
+        <w:r>
+          <w:t xml:space="preserve"> statt. Der Adapter </w:t>
+        </w:r>
+      </w:ins>
+      <w:ins w:id="111" w:author="Christian Schröder" w:date="2017-10-26T21:32:00Z">
+        <w:r>
+          <w:t xml:space="preserve">wird entsprechend Abbildung 5 nur </w:t>
+        </w:r>
+      </w:ins>
+      <w:ins w:id="112" w:author="Christian Schröder" w:date="2017-10-26T21:34:00Z">
+        <w:r>
+          <w:t xml:space="preserve">dann </w:t>
+        </w:r>
+      </w:ins>
+      <w:ins w:id="113" w:author="Christian Schröder" w:date="2017-10-26T21:32:00Z">
+        <w:r>
+          <w:t>akt</w:t>
+        </w:r>
+      </w:ins>
+      <w:ins w:id="114" w:author="Christian Schröder" w:date="2017-10-26T21:34:00Z">
+        <w:r>
+          <w:t xml:space="preserve">iv, wenn ein Funktionsaufruf durch die </w:t>
+        </w:r>
+        <w:proofErr w:type="spellStart"/>
+        <w:r>
+          <w:t>TruDI</w:t>
+        </w:r>
+        <w:proofErr w:type="spellEnd"/>
+        <w:r>
+          <w:t>-Basis angestoßen wird</w:t>
+        </w:r>
+      </w:ins>
+      <w:ins w:id="115" w:author="Christian Schröder" w:date="2017-10-26T21:29:00Z">
+        <w:r>
+          <w:t>.</w:t>
+        </w:r>
+      </w:ins>
+      <w:ins w:id="116" w:author="Christian Schröder" w:date="2017-10-26T21:35:00Z">
+        <w:r>
+          <w:t xml:space="preserve"> Er greift dabei </w:t>
+        </w:r>
+      </w:ins>
+      <w:ins w:id="117" w:author="Christian Schröder" w:date="2017-11-15T13:53:00Z">
+        <w:r>
+          <w:t>ausschließlich</w:t>
+        </w:r>
+      </w:ins>
+      <w:ins w:id="118" w:author="Christian Schröder" w:date="2017-10-26T21:35:00Z">
+        <w:r>
+          <w:t xml:space="preserve"> lesend auf die im SMGW gespeicherten Daten zu.</w:t>
+        </w:r>
+      </w:ins>
+      <w:ins w:id="119" w:author="Christian Schröder" w:date="2017-11-15T13:53:00Z">
+        <w:r>
+          <w:t xml:space="preserve"> Neben den in </w:t>
+        </w:r>
+      </w:ins>
+      <w:ins w:id="120" w:author="Christian Schröder" w:date="2017-11-15T13:54:00Z">
+        <w:r>
+          <w:t>Abbildung 5 dargestellten</w:t>
+        </w:r>
+      </w:ins>
+      <w:ins w:id="121" w:author="Christian Schröder" w:date="2017-11-15T13:55:00Z">
+        <w:r>
+          <w:t xml:space="preserve"> werden von der </w:t>
+        </w:r>
+        <w:proofErr w:type="spellStart"/>
+        <w:r>
+          <w:t>TRuDI</w:t>
+        </w:r>
+        <w:proofErr w:type="spellEnd"/>
+        <w:r>
+          <w:t>-Basis keine weiteren Funk</w:t>
+        </w:r>
+        <w:r>
+          <w:t xml:space="preserve">tionen </w:t>
+        </w:r>
+      </w:ins>
+      <w:ins w:id="122" w:author="Christian Schröder" w:date="2017-11-15T13:56:00Z">
+        <w:r>
+          <w:t xml:space="preserve">des HAN-Adapters </w:t>
+        </w:r>
+      </w:ins>
+      <w:ins w:id="123" w:author="Christian Schröder" w:date="2017-11-15T13:55:00Z">
+        <w:r>
+          <w:t>aufgerufen.</w:t>
+        </w:r>
+      </w:ins>
     </w:p>
     <w:p>
       <w:r>
@@ -6266,13 +6910,13 @@
       <w:pPr>
         <w:pStyle w:val="berschrift3"/>
       </w:pPr>
-      <w:bookmarkStart w:id="20" w:name="_Ref493163715"/>
-      <w:bookmarkStart w:id="21" w:name="_Toc495435559"/>
+      <w:bookmarkStart w:id="124" w:name="_Ref493163715"/>
+      <w:bookmarkStart w:id="125" w:name="_Toc495435559"/>
       <w:r>
         <w:t>Datenmodell</w:t>
       </w:r>
-      <w:bookmarkEnd w:id="20"/>
-      <w:bookmarkEnd w:id="21"/>
+      <w:bookmarkEnd w:id="124"/>
+      <w:bookmarkEnd w:id="125"/>
     </w:p>
     <w:p>
       <w:r>
@@ -6285,6 +6929,20 @@
       <w:proofErr w:type="spellEnd"/>
       <w:r>
         <w:t xml:space="preserve"> bildet die Klasse </w:t>
+      </w:r>
+      <w:hyperlink r:id="rId33" w:history="1">
+        <w:proofErr w:type="spellStart"/>
+        <w:r>
+          <w:rPr>
+            <w:rStyle w:val="Hyperlink"/>
+            <w:i/>
+          </w:rPr>
+          <w:t>ApplicationState</w:t>
+        </w:r>
+        <w:proofErr w:type="spellEnd"/>
+      </w:hyperlink>
+      <w:r>
+        <w:t xml:space="preserve">. Beim Start der ASP.NET Anwendung wird ein Objekt des </w:t>
       </w:r>
       <w:hyperlink r:id="rId34" w:history="1">
         <w:proofErr w:type="spellStart"/>
@@ -6298,7 +6956,34 @@
         <w:proofErr w:type="spellEnd"/>
       </w:hyperlink>
       <w:r>
-        <w:t xml:space="preserve">. Beim Start der ASP.NET Anwendung wird ein Objekt des </w:t>
+        <w:rPr>
+          <w:i/>
+        </w:rPr>
+        <w:t xml:space="preserve"> </w:t>
+      </w:r>
+      <w:r>
+        <w:t>als Single</w:t>
+      </w:r>
+      <w:bookmarkStart w:id="126" w:name="_GoBack"/>
+      <w:bookmarkEnd w:id="126"/>
+      <w:r>
+        <w:t xml:space="preserve">ton angelegt und per </w:t>
+      </w:r>
+      <w:proofErr w:type="spellStart"/>
+      <w:r>
+        <w:t>Dependency</w:t>
+      </w:r>
+      <w:proofErr w:type="spellEnd"/>
+      <w:r>
+        <w:t xml:space="preserve"> </w:t>
+      </w:r>
+      <w:proofErr w:type="spellStart"/>
+      <w:r>
+        <w:t>Injection</w:t>
+      </w:r>
+      <w:proofErr w:type="spellEnd"/>
+      <w:r>
+        <w:t xml:space="preserve"> allen Controllern übergeben. Der </w:t>
       </w:r>
       <w:hyperlink r:id="rId35" w:history="1">
         <w:proofErr w:type="spellStart"/>
@@ -6318,50 +7003,15 @@
         <w:t xml:space="preserve"> </w:t>
       </w:r>
       <w:r>
-        <w:t xml:space="preserve">als Singleton angelegt und per </w:t>
-      </w:r>
-      <w:proofErr w:type="spellStart"/>
-      <w:r>
-        <w:t>Dependency</w:t>
-      </w:r>
-      <w:proofErr w:type="spellEnd"/>
-      <w:r>
-        <w:t xml:space="preserve"> </w:t>
-      </w:r>
-      <w:proofErr w:type="spellStart"/>
-      <w:r>
-        <w:t>Injection</w:t>
-      </w:r>
-      <w:proofErr w:type="spellEnd"/>
-      <w:r>
-        <w:t xml:space="preserve"> allen Controllern übergeben. Der </w:t>
-      </w:r>
-      <w:hyperlink r:id="rId36" w:history="1">
-        <w:proofErr w:type="spellStart"/>
-        <w:r>
-          <w:rPr>
-            <w:rStyle w:val="Hyperlink"/>
-            <w:i/>
-          </w:rPr>
-          <w:t>ApplicationState</w:t>
-        </w:r>
-        <w:proofErr w:type="spellEnd"/>
-      </w:hyperlink>
-      <w:r>
-        <w:rPr>
-          <w:i/>
-        </w:rPr>
-        <w:t xml:space="preserve"> </w:t>
-      </w:r>
-      <w:r>
         <w:t xml:space="preserve">verwaltet die Zustände der Benutzernavigation, der Dateneingaben sowie der Adapter-Kommunikation. </w:t>
       </w:r>
     </w:p>
     <w:p>
       <w:r>
+        <w:lastRenderedPageBreak/>
         <w:t xml:space="preserve">Die Objektmodelle für die Adapterkommunikation und die TAF-Berechnung sind in der Komponente </w:t>
       </w:r>
-      <w:hyperlink r:id="rId37" w:history="1">
+      <w:hyperlink r:id="rId36" w:history="1">
         <w:r>
           <w:rPr>
             <w:rStyle w:val="Hyperlink"/>
@@ -6405,7 +7055,7 @@
       <w:r>
         <w:t xml:space="preserve"> (</w:t>
       </w:r>
-      <w:hyperlink r:id="rId38" w:history="1">
+      <w:hyperlink r:id="rId37" w:history="1">
         <w:r>
           <w:rPr>
             <w:rStyle w:val="Hyperlink"/>
@@ -6427,7 +7077,15 @@
         <w:t>Klassen zur</w:t>
       </w:r>
       <w:r>
-        <w:t xml:space="preserve"> Deserialisierung und</w:t>
+        <w:t xml:space="preserve"> </w:t>
+      </w:r>
+      <w:proofErr w:type="spellStart"/>
+      <w:r>
+        <w:t>Deserialisierung</w:t>
+      </w:r>
+      <w:proofErr w:type="spellEnd"/>
+      <w:r>
+        <w:t xml:space="preserve"> und</w:t>
       </w:r>
       <w:r>
         <w:t xml:space="preserve"> Repräsentation der XML-Daten als C#-Obj</w:t>
@@ -7213,11 +7871,11 @@
       <w:pPr>
         <w:pStyle w:val="berschrift3"/>
       </w:pPr>
-      <w:bookmarkStart w:id="22" w:name="_Toc495435560"/>
+      <w:bookmarkStart w:id="127" w:name="_Toc495435560"/>
       <w:r>
         <w:t>Transparenzfunktion</w:t>
       </w:r>
-      <w:bookmarkEnd w:id="22"/>
+      <w:bookmarkEnd w:id="127"/>
     </w:p>
     <w:p>
       <w:r>
@@ -7242,7 +7900,7 @@
       <w:r>
         <w:t xml:space="preserve"> eingebunden werden. Diese müssen das Interface </w:t>
       </w:r>
-      <w:hyperlink r:id="rId39" w:history="1">
+      <w:hyperlink r:id="rId38" w:history="1">
         <w:proofErr w:type="spellStart"/>
         <w:r>
           <w:rPr>
@@ -7265,11 +7923,7 @@
       </w:r>
       <w:proofErr w:type="spellEnd"/>
       <w:r>
-        <w:t xml:space="preserve"> berechnet anhand einer Tarifdefinition </w:t>
-      </w:r>
-      <w:r>
-        <w:lastRenderedPageBreak/>
-        <w:t>(</w:t>
+        <w:t xml:space="preserve"> berechnet anhand einer Tarifdefinition (</w:t>
       </w:r>
       <w:proofErr w:type="spellStart"/>
       <w:r>
@@ -7388,8 +8042,13 @@
             <w:pPr>
               <w:cnfStyle w:val="100000000000" w:firstRow="1" w:lastRow="0" w:firstColumn="0" w:lastColumn="0" w:oddVBand="0" w:evenVBand="0" w:oddHBand="0" w:evenHBand="0" w:firstRowFirstColumn="0" w:firstRowLastColumn="0" w:lastRowFirstColumn="0" w:lastRowLastColumn="0"/>
             </w:pPr>
-            <w:r>
-              <w:t>Assembly-Name</w:t>
+            <w:proofErr w:type="spellStart"/>
+            <w:r>
+              <w:t>Assembly</w:t>
+            </w:r>
+            <w:proofErr w:type="spellEnd"/>
+            <w:r>
+              <w:t>-Name</w:t>
             </w:r>
           </w:p>
         </w:tc>
@@ -7430,13 +8089,8 @@
             <w:pPr>
               <w:cnfStyle w:val="000000100000" w:firstRow="0" w:lastRow="0" w:firstColumn="0" w:lastColumn="0" w:oddVBand="0" w:evenVBand="0" w:oddHBand="1" w:evenHBand="0" w:firstRowFirstColumn="0" w:firstRowLastColumn="0" w:lastRowFirstColumn="0" w:lastRowLastColumn="0"/>
             </w:pPr>
-            <w:proofErr w:type="gramStart"/>
-            <w:r>
-              <w:t>TRuDI.TafAdapter.Taf</w:t>
-            </w:r>
-            <w:proofErr w:type="gramEnd"/>
-            <w:r>
-              <w:t>1</w:t>
+            <w:r>
+              <w:t>TRuDI.TafAdapter.Taf1</w:t>
             </w:r>
           </w:p>
         </w:tc>
@@ -7475,13 +8129,8 @@
               <w:keepNext/>
               <w:cnfStyle w:val="000000000000" w:firstRow="0" w:lastRow="0" w:firstColumn="0" w:lastColumn="0" w:oddVBand="0" w:evenVBand="0" w:oddHBand="0" w:evenHBand="0" w:firstRowFirstColumn="0" w:firstRowLastColumn="0" w:lastRowFirstColumn="0" w:lastRowLastColumn="0"/>
             </w:pPr>
-            <w:proofErr w:type="gramStart"/>
-            <w:r>
-              <w:t>TRuDI.TafAdapter.Taf</w:t>
-            </w:r>
-            <w:proofErr w:type="gramEnd"/>
-            <w:r>
-              <w:t>2</w:t>
+            <w:r>
+              <w:t>TRuDI.TafAdapter.Taf2</w:t>
             </w:r>
           </w:p>
         </w:tc>
@@ -7494,27 +8143,14 @@
       <w:r>
         <w:t xml:space="preserve">Tabelle </w:t>
       </w:r>
-      <w:r>
-        <w:fldChar w:fldCharType="begin"/>
-      </w:r>
-      <w:r>
-        <w:instrText xml:space="preserve"> SEQ Tabelle \* ARABIC </w:instrText>
-      </w:r>
-      <w:r>
-        <w:fldChar w:fldCharType="separate"/>
-      </w:r>
-      <w:r>
-        <w:rPr>
-          <w:noProof/>
-        </w:rPr>
-        <w:t>3</w:t>
-      </w:r>
-      <w:r>
-        <w:rPr>
-          <w:noProof/>
-        </w:rPr>
-        <w:fldChar w:fldCharType="end"/>
-      </w:r>
+      <w:fldSimple w:instr=" SEQ Tabelle \* ARABIC ">
+        <w:r>
+          <w:rPr>
+            <w:noProof/>
+          </w:rPr>
+          <w:t>3</w:t>
+        </w:r>
+      </w:fldSimple>
       <w:r>
         <w:t xml:space="preserve"> </w:t>
       </w:r>
@@ -7544,7 +8180,7 @@
       <w:pPr>
         <w:pStyle w:val="berschrift3"/>
       </w:pPr>
-      <w:bookmarkStart w:id="23" w:name="_Toc495435561"/>
+      <w:bookmarkStart w:id="128" w:name="_Toc495435561"/>
       <w:r>
         <w:lastRenderedPageBreak/>
         <w:t>Flussdiagramme für TAF-</w:t>
@@ -7557,7 +8193,7 @@
       <w:r>
         <w:t xml:space="preserve"> TAF-2</w:t>
       </w:r>
-      <w:bookmarkEnd w:id="23"/>
+      <w:bookmarkEnd w:id="128"/>
     </w:p>
     <w:p>
       <w:r>
@@ -7583,7 +8219,7 @@
                     </pic:cNvPicPr>
                   </pic:nvPicPr>
                   <pic:blipFill>
-                    <a:blip r:embed="rId40">
+                    <a:blip r:embed="rId39">
                       <a:extLst>
                         <a:ext uri="{28A0092B-C50C-407E-A947-70E740481C1C}">
                           <a14:useLocalDpi xmlns:a14="http://schemas.microsoft.com/office/drawing/2010/main" val="0"/>
@@ -7640,7 +8276,7 @@
                     </pic:cNvPicPr>
                   </pic:nvPicPr>
                   <pic:blipFill>
-                    <a:blip r:embed="rId41">
+                    <a:blip r:embed="rId40">
                       <a:extLst>
                         <a:ext uri="{28A0092B-C50C-407E-A947-70E740481C1C}">
                           <a14:useLocalDpi xmlns:a14="http://schemas.microsoft.com/office/drawing/2010/main" val="0"/>
@@ -7697,7 +8333,7 @@
                     </pic:cNvPicPr>
                   </pic:nvPicPr>
                   <pic:blipFill>
-                    <a:blip r:embed="rId42">
+                    <a:blip r:embed="rId41">
                       <a:extLst>
                         <a:ext uri="{28A0092B-C50C-407E-A947-70E740481C1C}">
                           <a14:useLocalDpi xmlns:a14="http://schemas.microsoft.com/office/drawing/2010/main" val="0"/>
@@ -7746,7 +8382,7 @@
       <w:pPr>
         <w:pStyle w:val="berschrift3"/>
       </w:pPr>
-      <w:bookmarkStart w:id="24" w:name="_Toc495435562"/>
+      <w:bookmarkStart w:id="129" w:name="_Toc495435562"/>
       <w:r>
         <w:lastRenderedPageBreak/>
         <w:t>Flussdiagramme für TAF-</w:t>
@@ -7759,7 +8395,7 @@
       <w:r>
         <w:t xml:space="preserve"> TAF-1</w:t>
       </w:r>
-      <w:bookmarkEnd w:id="24"/>
+      <w:bookmarkEnd w:id="129"/>
     </w:p>
     <w:p>
       <w:r>
@@ -7785,7 +8421,7 @@
                     </pic:cNvPicPr>
                   </pic:nvPicPr>
                   <pic:blipFill rotWithShape="1">
-                    <a:blip r:embed="rId43">
+                    <a:blip r:embed="rId42">
                       <a:extLst>
                         <a:ext uri="{28A0092B-C50C-407E-A947-70E740481C1C}">
                           <a14:useLocalDpi xmlns:a14="http://schemas.microsoft.com/office/drawing/2010/main" val="0"/>
@@ -7824,25 +8460,25 @@
       <w:pPr>
         <w:pStyle w:val="berschrift1"/>
       </w:pPr>
-      <w:bookmarkStart w:id="25" w:name="_Toc495435563"/>
+      <w:bookmarkStart w:id="130" w:name="_Toc495435563"/>
       <w:r>
         <w:lastRenderedPageBreak/>
         <w:t>Bezug zu Anforderungen nach PTB 50.8</w:t>
       </w:r>
-      <w:bookmarkEnd w:id="25"/>
+      <w:bookmarkEnd w:id="130"/>
     </w:p>
     <w:p>
       <w:pPr>
         <w:pStyle w:val="berschrift2"/>
         <w:spacing w:line="240" w:lineRule="auto"/>
       </w:pPr>
-      <w:bookmarkStart w:id="26" w:name="_Toc491810202"/>
-      <w:bookmarkStart w:id="27" w:name="_Toc495435564"/>
+      <w:bookmarkStart w:id="131" w:name="_Toc491810202"/>
+      <w:bookmarkStart w:id="132" w:name="_Toc495435564"/>
       <w:r>
         <w:t>Anforderungen nach Kapitel 5.3 – Kundendisplay als Anzeige Applikation</w:t>
       </w:r>
-      <w:bookmarkEnd w:id="26"/>
-      <w:bookmarkEnd w:id="27"/>
+      <w:bookmarkEnd w:id="131"/>
+      <w:bookmarkEnd w:id="132"/>
     </w:p>
     <w:p>
       <w:pPr>
@@ -8365,7 +9001,7 @@
             <w:r>
               <w:t xml:space="preserve">. Statuswerte nach FNN werden in die PTB-Darstellung konvertiert (siehe Klasse </w:t>
             </w:r>
-            <w:hyperlink r:id="rId44" w:history="1">
+            <w:hyperlink r:id="rId43" w:history="1">
               <w:proofErr w:type="spellStart"/>
               <w:r>
                 <w:rPr>
@@ -8437,15 +9073,7 @@
               <w:br/>
             </w:r>
             <w:r>
-              <w:t xml:space="preserve">Die Kennung des Lieferanten wird in der </w:t>
-            </w:r>
-            <w:proofErr w:type="gramStart"/>
-            <w:r>
-              <w:t>Ansicht  „</w:t>
-            </w:r>
-            <w:proofErr w:type="gramEnd"/>
-            <w:r>
-              <w:t xml:space="preserve">Verträge“(Anzeigefunktion) bzw. „Tarifdaten“ (Transparenzfunktion) als </w:t>
+              <w:t xml:space="preserve">Die Kennung des Lieferanten wird in der Ansicht  „Verträge“(Anzeigefunktion) bzw. „Tarifdaten“ (Transparenzfunktion) als </w:t>
             </w:r>
             <w:r>
               <w:rPr>
@@ -8712,7 +9340,6 @@
               <w:t xml:space="preserve">vom HAN-Adapter bei der von der Funktion </w:t>
             </w:r>
             <w:proofErr w:type="spellStart"/>
-            <w:proofErr w:type="gramStart"/>
             <w:r>
               <w:rPr>
                 <w:i/>
@@ -8724,14 +9351,7 @@
               <w:rPr>
                 <w:i/>
               </w:rPr>
-              <w:t>(</w:t>
-            </w:r>
-            <w:proofErr w:type="gramEnd"/>
-            <w:r>
-              <w:rPr>
-                <w:i/>
-              </w:rPr>
-              <w:t>)</w:t>
+              <w:t>()</w:t>
             </w:r>
             <w:r>
               <w:t xml:space="preserve"> zurückgelieferten XML Struktur, das </w:t>
@@ -9007,8 +9627,13 @@
             <w:pPr>
               <w:cnfStyle w:val="000000000000" w:firstRow="0" w:lastRow="0" w:firstColumn="0" w:lastColumn="0" w:oddVBand="0" w:evenVBand="0" w:oddHBand="0" w:evenHBand="0" w:firstRowFirstColumn="0" w:firstRowLastColumn="0" w:lastRowFirstColumn="0" w:lastRowLastColumn="0"/>
             </w:pPr>
-            <w:r>
-              <w:t>Identifikator der eichrechtlich relevanten Software des SMGW</w:t>
+            <w:proofErr w:type="spellStart"/>
+            <w:r>
+              <w:t>Identifikator</w:t>
+            </w:r>
+            <w:proofErr w:type="spellEnd"/>
+            <w:r>
+              <w:t xml:space="preserve"> der eichrechtlich relevanten Software des SMGW</w:t>
             </w:r>
           </w:p>
         </w:tc>
@@ -9021,7 +9646,23 @@
               <w:cnfStyle w:val="000000000000" w:firstRow="0" w:lastRow="0" w:firstColumn="0" w:lastColumn="0" w:oddVBand="0" w:evenVBand="0" w:oddHBand="0" w:evenHBand="0" w:firstRowFirstColumn="0" w:firstRowLastColumn="0" w:lastRowFirstColumn="0" w:lastRowLastColumn="0"/>
             </w:pPr>
             <w:r>
-              <w:t>Die detaillierten Informationen zur Firmwareversion und Version einzelner Firmwarekomponenten des SMGW sind in der Ansicht „Details zum Smart Meter Gateway“ tabellarisch aufgeführt.</w:t>
+              <w:t xml:space="preserve">Die detaillierten Informationen zur </w:t>
+            </w:r>
+            <w:proofErr w:type="spellStart"/>
+            <w:r>
+              <w:t>Firmwareversion</w:t>
+            </w:r>
+            <w:proofErr w:type="spellEnd"/>
+            <w:r>
+              <w:t xml:space="preserve"> und Version einzelner </w:t>
+            </w:r>
+            <w:proofErr w:type="spellStart"/>
+            <w:r>
+              <w:t>Firmwarekomponenten</w:t>
+            </w:r>
+            <w:proofErr w:type="spellEnd"/>
+            <w:r>
+              <w:t xml:space="preserve"> des SMGW sind in der Ansicht „Details zum Smart Meter Gateway“ tabellarisch aufgeführt.</w:t>
             </w:r>
           </w:p>
         </w:tc>
@@ -9497,14 +10138,14 @@
         <w:pStyle w:val="berschrift2"/>
         <w:spacing w:line="240" w:lineRule="auto"/>
       </w:pPr>
-      <w:bookmarkStart w:id="28" w:name="_Toc491810203"/>
-      <w:bookmarkStart w:id="29" w:name="_Toc495435565"/>
+      <w:bookmarkStart w:id="133" w:name="_Toc491810203"/>
+      <w:bookmarkStart w:id="134" w:name="_Toc495435565"/>
       <w:r>
         <w:lastRenderedPageBreak/>
         <w:t>Anforderungen nach Kapitel 7 – Transparenzsoftware</w:t>
       </w:r>
-      <w:bookmarkEnd w:id="28"/>
-      <w:bookmarkEnd w:id="29"/>
+      <w:bookmarkEnd w:id="133"/>
+      <w:bookmarkEnd w:id="134"/>
     </w:p>
     <w:p/>
     <w:tbl>
@@ -9687,8 +10328,13 @@
             <w:pPr>
               <w:cnfStyle w:val="000000100000" w:firstRow="0" w:lastRow="0" w:firstColumn="0" w:lastColumn="0" w:oddVBand="0" w:evenVBand="0" w:oddHBand="1" w:evenHBand="0" w:firstRowFirstColumn="0" w:firstRowLastColumn="0" w:lastRowFirstColumn="0" w:lastRowLastColumn="0"/>
             </w:pPr>
-            <w:r>
-              <w:t>Identifikator des Regelwerks</w:t>
+            <w:proofErr w:type="spellStart"/>
+            <w:r>
+              <w:t>Identifikator</w:t>
+            </w:r>
+            <w:proofErr w:type="spellEnd"/>
+            <w:r>
+              <w:t xml:space="preserve"> des Regelwerks</w:t>
             </w:r>
           </w:p>
         </w:tc>
@@ -9701,7 +10347,15 @@
               <w:cnfStyle w:val="000000100000" w:firstRow="0" w:lastRow="0" w:firstColumn="0" w:lastColumn="0" w:oddVBand="0" w:evenVBand="0" w:oddHBand="1" w:evenHBand="0" w:firstRowFirstColumn="0" w:firstRowLastColumn="0" w:lastRowFirstColumn="0" w:lastRowLastColumn="0"/>
             </w:pPr>
             <w:r>
-              <w:t xml:space="preserve">Der Identifikator des Regelwerks wird in der Ansicht „Abrechnungsdaten“ im Bereich des Zählpunkts unter dem Label </w:t>
+              <w:t xml:space="preserve">Der </w:t>
+            </w:r>
+            <w:proofErr w:type="spellStart"/>
+            <w:r>
+              <w:t>Identifikator</w:t>
+            </w:r>
+            <w:proofErr w:type="spellEnd"/>
+            <w:r>
+              <w:t xml:space="preserve"> des Regelwerks wird in der Ansicht „Abrechnungsdaten“ im Bereich des Zählpunkts unter dem Label </w:t>
             </w:r>
             <w:r>
               <w:rPr>
@@ -9912,15 +10566,7 @@
               <w:cnfStyle w:val="000000100000" w:firstRow="0" w:lastRow="0" w:firstColumn="0" w:lastColumn="0" w:oddVBand="0" w:evenVBand="0" w:oddHBand="1" w:evenHBand="0" w:firstRowFirstColumn="0" w:firstRowLastColumn="0" w:lastRowFirstColumn="0" w:lastRowLastColumn="0"/>
             </w:pPr>
             <w:r>
-              <w:t xml:space="preserve">Durch den vom HAN-Adapter durchgeführten TLS-Verbindungsaufbau, sowie </w:t>
-            </w:r>
-            <w:proofErr w:type="gramStart"/>
-            <w:r>
-              <w:t>der  TLS</w:t>
-            </w:r>
-            <w:proofErr w:type="gramEnd"/>
-            <w:r>
-              <w:t>-gesicherten Kommunikation zwischen Back- und Frontend ist sichergestellt, dass keine Manipulation der Kommunikation zwischen den beteiligten Komponenten erfolgt ist.</w:t>
+              <w:t>Durch den vom HAN-Adapter durchgeführten TLS-Verbindungsaufbau, sowie der  TLS-gesicherten Kommunikation zwischen Back- und Frontend ist sichergestellt, dass keine Manipulation der Kommunikation zwischen den beteiligten Komponenten erfolgt ist.</w:t>
             </w:r>
           </w:p>
         </w:tc>
@@ -10205,15 +10851,7 @@
               <w:cnfStyle w:val="000000100000" w:firstRow="0" w:lastRow="0" w:firstColumn="0" w:lastColumn="0" w:oddVBand="0" w:evenVBand="0" w:oddHBand="1" w:evenHBand="0" w:firstRowFirstColumn="0" w:firstRowLastColumn="0" w:lastRowFirstColumn="0" w:lastRowLastColumn="0"/>
             </w:pPr>
             <w:r>
-              <w:t xml:space="preserve">Die in der Software im Rahmen der Transparenzfunktion hinterlegten Regelwerke für TAF-1 und TAF-2 entstammen keiner externen </w:t>
-            </w:r>
-            <w:proofErr w:type="gramStart"/>
-            <w:r>
-              <w:t>Quelle</w:t>
-            </w:r>
-            <w:proofErr w:type="gramEnd"/>
-            <w:r>
-              <w:t xml:space="preserve"> sondern sind integraler Bestandteil der Applikation. Über den Integritätscheck der Anwendung sind deren Integrität und Authentizität sichergestellt.</w:t>
+              <w:t>Die in der Software im Rahmen der Transparenzfunktion hinterlegten Regelwerke für TAF-1 und TAF-2 entstammen keiner externen Quelle sondern sind integraler Bestandteil der Applikation. Über den Integritätscheck der Anwendung sind deren Integrität und Authentizität sichergestellt.</w:t>
             </w:r>
           </w:p>
         </w:tc>
@@ -10252,7 +10890,15 @@
               <w:cnfStyle w:val="000000000000" w:firstRow="0" w:lastRow="0" w:firstColumn="0" w:lastColumn="0" w:oddVBand="0" w:evenVBand="0" w:oddHBand="0" w:evenHBand="0" w:firstRowFirstColumn="0" w:firstRowLastColumn="0" w:lastRowFirstColumn="0" w:lastRowLastColumn="0"/>
             </w:pPr>
             <w:r>
-              <w:t xml:space="preserve">Das Auswerteprofil wird durch einen eindeutigen Identifikator referenziert. Im Dialog „Tarifdaten“ wird dieser Bezeichner unter dem Label </w:t>
+              <w:t xml:space="preserve">Das Auswerteprofil wird durch einen eindeutigen </w:t>
+            </w:r>
+            <w:proofErr w:type="spellStart"/>
+            <w:r>
+              <w:t>Identifikator</w:t>
+            </w:r>
+            <w:proofErr w:type="spellEnd"/>
+            <w:r>
+              <w:t xml:space="preserve"> referenziert. Im Dialog „Tarifdaten“ wird dieser Bezeichner unter dem Label </w:t>
             </w:r>
             <w:r>
               <w:rPr>
@@ -10334,15 +10980,7 @@
               <w:cnfStyle w:val="000000100000" w:firstRow="0" w:lastRow="0" w:firstColumn="0" w:lastColumn="0" w:oddVBand="0" w:evenVBand="0" w:oddHBand="1" w:evenHBand="0" w:firstRowFirstColumn="0" w:firstRowLastColumn="0" w:lastRowFirstColumn="0" w:lastRowLastColumn="0"/>
             </w:pPr>
             <w:r>
-              <w:t>Die Software zeigt in der Ansicht „</w:t>
-            </w:r>
-            <w:proofErr w:type="gramStart"/>
-            <w:r>
-              <w:t>Abrechnungsdaten„ die</w:t>
-            </w:r>
-            <w:proofErr w:type="gramEnd"/>
-            <w:r>
-              <w:t xml:space="preserve"> ausgelesenen </w:t>
+              <w:t xml:space="preserve">Die Software zeigt in der Ansicht „Abrechnungsdaten„ die ausgelesenen </w:t>
             </w:r>
             <w:r>
               <w:t>originären Messwertliste</w:t>
@@ -10420,13 +11058,13 @@
         <w:pStyle w:val="berschrift3"/>
         <w:spacing w:line="240" w:lineRule="auto"/>
       </w:pPr>
-      <w:bookmarkStart w:id="30" w:name="_Toc491810204"/>
-      <w:bookmarkStart w:id="31" w:name="_Toc495435566"/>
+      <w:bookmarkStart w:id="135" w:name="_Toc491810204"/>
+      <w:bookmarkStart w:id="136" w:name="_Toc495435566"/>
       <w:r>
         <w:t>Sonstige Anforderungen</w:t>
       </w:r>
-      <w:bookmarkEnd w:id="30"/>
-      <w:bookmarkEnd w:id="31"/>
+      <w:bookmarkEnd w:id="135"/>
+      <w:bookmarkEnd w:id="136"/>
     </w:p>
     <w:p>
       <w:pPr>
@@ -10779,15 +11417,7 @@
               <w:t xml:space="preserve">extern </w:t>
             </w:r>
             <w:r>
-              <w:t xml:space="preserve">(Webseite </w:t>
-            </w:r>
-            <w:proofErr w:type="gramStart"/>
-            <w:r>
-              <w:t>des Lieferant</w:t>
-            </w:r>
-            <w:proofErr w:type="gramEnd"/>
-            <w:r>
-              <w:t xml:space="preserve">, Vertragsunterlagen, etc.) </w:t>
+              <w:t xml:space="preserve">(Webseite des Lieferant, Vertragsunterlagen, etc.) </w:t>
             </w:r>
             <w:r>
               <w:t>gespeicherte Tarifdefinition.</w:t>
@@ -11006,8 +11636,8 @@
     <w:p/>
     <w:p/>
     <w:sectPr>
-      <w:headerReference w:type="default" r:id="rId45"/>
-      <w:footerReference w:type="default" r:id="rId46"/>
+      <w:headerReference w:type="default" r:id="rId44"/>
+      <w:footerReference w:type="default" r:id="rId45"/>
       <w:pgSz w:w="11907" w:h="16839" w:code="9"/>
       <w:pgMar w:top="2678" w:right="1512" w:bottom="1913" w:left="1512" w:header="918" w:footer="709" w:gutter="0"/>
       <w:pgNumType w:start="1"/>
@@ -11019,7 +11649,7 @@
 </file>
 
 <file path=word/endnotes.xml><?xml version="1.0" encoding="utf-8"?>
-<w:endnotes xmlns:wpc="http://schemas.microsoft.com/office/word/2010/wordprocessingCanvas" xmlns:cx="http://schemas.microsoft.com/office/drawing/2014/chartex" xmlns:cx1="http://schemas.microsoft.com/office/drawing/2015/9/8/chartex" xmlns:cx2="http://schemas.microsoft.com/office/drawing/2015/10/21/chartex" xmlns:cx3="http://schemas.microsoft.com/office/drawing/2016/5/9/chartex" xmlns:cx4="http://schemas.microsoft.com/office/drawing/2016/5/10/chartex" xmlns:cx5="http://schemas.microsoft.com/office/drawing/2016/5/11/chartex" xmlns:cx6="http://schemas.microsoft.com/office/drawing/2016/5/12/chartex" xmlns:cx7="http://schemas.microsoft.com/office/drawing/2016/5/13/chartex" xmlns:cx8="http://schemas.microsoft.com/office/drawing/2016/5/14/chartex" xmlns:mc="http://schemas.openxmlformats.org/markup-compatibility/2006" xmlns:aink="http://schemas.microsoft.com/office/drawing/2016/ink" xmlns:am3d="http://schemas.microsoft.com/office/drawing/2017/model3d" xmlns:o="urn:schemas-microsoft-com:office:office" xmlns:r="http://schemas.openxmlformats.org/officeDocument/2006/relationships" xmlns:m="http://schemas.openxmlformats.org/officeDocument/2006/math" xmlns:v="urn:schemas-microsoft-com:vml" xmlns:wp14="http://schemas.microsoft.com/office/word/2010/wordprocessingDrawing" xmlns:wp="http://schemas.openxmlformats.org/drawingml/2006/wordprocessingDrawing" xmlns:w10="urn:schemas-microsoft-com:office:word" xmlns:w="http://schemas.openxmlformats.org/wordprocessingml/2006/main" xmlns:w14="http://schemas.microsoft.com/office/word/2010/wordml" xmlns:w15="http://schemas.microsoft.com/office/word/2012/wordml" xmlns:w16cid="http://schemas.microsoft.com/office/word/2016/wordml/cid" xmlns:w16se="http://schemas.microsoft.com/office/word/2015/wordml/symex" xmlns:wpg="http://schemas.microsoft.com/office/word/2010/wordprocessingGroup" xmlns:wpi="http://schemas.microsoft.com/office/word/2010/wordprocessingInk" xmlns:wne="http://schemas.microsoft.com/office/word/2006/wordml" xmlns:wps="http://schemas.microsoft.com/office/word/2010/wordprocessingShape" mc:Ignorable="w14 w15 w16se w16cid wp14">
+<w:endnotes xmlns:wpc="http://schemas.microsoft.com/office/word/2010/wordprocessingCanvas" xmlns:mc="http://schemas.openxmlformats.org/markup-compatibility/2006" xmlns:o="urn:schemas-microsoft-com:office:office" xmlns:r="http://schemas.openxmlformats.org/officeDocument/2006/relationships" xmlns:m="http://schemas.openxmlformats.org/officeDocument/2006/math" xmlns:v="urn:schemas-microsoft-com:vml" xmlns:wp14="http://schemas.microsoft.com/office/word/2010/wordprocessingDrawing" xmlns:wp="http://schemas.openxmlformats.org/drawingml/2006/wordprocessingDrawing" xmlns:w10="urn:schemas-microsoft-com:office:word" xmlns:w="http://schemas.openxmlformats.org/wordprocessingml/2006/main" xmlns:w14="http://schemas.microsoft.com/office/word/2010/wordml" xmlns:w15="http://schemas.microsoft.com/office/word/2012/wordml" xmlns:wpg="http://schemas.microsoft.com/office/word/2010/wordprocessingGroup" xmlns:wpi="http://schemas.microsoft.com/office/word/2010/wordprocessingInk" xmlns:wne="http://schemas.microsoft.com/office/word/2006/wordml" xmlns:wps="http://schemas.microsoft.com/office/word/2010/wordprocessingShape" mc:Ignorable="w14 w15 wp14">
   <w:endnote w:type="separator" w:id="-1">
     <w:p>
       <w:pPr>
@@ -11044,7 +11674,7 @@
 </file>
 
 <file path=word/footer1.xml><?xml version="1.0" encoding="utf-8"?>
-<w:ftr xmlns:wpc="http://schemas.microsoft.com/office/word/2010/wordprocessingCanvas" xmlns:cx="http://schemas.microsoft.com/office/drawing/2014/chartex" xmlns:cx1="http://schemas.microsoft.com/office/drawing/2015/9/8/chartex" xmlns:cx2="http://schemas.microsoft.com/office/drawing/2015/10/21/chartex" xmlns:cx3="http://schemas.microsoft.com/office/drawing/2016/5/9/chartex" xmlns:cx4="http://schemas.microsoft.com/office/drawing/2016/5/10/chartex" xmlns:cx5="http://schemas.microsoft.com/office/drawing/2016/5/11/chartex" xmlns:cx6="http://schemas.microsoft.com/office/drawing/2016/5/12/chartex" xmlns:cx7="http://schemas.microsoft.com/office/drawing/2016/5/13/chartex" xmlns:cx8="http://schemas.microsoft.com/office/drawing/2016/5/14/chartex" xmlns:mc="http://schemas.openxmlformats.org/markup-compatibility/2006" xmlns:aink="http://schemas.microsoft.com/office/drawing/2016/ink" xmlns:am3d="http://schemas.microsoft.com/office/drawing/2017/model3d" xmlns:o="urn:schemas-microsoft-com:office:office" xmlns:r="http://schemas.openxmlformats.org/officeDocument/2006/relationships" xmlns:m="http://schemas.openxmlformats.org/officeDocument/2006/math" xmlns:v="urn:schemas-microsoft-com:vml" xmlns:wp14="http://schemas.microsoft.com/office/word/2010/wordprocessingDrawing" xmlns:wp="http://schemas.openxmlformats.org/drawingml/2006/wordprocessingDrawing" xmlns:w10="urn:schemas-microsoft-com:office:word" xmlns:w="http://schemas.openxmlformats.org/wordprocessingml/2006/main" xmlns:w14="http://schemas.microsoft.com/office/word/2010/wordml" xmlns:w15="http://schemas.microsoft.com/office/word/2012/wordml" xmlns:w16cid="http://schemas.microsoft.com/office/word/2016/wordml/cid" xmlns:w16se="http://schemas.microsoft.com/office/word/2015/wordml/symex" xmlns:wpg="http://schemas.microsoft.com/office/word/2010/wordprocessingGroup" xmlns:wpi="http://schemas.microsoft.com/office/word/2010/wordprocessingInk" xmlns:wne="http://schemas.microsoft.com/office/word/2006/wordml" xmlns:wps="http://schemas.microsoft.com/office/word/2010/wordprocessingShape" mc:Ignorable="w14 w15 w16se w16cid wp14">
+<w:ftr xmlns:wpc="http://schemas.microsoft.com/office/word/2010/wordprocessingCanvas" xmlns:mc="http://schemas.openxmlformats.org/markup-compatibility/2006" xmlns:o="urn:schemas-microsoft-com:office:office" xmlns:r="http://schemas.openxmlformats.org/officeDocument/2006/relationships" xmlns:m="http://schemas.openxmlformats.org/officeDocument/2006/math" xmlns:v="urn:schemas-microsoft-com:vml" xmlns:wp14="http://schemas.microsoft.com/office/word/2010/wordprocessingDrawing" xmlns:wp="http://schemas.openxmlformats.org/drawingml/2006/wordprocessingDrawing" xmlns:w10="urn:schemas-microsoft-com:office:word" xmlns:w="http://schemas.openxmlformats.org/wordprocessingml/2006/main" xmlns:w14="http://schemas.microsoft.com/office/word/2010/wordml" xmlns:w15="http://schemas.microsoft.com/office/word/2012/wordml" xmlns:wpg="http://schemas.microsoft.com/office/word/2010/wordprocessingGroup" xmlns:wpi="http://schemas.microsoft.com/office/word/2010/wordprocessingInk" xmlns:wne="http://schemas.microsoft.com/office/word/2006/wordml" xmlns:wps="http://schemas.microsoft.com/office/word/2010/wordprocessingShape" mc:Ignorable="w14 w15 wp14">
   <w:p>
     <w:pPr>
       <w:pStyle w:val="Fuzeile1"/>
@@ -11075,7 +11705,7 @@
 </file>
 
 <file path=word/footer2.xml><?xml version="1.0" encoding="utf-8"?>
-<w:ftr xmlns:wpc="http://schemas.microsoft.com/office/word/2010/wordprocessingCanvas" xmlns:cx="http://schemas.microsoft.com/office/drawing/2014/chartex" xmlns:cx1="http://schemas.microsoft.com/office/drawing/2015/9/8/chartex" xmlns:cx2="http://schemas.microsoft.com/office/drawing/2015/10/21/chartex" xmlns:cx3="http://schemas.microsoft.com/office/drawing/2016/5/9/chartex" xmlns:cx4="http://schemas.microsoft.com/office/drawing/2016/5/10/chartex" xmlns:cx5="http://schemas.microsoft.com/office/drawing/2016/5/11/chartex" xmlns:cx6="http://schemas.microsoft.com/office/drawing/2016/5/12/chartex" xmlns:cx7="http://schemas.microsoft.com/office/drawing/2016/5/13/chartex" xmlns:cx8="http://schemas.microsoft.com/office/drawing/2016/5/14/chartex" xmlns:mc="http://schemas.openxmlformats.org/markup-compatibility/2006" xmlns:aink="http://schemas.microsoft.com/office/drawing/2016/ink" xmlns:am3d="http://schemas.microsoft.com/office/drawing/2017/model3d" xmlns:o="urn:schemas-microsoft-com:office:office" xmlns:r="http://schemas.openxmlformats.org/officeDocument/2006/relationships" xmlns:m="http://schemas.openxmlformats.org/officeDocument/2006/math" xmlns:v="urn:schemas-microsoft-com:vml" xmlns:wp14="http://schemas.microsoft.com/office/word/2010/wordprocessingDrawing" xmlns:wp="http://schemas.openxmlformats.org/drawingml/2006/wordprocessingDrawing" xmlns:w10="urn:schemas-microsoft-com:office:word" xmlns:w="http://schemas.openxmlformats.org/wordprocessingml/2006/main" xmlns:w14="http://schemas.microsoft.com/office/word/2010/wordml" xmlns:w15="http://schemas.microsoft.com/office/word/2012/wordml" xmlns:w16cid="http://schemas.microsoft.com/office/word/2016/wordml/cid" xmlns:w16se="http://schemas.microsoft.com/office/word/2015/wordml/symex" xmlns:wpg="http://schemas.microsoft.com/office/word/2010/wordprocessingGroup" xmlns:wpi="http://schemas.microsoft.com/office/word/2010/wordprocessingInk" xmlns:wne="http://schemas.microsoft.com/office/word/2006/wordml" xmlns:wps="http://schemas.microsoft.com/office/word/2010/wordprocessingShape" mc:Ignorable="w14 w15 w16se w16cid wp14">
+<w:ftr xmlns:wpc="http://schemas.microsoft.com/office/word/2010/wordprocessingCanvas" xmlns:mc="http://schemas.openxmlformats.org/markup-compatibility/2006" xmlns:o="urn:schemas-microsoft-com:office:office" xmlns:r="http://schemas.openxmlformats.org/officeDocument/2006/relationships" xmlns:m="http://schemas.openxmlformats.org/officeDocument/2006/math" xmlns:v="urn:schemas-microsoft-com:vml" xmlns:wp14="http://schemas.microsoft.com/office/word/2010/wordprocessingDrawing" xmlns:wp="http://schemas.openxmlformats.org/drawingml/2006/wordprocessingDrawing" xmlns:w10="urn:schemas-microsoft-com:office:word" xmlns:w="http://schemas.openxmlformats.org/wordprocessingml/2006/main" xmlns:w14="http://schemas.microsoft.com/office/word/2010/wordml" xmlns:w15="http://schemas.microsoft.com/office/word/2012/wordml" xmlns:wpg="http://schemas.microsoft.com/office/word/2010/wordprocessingGroup" xmlns:wpi="http://schemas.microsoft.com/office/word/2010/wordprocessingInk" xmlns:wne="http://schemas.microsoft.com/office/word/2006/wordml" xmlns:wps="http://schemas.microsoft.com/office/word/2010/wordprocessingShape" mc:Ignorable="w14 w15 wp14">
   <w:p>
     <w:pPr>
       <w:pStyle w:val="Fuzeile1"/>
@@ -11096,7 +11726,7 @@
       <w:rPr>
         <w:noProof/>
       </w:rPr>
-      <w:t>2</w:t>
+      <w:t>9</w:t>
     </w:r>
     <w:r>
       <w:fldChar w:fldCharType="end"/>
@@ -11106,7 +11736,7 @@
 </file>
 
 <file path=word/footnotes.xml><?xml version="1.0" encoding="utf-8"?>
-<w:footnotes xmlns:wpc="http://schemas.microsoft.com/office/word/2010/wordprocessingCanvas" xmlns:cx="http://schemas.microsoft.com/office/drawing/2014/chartex" xmlns:cx1="http://schemas.microsoft.com/office/drawing/2015/9/8/chartex" xmlns:cx2="http://schemas.microsoft.com/office/drawing/2015/10/21/chartex" xmlns:cx3="http://schemas.microsoft.com/office/drawing/2016/5/9/chartex" xmlns:cx4="http://schemas.microsoft.com/office/drawing/2016/5/10/chartex" xmlns:cx5="http://schemas.microsoft.com/office/drawing/2016/5/11/chartex" xmlns:cx6="http://schemas.microsoft.com/office/drawing/2016/5/12/chartex" xmlns:cx7="http://schemas.microsoft.com/office/drawing/2016/5/13/chartex" xmlns:cx8="http://schemas.microsoft.com/office/drawing/2016/5/14/chartex" xmlns:mc="http://schemas.openxmlformats.org/markup-compatibility/2006" xmlns:aink="http://schemas.microsoft.com/office/drawing/2016/ink" xmlns:am3d="http://schemas.microsoft.com/office/drawing/2017/model3d" xmlns:o="urn:schemas-microsoft-com:office:office" xmlns:r="http://schemas.openxmlformats.org/officeDocument/2006/relationships" xmlns:m="http://schemas.openxmlformats.org/officeDocument/2006/math" xmlns:v="urn:schemas-microsoft-com:vml" xmlns:wp14="http://schemas.microsoft.com/office/word/2010/wordprocessingDrawing" xmlns:wp="http://schemas.openxmlformats.org/drawingml/2006/wordprocessingDrawing" xmlns:w10="urn:schemas-microsoft-com:office:word" xmlns:w="http://schemas.openxmlformats.org/wordprocessingml/2006/main" xmlns:w14="http://schemas.microsoft.com/office/word/2010/wordml" xmlns:w15="http://schemas.microsoft.com/office/word/2012/wordml" xmlns:w16cid="http://schemas.microsoft.com/office/word/2016/wordml/cid" xmlns:w16se="http://schemas.microsoft.com/office/word/2015/wordml/symex" xmlns:wpg="http://schemas.microsoft.com/office/word/2010/wordprocessingGroup" xmlns:wpi="http://schemas.microsoft.com/office/word/2010/wordprocessingInk" xmlns:wne="http://schemas.microsoft.com/office/word/2006/wordml" xmlns:wps="http://schemas.microsoft.com/office/word/2010/wordprocessingShape" mc:Ignorable="w14 w15 w16se w16cid wp14">
+<w:footnotes xmlns:wpc="http://schemas.microsoft.com/office/word/2010/wordprocessingCanvas" xmlns:mc="http://schemas.openxmlformats.org/markup-compatibility/2006" xmlns:o="urn:schemas-microsoft-com:office:office" xmlns:r="http://schemas.openxmlformats.org/officeDocument/2006/relationships" xmlns:m="http://schemas.openxmlformats.org/officeDocument/2006/math" xmlns:v="urn:schemas-microsoft-com:vml" xmlns:wp14="http://schemas.microsoft.com/office/word/2010/wordprocessingDrawing" xmlns:wp="http://schemas.openxmlformats.org/drawingml/2006/wordprocessingDrawing" xmlns:w10="urn:schemas-microsoft-com:office:word" xmlns:w="http://schemas.openxmlformats.org/wordprocessingml/2006/main" xmlns:w14="http://schemas.microsoft.com/office/word/2010/wordml" xmlns:w15="http://schemas.microsoft.com/office/word/2012/wordml" xmlns:wpg="http://schemas.microsoft.com/office/word/2010/wordprocessingGroup" xmlns:wpi="http://schemas.microsoft.com/office/word/2010/wordprocessingInk" xmlns:wne="http://schemas.microsoft.com/office/word/2006/wordml" xmlns:wps="http://schemas.microsoft.com/office/word/2010/wordprocessingShape" mc:Ignorable="w14 w15 wp14">
   <w:footnote w:type="separator" w:id="-1">
     <w:p>
       <w:pPr>
@@ -11265,7 +11895,7 @@
 </file>
 
 <file path=word/header1.xml><?xml version="1.0" encoding="utf-8"?>
-<w:hdr xmlns:wpc="http://schemas.microsoft.com/office/word/2010/wordprocessingCanvas" xmlns:cx="http://schemas.microsoft.com/office/drawing/2014/chartex" xmlns:cx1="http://schemas.microsoft.com/office/drawing/2015/9/8/chartex" xmlns:cx2="http://schemas.microsoft.com/office/drawing/2015/10/21/chartex" xmlns:cx3="http://schemas.microsoft.com/office/drawing/2016/5/9/chartex" xmlns:cx4="http://schemas.microsoft.com/office/drawing/2016/5/10/chartex" xmlns:cx5="http://schemas.microsoft.com/office/drawing/2016/5/11/chartex" xmlns:cx6="http://schemas.microsoft.com/office/drawing/2016/5/12/chartex" xmlns:cx7="http://schemas.microsoft.com/office/drawing/2016/5/13/chartex" xmlns:cx8="http://schemas.microsoft.com/office/drawing/2016/5/14/chartex" xmlns:mc="http://schemas.openxmlformats.org/markup-compatibility/2006" xmlns:aink="http://schemas.microsoft.com/office/drawing/2016/ink" xmlns:am3d="http://schemas.microsoft.com/office/drawing/2017/model3d" xmlns:o="urn:schemas-microsoft-com:office:office" xmlns:r="http://schemas.openxmlformats.org/officeDocument/2006/relationships" xmlns:m="http://schemas.openxmlformats.org/officeDocument/2006/math" xmlns:v="urn:schemas-microsoft-com:vml" xmlns:wp14="http://schemas.microsoft.com/office/word/2010/wordprocessingDrawing" xmlns:wp="http://schemas.openxmlformats.org/drawingml/2006/wordprocessingDrawing" xmlns:w10="urn:schemas-microsoft-com:office:word" xmlns:w="http://schemas.openxmlformats.org/wordprocessingml/2006/main" xmlns:w14="http://schemas.microsoft.com/office/word/2010/wordml" xmlns:w15="http://schemas.microsoft.com/office/word/2012/wordml" xmlns:w16cid="http://schemas.microsoft.com/office/word/2016/wordml/cid" xmlns:w16se="http://schemas.microsoft.com/office/word/2015/wordml/symex" xmlns:wpg="http://schemas.microsoft.com/office/word/2010/wordprocessingGroup" xmlns:wpi="http://schemas.microsoft.com/office/word/2010/wordprocessingInk" xmlns:wne="http://schemas.microsoft.com/office/word/2006/wordml" xmlns:wps="http://schemas.microsoft.com/office/word/2010/wordprocessingShape" mc:Ignorable="w14 w15 w16se w16cid wp14">
+<w:hdr xmlns:wpc="http://schemas.microsoft.com/office/word/2010/wordprocessingCanvas" xmlns:mc="http://schemas.openxmlformats.org/markup-compatibility/2006" xmlns:o="urn:schemas-microsoft-com:office:office" xmlns:r="http://schemas.openxmlformats.org/officeDocument/2006/relationships" xmlns:m="http://schemas.openxmlformats.org/officeDocument/2006/math" xmlns:v="urn:schemas-microsoft-com:vml" xmlns:wp14="http://schemas.microsoft.com/office/word/2010/wordprocessingDrawing" xmlns:wp="http://schemas.openxmlformats.org/drawingml/2006/wordprocessingDrawing" xmlns:w10="urn:schemas-microsoft-com:office:word" xmlns:w="http://schemas.openxmlformats.org/wordprocessingml/2006/main" xmlns:w14="http://schemas.microsoft.com/office/word/2010/wordml" xmlns:w15="http://schemas.microsoft.com/office/word/2012/wordml" xmlns:wpg="http://schemas.microsoft.com/office/word/2010/wordprocessingGroup" xmlns:wpi="http://schemas.microsoft.com/office/word/2010/wordprocessingInk" xmlns:wne="http://schemas.microsoft.com/office/word/2006/wordml" xmlns:wps="http://schemas.microsoft.com/office/word/2010/wordprocessingShape" mc:Ignorable="w14 w15 wp14">
   <w:p>
     <w:pPr>
       <w:pStyle w:val="Kopfzeileschattiert"/>
@@ -11315,7 +11945,7 @@
         <w:sz w:val="40"/>
         <w:szCs w:val="40"/>
       </w:rPr>
-      <w:instrText>Frontend</w:instrText>
+      <w:instrText>Benutzeroberfläche</w:instrText>
     </w:r>
     <w:r>
       <w:rPr>
@@ -11394,7 +12024,7 @@
 </file>
 
 <file path=word/numbering.xml><?xml version="1.0" encoding="utf-8"?>
-<w:numbering xmlns:wpc="http://schemas.microsoft.com/office/word/2010/wordprocessingCanvas" xmlns:cx="http://schemas.microsoft.com/office/drawing/2014/chartex" xmlns:cx1="http://schemas.microsoft.com/office/drawing/2015/9/8/chartex" xmlns:cx2="http://schemas.microsoft.com/office/drawing/2015/10/21/chartex" xmlns:cx3="http://schemas.microsoft.com/office/drawing/2016/5/9/chartex" xmlns:cx4="http://schemas.microsoft.com/office/drawing/2016/5/10/chartex" xmlns:cx5="http://schemas.microsoft.com/office/drawing/2016/5/11/chartex" xmlns:cx6="http://schemas.microsoft.com/office/drawing/2016/5/12/chartex" xmlns:cx7="http://schemas.microsoft.com/office/drawing/2016/5/13/chartex" xmlns:cx8="http://schemas.microsoft.com/office/drawing/2016/5/14/chartex" xmlns:mc="http://schemas.openxmlformats.org/markup-compatibility/2006" xmlns:aink="http://schemas.microsoft.com/office/drawing/2016/ink" xmlns:am3d="http://schemas.microsoft.com/office/drawing/2017/model3d" xmlns:o="urn:schemas-microsoft-com:office:office" xmlns:r="http://schemas.openxmlformats.org/officeDocument/2006/relationships" xmlns:m="http://schemas.openxmlformats.org/officeDocument/2006/math" xmlns:v="urn:schemas-microsoft-com:vml" xmlns:wp14="http://schemas.microsoft.com/office/word/2010/wordprocessingDrawing" xmlns:wp="http://schemas.openxmlformats.org/drawingml/2006/wordprocessingDrawing" xmlns:w10="urn:schemas-microsoft-com:office:word" xmlns:w="http://schemas.openxmlformats.org/wordprocessingml/2006/main" xmlns:w14="http://schemas.microsoft.com/office/word/2010/wordml" xmlns:w15="http://schemas.microsoft.com/office/word/2012/wordml" xmlns:w16cid="http://schemas.microsoft.com/office/word/2016/wordml/cid" xmlns:w16se="http://schemas.microsoft.com/office/word/2015/wordml/symex" xmlns:wpg="http://schemas.microsoft.com/office/word/2010/wordprocessingGroup" xmlns:wpi="http://schemas.microsoft.com/office/word/2010/wordprocessingInk" xmlns:wne="http://schemas.microsoft.com/office/word/2006/wordml" xmlns:wps="http://schemas.microsoft.com/office/word/2010/wordprocessingShape" mc:Ignorable="w14 w15 w16se w16cid wp14">
+<w:numbering xmlns:wpc="http://schemas.microsoft.com/office/word/2010/wordprocessingCanvas" xmlns:mc="http://schemas.openxmlformats.org/markup-compatibility/2006" xmlns:o="urn:schemas-microsoft-com:office:office" xmlns:r="http://schemas.openxmlformats.org/officeDocument/2006/relationships" xmlns:m="http://schemas.openxmlformats.org/officeDocument/2006/math" xmlns:v="urn:schemas-microsoft-com:vml" xmlns:wp14="http://schemas.microsoft.com/office/word/2010/wordprocessingDrawing" xmlns:wp="http://schemas.openxmlformats.org/drawingml/2006/wordprocessingDrawing" xmlns:w10="urn:schemas-microsoft-com:office:word" xmlns:w="http://schemas.openxmlformats.org/wordprocessingml/2006/main" xmlns:w14="http://schemas.microsoft.com/office/word/2010/wordml" xmlns:w15="http://schemas.microsoft.com/office/word/2012/wordml" xmlns:wpg="http://schemas.microsoft.com/office/word/2010/wordprocessingGroup" xmlns:wpi="http://schemas.microsoft.com/office/word/2010/wordprocessingInk" xmlns:wne="http://schemas.microsoft.com/office/word/2006/wordml" xmlns:wps="http://schemas.microsoft.com/office/word/2010/wordprocessingShape" mc:Ignorable="w14 w15 wp14">
   <w:abstractNum w:abstractNumId="0" w15:restartNumberingAfterBreak="0">
     <w:nsid w:val="FFFFFF7C"/>
     <w:multiLevelType w:val="singleLevel"/>
@@ -12592,8 +13222,16 @@
 </w:numbering>
 </file>
 
+<file path=word/people.xml><?xml version="1.0" encoding="utf-8"?>
+<w15:people xmlns:wpc="http://schemas.microsoft.com/office/word/2010/wordprocessingCanvas" xmlns:mc="http://schemas.openxmlformats.org/markup-compatibility/2006" xmlns:o="urn:schemas-microsoft-com:office:office" xmlns:r="http://schemas.openxmlformats.org/officeDocument/2006/relationships" xmlns:m="http://schemas.openxmlformats.org/officeDocument/2006/math" xmlns:v="urn:schemas-microsoft-com:vml" xmlns:wp14="http://schemas.microsoft.com/office/word/2010/wordprocessingDrawing" xmlns:wp="http://schemas.openxmlformats.org/drawingml/2006/wordprocessingDrawing" xmlns:w10="urn:schemas-microsoft-com:office:word" xmlns:w="http://schemas.openxmlformats.org/wordprocessingml/2006/main" xmlns:w14="http://schemas.microsoft.com/office/word/2010/wordml" xmlns:w15="http://schemas.microsoft.com/office/word/2012/wordml" xmlns:wpg="http://schemas.microsoft.com/office/word/2010/wordprocessingGroup" xmlns:wpi="http://schemas.microsoft.com/office/word/2010/wordprocessingInk" xmlns:wne="http://schemas.microsoft.com/office/word/2006/wordml" xmlns:wps="http://schemas.microsoft.com/office/word/2010/wordprocessingShape" mc:Ignorable="w14 w15 wp14">
+  <w15:person w15:author="Christian Schröder">
+    <w15:presenceInfo w15:providerId="Windows Live" w15:userId="51bd7d7ef3604869"/>
+  </w15:person>
+</w15:people>
+</file>
+
 <file path=word/styles.xml><?xml version="1.0" encoding="utf-8"?>
-<w:styles xmlns:mc="http://schemas.openxmlformats.org/markup-compatibility/2006" xmlns:r="http://schemas.openxmlformats.org/officeDocument/2006/relationships" xmlns:w="http://schemas.openxmlformats.org/wordprocessingml/2006/main" xmlns:w14="http://schemas.microsoft.com/office/word/2010/wordml" xmlns:w15="http://schemas.microsoft.com/office/word/2012/wordml" xmlns:w16cid="http://schemas.microsoft.com/office/word/2016/wordml/cid" xmlns:w16se="http://schemas.microsoft.com/office/word/2015/wordml/symex" mc:Ignorable="w14 w15 w16se w16cid">
+<w:styles xmlns:mc="http://schemas.openxmlformats.org/markup-compatibility/2006" xmlns:r="http://schemas.openxmlformats.org/officeDocument/2006/relationships" xmlns:w="http://schemas.openxmlformats.org/wordprocessingml/2006/main" xmlns:w14="http://schemas.microsoft.com/office/word/2010/wordml" xmlns:w15="http://schemas.microsoft.com/office/word/2012/wordml" mc:Ignorable="w14 w15">
   <w:docDefaults>
     <w:rPrDefault>
       <w:rPr>
@@ -12608,7 +13246,7 @@
       </w:pPr>
     </w:pPrDefault>
   </w:docDefaults>
-  <w:latentStyles w:defLockedState="0" w:defUIPriority="99" w:defSemiHidden="0" w:defUnhideWhenUsed="0" w:defQFormat="0" w:count="375">
+  <w:latentStyles w:defLockedState="0" w:defUIPriority="99" w:defSemiHidden="0" w:defUnhideWhenUsed="0" w:defQFormat="0" w:count="371">
     <w:lsdException w:name="Normal" w:uiPriority="0" w:qFormat="1"/>
     <w:lsdException w:name="heading 1" w:uiPriority="0" w:qFormat="1"/>
     <w:lsdException w:name="heading 2" w:semiHidden="1" w:uiPriority="0" w:unhideWhenUsed="1" w:qFormat="1"/>
@@ -12980,10 +13618,6 @@
     <w:lsdException w:name="List Table 5 Dark Accent 6" w:uiPriority="50"/>
     <w:lsdException w:name="List Table 6 Colorful Accent 6" w:uiPriority="51"/>
     <w:lsdException w:name="List Table 7 Colorful Accent 6" w:uiPriority="52"/>
-    <w:lsdException w:name="Mention" w:semiHidden="1" w:unhideWhenUsed="1"/>
-    <w:lsdException w:name="Smart Hyperlink" w:semiHidden="1" w:unhideWhenUsed="1"/>
-    <w:lsdException w:name="Hashtag" w:semiHidden="1" w:unhideWhenUsed="1"/>
-    <w:lsdException w:name="Unresolved Mention" w:semiHidden="1" w:unhideWhenUsed="1"/>
   </w:latentStyles>
   <w:style w:type="paragraph" w:default="1" w:styleId="Standard">
     <w:name w:val="Normal"/>
@@ -29132,7 +29766,7 @@
       <w:kern w:val="20"/>
     </w:rPr>
   </w:style>
-  <w:style w:type="character" w:styleId="BesuchterLink">
+  <w:style w:type="character" w:styleId="BesuchterHyperlink0">
     <w:name w:val="FollowedHyperlink"/>
     <w:basedOn w:val="Absatz-Standardschriftart"/>
     <w:uiPriority w:val="99"/>
@@ -30514,6 +31148,13 @@
         </dgm:presLayoutVars>
       </dgm:prSet>
       <dgm:spPr/>
+      <dgm:t>
+        <a:bodyPr/>
+        <a:lstStyle/>
+        <a:p>
+          <a:endParaRPr lang="de-DE"/>
+        </a:p>
+      </dgm:t>
     </dgm:pt>
     <dgm:pt modelId="{CFFA878B-ACEF-4E3F-A91A-67BB9879CE94}" type="pres">
       <dgm:prSet presAssocID="{36613EF5-E8BC-4969-A81D-C9639F799FE8}" presName="hierFlow" presStyleCnt="0"/>
@@ -30540,6 +31181,13 @@
         </dgm:presLayoutVars>
       </dgm:prSet>
       <dgm:spPr/>
+      <dgm:t>
+        <a:bodyPr/>
+        <a:lstStyle/>
+        <a:p>
+          <a:endParaRPr lang="de-DE"/>
+        </a:p>
+      </dgm:t>
     </dgm:pt>
     <dgm:pt modelId="{16372CDC-C1AB-476E-9926-D768D985CC9A}" type="pres">
       <dgm:prSet presAssocID="{4FFDEA33-5333-44A0-9877-0BD770FD31EE}" presName="hierChild2" presStyleCnt="0"/>
@@ -30548,6 +31196,13 @@
     <dgm:pt modelId="{E3155F64-804C-45A5-B06A-2788F22ED735}" type="pres">
       <dgm:prSet presAssocID="{63E384D3-2197-44F6-A533-8AABA8C7F495}" presName="Name19" presStyleLbl="parChTrans1D2" presStyleIdx="0" presStyleCnt="4"/>
       <dgm:spPr/>
+      <dgm:t>
+        <a:bodyPr/>
+        <a:lstStyle/>
+        <a:p>
+          <a:endParaRPr lang="de-DE"/>
+        </a:p>
+      </dgm:t>
     </dgm:pt>
     <dgm:pt modelId="{444222FC-3637-4630-92D4-3EC762AAFE26}" type="pres">
       <dgm:prSet presAssocID="{4FB5F57C-95AB-4182-BE5A-F01EB8341B8B}" presName="Name21" presStyleCnt="0"/>
@@ -30556,6 +31211,13 @@
     <dgm:pt modelId="{46F537B9-6F19-4D5C-A484-BD7274EBAA0C}" type="pres">
       <dgm:prSet presAssocID="{4FB5F57C-95AB-4182-BE5A-F01EB8341B8B}" presName="level2Shape" presStyleLbl="asst1" presStyleIdx="0" presStyleCnt="2"/>
       <dgm:spPr/>
+      <dgm:t>
+        <a:bodyPr/>
+        <a:lstStyle/>
+        <a:p>
+          <a:endParaRPr lang="de-DE"/>
+        </a:p>
+      </dgm:t>
     </dgm:pt>
     <dgm:pt modelId="{9984CFBF-2312-488C-B100-47B14D506EEE}" type="pres">
       <dgm:prSet presAssocID="{4FB5F57C-95AB-4182-BE5A-F01EB8341B8B}" presName="hierChild3" presStyleCnt="0"/>
@@ -30564,6 +31226,13 @@
     <dgm:pt modelId="{664D317F-8A45-40E9-B247-A0CD154CE480}" type="pres">
       <dgm:prSet presAssocID="{7E61DF12-C693-4218-8394-DE9B1F893ADE}" presName="Name19" presStyleLbl="parChTrans1D2" presStyleIdx="1" presStyleCnt="4"/>
       <dgm:spPr/>
+      <dgm:t>
+        <a:bodyPr/>
+        <a:lstStyle/>
+        <a:p>
+          <a:endParaRPr lang="de-DE"/>
+        </a:p>
+      </dgm:t>
     </dgm:pt>
     <dgm:pt modelId="{311565F5-516C-44AD-8312-8D996183ADFA}" type="pres">
       <dgm:prSet presAssocID="{9E3C74C9-FB2B-4651-BAAB-D43A5CFB285F}" presName="Name21" presStyleCnt="0"/>
@@ -30572,6 +31241,13 @@
     <dgm:pt modelId="{241A0E17-9C66-4D75-A64C-9F98E0BD28C7}" type="pres">
       <dgm:prSet presAssocID="{9E3C74C9-FB2B-4651-BAAB-D43A5CFB285F}" presName="level2Shape" presStyleLbl="asst1" presStyleIdx="1" presStyleCnt="2"/>
       <dgm:spPr/>
+      <dgm:t>
+        <a:bodyPr/>
+        <a:lstStyle/>
+        <a:p>
+          <a:endParaRPr lang="de-DE"/>
+        </a:p>
+      </dgm:t>
     </dgm:pt>
     <dgm:pt modelId="{08B6BE08-CE3D-4758-9264-4882BE5F6A90}" type="pres">
       <dgm:prSet presAssocID="{9E3C74C9-FB2B-4651-BAAB-D43A5CFB285F}" presName="hierChild3" presStyleCnt="0"/>
@@ -30580,6 +31256,13 @@
     <dgm:pt modelId="{7EED9E4C-607C-48CE-96B8-D681BC588539}" type="pres">
       <dgm:prSet presAssocID="{F29FB030-7E7B-4B55-80C3-726528DD047B}" presName="Name19" presStyleLbl="parChTrans1D2" presStyleIdx="2" presStyleCnt="4"/>
       <dgm:spPr/>
+      <dgm:t>
+        <a:bodyPr/>
+        <a:lstStyle/>
+        <a:p>
+          <a:endParaRPr lang="de-DE"/>
+        </a:p>
+      </dgm:t>
     </dgm:pt>
     <dgm:pt modelId="{AD0722D1-BE68-40F3-A6E0-FB81E0DE5E5F}" type="pres">
       <dgm:prSet presAssocID="{4F9907F6-E388-4E4C-BD81-D5628391DC3E}" presName="Name21" presStyleCnt="0"/>
@@ -30588,6 +31271,13 @@
     <dgm:pt modelId="{645E88E8-C2FA-4B0B-9C4C-A5F5CD20FA41}" type="pres">
       <dgm:prSet presAssocID="{4F9907F6-E388-4E4C-BD81-D5628391DC3E}" presName="level2Shape" presStyleLbl="node2" presStyleIdx="0" presStyleCnt="2"/>
       <dgm:spPr/>
+      <dgm:t>
+        <a:bodyPr/>
+        <a:lstStyle/>
+        <a:p>
+          <a:endParaRPr lang="de-DE"/>
+        </a:p>
+      </dgm:t>
     </dgm:pt>
     <dgm:pt modelId="{6F6F9634-3384-44D1-A384-27D67B630957}" type="pres">
       <dgm:prSet presAssocID="{4F9907F6-E388-4E4C-BD81-D5628391DC3E}" presName="hierChild3" presStyleCnt="0"/>
@@ -30596,6 +31286,13 @@
     <dgm:pt modelId="{F451078B-B5B6-4440-A30B-C5EE5617B3F4}" type="pres">
       <dgm:prSet presAssocID="{393DABFE-0229-4A83-8EB6-EE827B01FFE8}" presName="Name19" presStyleLbl="parChTrans1D3" presStyleIdx="0" presStyleCnt="4"/>
       <dgm:spPr/>
+      <dgm:t>
+        <a:bodyPr/>
+        <a:lstStyle/>
+        <a:p>
+          <a:endParaRPr lang="de-DE"/>
+        </a:p>
+      </dgm:t>
     </dgm:pt>
     <dgm:pt modelId="{CEC0E644-03A9-4776-9B2A-30F524AB4B0B}" type="pres">
       <dgm:prSet presAssocID="{AE9C70C6-B416-4497-8A04-E2DB50D67EDB}" presName="Name21" presStyleCnt="0"/>
@@ -30604,6 +31301,13 @@
     <dgm:pt modelId="{69766488-CA4F-4959-9628-FA61CF95FF2C}" type="pres">
       <dgm:prSet presAssocID="{AE9C70C6-B416-4497-8A04-E2DB50D67EDB}" presName="level2Shape" presStyleLbl="node3" presStyleIdx="0" presStyleCnt="4"/>
       <dgm:spPr/>
+      <dgm:t>
+        <a:bodyPr/>
+        <a:lstStyle/>
+        <a:p>
+          <a:endParaRPr lang="de-DE"/>
+        </a:p>
+      </dgm:t>
     </dgm:pt>
     <dgm:pt modelId="{403B1ED2-A76C-4D45-8AEB-B9E01EDDCC91}" type="pres">
       <dgm:prSet presAssocID="{AE9C70C6-B416-4497-8A04-E2DB50D67EDB}" presName="hierChild3" presStyleCnt="0"/>
@@ -30612,6 +31316,13 @@
     <dgm:pt modelId="{3750FCF2-0AFB-468B-AA3A-1A43CF4D22F2}" type="pres">
       <dgm:prSet presAssocID="{3E79439A-308E-48AF-B2C4-EB4DB535BBCC}" presName="Name19" presStyleLbl="parChTrans1D4" presStyleIdx="0" presStyleCnt="7"/>
       <dgm:spPr/>
+      <dgm:t>
+        <a:bodyPr/>
+        <a:lstStyle/>
+        <a:p>
+          <a:endParaRPr lang="de-DE"/>
+        </a:p>
+      </dgm:t>
     </dgm:pt>
     <dgm:pt modelId="{8AFB1674-B902-4C25-833F-98CB30CD4EDA}" type="pres">
       <dgm:prSet presAssocID="{4C71E0F6-F0FB-42D1-86DE-A9472658D223}" presName="Name21" presStyleCnt="0"/>
@@ -30620,6 +31331,13 @@
     <dgm:pt modelId="{697934E2-C61D-494D-A52F-A024384DC21B}" type="pres">
       <dgm:prSet presAssocID="{4C71E0F6-F0FB-42D1-86DE-A9472658D223}" presName="level2Shape" presStyleLbl="node4" presStyleIdx="0" presStyleCnt="7"/>
       <dgm:spPr/>
+      <dgm:t>
+        <a:bodyPr/>
+        <a:lstStyle/>
+        <a:p>
+          <a:endParaRPr lang="de-DE"/>
+        </a:p>
+      </dgm:t>
     </dgm:pt>
     <dgm:pt modelId="{08A4328E-98D3-4DA8-8D97-02D919B42BA8}" type="pres">
       <dgm:prSet presAssocID="{4C71E0F6-F0FB-42D1-86DE-A9472658D223}" presName="hierChild3" presStyleCnt="0"/>
@@ -30628,6 +31346,13 @@
     <dgm:pt modelId="{1EC0C2B0-C8C9-4EC9-9E88-0ED4E714714F}" type="pres">
       <dgm:prSet presAssocID="{ADEA95F5-1A64-4464-80B1-753CF58EA77D}" presName="Name19" presStyleLbl="parChTrans1D3" presStyleIdx="1" presStyleCnt="4"/>
       <dgm:spPr/>
+      <dgm:t>
+        <a:bodyPr/>
+        <a:lstStyle/>
+        <a:p>
+          <a:endParaRPr lang="de-DE"/>
+        </a:p>
+      </dgm:t>
     </dgm:pt>
     <dgm:pt modelId="{BDB49564-5DA0-4AA7-B8DC-937319AE60CA}" type="pres">
       <dgm:prSet presAssocID="{55F09320-4950-41BE-9747-DF72B12BA01B}" presName="Name21" presStyleCnt="0"/>
@@ -30636,6 +31361,13 @@
     <dgm:pt modelId="{A05C4095-C184-497C-BB58-3729358F8BAC}" type="pres">
       <dgm:prSet presAssocID="{55F09320-4950-41BE-9747-DF72B12BA01B}" presName="level2Shape" presStyleLbl="node3" presStyleIdx="1" presStyleCnt="4"/>
       <dgm:spPr/>
+      <dgm:t>
+        <a:bodyPr/>
+        <a:lstStyle/>
+        <a:p>
+          <a:endParaRPr lang="de-DE"/>
+        </a:p>
+      </dgm:t>
     </dgm:pt>
     <dgm:pt modelId="{17D4408D-442C-4232-BADD-AA570A931213}" type="pres">
       <dgm:prSet presAssocID="{55F09320-4950-41BE-9747-DF72B12BA01B}" presName="hierChild3" presStyleCnt="0"/>
@@ -30644,6 +31376,13 @@
     <dgm:pt modelId="{D4AB63AC-0BF0-4ACE-B308-F8816D6A5DBF}" type="pres">
       <dgm:prSet presAssocID="{0E634AC9-EE5A-4999-9B4B-759ADE45562A}" presName="Name19" presStyleLbl="parChTrans1D3" presStyleIdx="2" presStyleCnt="4"/>
       <dgm:spPr/>
+      <dgm:t>
+        <a:bodyPr/>
+        <a:lstStyle/>
+        <a:p>
+          <a:endParaRPr lang="de-DE"/>
+        </a:p>
+      </dgm:t>
     </dgm:pt>
     <dgm:pt modelId="{421127C9-897A-4D46-99AB-D591751DCA76}" type="pres">
       <dgm:prSet presAssocID="{00C7532E-98CF-4116-A142-B8CF4498E873}" presName="Name21" presStyleCnt="0"/>
@@ -30652,6 +31391,13 @@
     <dgm:pt modelId="{85B1F129-1638-4A61-98F0-4EED16B2DA31}" type="pres">
       <dgm:prSet presAssocID="{00C7532E-98CF-4116-A142-B8CF4498E873}" presName="level2Shape" presStyleLbl="node3" presStyleIdx="2" presStyleCnt="4"/>
       <dgm:spPr/>
+      <dgm:t>
+        <a:bodyPr/>
+        <a:lstStyle/>
+        <a:p>
+          <a:endParaRPr lang="de-DE"/>
+        </a:p>
+      </dgm:t>
     </dgm:pt>
     <dgm:pt modelId="{19DA4043-4E17-4BA5-9B32-1FC5875C5BBA}" type="pres">
       <dgm:prSet presAssocID="{00C7532E-98CF-4116-A142-B8CF4498E873}" presName="hierChild3" presStyleCnt="0"/>
@@ -30660,6 +31406,13 @@
     <dgm:pt modelId="{F2891DDF-755E-40BF-A9E7-E9A15C16DF4B}" type="pres">
       <dgm:prSet presAssocID="{FD40014A-B10E-483A-B92B-1BAF7D5CD866}" presName="Name19" presStyleLbl="parChTrans1D4" presStyleIdx="1" presStyleCnt="7"/>
       <dgm:spPr/>
+      <dgm:t>
+        <a:bodyPr/>
+        <a:lstStyle/>
+        <a:p>
+          <a:endParaRPr lang="de-DE"/>
+        </a:p>
+      </dgm:t>
     </dgm:pt>
     <dgm:pt modelId="{91485B44-C92B-4A02-882E-5F2B185176E1}" type="pres">
       <dgm:prSet presAssocID="{08E6756B-E326-42E0-808D-46D5B1B535B0}" presName="Name21" presStyleCnt="0"/>
@@ -30668,6 +31421,13 @@
     <dgm:pt modelId="{6D9FBCFB-5833-4572-8AE7-0772F526A244}" type="pres">
       <dgm:prSet presAssocID="{08E6756B-E326-42E0-808D-46D5B1B535B0}" presName="level2Shape" presStyleLbl="node4" presStyleIdx="1" presStyleCnt="7"/>
       <dgm:spPr/>
+      <dgm:t>
+        <a:bodyPr/>
+        <a:lstStyle/>
+        <a:p>
+          <a:endParaRPr lang="de-DE"/>
+        </a:p>
+      </dgm:t>
     </dgm:pt>
     <dgm:pt modelId="{1A0CF6B5-3F2D-4057-BDEC-C7447F3C208C}" type="pres">
       <dgm:prSet presAssocID="{08E6756B-E326-42E0-808D-46D5B1B535B0}" presName="hierChild3" presStyleCnt="0"/>
@@ -30676,6 +31436,13 @@
     <dgm:pt modelId="{6B70A10D-63F3-4C37-A969-AC5BF4BBF41A}" type="pres">
       <dgm:prSet presAssocID="{7B90A40C-FAA2-431E-A21D-8357B52B5D19}" presName="Name19" presStyleLbl="parChTrans1D4" presStyleIdx="2" presStyleCnt="7"/>
       <dgm:spPr/>
+      <dgm:t>
+        <a:bodyPr/>
+        <a:lstStyle/>
+        <a:p>
+          <a:endParaRPr lang="de-DE"/>
+        </a:p>
+      </dgm:t>
     </dgm:pt>
     <dgm:pt modelId="{E63861F9-CCAD-4A3A-8A8A-BB5ADD4C44D0}" type="pres">
       <dgm:prSet presAssocID="{69B654EC-4F08-4CEA-8400-FB7E513470D5}" presName="Name21" presStyleCnt="0"/>
@@ -30684,6 +31451,13 @@
     <dgm:pt modelId="{0E998EF3-127C-4E22-9EBD-AF5AD65F23DD}" type="pres">
       <dgm:prSet presAssocID="{69B654EC-4F08-4CEA-8400-FB7E513470D5}" presName="level2Shape" presStyleLbl="node4" presStyleIdx="2" presStyleCnt="7"/>
       <dgm:spPr/>
+      <dgm:t>
+        <a:bodyPr/>
+        <a:lstStyle/>
+        <a:p>
+          <a:endParaRPr lang="de-DE"/>
+        </a:p>
+      </dgm:t>
     </dgm:pt>
     <dgm:pt modelId="{F2E06492-68DF-488E-9785-6D276A7C2CE7}" type="pres">
       <dgm:prSet presAssocID="{69B654EC-4F08-4CEA-8400-FB7E513470D5}" presName="hierChild3" presStyleCnt="0"/>
@@ -30692,6 +31466,13 @@
     <dgm:pt modelId="{3BC430D5-4496-4CCA-BB7F-F0B3C75F58DA}" type="pres">
       <dgm:prSet presAssocID="{DD3C6BB8-C1BF-4809-A19C-2E5EB6787789}" presName="Name19" presStyleLbl="parChTrans1D4" presStyleIdx="3" presStyleCnt="7"/>
       <dgm:spPr/>
+      <dgm:t>
+        <a:bodyPr/>
+        <a:lstStyle/>
+        <a:p>
+          <a:endParaRPr lang="de-DE"/>
+        </a:p>
+      </dgm:t>
     </dgm:pt>
     <dgm:pt modelId="{B42DDC84-2A19-4FB7-A056-6F6C5EE625B8}" type="pres">
       <dgm:prSet presAssocID="{25B0E5A4-E797-49C0-B3EA-097459F8F164}" presName="Name21" presStyleCnt="0"/>
@@ -30700,6 +31481,13 @@
     <dgm:pt modelId="{B855B37F-D632-48E1-A1AC-5A9DC2DD03BE}" type="pres">
       <dgm:prSet presAssocID="{25B0E5A4-E797-49C0-B3EA-097459F8F164}" presName="level2Shape" presStyleLbl="node4" presStyleIdx="3" presStyleCnt="7"/>
       <dgm:spPr/>
+      <dgm:t>
+        <a:bodyPr/>
+        <a:lstStyle/>
+        <a:p>
+          <a:endParaRPr lang="de-DE"/>
+        </a:p>
+      </dgm:t>
     </dgm:pt>
     <dgm:pt modelId="{4CC6506E-FF4F-4C91-B3A9-C524595030D4}" type="pres">
       <dgm:prSet presAssocID="{25B0E5A4-E797-49C0-B3EA-097459F8F164}" presName="hierChild3" presStyleCnt="0"/>
@@ -30708,6 +31496,13 @@
     <dgm:pt modelId="{B9AC42F9-F9A0-4CAD-BEBA-CC7E6F2CB6A6}" type="pres">
       <dgm:prSet presAssocID="{B0D28FFC-01D9-422D-93AC-4BF686533128}" presName="Name19" presStyleLbl="parChTrans1D4" presStyleIdx="4" presStyleCnt="7"/>
       <dgm:spPr/>
+      <dgm:t>
+        <a:bodyPr/>
+        <a:lstStyle/>
+        <a:p>
+          <a:endParaRPr lang="de-DE"/>
+        </a:p>
+      </dgm:t>
     </dgm:pt>
     <dgm:pt modelId="{46510949-5442-409C-943D-DCE726AB9992}" type="pres">
       <dgm:prSet presAssocID="{D1DA45CC-8FD5-4B73-B4C6-50ED23C3A3A3}" presName="Name21" presStyleCnt="0"/>
@@ -30716,6 +31511,13 @@
     <dgm:pt modelId="{17BD3216-DFE2-4CDB-8BD8-97C840104B10}" type="pres">
       <dgm:prSet presAssocID="{D1DA45CC-8FD5-4B73-B4C6-50ED23C3A3A3}" presName="level2Shape" presStyleLbl="node4" presStyleIdx="4" presStyleCnt="7"/>
       <dgm:spPr/>
+      <dgm:t>
+        <a:bodyPr/>
+        <a:lstStyle/>
+        <a:p>
+          <a:endParaRPr lang="de-DE"/>
+        </a:p>
+      </dgm:t>
     </dgm:pt>
     <dgm:pt modelId="{176FD7E5-3EC0-476E-BFF7-E423051F5253}" type="pres">
       <dgm:prSet presAssocID="{D1DA45CC-8FD5-4B73-B4C6-50ED23C3A3A3}" presName="hierChild3" presStyleCnt="0"/>
@@ -30724,6 +31526,13 @@
     <dgm:pt modelId="{F09E8874-3F55-450C-ABDD-73058593B53E}" type="pres">
       <dgm:prSet presAssocID="{6EA5FA22-4885-4294-9D21-56DCAE1FF891}" presName="Name19" presStyleLbl="parChTrans1D2" presStyleIdx="3" presStyleCnt="4"/>
       <dgm:spPr/>
+      <dgm:t>
+        <a:bodyPr/>
+        <a:lstStyle/>
+        <a:p>
+          <a:endParaRPr lang="de-DE"/>
+        </a:p>
+      </dgm:t>
     </dgm:pt>
     <dgm:pt modelId="{D7974603-2A2A-4902-A9CC-5BDEF13DD60B}" type="pres">
       <dgm:prSet presAssocID="{91F18676-BACF-4321-B385-BEE41918A5AD}" presName="Name21" presStyleCnt="0"/>
@@ -30732,6 +31541,13 @@
     <dgm:pt modelId="{783B42D6-5541-4646-949C-0CBBA2D37F1A}" type="pres">
       <dgm:prSet presAssocID="{91F18676-BACF-4321-B385-BEE41918A5AD}" presName="level2Shape" presStyleLbl="node2" presStyleIdx="1" presStyleCnt="2"/>
       <dgm:spPr/>
+      <dgm:t>
+        <a:bodyPr/>
+        <a:lstStyle/>
+        <a:p>
+          <a:endParaRPr lang="de-DE"/>
+        </a:p>
+      </dgm:t>
     </dgm:pt>
     <dgm:pt modelId="{2323AB0B-D9C7-42E7-A884-3CBA7EFDB016}" type="pres">
       <dgm:prSet presAssocID="{91F18676-BACF-4321-B385-BEE41918A5AD}" presName="hierChild3" presStyleCnt="0"/>
@@ -30740,6 +31556,13 @@
     <dgm:pt modelId="{E343B892-69DF-43C7-BA05-A7E50A9B6166}" type="pres">
       <dgm:prSet presAssocID="{97B38401-F39D-45FE-B625-7BB1EF930790}" presName="Name19" presStyleLbl="parChTrans1D3" presStyleIdx="3" presStyleCnt="4"/>
       <dgm:spPr/>
+      <dgm:t>
+        <a:bodyPr/>
+        <a:lstStyle/>
+        <a:p>
+          <a:endParaRPr lang="de-DE"/>
+        </a:p>
+      </dgm:t>
     </dgm:pt>
     <dgm:pt modelId="{97866BB1-4D4B-40B4-875E-B14F26D35616}" type="pres">
       <dgm:prSet presAssocID="{8ECC5F70-B273-44CD-BF2B-C6492D996B5D}" presName="Name21" presStyleCnt="0"/>
@@ -30748,6 +31571,13 @@
     <dgm:pt modelId="{33C1E1C7-F29F-419A-A346-1CFF0280C07B}" type="pres">
       <dgm:prSet presAssocID="{8ECC5F70-B273-44CD-BF2B-C6492D996B5D}" presName="level2Shape" presStyleLbl="node3" presStyleIdx="3" presStyleCnt="4"/>
       <dgm:spPr/>
+      <dgm:t>
+        <a:bodyPr/>
+        <a:lstStyle/>
+        <a:p>
+          <a:endParaRPr lang="de-DE"/>
+        </a:p>
+      </dgm:t>
     </dgm:pt>
     <dgm:pt modelId="{A8A98117-4B52-41B9-9019-FD5538971A25}" type="pres">
       <dgm:prSet presAssocID="{8ECC5F70-B273-44CD-BF2B-C6492D996B5D}" presName="hierChild3" presStyleCnt="0"/>
@@ -30756,6 +31586,13 @@
     <dgm:pt modelId="{67F0B89B-4A9D-452B-902E-354748763826}" type="pres">
       <dgm:prSet presAssocID="{3220A965-015D-49AB-B164-DF8E38DA5029}" presName="Name19" presStyleLbl="parChTrans1D4" presStyleIdx="5" presStyleCnt="7"/>
       <dgm:spPr/>
+      <dgm:t>
+        <a:bodyPr/>
+        <a:lstStyle/>
+        <a:p>
+          <a:endParaRPr lang="de-DE"/>
+        </a:p>
+      </dgm:t>
     </dgm:pt>
     <dgm:pt modelId="{2757A3B7-F9DC-4239-A8B3-209DB09E6F8B}" type="pres">
       <dgm:prSet presAssocID="{D32787AB-2B6F-42DA-A515-FE4EFA342884}" presName="Name21" presStyleCnt="0"/>
@@ -30764,6 +31601,13 @@
     <dgm:pt modelId="{64915582-201C-45C4-97C4-7229C9FF07E0}" type="pres">
       <dgm:prSet presAssocID="{D32787AB-2B6F-42DA-A515-FE4EFA342884}" presName="level2Shape" presStyleLbl="node4" presStyleIdx="5" presStyleCnt="7"/>
       <dgm:spPr/>
+      <dgm:t>
+        <a:bodyPr/>
+        <a:lstStyle/>
+        <a:p>
+          <a:endParaRPr lang="de-DE"/>
+        </a:p>
+      </dgm:t>
     </dgm:pt>
     <dgm:pt modelId="{C83ACAE3-EEBB-494D-B30E-7A6E38427B88}" type="pres">
       <dgm:prSet presAssocID="{D32787AB-2B6F-42DA-A515-FE4EFA342884}" presName="hierChild3" presStyleCnt="0"/>
@@ -30772,6 +31616,13 @@
     <dgm:pt modelId="{113F75D4-3406-4DCF-B472-AC8D79D9DD4B}" type="pres">
       <dgm:prSet presAssocID="{879994E1-AA8D-4B0D-B64E-A6060E6E86B5}" presName="Name19" presStyleLbl="parChTrans1D4" presStyleIdx="6" presStyleCnt="7"/>
       <dgm:spPr/>
+      <dgm:t>
+        <a:bodyPr/>
+        <a:lstStyle/>
+        <a:p>
+          <a:endParaRPr lang="de-DE"/>
+        </a:p>
+      </dgm:t>
     </dgm:pt>
     <dgm:pt modelId="{D4CE788D-9778-4919-A27B-B0A64FA2E496}" type="pres">
       <dgm:prSet presAssocID="{D39F8A8B-C196-459F-A7AF-5502A1640F1C}" presName="Name21" presStyleCnt="0"/>
@@ -30780,6 +31631,13 @@
     <dgm:pt modelId="{65ADB188-A9FA-4ED4-A144-A205A1F60146}" type="pres">
       <dgm:prSet presAssocID="{D39F8A8B-C196-459F-A7AF-5502A1640F1C}" presName="level2Shape" presStyleLbl="node4" presStyleIdx="6" presStyleCnt="7"/>
       <dgm:spPr/>
+      <dgm:t>
+        <a:bodyPr/>
+        <a:lstStyle/>
+        <a:p>
+          <a:endParaRPr lang="de-DE"/>
+        </a:p>
+      </dgm:t>
     </dgm:pt>
     <dgm:pt modelId="{4CAD91CC-D879-4425-BCBC-EC502888332B}" type="pres">
       <dgm:prSet presAssocID="{D39F8A8B-C196-459F-A7AF-5502A1640F1C}" presName="hierChild3" presStyleCnt="0"/>
@@ -30791,120 +31649,120 @@
     </dgm:pt>
   </dgm:ptLst>
   <dgm:cxnLst>
-    <dgm:cxn modelId="{1A639100-18EF-494C-8692-069CAA7C7C45}" type="presOf" srcId="{7E61DF12-C693-4218-8394-DE9B1F893ADE}" destId="{664D317F-8A45-40E9-B247-A0CD154CE480}" srcOrd="0" destOrd="0" presId="urn:microsoft.com/office/officeart/2005/8/layout/hierarchy6"/>
-    <dgm:cxn modelId="{D3F8C609-E427-4030-B8DB-AD062BDCB325}" type="presOf" srcId="{00C7532E-98CF-4116-A142-B8CF4498E873}" destId="{85B1F129-1638-4A61-98F0-4EED16B2DA31}" srcOrd="0" destOrd="0" presId="urn:microsoft.com/office/officeart/2005/8/layout/hierarchy6"/>
+    <dgm:cxn modelId="{3121D9EA-A1D3-4EA5-B1F0-AD665AE7C3B2}" srcId="{4F9907F6-E388-4E4C-BD81-D5628391DC3E}" destId="{AE9C70C6-B416-4497-8A04-E2DB50D67EDB}" srcOrd="0" destOrd="0" parTransId="{393DABFE-0229-4A83-8EB6-EE827B01FFE8}" sibTransId="{544D2F17-9D71-4A00-9010-73832557B072}"/>
+    <dgm:cxn modelId="{DFA4A888-7D97-4129-B663-6B89C6AEA757}" type="presOf" srcId="{F29FB030-7E7B-4B55-80C3-726528DD047B}" destId="{7EED9E4C-607C-48CE-96B8-D681BC588539}" srcOrd="0" destOrd="0" presId="urn:microsoft.com/office/officeart/2005/8/layout/hierarchy6"/>
+    <dgm:cxn modelId="{489A96F4-FBC8-4F2C-976D-7F4DCE286C74}" type="presOf" srcId="{DD3C6BB8-C1BF-4809-A19C-2E5EB6787789}" destId="{3BC430D5-4496-4CCA-BB7F-F0B3C75F58DA}" srcOrd="0" destOrd="0" presId="urn:microsoft.com/office/officeart/2005/8/layout/hierarchy6"/>
+    <dgm:cxn modelId="{D89CBD25-F6A6-4467-BE68-81EF71544FD1}" type="presOf" srcId="{B0D28FFC-01D9-422D-93AC-4BF686533128}" destId="{B9AC42F9-F9A0-4CAD-BEBA-CC7E6F2CB6A6}" srcOrd="0" destOrd="0" presId="urn:microsoft.com/office/officeart/2005/8/layout/hierarchy6"/>
+    <dgm:cxn modelId="{072DC74D-C75D-4682-A720-DD91C1F46449}" srcId="{4FFDEA33-5333-44A0-9877-0BD770FD31EE}" destId="{9E3C74C9-FB2B-4651-BAAB-D43A5CFB285F}" srcOrd="1" destOrd="0" parTransId="{7E61DF12-C693-4218-8394-DE9B1F893ADE}" sibTransId="{B867C145-2D70-45F9-A4D2-27B35F5C4B5B}"/>
+    <dgm:cxn modelId="{478E75C3-E1F0-43F0-B4FF-C6F7B0DF574B}" type="presOf" srcId="{AE9C70C6-B416-4497-8A04-E2DB50D67EDB}" destId="{69766488-CA4F-4959-9628-FA61CF95FF2C}" srcOrd="0" destOrd="0" presId="urn:microsoft.com/office/officeart/2005/8/layout/hierarchy6"/>
+    <dgm:cxn modelId="{B8EA9146-D755-4DE1-BBA8-330CD9C95A4E}" type="presOf" srcId="{3220A965-015D-49AB-B164-DF8E38DA5029}" destId="{67F0B89B-4A9D-452B-902E-354748763826}" srcOrd="0" destOrd="0" presId="urn:microsoft.com/office/officeart/2005/8/layout/hierarchy6"/>
+    <dgm:cxn modelId="{6EDE5D6A-97C6-4C73-910E-39FD09C3843B}" srcId="{00C7532E-98CF-4116-A142-B8CF4498E873}" destId="{25B0E5A4-E797-49C0-B3EA-097459F8F164}" srcOrd="2" destOrd="0" parTransId="{DD3C6BB8-C1BF-4809-A19C-2E5EB6787789}" sibTransId="{2C02651C-07D5-4F1D-AD33-E87E46A82076}"/>
+    <dgm:cxn modelId="{3A4C9051-F9AA-47F9-975E-67B63AF8B048}" srcId="{4F9907F6-E388-4E4C-BD81-D5628391DC3E}" destId="{00C7532E-98CF-4116-A142-B8CF4498E873}" srcOrd="2" destOrd="0" parTransId="{0E634AC9-EE5A-4999-9B4B-759ADE45562A}" sibTransId="{CFCD176C-A03B-430A-AD79-30F68D93795E}"/>
+    <dgm:cxn modelId="{86B3F2CA-DD49-444D-9374-C894093677F8}" type="presOf" srcId="{393DABFE-0229-4A83-8EB6-EE827B01FFE8}" destId="{F451078B-B5B6-4440-A30B-C5EE5617B3F4}" srcOrd="0" destOrd="0" presId="urn:microsoft.com/office/officeart/2005/8/layout/hierarchy6"/>
+    <dgm:cxn modelId="{EADE2946-5115-4463-ACCF-0279D2BD5590}" srcId="{00C7532E-98CF-4116-A142-B8CF4498E873}" destId="{69B654EC-4F08-4CEA-8400-FB7E513470D5}" srcOrd="1" destOrd="0" parTransId="{7B90A40C-FAA2-431E-A21D-8357B52B5D19}" sibTransId="{22F3AA40-6490-4C4B-A8CA-B817EFA1A916}"/>
+    <dgm:cxn modelId="{A58C153F-C6B4-42FF-8A67-55A9EACFDE8A}" type="presOf" srcId="{D1DA45CC-8FD5-4B73-B4C6-50ED23C3A3A3}" destId="{17BD3216-DFE2-4CDB-8BD8-97C840104B10}" srcOrd="0" destOrd="0" presId="urn:microsoft.com/office/officeart/2005/8/layout/hierarchy6"/>
+    <dgm:cxn modelId="{96C94057-B356-4492-BD2B-3D16192041A6}" type="presOf" srcId="{36613EF5-E8BC-4969-A81D-C9639F799FE8}" destId="{9F235C0E-29D8-4094-911D-0C858A4F186F}" srcOrd="0" destOrd="0" presId="urn:microsoft.com/office/officeart/2005/8/layout/hierarchy6"/>
+    <dgm:cxn modelId="{7C47D6B0-AAEF-457F-A9DD-EB207F88447C}" type="presOf" srcId="{4F9907F6-E388-4E4C-BD81-D5628391DC3E}" destId="{645E88E8-C2FA-4B0B-9C4C-A5F5CD20FA41}" srcOrd="0" destOrd="0" presId="urn:microsoft.com/office/officeart/2005/8/layout/hierarchy6"/>
+    <dgm:cxn modelId="{A0C42FED-7AE0-4093-878A-38B8B7AFAF54}" srcId="{00C7532E-98CF-4116-A142-B8CF4498E873}" destId="{D1DA45CC-8FD5-4B73-B4C6-50ED23C3A3A3}" srcOrd="3" destOrd="0" parTransId="{B0D28FFC-01D9-422D-93AC-4BF686533128}" sibTransId="{76287574-2B02-44A1-9DD7-83DD67764F1F}"/>
+    <dgm:cxn modelId="{AE6FD7D5-9BAF-4524-A7C6-054EFBF54DBD}" srcId="{00C7532E-98CF-4116-A142-B8CF4498E873}" destId="{08E6756B-E326-42E0-808D-46D5B1B535B0}" srcOrd="0" destOrd="0" parTransId="{FD40014A-B10E-483A-B92B-1BAF7D5CD866}" sibTransId="{05A9EF56-F899-4DDF-8925-6F612540E52C}"/>
+    <dgm:cxn modelId="{75AE0913-7E35-43AC-AFB5-991BE7A7D457}" type="presOf" srcId="{FD40014A-B10E-483A-B92B-1BAF7D5CD866}" destId="{F2891DDF-755E-40BF-A9E7-E9A15C16DF4B}" srcOrd="0" destOrd="0" presId="urn:microsoft.com/office/officeart/2005/8/layout/hierarchy6"/>
+    <dgm:cxn modelId="{991635DF-7769-475B-A80B-ED4CB8385E4A}" type="presOf" srcId="{879994E1-AA8D-4B0D-B64E-A6060E6E86B5}" destId="{113F75D4-3406-4DCF-B472-AC8D79D9DD4B}" srcOrd="0" destOrd="0" presId="urn:microsoft.com/office/officeart/2005/8/layout/hierarchy6"/>
+    <dgm:cxn modelId="{B42654B0-F8AC-4C6D-B325-148FFD750B4F}" srcId="{36613EF5-E8BC-4969-A81D-C9639F799FE8}" destId="{4FFDEA33-5333-44A0-9877-0BD770FD31EE}" srcOrd="0" destOrd="0" parTransId="{1D393924-6FD6-4236-ADEA-F4CDDF11876D}" sibTransId="{4AEF0687-D708-4875-8BCE-5689FEA45797}"/>
+    <dgm:cxn modelId="{818EFAC5-02B2-4CEC-8661-B9FE34E2736F}" srcId="{91F18676-BACF-4321-B385-BEE41918A5AD}" destId="{8ECC5F70-B273-44CD-BF2B-C6492D996B5D}" srcOrd="0" destOrd="0" parTransId="{97B38401-F39D-45FE-B625-7BB1EF930790}" sibTransId="{C71BDD4E-E185-45D1-BA31-7F99BFD8707A}"/>
     <dgm:cxn modelId="{0B33300C-12C5-455D-B039-DDB49E3E61F1}" srcId="{4FFDEA33-5333-44A0-9877-0BD770FD31EE}" destId="{91F18676-BACF-4321-B385-BEE41918A5AD}" srcOrd="3" destOrd="0" parTransId="{6EA5FA22-4885-4294-9D21-56DCAE1FF891}" sibTransId="{BBCAF52B-6EE5-4ABB-BBEA-BBB3BCD0EB33}"/>
-    <dgm:cxn modelId="{E99D8011-9E7B-4360-B0C4-862DC74D6EB1}" type="presOf" srcId="{4FB5F57C-95AB-4182-BE5A-F01EB8341B8B}" destId="{46F537B9-6F19-4D5C-A484-BD7274EBAA0C}" srcOrd="0" destOrd="0" presId="urn:microsoft.com/office/officeart/2005/8/layout/hierarchy6"/>
-    <dgm:cxn modelId="{1FCC3722-0FAF-4B7A-9C0E-C3136E44C0B0}" type="presOf" srcId="{6EA5FA22-4885-4294-9D21-56DCAE1FF891}" destId="{F09E8874-3F55-450C-ABDD-73058593B53E}" srcOrd="0" destOrd="0" presId="urn:microsoft.com/office/officeart/2005/8/layout/hierarchy6"/>
-    <dgm:cxn modelId="{73398124-C631-46D9-AD10-384DF6E97D8D}" type="presOf" srcId="{393DABFE-0229-4A83-8EB6-EE827B01FFE8}" destId="{F451078B-B5B6-4440-A30B-C5EE5617B3F4}" srcOrd="0" destOrd="0" presId="urn:microsoft.com/office/officeart/2005/8/layout/hierarchy6"/>
-    <dgm:cxn modelId="{DC55F325-FC0B-4FFF-99EA-4DF7C4FB3AFF}" type="presOf" srcId="{4FFDEA33-5333-44A0-9877-0BD770FD31EE}" destId="{1F7B54D0-3118-4098-B57D-8DD9BBEE8D4B}" srcOrd="0" destOrd="0" presId="urn:microsoft.com/office/officeart/2005/8/layout/hierarchy6"/>
-    <dgm:cxn modelId="{BE41E52A-4F49-4D81-B69F-D180A2DA1FE1}" type="presOf" srcId="{0E634AC9-EE5A-4999-9B4B-759ADE45562A}" destId="{D4AB63AC-0BF0-4ACE-B308-F8816D6A5DBF}" srcOrd="0" destOrd="0" presId="urn:microsoft.com/office/officeart/2005/8/layout/hierarchy6"/>
-    <dgm:cxn modelId="{A3A4462B-0B89-49C9-993D-FECE7809EBA3}" type="presOf" srcId="{55F09320-4950-41BE-9747-DF72B12BA01B}" destId="{A05C4095-C184-497C-BB58-3729358F8BAC}" srcOrd="0" destOrd="0" presId="urn:microsoft.com/office/officeart/2005/8/layout/hierarchy6"/>
-    <dgm:cxn modelId="{F61E9D30-BC74-4164-827E-CE921E642825}" type="presOf" srcId="{4C71E0F6-F0FB-42D1-86DE-A9472658D223}" destId="{697934E2-C61D-494D-A52F-A024384DC21B}" srcOrd="0" destOrd="0" presId="urn:microsoft.com/office/officeart/2005/8/layout/hierarchy6"/>
-    <dgm:cxn modelId="{A59C4E3C-88D7-44D8-9C31-29611EDF688F}" type="presOf" srcId="{8ECC5F70-B273-44CD-BF2B-C6492D996B5D}" destId="{33C1E1C7-F29F-419A-A346-1CFF0280C07B}" srcOrd="0" destOrd="0" presId="urn:microsoft.com/office/officeart/2005/8/layout/hierarchy6"/>
-    <dgm:cxn modelId="{3EF5F85B-24CC-4011-8F8F-6388EAF781AA}" type="presOf" srcId="{36613EF5-E8BC-4969-A81D-C9639F799FE8}" destId="{9F235C0E-29D8-4094-911D-0C858A4F186F}" srcOrd="0" destOrd="0" presId="urn:microsoft.com/office/officeart/2005/8/layout/hierarchy6"/>
-    <dgm:cxn modelId="{3EE25661-F3DB-4D20-8983-788EBE96203F}" type="presOf" srcId="{879994E1-AA8D-4B0D-B64E-A6060E6E86B5}" destId="{113F75D4-3406-4DCF-B472-AC8D79D9DD4B}" srcOrd="0" destOrd="0" presId="urn:microsoft.com/office/officeart/2005/8/layout/hierarchy6"/>
-    <dgm:cxn modelId="{05A13342-D1E1-4F43-8473-98F71E6BBB59}" type="presOf" srcId="{91F18676-BACF-4321-B385-BEE41918A5AD}" destId="{783B42D6-5541-4646-949C-0CBBA2D37F1A}" srcOrd="0" destOrd="0" presId="urn:microsoft.com/office/officeart/2005/8/layout/hierarchy6"/>
-    <dgm:cxn modelId="{EADE2946-5115-4463-ACCF-0279D2BD5590}" srcId="{00C7532E-98CF-4116-A142-B8CF4498E873}" destId="{69B654EC-4F08-4CEA-8400-FB7E513470D5}" srcOrd="1" destOrd="0" parTransId="{7B90A40C-FAA2-431E-A21D-8357B52B5D19}" sibTransId="{22F3AA40-6490-4C4B-A8CA-B817EFA1A916}"/>
-    <dgm:cxn modelId="{6EDE5D6A-97C6-4C73-910E-39FD09C3843B}" srcId="{00C7532E-98CF-4116-A142-B8CF4498E873}" destId="{25B0E5A4-E797-49C0-B3EA-097459F8F164}" srcOrd="2" destOrd="0" parTransId="{DD3C6BB8-C1BF-4809-A19C-2E5EB6787789}" sibTransId="{2C02651C-07D5-4F1D-AD33-E87E46A82076}"/>
-    <dgm:cxn modelId="{2C44C44B-39BD-4EFB-A936-26DE3EF3E1DC}" type="presOf" srcId="{69B654EC-4F08-4CEA-8400-FB7E513470D5}" destId="{0E998EF3-127C-4E22-9EBD-AF5AD65F23DD}" srcOrd="0" destOrd="0" presId="urn:microsoft.com/office/officeart/2005/8/layout/hierarchy6"/>
-    <dgm:cxn modelId="{4F226F6D-0693-4871-8CE8-A2A005C5B399}" type="presOf" srcId="{DD3C6BB8-C1BF-4809-A19C-2E5EB6787789}" destId="{3BC430D5-4496-4CCA-BB7F-F0B3C75F58DA}" srcOrd="0" destOrd="0" presId="urn:microsoft.com/office/officeart/2005/8/layout/hierarchy6"/>
-    <dgm:cxn modelId="{072DC74D-C75D-4682-A720-DD91C1F46449}" srcId="{4FFDEA33-5333-44A0-9877-0BD770FD31EE}" destId="{9E3C74C9-FB2B-4651-BAAB-D43A5CFB285F}" srcOrd="1" destOrd="0" parTransId="{7E61DF12-C693-4218-8394-DE9B1F893ADE}" sibTransId="{B867C145-2D70-45F9-A4D2-27B35F5C4B5B}"/>
-    <dgm:cxn modelId="{09048B4F-915F-46E6-8123-1AE9097A460E}" type="presOf" srcId="{9E3C74C9-FB2B-4651-BAAB-D43A5CFB285F}" destId="{241A0E17-9C66-4D75-A64C-9F98E0BD28C7}" srcOrd="0" destOrd="0" presId="urn:microsoft.com/office/officeart/2005/8/layout/hierarchy6"/>
-    <dgm:cxn modelId="{3A4C9051-F9AA-47F9-975E-67B63AF8B048}" srcId="{4F9907F6-E388-4E4C-BD81-D5628391DC3E}" destId="{00C7532E-98CF-4116-A142-B8CF4498E873}" srcOrd="2" destOrd="0" parTransId="{0E634AC9-EE5A-4999-9B4B-759ADE45562A}" sibTransId="{CFCD176C-A03B-430A-AD79-30F68D93795E}"/>
-    <dgm:cxn modelId="{DAF02A78-5459-47D3-A400-4B906D10DCE1}" type="presOf" srcId="{B0D28FFC-01D9-422D-93AC-4BF686533128}" destId="{B9AC42F9-F9A0-4CAD-BEBA-CC7E6F2CB6A6}" srcOrd="0" destOrd="0" presId="urn:microsoft.com/office/officeart/2005/8/layout/hierarchy6"/>
-    <dgm:cxn modelId="{1B739682-83A8-4C70-9AEB-827F07C175B4}" type="presOf" srcId="{08E6756B-E326-42E0-808D-46D5B1B535B0}" destId="{6D9FBCFB-5833-4572-8AE7-0772F526A244}" srcOrd="0" destOrd="0" presId="urn:microsoft.com/office/officeart/2005/8/layout/hierarchy6"/>
+    <dgm:cxn modelId="{696E3512-2AC2-409E-AE09-03F8D9D4D818}" type="presOf" srcId="{4FFDEA33-5333-44A0-9877-0BD770FD31EE}" destId="{1F7B54D0-3118-4098-B57D-8DD9BBEE8D4B}" srcOrd="0" destOrd="0" presId="urn:microsoft.com/office/officeart/2005/8/layout/hierarchy6"/>
+    <dgm:cxn modelId="{CD15322F-74B5-4996-8398-F42BD526373F}" type="presOf" srcId="{4C71E0F6-F0FB-42D1-86DE-A9472658D223}" destId="{697934E2-C61D-494D-A52F-A024384DC21B}" srcOrd="0" destOrd="0" presId="urn:microsoft.com/office/officeart/2005/8/layout/hierarchy6"/>
+    <dgm:cxn modelId="{628BE059-30EB-44F8-9FA0-200FBBF4170E}" type="presOf" srcId="{69B654EC-4F08-4CEA-8400-FB7E513470D5}" destId="{0E998EF3-127C-4E22-9EBD-AF5AD65F23DD}" srcOrd="0" destOrd="0" presId="urn:microsoft.com/office/officeart/2005/8/layout/hierarchy6"/>
+    <dgm:cxn modelId="{7127849C-F646-4A16-95B0-B7433C2D92F0}" type="presOf" srcId="{00C7532E-98CF-4116-A142-B8CF4498E873}" destId="{85B1F129-1638-4A61-98F0-4EED16B2DA31}" srcOrd="0" destOrd="0" presId="urn:microsoft.com/office/officeart/2005/8/layout/hierarchy6"/>
+    <dgm:cxn modelId="{0465A9A3-85C6-4B09-9785-A907EFB25BA6}" type="presOf" srcId="{25B0E5A4-E797-49C0-B3EA-097459F8F164}" destId="{B855B37F-D632-48E1-A1AC-5A9DC2DD03BE}" srcOrd="0" destOrd="0" presId="urn:microsoft.com/office/officeart/2005/8/layout/hierarchy6"/>
+    <dgm:cxn modelId="{D4588632-63B0-4DA5-A8B4-8854B1258365}" type="presOf" srcId="{6EA5FA22-4885-4294-9D21-56DCAE1FF891}" destId="{F09E8874-3F55-450C-ABDD-73058593B53E}" srcOrd="0" destOrd="0" presId="urn:microsoft.com/office/officeart/2005/8/layout/hierarchy6"/>
+    <dgm:cxn modelId="{2B9CB6A8-0234-418E-971A-088458091EC6}" srcId="{4FFDEA33-5333-44A0-9877-0BD770FD31EE}" destId="{4F9907F6-E388-4E4C-BD81-D5628391DC3E}" srcOrd="2" destOrd="0" parTransId="{F29FB030-7E7B-4B55-80C3-726528DD047B}" sibTransId="{B65DF9A3-3A9B-4A72-83DD-4CB193E00CC6}"/>
+    <dgm:cxn modelId="{BCB3E41B-A89D-4AE0-83C6-9DB9AEE90E3D}" type="presOf" srcId="{D39F8A8B-C196-459F-A7AF-5502A1640F1C}" destId="{65ADB188-A9FA-4ED4-A144-A205A1F60146}" srcOrd="0" destOrd="0" presId="urn:microsoft.com/office/officeart/2005/8/layout/hierarchy6"/>
+    <dgm:cxn modelId="{6BBEB1AE-CCDD-451E-9C8C-1DE7C63C4338}" srcId="{AE9C70C6-B416-4497-8A04-E2DB50D67EDB}" destId="{4C71E0F6-F0FB-42D1-86DE-A9472658D223}" srcOrd="0" destOrd="0" parTransId="{3E79439A-308E-48AF-B2C4-EB4DB535BBCC}" sibTransId="{F11CCFCB-EEFF-474E-8121-BDBDACEF962A}"/>
+    <dgm:cxn modelId="{EA540AA3-972E-4BDB-906D-498AF63CF278}" type="presOf" srcId="{9E3C74C9-FB2B-4651-BAAB-D43A5CFB285F}" destId="{241A0E17-9C66-4D75-A64C-9F98E0BD28C7}" srcOrd="0" destOrd="0" presId="urn:microsoft.com/office/officeart/2005/8/layout/hierarchy6"/>
+    <dgm:cxn modelId="{3D41A6E0-C96D-41FC-BBEB-350709E2C714}" srcId="{4F9907F6-E388-4E4C-BD81-D5628391DC3E}" destId="{55F09320-4950-41BE-9747-DF72B12BA01B}" srcOrd="1" destOrd="0" parTransId="{ADEA95F5-1A64-4464-80B1-753CF58EA77D}" sibTransId="{9B82EEE8-72D7-4007-B55E-A68B470F5FC5}"/>
+    <dgm:cxn modelId="{8ACF2490-4B01-4455-A368-694AF2CFA8C3}" type="presOf" srcId="{7E61DF12-C693-4218-8394-DE9B1F893ADE}" destId="{664D317F-8A45-40E9-B247-A0CD154CE480}" srcOrd="0" destOrd="0" presId="urn:microsoft.com/office/officeart/2005/8/layout/hierarchy6"/>
+    <dgm:cxn modelId="{73AB7640-49B0-4F1D-9C60-061769ED6CB5}" type="presOf" srcId="{08E6756B-E326-42E0-808D-46D5B1B535B0}" destId="{6D9FBCFB-5833-4572-8AE7-0772F526A244}" srcOrd="0" destOrd="0" presId="urn:microsoft.com/office/officeart/2005/8/layout/hierarchy6"/>
+    <dgm:cxn modelId="{115608C9-F350-44CE-AA8C-D71CFFE87580}" type="presOf" srcId="{91F18676-BACF-4321-B385-BEE41918A5AD}" destId="{783B42D6-5541-4646-949C-0CBBA2D37F1A}" srcOrd="0" destOrd="0" presId="urn:microsoft.com/office/officeart/2005/8/layout/hierarchy6"/>
+    <dgm:cxn modelId="{552988CF-C3FE-432A-987D-2DFE332C1362}" type="presOf" srcId="{4FB5F57C-95AB-4182-BE5A-F01EB8341B8B}" destId="{46F537B9-6F19-4D5C-A484-BD7274EBAA0C}" srcOrd="0" destOrd="0" presId="urn:microsoft.com/office/officeart/2005/8/layout/hierarchy6"/>
+    <dgm:cxn modelId="{938F453A-A62D-4B29-B06C-0876848EECDC}" type="presOf" srcId="{63E384D3-2197-44F6-A533-8AABA8C7F495}" destId="{E3155F64-804C-45A5-B06A-2788F22ED735}" srcOrd="0" destOrd="0" presId="urn:microsoft.com/office/officeart/2005/8/layout/hierarchy6"/>
+    <dgm:cxn modelId="{0D505FE3-58AD-492A-A417-E8D60A2048F0}" type="presOf" srcId="{D32787AB-2B6F-42DA-A515-FE4EFA342884}" destId="{64915582-201C-45C4-97C4-7229C9FF07E0}" srcOrd="0" destOrd="0" presId="urn:microsoft.com/office/officeart/2005/8/layout/hierarchy6"/>
+    <dgm:cxn modelId="{9B83AAB7-F749-4572-BEE8-3E492BC1388E}" type="presOf" srcId="{97B38401-F39D-45FE-B625-7BB1EF930790}" destId="{E343B892-69DF-43C7-BA05-A7E50A9B6166}" srcOrd="0" destOrd="0" presId="urn:microsoft.com/office/officeart/2005/8/layout/hierarchy6"/>
+    <dgm:cxn modelId="{E0B671BC-9059-4E70-82EF-AA261D24CAF0}" type="presOf" srcId="{0E634AC9-EE5A-4999-9B4B-759ADE45562A}" destId="{D4AB63AC-0BF0-4ACE-B308-F8816D6A5DBF}" srcOrd="0" destOrd="0" presId="urn:microsoft.com/office/officeart/2005/8/layout/hierarchy6"/>
+    <dgm:cxn modelId="{1E8BFF8B-10A5-4C8D-BB0E-1285632A5989}" type="presOf" srcId="{ADEA95F5-1A64-4464-80B1-753CF58EA77D}" destId="{1EC0C2B0-C8C9-4EC9-9E88-0ED4E714714F}" srcOrd="0" destOrd="0" presId="urn:microsoft.com/office/officeart/2005/8/layout/hierarchy6"/>
     <dgm:cxn modelId="{C9A5B48A-3546-4D5D-8933-BC467F021541}" srcId="{D32787AB-2B6F-42DA-A515-FE4EFA342884}" destId="{D39F8A8B-C196-459F-A7AF-5502A1640F1C}" srcOrd="0" destOrd="0" parTransId="{879994E1-AA8D-4B0D-B64E-A6060E6E86B5}" sibTransId="{E1A468CF-6EBE-443F-83D8-A7366EC3D6D1}"/>
-    <dgm:cxn modelId="{7745C992-93B8-4835-83B4-9B952A624D2B}" type="presOf" srcId="{D32787AB-2B6F-42DA-A515-FE4EFA342884}" destId="{64915582-201C-45C4-97C4-7229C9FF07E0}" srcOrd="0" destOrd="0" presId="urn:microsoft.com/office/officeart/2005/8/layout/hierarchy6"/>
+    <dgm:cxn modelId="{E6825FAE-90AC-4349-9EC1-E5A0C8A41262}" type="presOf" srcId="{7B90A40C-FAA2-431E-A21D-8357B52B5D19}" destId="{6B70A10D-63F3-4C37-A969-AC5BF4BBF41A}" srcOrd="0" destOrd="0" presId="urn:microsoft.com/office/officeart/2005/8/layout/hierarchy6"/>
+    <dgm:cxn modelId="{EFC23501-7F7B-4B22-8023-C311639221BD}" type="presOf" srcId="{3E79439A-308E-48AF-B2C4-EB4DB535BBCC}" destId="{3750FCF2-0AFB-468B-AA3A-1A43CF4D22F2}" srcOrd="0" destOrd="0" presId="urn:microsoft.com/office/officeart/2005/8/layout/hierarchy6"/>
+    <dgm:cxn modelId="{42C2C1C1-F914-4570-BED8-3716647B4A99}" type="presOf" srcId="{55F09320-4950-41BE-9747-DF72B12BA01B}" destId="{A05C4095-C184-497C-BB58-3729358F8BAC}" srcOrd="0" destOrd="0" presId="urn:microsoft.com/office/officeart/2005/8/layout/hierarchy6"/>
+    <dgm:cxn modelId="{A5A2FB6D-2B90-45F0-BF77-EE8CBCE3951D}" type="presOf" srcId="{8ECC5F70-B273-44CD-BF2B-C6492D996B5D}" destId="{33C1E1C7-F29F-419A-A346-1CFF0280C07B}" srcOrd="0" destOrd="0" presId="urn:microsoft.com/office/officeart/2005/8/layout/hierarchy6"/>
     <dgm:cxn modelId="{16403D9B-0F79-446B-8DF0-A5F602FD6A5E}" srcId="{4FFDEA33-5333-44A0-9877-0BD770FD31EE}" destId="{4FB5F57C-95AB-4182-BE5A-F01EB8341B8B}" srcOrd="0" destOrd="0" parTransId="{63E384D3-2197-44F6-A533-8AABA8C7F495}" sibTransId="{6483CC3E-F218-4187-AE14-50EE86AC32C3}"/>
-    <dgm:cxn modelId="{8A668B9E-AFFF-4CFC-ACBB-4BB3FAD1BC0C}" type="presOf" srcId="{4F9907F6-E388-4E4C-BD81-D5628391DC3E}" destId="{645E88E8-C2FA-4B0B-9C4C-A5F5CD20FA41}" srcOrd="0" destOrd="0" presId="urn:microsoft.com/office/officeart/2005/8/layout/hierarchy6"/>
-    <dgm:cxn modelId="{DB1DE9A6-69B3-4082-A455-45FD0A2CA326}" type="presOf" srcId="{FD40014A-B10E-483A-B92B-1BAF7D5CD866}" destId="{F2891DDF-755E-40BF-A9E7-E9A15C16DF4B}" srcOrd="0" destOrd="0" presId="urn:microsoft.com/office/officeart/2005/8/layout/hierarchy6"/>
-    <dgm:cxn modelId="{D30E21A8-04D8-44C7-B01C-DC3F6EBD4067}" type="presOf" srcId="{3220A965-015D-49AB-B164-DF8E38DA5029}" destId="{67F0B89B-4A9D-452B-902E-354748763826}" srcOrd="0" destOrd="0" presId="urn:microsoft.com/office/officeart/2005/8/layout/hierarchy6"/>
-    <dgm:cxn modelId="{2B9CB6A8-0234-418E-971A-088458091EC6}" srcId="{4FFDEA33-5333-44A0-9877-0BD770FD31EE}" destId="{4F9907F6-E388-4E4C-BD81-D5628391DC3E}" srcOrd="2" destOrd="0" parTransId="{F29FB030-7E7B-4B55-80C3-726528DD047B}" sibTransId="{B65DF9A3-3A9B-4A72-83DD-4CB193E00CC6}"/>
-    <dgm:cxn modelId="{6BBEB1AE-CCDD-451E-9C8C-1DE7C63C4338}" srcId="{AE9C70C6-B416-4497-8A04-E2DB50D67EDB}" destId="{4C71E0F6-F0FB-42D1-86DE-A9472658D223}" srcOrd="0" destOrd="0" parTransId="{3E79439A-308E-48AF-B2C4-EB4DB535BBCC}" sibTransId="{F11CCFCB-EEFF-474E-8121-BDBDACEF962A}"/>
     <dgm:cxn modelId="{713D07B0-CB40-4A06-AE65-4025660C9852}" srcId="{8ECC5F70-B273-44CD-BF2B-C6492D996B5D}" destId="{D32787AB-2B6F-42DA-A515-FE4EFA342884}" srcOrd="0" destOrd="0" parTransId="{3220A965-015D-49AB-B164-DF8E38DA5029}" sibTransId="{D2E0A6C5-10B8-422D-8E9A-EE7148B2B9D4}"/>
-    <dgm:cxn modelId="{B42654B0-F8AC-4C6D-B325-148FFD750B4F}" srcId="{36613EF5-E8BC-4969-A81D-C9639F799FE8}" destId="{4FFDEA33-5333-44A0-9877-0BD770FD31EE}" srcOrd="0" destOrd="0" parTransId="{1D393924-6FD6-4236-ADEA-F4CDDF11876D}" sibTransId="{4AEF0687-D708-4875-8BCE-5689FEA45797}"/>
-    <dgm:cxn modelId="{A1BF7DB1-045F-4411-BA35-FDC71F796434}" type="presOf" srcId="{ADEA95F5-1A64-4464-80B1-753CF58EA77D}" destId="{1EC0C2B0-C8C9-4EC9-9E88-0ED4E714714F}" srcOrd="0" destOrd="0" presId="urn:microsoft.com/office/officeart/2005/8/layout/hierarchy6"/>
-    <dgm:cxn modelId="{9B3F02BC-CC97-4EB1-9DE6-714A8B76A07D}" type="presOf" srcId="{25B0E5A4-E797-49C0-B3EA-097459F8F164}" destId="{B855B37F-D632-48E1-A1AC-5A9DC2DD03BE}" srcOrd="0" destOrd="0" presId="urn:microsoft.com/office/officeart/2005/8/layout/hierarchy6"/>
-    <dgm:cxn modelId="{EBF515C4-B85E-44F7-94C0-182F75145B21}" type="presOf" srcId="{D1DA45CC-8FD5-4B73-B4C6-50ED23C3A3A3}" destId="{17BD3216-DFE2-4CDB-8BD8-97C840104B10}" srcOrd="0" destOrd="0" presId="urn:microsoft.com/office/officeart/2005/8/layout/hierarchy6"/>
-    <dgm:cxn modelId="{818EFAC5-02B2-4CEC-8661-B9FE34E2736F}" srcId="{91F18676-BACF-4321-B385-BEE41918A5AD}" destId="{8ECC5F70-B273-44CD-BF2B-C6492D996B5D}" srcOrd="0" destOrd="0" parTransId="{97B38401-F39D-45FE-B625-7BB1EF930790}" sibTransId="{C71BDD4E-E185-45D1-BA31-7F99BFD8707A}"/>
-    <dgm:cxn modelId="{739FCDC9-7DC2-444A-9147-3CBD052AB785}" type="presOf" srcId="{F29FB030-7E7B-4B55-80C3-726528DD047B}" destId="{7EED9E4C-607C-48CE-96B8-D681BC588539}" srcOrd="0" destOrd="0" presId="urn:microsoft.com/office/officeart/2005/8/layout/hierarchy6"/>
-    <dgm:cxn modelId="{AE6FD7D5-9BAF-4524-A7C6-054EFBF54DBD}" srcId="{00C7532E-98CF-4116-A142-B8CF4498E873}" destId="{08E6756B-E326-42E0-808D-46D5B1B535B0}" srcOrd="0" destOrd="0" parTransId="{FD40014A-B10E-483A-B92B-1BAF7D5CD866}" sibTransId="{05A9EF56-F899-4DDF-8925-6F612540E52C}"/>
-    <dgm:cxn modelId="{E33711DC-2380-492A-B364-9D7A245477FC}" type="presOf" srcId="{3E79439A-308E-48AF-B2C4-EB4DB535BBCC}" destId="{3750FCF2-0AFB-468B-AA3A-1A43CF4D22F2}" srcOrd="0" destOrd="0" presId="urn:microsoft.com/office/officeart/2005/8/layout/hierarchy6"/>
-    <dgm:cxn modelId="{3D41A6E0-C96D-41FC-BBEB-350709E2C714}" srcId="{4F9907F6-E388-4E4C-BD81-D5628391DC3E}" destId="{55F09320-4950-41BE-9747-DF72B12BA01B}" srcOrd="1" destOrd="0" parTransId="{ADEA95F5-1A64-4464-80B1-753CF58EA77D}" sibTransId="{9B82EEE8-72D7-4007-B55E-A68B470F5FC5}"/>
-    <dgm:cxn modelId="{0F553CE6-29B8-4859-A892-F50508E86984}" type="presOf" srcId="{63E384D3-2197-44F6-A533-8AABA8C7F495}" destId="{E3155F64-804C-45A5-B06A-2788F22ED735}" srcOrd="0" destOrd="0" presId="urn:microsoft.com/office/officeart/2005/8/layout/hierarchy6"/>
-    <dgm:cxn modelId="{3121D9EA-A1D3-4EA5-B1F0-AD665AE7C3B2}" srcId="{4F9907F6-E388-4E4C-BD81-D5628391DC3E}" destId="{AE9C70C6-B416-4497-8A04-E2DB50D67EDB}" srcOrd="0" destOrd="0" parTransId="{393DABFE-0229-4A83-8EB6-EE827B01FFE8}" sibTransId="{544D2F17-9D71-4A00-9010-73832557B072}"/>
-    <dgm:cxn modelId="{A0C42FED-7AE0-4093-878A-38B8B7AFAF54}" srcId="{00C7532E-98CF-4116-A142-B8CF4498E873}" destId="{D1DA45CC-8FD5-4B73-B4C6-50ED23C3A3A3}" srcOrd="3" destOrd="0" parTransId="{B0D28FFC-01D9-422D-93AC-4BF686533128}" sibTransId="{76287574-2B02-44A1-9DD7-83DD67764F1F}"/>
-    <dgm:cxn modelId="{38EFF9EF-E880-48BC-967E-78D147FD51A0}" type="presOf" srcId="{AE9C70C6-B416-4497-8A04-E2DB50D67EDB}" destId="{69766488-CA4F-4959-9628-FA61CF95FF2C}" srcOrd="0" destOrd="0" presId="urn:microsoft.com/office/officeart/2005/8/layout/hierarchy6"/>
-    <dgm:cxn modelId="{2AA029F1-7FA7-4902-9FEC-70FD0201063C}" type="presOf" srcId="{D39F8A8B-C196-459F-A7AF-5502A1640F1C}" destId="{65ADB188-A9FA-4ED4-A144-A205A1F60146}" srcOrd="0" destOrd="0" presId="urn:microsoft.com/office/officeart/2005/8/layout/hierarchy6"/>
-    <dgm:cxn modelId="{3F5063F4-A8F5-4ED2-B0E1-101C9A4761FD}" type="presOf" srcId="{7B90A40C-FAA2-431E-A21D-8357B52B5D19}" destId="{6B70A10D-63F3-4C37-A969-AC5BF4BBF41A}" srcOrd="0" destOrd="0" presId="urn:microsoft.com/office/officeart/2005/8/layout/hierarchy6"/>
-    <dgm:cxn modelId="{A80D3CFC-8DAC-4EA2-9264-C8615990A648}" type="presOf" srcId="{97B38401-F39D-45FE-B625-7BB1EF930790}" destId="{E343B892-69DF-43C7-BA05-A7E50A9B6166}" srcOrd="0" destOrd="0" presId="urn:microsoft.com/office/officeart/2005/8/layout/hierarchy6"/>
-    <dgm:cxn modelId="{B559DEF9-7B8F-43D0-8E39-1D30E7967A26}" type="presParOf" srcId="{9F235C0E-29D8-4094-911D-0C858A4F186F}" destId="{CFFA878B-ACEF-4E3F-A91A-67BB9879CE94}" srcOrd="0" destOrd="0" presId="urn:microsoft.com/office/officeart/2005/8/layout/hierarchy6"/>
-    <dgm:cxn modelId="{5B166DC7-5D7D-4796-8BFB-BD62E54E9A21}" type="presParOf" srcId="{CFFA878B-ACEF-4E3F-A91A-67BB9879CE94}" destId="{2F734223-A2C1-45BF-9571-CFD31A950DAF}" srcOrd="0" destOrd="0" presId="urn:microsoft.com/office/officeart/2005/8/layout/hierarchy6"/>
-    <dgm:cxn modelId="{C04FE3DB-53E8-4BD5-9F98-8D65269CFD4A}" type="presParOf" srcId="{2F734223-A2C1-45BF-9571-CFD31A950DAF}" destId="{D7E776CA-FD6D-4ED5-A398-D986BB6A5BF2}" srcOrd="0" destOrd="0" presId="urn:microsoft.com/office/officeart/2005/8/layout/hierarchy6"/>
-    <dgm:cxn modelId="{89029D46-F5E5-4F89-9079-990A3695849F}" type="presParOf" srcId="{D7E776CA-FD6D-4ED5-A398-D986BB6A5BF2}" destId="{1F7B54D0-3118-4098-B57D-8DD9BBEE8D4B}" srcOrd="0" destOrd="0" presId="urn:microsoft.com/office/officeart/2005/8/layout/hierarchy6"/>
-    <dgm:cxn modelId="{80A3E706-79B4-4576-8F42-CA387EA93C1F}" type="presParOf" srcId="{D7E776CA-FD6D-4ED5-A398-D986BB6A5BF2}" destId="{16372CDC-C1AB-476E-9926-D768D985CC9A}" srcOrd="1" destOrd="0" presId="urn:microsoft.com/office/officeart/2005/8/layout/hierarchy6"/>
-    <dgm:cxn modelId="{79B2CFF1-1277-46E7-9135-86EB7C65DF58}" type="presParOf" srcId="{16372CDC-C1AB-476E-9926-D768D985CC9A}" destId="{E3155F64-804C-45A5-B06A-2788F22ED735}" srcOrd="0" destOrd="0" presId="urn:microsoft.com/office/officeart/2005/8/layout/hierarchy6"/>
-    <dgm:cxn modelId="{7748CC68-3CD8-498E-A9EF-9EEC1639380F}" type="presParOf" srcId="{16372CDC-C1AB-476E-9926-D768D985CC9A}" destId="{444222FC-3637-4630-92D4-3EC762AAFE26}" srcOrd="1" destOrd="0" presId="urn:microsoft.com/office/officeart/2005/8/layout/hierarchy6"/>
-    <dgm:cxn modelId="{C1413720-DB02-4846-8E7A-017BD08FCC84}" type="presParOf" srcId="{444222FC-3637-4630-92D4-3EC762AAFE26}" destId="{46F537B9-6F19-4D5C-A484-BD7274EBAA0C}" srcOrd="0" destOrd="0" presId="urn:microsoft.com/office/officeart/2005/8/layout/hierarchy6"/>
-    <dgm:cxn modelId="{942651E4-15A5-40E2-808B-7C5C10A3BE31}" type="presParOf" srcId="{444222FC-3637-4630-92D4-3EC762AAFE26}" destId="{9984CFBF-2312-488C-B100-47B14D506EEE}" srcOrd="1" destOrd="0" presId="urn:microsoft.com/office/officeart/2005/8/layout/hierarchy6"/>
-    <dgm:cxn modelId="{D50B331C-E7D1-4D1A-BE0A-9BF53453FD6E}" type="presParOf" srcId="{16372CDC-C1AB-476E-9926-D768D985CC9A}" destId="{664D317F-8A45-40E9-B247-A0CD154CE480}" srcOrd="2" destOrd="0" presId="urn:microsoft.com/office/officeart/2005/8/layout/hierarchy6"/>
-    <dgm:cxn modelId="{0C1D996D-53AD-4040-81C2-09C78DDC5325}" type="presParOf" srcId="{16372CDC-C1AB-476E-9926-D768D985CC9A}" destId="{311565F5-516C-44AD-8312-8D996183ADFA}" srcOrd="3" destOrd="0" presId="urn:microsoft.com/office/officeart/2005/8/layout/hierarchy6"/>
-    <dgm:cxn modelId="{AF3E97B3-7AD6-4FFC-85B4-C5D3F6FF95ED}" type="presParOf" srcId="{311565F5-516C-44AD-8312-8D996183ADFA}" destId="{241A0E17-9C66-4D75-A64C-9F98E0BD28C7}" srcOrd="0" destOrd="0" presId="urn:microsoft.com/office/officeart/2005/8/layout/hierarchy6"/>
-    <dgm:cxn modelId="{DE8CC8E1-F516-4B0F-BF7F-96CF93C6A2C2}" type="presParOf" srcId="{311565F5-516C-44AD-8312-8D996183ADFA}" destId="{08B6BE08-CE3D-4758-9264-4882BE5F6A90}" srcOrd="1" destOrd="0" presId="urn:microsoft.com/office/officeart/2005/8/layout/hierarchy6"/>
-    <dgm:cxn modelId="{91486B98-DC0D-4A78-AC1F-42804DBDA0BA}" type="presParOf" srcId="{16372CDC-C1AB-476E-9926-D768D985CC9A}" destId="{7EED9E4C-607C-48CE-96B8-D681BC588539}" srcOrd="4" destOrd="0" presId="urn:microsoft.com/office/officeart/2005/8/layout/hierarchy6"/>
-    <dgm:cxn modelId="{54E7F11F-0BB5-4D82-BFFB-98B954A0ADF4}" type="presParOf" srcId="{16372CDC-C1AB-476E-9926-D768D985CC9A}" destId="{AD0722D1-BE68-40F3-A6E0-FB81E0DE5E5F}" srcOrd="5" destOrd="0" presId="urn:microsoft.com/office/officeart/2005/8/layout/hierarchy6"/>
-    <dgm:cxn modelId="{AB18EDA9-2158-4442-B9BE-4D8CEAEDB996}" type="presParOf" srcId="{AD0722D1-BE68-40F3-A6E0-FB81E0DE5E5F}" destId="{645E88E8-C2FA-4B0B-9C4C-A5F5CD20FA41}" srcOrd="0" destOrd="0" presId="urn:microsoft.com/office/officeart/2005/8/layout/hierarchy6"/>
-    <dgm:cxn modelId="{A93CEBC3-1A49-4C47-AC4E-F1A5015CC0A2}" type="presParOf" srcId="{AD0722D1-BE68-40F3-A6E0-FB81E0DE5E5F}" destId="{6F6F9634-3384-44D1-A384-27D67B630957}" srcOrd="1" destOrd="0" presId="urn:microsoft.com/office/officeart/2005/8/layout/hierarchy6"/>
-    <dgm:cxn modelId="{A25AB784-4A0D-4489-93B9-1A86BC033010}" type="presParOf" srcId="{6F6F9634-3384-44D1-A384-27D67B630957}" destId="{F451078B-B5B6-4440-A30B-C5EE5617B3F4}" srcOrd="0" destOrd="0" presId="urn:microsoft.com/office/officeart/2005/8/layout/hierarchy6"/>
-    <dgm:cxn modelId="{F56A7F7A-910E-4CE0-B5FF-247BA2DE24D8}" type="presParOf" srcId="{6F6F9634-3384-44D1-A384-27D67B630957}" destId="{CEC0E644-03A9-4776-9B2A-30F524AB4B0B}" srcOrd="1" destOrd="0" presId="urn:microsoft.com/office/officeart/2005/8/layout/hierarchy6"/>
-    <dgm:cxn modelId="{FE6D6FB1-6651-4B8A-93B2-7B3272E971F7}" type="presParOf" srcId="{CEC0E644-03A9-4776-9B2A-30F524AB4B0B}" destId="{69766488-CA4F-4959-9628-FA61CF95FF2C}" srcOrd="0" destOrd="0" presId="urn:microsoft.com/office/officeart/2005/8/layout/hierarchy6"/>
-    <dgm:cxn modelId="{3EC4F09A-94CE-4616-9B46-4310052C7491}" type="presParOf" srcId="{CEC0E644-03A9-4776-9B2A-30F524AB4B0B}" destId="{403B1ED2-A76C-4D45-8AEB-B9E01EDDCC91}" srcOrd="1" destOrd="0" presId="urn:microsoft.com/office/officeart/2005/8/layout/hierarchy6"/>
-    <dgm:cxn modelId="{0C48A767-8BF5-4707-902B-1AFB72A79CAA}" type="presParOf" srcId="{403B1ED2-A76C-4D45-8AEB-B9E01EDDCC91}" destId="{3750FCF2-0AFB-468B-AA3A-1A43CF4D22F2}" srcOrd="0" destOrd="0" presId="urn:microsoft.com/office/officeart/2005/8/layout/hierarchy6"/>
-    <dgm:cxn modelId="{E4341339-82AC-4B93-B5F9-03DF5B6A5E9E}" type="presParOf" srcId="{403B1ED2-A76C-4D45-8AEB-B9E01EDDCC91}" destId="{8AFB1674-B902-4C25-833F-98CB30CD4EDA}" srcOrd="1" destOrd="0" presId="urn:microsoft.com/office/officeart/2005/8/layout/hierarchy6"/>
-    <dgm:cxn modelId="{977621C6-5F1E-4033-9788-010C648D8652}" type="presParOf" srcId="{8AFB1674-B902-4C25-833F-98CB30CD4EDA}" destId="{697934E2-C61D-494D-A52F-A024384DC21B}" srcOrd="0" destOrd="0" presId="urn:microsoft.com/office/officeart/2005/8/layout/hierarchy6"/>
-    <dgm:cxn modelId="{7914B240-6AB6-40D8-AF8C-43C40D859AFD}" type="presParOf" srcId="{8AFB1674-B902-4C25-833F-98CB30CD4EDA}" destId="{08A4328E-98D3-4DA8-8D97-02D919B42BA8}" srcOrd="1" destOrd="0" presId="urn:microsoft.com/office/officeart/2005/8/layout/hierarchy6"/>
-    <dgm:cxn modelId="{63139AC8-8E9B-4E8F-9B0F-252D32EA369C}" type="presParOf" srcId="{6F6F9634-3384-44D1-A384-27D67B630957}" destId="{1EC0C2B0-C8C9-4EC9-9E88-0ED4E714714F}" srcOrd="2" destOrd="0" presId="urn:microsoft.com/office/officeart/2005/8/layout/hierarchy6"/>
-    <dgm:cxn modelId="{4E0923C7-6CFB-44A1-B2C8-45D62792F2C0}" type="presParOf" srcId="{6F6F9634-3384-44D1-A384-27D67B630957}" destId="{BDB49564-5DA0-4AA7-B8DC-937319AE60CA}" srcOrd="3" destOrd="0" presId="urn:microsoft.com/office/officeart/2005/8/layout/hierarchy6"/>
-    <dgm:cxn modelId="{1CB7CAB6-C6C1-4359-8822-EA4478983860}" type="presParOf" srcId="{BDB49564-5DA0-4AA7-B8DC-937319AE60CA}" destId="{A05C4095-C184-497C-BB58-3729358F8BAC}" srcOrd="0" destOrd="0" presId="urn:microsoft.com/office/officeart/2005/8/layout/hierarchy6"/>
-    <dgm:cxn modelId="{DCEDE993-FEF3-4051-9428-E0A75C9ED165}" type="presParOf" srcId="{BDB49564-5DA0-4AA7-B8DC-937319AE60CA}" destId="{17D4408D-442C-4232-BADD-AA570A931213}" srcOrd="1" destOrd="0" presId="urn:microsoft.com/office/officeart/2005/8/layout/hierarchy6"/>
-    <dgm:cxn modelId="{7DFC52EB-0806-4022-B114-F21D1ED7248E}" type="presParOf" srcId="{6F6F9634-3384-44D1-A384-27D67B630957}" destId="{D4AB63AC-0BF0-4ACE-B308-F8816D6A5DBF}" srcOrd="4" destOrd="0" presId="urn:microsoft.com/office/officeart/2005/8/layout/hierarchy6"/>
-    <dgm:cxn modelId="{C17F064D-9965-4C82-96FF-8B2079A3E44F}" type="presParOf" srcId="{6F6F9634-3384-44D1-A384-27D67B630957}" destId="{421127C9-897A-4D46-99AB-D591751DCA76}" srcOrd="5" destOrd="0" presId="urn:microsoft.com/office/officeart/2005/8/layout/hierarchy6"/>
-    <dgm:cxn modelId="{E22846E4-A04A-4AFD-A10F-A223C6F4436C}" type="presParOf" srcId="{421127C9-897A-4D46-99AB-D591751DCA76}" destId="{85B1F129-1638-4A61-98F0-4EED16B2DA31}" srcOrd="0" destOrd="0" presId="urn:microsoft.com/office/officeart/2005/8/layout/hierarchy6"/>
-    <dgm:cxn modelId="{D0254699-441F-4371-8DB4-1069F90B19F2}" type="presParOf" srcId="{421127C9-897A-4D46-99AB-D591751DCA76}" destId="{19DA4043-4E17-4BA5-9B32-1FC5875C5BBA}" srcOrd="1" destOrd="0" presId="urn:microsoft.com/office/officeart/2005/8/layout/hierarchy6"/>
-    <dgm:cxn modelId="{0238E2EB-94E5-45F9-94E9-E00D74A166F4}" type="presParOf" srcId="{19DA4043-4E17-4BA5-9B32-1FC5875C5BBA}" destId="{F2891DDF-755E-40BF-A9E7-E9A15C16DF4B}" srcOrd="0" destOrd="0" presId="urn:microsoft.com/office/officeart/2005/8/layout/hierarchy6"/>
-    <dgm:cxn modelId="{262D1073-DDDD-4E90-BDF0-A4D856BA8AEB}" type="presParOf" srcId="{19DA4043-4E17-4BA5-9B32-1FC5875C5BBA}" destId="{91485B44-C92B-4A02-882E-5F2B185176E1}" srcOrd="1" destOrd="0" presId="urn:microsoft.com/office/officeart/2005/8/layout/hierarchy6"/>
-    <dgm:cxn modelId="{52F6ADBB-7F3A-44A4-A894-0340453458DC}" type="presParOf" srcId="{91485B44-C92B-4A02-882E-5F2B185176E1}" destId="{6D9FBCFB-5833-4572-8AE7-0772F526A244}" srcOrd="0" destOrd="0" presId="urn:microsoft.com/office/officeart/2005/8/layout/hierarchy6"/>
-    <dgm:cxn modelId="{5011B488-8B09-4B02-9CAB-EE5572E8510A}" type="presParOf" srcId="{91485B44-C92B-4A02-882E-5F2B185176E1}" destId="{1A0CF6B5-3F2D-4057-BDEC-C7447F3C208C}" srcOrd="1" destOrd="0" presId="urn:microsoft.com/office/officeart/2005/8/layout/hierarchy6"/>
-    <dgm:cxn modelId="{9D079244-26EC-4E71-9CCB-E5DF3DF46646}" type="presParOf" srcId="{19DA4043-4E17-4BA5-9B32-1FC5875C5BBA}" destId="{6B70A10D-63F3-4C37-A969-AC5BF4BBF41A}" srcOrd="2" destOrd="0" presId="urn:microsoft.com/office/officeart/2005/8/layout/hierarchy6"/>
-    <dgm:cxn modelId="{64279A6F-7447-4DFA-BCE6-CEA5FC113626}" type="presParOf" srcId="{19DA4043-4E17-4BA5-9B32-1FC5875C5BBA}" destId="{E63861F9-CCAD-4A3A-8A8A-BB5ADD4C44D0}" srcOrd="3" destOrd="0" presId="urn:microsoft.com/office/officeart/2005/8/layout/hierarchy6"/>
-    <dgm:cxn modelId="{78A1B24E-5A17-48A5-A3CE-96B28D0D6568}" type="presParOf" srcId="{E63861F9-CCAD-4A3A-8A8A-BB5ADD4C44D0}" destId="{0E998EF3-127C-4E22-9EBD-AF5AD65F23DD}" srcOrd="0" destOrd="0" presId="urn:microsoft.com/office/officeart/2005/8/layout/hierarchy6"/>
-    <dgm:cxn modelId="{D5768AB4-5C38-4A3D-83B0-1F7C42E4124F}" type="presParOf" srcId="{E63861F9-CCAD-4A3A-8A8A-BB5ADD4C44D0}" destId="{F2E06492-68DF-488E-9785-6D276A7C2CE7}" srcOrd="1" destOrd="0" presId="urn:microsoft.com/office/officeart/2005/8/layout/hierarchy6"/>
-    <dgm:cxn modelId="{A4158C4A-7C85-4E7C-92BE-6DA79FF6FB33}" type="presParOf" srcId="{19DA4043-4E17-4BA5-9B32-1FC5875C5BBA}" destId="{3BC430D5-4496-4CCA-BB7F-F0B3C75F58DA}" srcOrd="4" destOrd="0" presId="urn:microsoft.com/office/officeart/2005/8/layout/hierarchy6"/>
-    <dgm:cxn modelId="{1C7C1800-53F6-4530-9956-D9B559BD5883}" type="presParOf" srcId="{19DA4043-4E17-4BA5-9B32-1FC5875C5BBA}" destId="{B42DDC84-2A19-4FB7-A056-6F6C5EE625B8}" srcOrd="5" destOrd="0" presId="urn:microsoft.com/office/officeart/2005/8/layout/hierarchy6"/>
-    <dgm:cxn modelId="{4AC32799-421C-4EE6-8BFC-319223AF5E5E}" type="presParOf" srcId="{B42DDC84-2A19-4FB7-A056-6F6C5EE625B8}" destId="{B855B37F-D632-48E1-A1AC-5A9DC2DD03BE}" srcOrd="0" destOrd="0" presId="urn:microsoft.com/office/officeart/2005/8/layout/hierarchy6"/>
-    <dgm:cxn modelId="{72D80B41-D09E-4867-A1CC-E1129D9815B4}" type="presParOf" srcId="{B42DDC84-2A19-4FB7-A056-6F6C5EE625B8}" destId="{4CC6506E-FF4F-4C91-B3A9-C524595030D4}" srcOrd="1" destOrd="0" presId="urn:microsoft.com/office/officeart/2005/8/layout/hierarchy6"/>
-    <dgm:cxn modelId="{22852987-B5BA-4B8D-B0B8-2D8FA014CB43}" type="presParOf" srcId="{19DA4043-4E17-4BA5-9B32-1FC5875C5BBA}" destId="{B9AC42F9-F9A0-4CAD-BEBA-CC7E6F2CB6A6}" srcOrd="6" destOrd="0" presId="urn:microsoft.com/office/officeart/2005/8/layout/hierarchy6"/>
-    <dgm:cxn modelId="{15F93683-DA4F-4C54-A2AD-1667587FC0A3}" type="presParOf" srcId="{19DA4043-4E17-4BA5-9B32-1FC5875C5BBA}" destId="{46510949-5442-409C-943D-DCE726AB9992}" srcOrd="7" destOrd="0" presId="urn:microsoft.com/office/officeart/2005/8/layout/hierarchy6"/>
-    <dgm:cxn modelId="{6C8446D9-70F6-42B1-A3D9-3A256A520734}" type="presParOf" srcId="{46510949-5442-409C-943D-DCE726AB9992}" destId="{17BD3216-DFE2-4CDB-8BD8-97C840104B10}" srcOrd="0" destOrd="0" presId="urn:microsoft.com/office/officeart/2005/8/layout/hierarchy6"/>
-    <dgm:cxn modelId="{F84219A8-1DBC-402F-8995-108182131AB6}" type="presParOf" srcId="{46510949-5442-409C-943D-DCE726AB9992}" destId="{176FD7E5-3EC0-476E-BFF7-E423051F5253}" srcOrd="1" destOrd="0" presId="urn:microsoft.com/office/officeart/2005/8/layout/hierarchy6"/>
-    <dgm:cxn modelId="{B6779EE6-4E62-42E5-ACA0-4512433762EB}" type="presParOf" srcId="{16372CDC-C1AB-476E-9926-D768D985CC9A}" destId="{F09E8874-3F55-450C-ABDD-73058593B53E}" srcOrd="6" destOrd="0" presId="urn:microsoft.com/office/officeart/2005/8/layout/hierarchy6"/>
-    <dgm:cxn modelId="{58477CCF-EF3C-4F68-BA6B-833B8F5DED05}" type="presParOf" srcId="{16372CDC-C1AB-476E-9926-D768D985CC9A}" destId="{D7974603-2A2A-4902-A9CC-5BDEF13DD60B}" srcOrd="7" destOrd="0" presId="urn:microsoft.com/office/officeart/2005/8/layout/hierarchy6"/>
-    <dgm:cxn modelId="{19DBD712-CC45-46BF-A4FB-4895619A15DC}" type="presParOf" srcId="{D7974603-2A2A-4902-A9CC-5BDEF13DD60B}" destId="{783B42D6-5541-4646-949C-0CBBA2D37F1A}" srcOrd="0" destOrd="0" presId="urn:microsoft.com/office/officeart/2005/8/layout/hierarchy6"/>
-    <dgm:cxn modelId="{6FD56CD1-5777-4427-BFCE-C81A69F1637B}" type="presParOf" srcId="{D7974603-2A2A-4902-A9CC-5BDEF13DD60B}" destId="{2323AB0B-D9C7-42E7-A884-3CBA7EFDB016}" srcOrd="1" destOrd="0" presId="urn:microsoft.com/office/officeart/2005/8/layout/hierarchy6"/>
-    <dgm:cxn modelId="{A07D118E-B508-4EF4-8966-2BD6823DC862}" type="presParOf" srcId="{2323AB0B-D9C7-42E7-A884-3CBA7EFDB016}" destId="{E343B892-69DF-43C7-BA05-A7E50A9B6166}" srcOrd="0" destOrd="0" presId="urn:microsoft.com/office/officeart/2005/8/layout/hierarchy6"/>
-    <dgm:cxn modelId="{9584D7B4-7FDB-4FEA-8B22-9AADBEEE03DA}" type="presParOf" srcId="{2323AB0B-D9C7-42E7-A884-3CBA7EFDB016}" destId="{97866BB1-4D4B-40B4-875E-B14F26D35616}" srcOrd="1" destOrd="0" presId="urn:microsoft.com/office/officeart/2005/8/layout/hierarchy6"/>
-    <dgm:cxn modelId="{1F0764D1-3075-4011-9064-DC26CD49E65B}" type="presParOf" srcId="{97866BB1-4D4B-40B4-875E-B14F26D35616}" destId="{33C1E1C7-F29F-419A-A346-1CFF0280C07B}" srcOrd="0" destOrd="0" presId="urn:microsoft.com/office/officeart/2005/8/layout/hierarchy6"/>
-    <dgm:cxn modelId="{C937570B-5619-45B3-A380-3E0035EDAA84}" type="presParOf" srcId="{97866BB1-4D4B-40B4-875E-B14F26D35616}" destId="{A8A98117-4B52-41B9-9019-FD5538971A25}" srcOrd="1" destOrd="0" presId="urn:microsoft.com/office/officeart/2005/8/layout/hierarchy6"/>
-    <dgm:cxn modelId="{40D61A1D-26D0-4813-97D9-780EBCBA84E9}" type="presParOf" srcId="{A8A98117-4B52-41B9-9019-FD5538971A25}" destId="{67F0B89B-4A9D-452B-902E-354748763826}" srcOrd="0" destOrd="0" presId="urn:microsoft.com/office/officeart/2005/8/layout/hierarchy6"/>
-    <dgm:cxn modelId="{4609E8D0-B8E0-4319-8FBA-76C470AC4CEC}" type="presParOf" srcId="{A8A98117-4B52-41B9-9019-FD5538971A25}" destId="{2757A3B7-F9DC-4239-A8B3-209DB09E6F8B}" srcOrd="1" destOrd="0" presId="urn:microsoft.com/office/officeart/2005/8/layout/hierarchy6"/>
-    <dgm:cxn modelId="{F94E1BDB-2987-4110-9B38-E0C4435EDEED}" type="presParOf" srcId="{2757A3B7-F9DC-4239-A8B3-209DB09E6F8B}" destId="{64915582-201C-45C4-97C4-7229C9FF07E0}" srcOrd="0" destOrd="0" presId="urn:microsoft.com/office/officeart/2005/8/layout/hierarchy6"/>
-    <dgm:cxn modelId="{49BA7503-801A-4201-AD30-C16D222AAD2D}" type="presParOf" srcId="{2757A3B7-F9DC-4239-A8B3-209DB09E6F8B}" destId="{C83ACAE3-EEBB-494D-B30E-7A6E38427B88}" srcOrd="1" destOrd="0" presId="urn:microsoft.com/office/officeart/2005/8/layout/hierarchy6"/>
-    <dgm:cxn modelId="{05AA95E5-5EFC-42A3-86E6-740EF0C64EC5}" type="presParOf" srcId="{C83ACAE3-EEBB-494D-B30E-7A6E38427B88}" destId="{113F75D4-3406-4DCF-B472-AC8D79D9DD4B}" srcOrd="0" destOrd="0" presId="urn:microsoft.com/office/officeart/2005/8/layout/hierarchy6"/>
-    <dgm:cxn modelId="{4316C48C-831D-46BD-AC81-79FD1FF242B3}" type="presParOf" srcId="{C83ACAE3-EEBB-494D-B30E-7A6E38427B88}" destId="{D4CE788D-9778-4919-A27B-B0A64FA2E496}" srcOrd="1" destOrd="0" presId="urn:microsoft.com/office/officeart/2005/8/layout/hierarchy6"/>
-    <dgm:cxn modelId="{0CA946C0-A4A9-477F-9893-C8DFD919760C}" type="presParOf" srcId="{D4CE788D-9778-4919-A27B-B0A64FA2E496}" destId="{65ADB188-A9FA-4ED4-A144-A205A1F60146}" srcOrd="0" destOrd="0" presId="urn:microsoft.com/office/officeart/2005/8/layout/hierarchy6"/>
-    <dgm:cxn modelId="{4143ABFA-E8C5-448D-9F61-9773C9D21A2E}" type="presParOf" srcId="{D4CE788D-9778-4919-A27B-B0A64FA2E496}" destId="{4CAD91CC-D879-4425-BCBC-EC502888332B}" srcOrd="1" destOrd="0" presId="urn:microsoft.com/office/officeart/2005/8/layout/hierarchy6"/>
-    <dgm:cxn modelId="{BCECE56E-0493-419E-A14E-AB069CBFD330}" type="presParOf" srcId="{9F235C0E-29D8-4094-911D-0C858A4F186F}" destId="{6EA7F071-0473-4821-894D-9EDA1B02B985}" srcOrd="1" destOrd="0" presId="urn:microsoft.com/office/officeart/2005/8/layout/hierarchy6"/>
+    <dgm:cxn modelId="{45659316-DD1F-4B2D-813C-34EF8220C580}" type="presParOf" srcId="{9F235C0E-29D8-4094-911D-0C858A4F186F}" destId="{CFFA878B-ACEF-4E3F-A91A-67BB9879CE94}" srcOrd="0" destOrd="0" presId="urn:microsoft.com/office/officeart/2005/8/layout/hierarchy6"/>
+    <dgm:cxn modelId="{0BD94923-E4CD-45E5-81FC-25DB6112F262}" type="presParOf" srcId="{CFFA878B-ACEF-4E3F-A91A-67BB9879CE94}" destId="{2F734223-A2C1-45BF-9571-CFD31A950DAF}" srcOrd="0" destOrd="0" presId="urn:microsoft.com/office/officeart/2005/8/layout/hierarchy6"/>
+    <dgm:cxn modelId="{209A18C7-CB4D-46BA-BD68-BD7A9FCB471C}" type="presParOf" srcId="{2F734223-A2C1-45BF-9571-CFD31A950DAF}" destId="{D7E776CA-FD6D-4ED5-A398-D986BB6A5BF2}" srcOrd="0" destOrd="0" presId="urn:microsoft.com/office/officeart/2005/8/layout/hierarchy6"/>
+    <dgm:cxn modelId="{87E6146C-0ECD-471E-A4D8-C653C8B38132}" type="presParOf" srcId="{D7E776CA-FD6D-4ED5-A398-D986BB6A5BF2}" destId="{1F7B54D0-3118-4098-B57D-8DD9BBEE8D4B}" srcOrd="0" destOrd="0" presId="urn:microsoft.com/office/officeart/2005/8/layout/hierarchy6"/>
+    <dgm:cxn modelId="{6127C102-840C-4769-9D2B-32D30397B64F}" type="presParOf" srcId="{D7E776CA-FD6D-4ED5-A398-D986BB6A5BF2}" destId="{16372CDC-C1AB-476E-9926-D768D985CC9A}" srcOrd="1" destOrd="0" presId="urn:microsoft.com/office/officeart/2005/8/layout/hierarchy6"/>
+    <dgm:cxn modelId="{2347053F-9E51-45D8-972C-473181A32284}" type="presParOf" srcId="{16372CDC-C1AB-476E-9926-D768D985CC9A}" destId="{E3155F64-804C-45A5-B06A-2788F22ED735}" srcOrd="0" destOrd="0" presId="urn:microsoft.com/office/officeart/2005/8/layout/hierarchy6"/>
+    <dgm:cxn modelId="{8502AD52-FA13-4E5E-98C8-CE1FC8C0FB41}" type="presParOf" srcId="{16372CDC-C1AB-476E-9926-D768D985CC9A}" destId="{444222FC-3637-4630-92D4-3EC762AAFE26}" srcOrd="1" destOrd="0" presId="urn:microsoft.com/office/officeart/2005/8/layout/hierarchy6"/>
+    <dgm:cxn modelId="{5D354584-FAA4-4310-A258-36A9ECC2E4CF}" type="presParOf" srcId="{444222FC-3637-4630-92D4-3EC762AAFE26}" destId="{46F537B9-6F19-4D5C-A484-BD7274EBAA0C}" srcOrd="0" destOrd="0" presId="urn:microsoft.com/office/officeart/2005/8/layout/hierarchy6"/>
+    <dgm:cxn modelId="{AFCBA7D8-4086-4E0C-98E6-341859A70D92}" type="presParOf" srcId="{444222FC-3637-4630-92D4-3EC762AAFE26}" destId="{9984CFBF-2312-488C-B100-47B14D506EEE}" srcOrd="1" destOrd="0" presId="urn:microsoft.com/office/officeart/2005/8/layout/hierarchy6"/>
+    <dgm:cxn modelId="{C580D020-7A5F-4913-B40B-A491F0716DDA}" type="presParOf" srcId="{16372CDC-C1AB-476E-9926-D768D985CC9A}" destId="{664D317F-8A45-40E9-B247-A0CD154CE480}" srcOrd="2" destOrd="0" presId="urn:microsoft.com/office/officeart/2005/8/layout/hierarchy6"/>
+    <dgm:cxn modelId="{A45128FA-078D-4EA9-9F73-293E41C6A1EC}" type="presParOf" srcId="{16372CDC-C1AB-476E-9926-D768D985CC9A}" destId="{311565F5-516C-44AD-8312-8D996183ADFA}" srcOrd="3" destOrd="0" presId="urn:microsoft.com/office/officeart/2005/8/layout/hierarchy6"/>
+    <dgm:cxn modelId="{68F239F1-65C1-4769-824E-F707AF13239F}" type="presParOf" srcId="{311565F5-516C-44AD-8312-8D996183ADFA}" destId="{241A0E17-9C66-4D75-A64C-9F98E0BD28C7}" srcOrd="0" destOrd="0" presId="urn:microsoft.com/office/officeart/2005/8/layout/hierarchy6"/>
+    <dgm:cxn modelId="{CBD4AAED-4849-4621-B5EF-F24F1914ACAC}" type="presParOf" srcId="{311565F5-516C-44AD-8312-8D996183ADFA}" destId="{08B6BE08-CE3D-4758-9264-4882BE5F6A90}" srcOrd="1" destOrd="0" presId="urn:microsoft.com/office/officeart/2005/8/layout/hierarchy6"/>
+    <dgm:cxn modelId="{C7CCA9EF-B55E-451A-A8EA-B0C616AB4560}" type="presParOf" srcId="{16372CDC-C1AB-476E-9926-D768D985CC9A}" destId="{7EED9E4C-607C-48CE-96B8-D681BC588539}" srcOrd="4" destOrd="0" presId="urn:microsoft.com/office/officeart/2005/8/layout/hierarchy6"/>
+    <dgm:cxn modelId="{12DBD632-C27C-4683-ADA4-112009200CB7}" type="presParOf" srcId="{16372CDC-C1AB-476E-9926-D768D985CC9A}" destId="{AD0722D1-BE68-40F3-A6E0-FB81E0DE5E5F}" srcOrd="5" destOrd="0" presId="urn:microsoft.com/office/officeart/2005/8/layout/hierarchy6"/>
+    <dgm:cxn modelId="{DC66E296-0939-4547-86F6-ACE1B5355D91}" type="presParOf" srcId="{AD0722D1-BE68-40F3-A6E0-FB81E0DE5E5F}" destId="{645E88E8-C2FA-4B0B-9C4C-A5F5CD20FA41}" srcOrd="0" destOrd="0" presId="urn:microsoft.com/office/officeart/2005/8/layout/hierarchy6"/>
+    <dgm:cxn modelId="{EA7C1B71-991F-4493-B5DC-69A911A41DE6}" type="presParOf" srcId="{AD0722D1-BE68-40F3-A6E0-FB81E0DE5E5F}" destId="{6F6F9634-3384-44D1-A384-27D67B630957}" srcOrd="1" destOrd="0" presId="urn:microsoft.com/office/officeart/2005/8/layout/hierarchy6"/>
+    <dgm:cxn modelId="{B4AC0F7B-1041-43FC-AC5C-D596B1919C9B}" type="presParOf" srcId="{6F6F9634-3384-44D1-A384-27D67B630957}" destId="{F451078B-B5B6-4440-A30B-C5EE5617B3F4}" srcOrd="0" destOrd="0" presId="urn:microsoft.com/office/officeart/2005/8/layout/hierarchy6"/>
+    <dgm:cxn modelId="{5DA1F750-AEAE-4D44-AA72-0574D7B0C51A}" type="presParOf" srcId="{6F6F9634-3384-44D1-A384-27D67B630957}" destId="{CEC0E644-03A9-4776-9B2A-30F524AB4B0B}" srcOrd="1" destOrd="0" presId="urn:microsoft.com/office/officeart/2005/8/layout/hierarchy6"/>
+    <dgm:cxn modelId="{D3791D12-46ED-4E26-A928-486779CB8BBB}" type="presParOf" srcId="{CEC0E644-03A9-4776-9B2A-30F524AB4B0B}" destId="{69766488-CA4F-4959-9628-FA61CF95FF2C}" srcOrd="0" destOrd="0" presId="urn:microsoft.com/office/officeart/2005/8/layout/hierarchy6"/>
+    <dgm:cxn modelId="{6F90D246-6790-4AEB-8C9E-185A83458B0E}" type="presParOf" srcId="{CEC0E644-03A9-4776-9B2A-30F524AB4B0B}" destId="{403B1ED2-A76C-4D45-8AEB-B9E01EDDCC91}" srcOrd="1" destOrd="0" presId="urn:microsoft.com/office/officeart/2005/8/layout/hierarchy6"/>
+    <dgm:cxn modelId="{4034AB3D-DA50-4871-8C1F-5CB074ADFB8B}" type="presParOf" srcId="{403B1ED2-A76C-4D45-8AEB-B9E01EDDCC91}" destId="{3750FCF2-0AFB-468B-AA3A-1A43CF4D22F2}" srcOrd="0" destOrd="0" presId="urn:microsoft.com/office/officeart/2005/8/layout/hierarchy6"/>
+    <dgm:cxn modelId="{3BCA9DDA-4A94-43C3-9381-B2B90D499F90}" type="presParOf" srcId="{403B1ED2-A76C-4D45-8AEB-B9E01EDDCC91}" destId="{8AFB1674-B902-4C25-833F-98CB30CD4EDA}" srcOrd="1" destOrd="0" presId="urn:microsoft.com/office/officeart/2005/8/layout/hierarchy6"/>
+    <dgm:cxn modelId="{E287E8BE-FE7D-4584-BB6F-B15DC34512E4}" type="presParOf" srcId="{8AFB1674-B902-4C25-833F-98CB30CD4EDA}" destId="{697934E2-C61D-494D-A52F-A024384DC21B}" srcOrd="0" destOrd="0" presId="urn:microsoft.com/office/officeart/2005/8/layout/hierarchy6"/>
+    <dgm:cxn modelId="{12C25CD9-97EB-4CB0-BD24-DEF5B071057B}" type="presParOf" srcId="{8AFB1674-B902-4C25-833F-98CB30CD4EDA}" destId="{08A4328E-98D3-4DA8-8D97-02D919B42BA8}" srcOrd="1" destOrd="0" presId="urn:microsoft.com/office/officeart/2005/8/layout/hierarchy6"/>
+    <dgm:cxn modelId="{FC4749E1-88B8-4AE4-AE95-60FEF82A7158}" type="presParOf" srcId="{6F6F9634-3384-44D1-A384-27D67B630957}" destId="{1EC0C2B0-C8C9-4EC9-9E88-0ED4E714714F}" srcOrd="2" destOrd="0" presId="urn:microsoft.com/office/officeart/2005/8/layout/hierarchy6"/>
+    <dgm:cxn modelId="{2796F3EB-698E-4166-A291-2BFD0F822F5A}" type="presParOf" srcId="{6F6F9634-3384-44D1-A384-27D67B630957}" destId="{BDB49564-5DA0-4AA7-B8DC-937319AE60CA}" srcOrd="3" destOrd="0" presId="urn:microsoft.com/office/officeart/2005/8/layout/hierarchy6"/>
+    <dgm:cxn modelId="{AED91642-65AB-4CD6-9ABD-E53F2F141ED1}" type="presParOf" srcId="{BDB49564-5DA0-4AA7-B8DC-937319AE60CA}" destId="{A05C4095-C184-497C-BB58-3729358F8BAC}" srcOrd="0" destOrd="0" presId="urn:microsoft.com/office/officeart/2005/8/layout/hierarchy6"/>
+    <dgm:cxn modelId="{B9D6D1A4-C430-4891-B1CE-755154BA8981}" type="presParOf" srcId="{BDB49564-5DA0-4AA7-B8DC-937319AE60CA}" destId="{17D4408D-442C-4232-BADD-AA570A931213}" srcOrd="1" destOrd="0" presId="urn:microsoft.com/office/officeart/2005/8/layout/hierarchy6"/>
+    <dgm:cxn modelId="{292EABD7-A131-4F5E-8C49-66CBA40CA0EB}" type="presParOf" srcId="{6F6F9634-3384-44D1-A384-27D67B630957}" destId="{D4AB63AC-0BF0-4ACE-B308-F8816D6A5DBF}" srcOrd="4" destOrd="0" presId="urn:microsoft.com/office/officeart/2005/8/layout/hierarchy6"/>
+    <dgm:cxn modelId="{6967DE87-F681-423C-BE77-6BA86751840A}" type="presParOf" srcId="{6F6F9634-3384-44D1-A384-27D67B630957}" destId="{421127C9-897A-4D46-99AB-D591751DCA76}" srcOrd="5" destOrd="0" presId="urn:microsoft.com/office/officeart/2005/8/layout/hierarchy6"/>
+    <dgm:cxn modelId="{3704626A-B0EC-4679-B349-D0B7B9B85DB5}" type="presParOf" srcId="{421127C9-897A-4D46-99AB-D591751DCA76}" destId="{85B1F129-1638-4A61-98F0-4EED16B2DA31}" srcOrd="0" destOrd="0" presId="urn:microsoft.com/office/officeart/2005/8/layout/hierarchy6"/>
+    <dgm:cxn modelId="{121E0299-5C1C-4571-ACD1-E732997D57DC}" type="presParOf" srcId="{421127C9-897A-4D46-99AB-D591751DCA76}" destId="{19DA4043-4E17-4BA5-9B32-1FC5875C5BBA}" srcOrd="1" destOrd="0" presId="urn:microsoft.com/office/officeart/2005/8/layout/hierarchy6"/>
+    <dgm:cxn modelId="{86254809-961B-453C-B9C8-DB126B7D3DB0}" type="presParOf" srcId="{19DA4043-4E17-4BA5-9B32-1FC5875C5BBA}" destId="{F2891DDF-755E-40BF-A9E7-E9A15C16DF4B}" srcOrd="0" destOrd="0" presId="urn:microsoft.com/office/officeart/2005/8/layout/hierarchy6"/>
+    <dgm:cxn modelId="{AF5A8F06-6B9D-4857-9ECA-78FEBB4AD254}" type="presParOf" srcId="{19DA4043-4E17-4BA5-9B32-1FC5875C5BBA}" destId="{91485B44-C92B-4A02-882E-5F2B185176E1}" srcOrd="1" destOrd="0" presId="urn:microsoft.com/office/officeart/2005/8/layout/hierarchy6"/>
+    <dgm:cxn modelId="{3CC0D042-ECBB-4A40-AA2A-CF3E12E79BD7}" type="presParOf" srcId="{91485B44-C92B-4A02-882E-5F2B185176E1}" destId="{6D9FBCFB-5833-4572-8AE7-0772F526A244}" srcOrd="0" destOrd="0" presId="urn:microsoft.com/office/officeart/2005/8/layout/hierarchy6"/>
+    <dgm:cxn modelId="{ADFFC9A0-AA02-4C79-8871-EB053782DF3B}" type="presParOf" srcId="{91485B44-C92B-4A02-882E-5F2B185176E1}" destId="{1A0CF6B5-3F2D-4057-BDEC-C7447F3C208C}" srcOrd="1" destOrd="0" presId="urn:microsoft.com/office/officeart/2005/8/layout/hierarchy6"/>
+    <dgm:cxn modelId="{50D78B63-DE72-4268-912F-377179CF460B}" type="presParOf" srcId="{19DA4043-4E17-4BA5-9B32-1FC5875C5BBA}" destId="{6B70A10D-63F3-4C37-A969-AC5BF4BBF41A}" srcOrd="2" destOrd="0" presId="urn:microsoft.com/office/officeart/2005/8/layout/hierarchy6"/>
+    <dgm:cxn modelId="{6C48EFB8-AA10-4BE7-91B3-0761EB3744BE}" type="presParOf" srcId="{19DA4043-4E17-4BA5-9B32-1FC5875C5BBA}" destId="{E63861F9-CCAD-4A3A-8A8A-BB5ADD4C44D0}" srcOrd="3" destOrd="0" presId="urn:microsoft.com/office/officeart/2005/8/layout/hierarchy6"/>
+    <dgm:cxn modelId="{4C69008F-0606-4A95-AE3A-AE41F47DD7CA}" type="presParOf" srcId="{E63861F9-CCAD-4A3A-8A8A-BB5ADD4C44D0}" destId="{0E998EF3-127C-4E22-9EBD-AF5AD65F23DD}" srcOrd="0" destOrd="0" presId="urn:microsoft.com/office/officeart/2005/8/layout/hierarchy6"/>
+    <dgm:cxn modelId="{C3663DDF-EB82-43A9-8A62-C4B2F6D10438}" type="presParOf" srcId="{E63861F9-CCAD-4A3A-8A8A-BB5ADD4C44D0}" destId="{F2E06492-68DF-488E-9785-6D276A7C2CE7}" srcOrd="1" destOrd="0" presId="urn:microsoft.com/office/officeart/2005/8/layout/hierarchy6"/>
+    <dgm:cxn modelId="{E4D91D4C-A925-4D68-8E4B-832F0B79F40D}" type="presParOf" srcId="{19DA4043-4E17-4BA5-9B32-1FC5875C5BBA}" destId="{3BC430D5-4496-4CCA-BB7F-F0B3C75F58DA}" srcOrd="4" destOrd="0" presId="urn:microsoft.com/office/officeart/2005/8/layout/hierarchy6"/>
+    <dgm:cxn modelId="{B09259A7-64D9-4835-8C2F-94F9A0994C81}" type="presParOf" srcId="{19DA4043-4E17-4BA5-9B32-1FC5875C5BBA}" destId="{B42DDC84-2A19-4FB7-A056-6F6C5EE625B8}" srcOrd="5" destOrd="0" presId="urn:microsoft.com/office/officeart/2005/8/layout/hierarchy6"/>
+    <dgm:cxn modelId="{95F1BA3C-D5C4-4D47-A269-948EEC801922}" type="presParOf" srcId="{B42DDC84-2A19-4FB7-A056-6F6C5EE625B8}" destId="{B855B37F-D632-48E1-A1AC-5A9DC2DD03BE}" srcOrd="0" destOrd="0" presId="urn:microsoft.com/office/officeart/2005/8/layout/hierarchy6"/>
+    <dgm:cxn modelId="{69CD4C77-1F9D-45BA-8106-F5B3EE57E761}" type="presParOf" srcId="{B42DDC84-2A19-4FB7-A056-6F6C5EE625B8}" destId="{4CC6506E-FF4F-4C91-B3A9-C524595030D4}" srcOrd="1" destOrd="0" presId="urn:microsoft.com/office/officeart/2005/8/layout/hierarchy6"/>
+    <dgm:cxn modelId="{41710511-667F-42CA-8F91-4958091F88FD}" type="presParOf" srcId="{19DA4043-4E17-4BA5-9B32-1FC5875C5BBA}" destId="{B9AC42F9-F9A0-4CAD-BEBA-CC7E6F2CB6A6}" srcOrd="6" destOrd="0" presId="urn:microsoft.com/office/officeart/2005/8/layout/hierarchy6"/>
+    <dgm:cxn modelId="{3A8F3E88-7A95-4B7D-BFF6-436EB689F11F}" type="presParOf" srcId="{19DA4043-4E17-4BA5-9B32-1FC5875C5BBA}" destId="{46510949-5442-409C-943D-DCE726AB9992}" srcOrd="7" destOrd="0" presId="urn:microsoft.com/office/officeart/2005/8/layout/hierarchy6"/>
+    <dgm:cxn modelId="{6309CE60-FB3D-4CDC-8178-3EB833FD1A67}" type="presParOf" srcId="{46510949-5442-409C-943D-DCE726AB9992}" destId="{17BD3216-DFE2-4CDB-8BD8-97C840104B10}" srcOrd="0" destOrd="0" presId="urn:microsoft.com/office/officeart/2005/8/layout/hierarchy6"/>
+    <dgm:cxn modelId="{12712546-16C2-4D1E-9595-B208717E919A}" type="presParOf" srcId="{46510949-5442-409C-943D-DCE726AB9992}" destId="{176FD7E5-3EC0-476E-BFF7-E423051F5253}" srcOrd="1" destOrd="0" presId="urn:microsoft.com/office/officeart/2005/8/layout/hierarchy6"/>
+    <dgm:cxn modelId="{2EC8BAE7-58F1-4EF6-8102-F6EEB67B70CA}" type="presParOf" srcId="{16372CDC-C1AB-476E-9926-D768D985CC9A}" destId="{F09E8874-3F55-450C-ABDD-73058593B53E}" srcOrd="6" destOrd="0" presId="urn:microsoft.com/office/officeart/2005/8/layout/hierarchy6"/>
+    <dgm:cxn modelId="{1A6FA51F-3E07-499B-9AA3-6F8C05D4E952}" type="presParOf" srcId="{16372CDC-C1AB-476E-9926-D768D985CC9A}" destId="{D7974603-2A2A-4902-A9CC-5BDEF13DD60B}" srcOrd="7" destOrd="0" presId="urn:microsoft.com/office/officeart/2005/8/layout/hierarchy6"/>
+    <dgm:cxn modelId="{4143E65F-EF99-4028-AA0A-C9D70185B1C7}" type="presParOf" srcId="{D7974603-2A2A-4902-A9CC-5BDEF13DD60B}" destId="{783B42D6-5541-4646-949C-0CBBA2D37F1A}" srcOrd="0" destOrd="0" presId="urn:microsoft.com/office/officeart/2005/8/layout/hierarchy6"/>
+    <dgm:cxn modelId="{A22AB3BD-E69A-42FF-B5D7-B27A07850DC8}" type="presParOf" srcId="{D7974603-2A2A-4902-A9CC-5BDEF13DD60B}" destId="{2323AB0B-D9C7-42E7-A884-3CBA7EFDB016}" srcOrd="1" destOrd="0" presId="urn:microsoft.com/office/officeart/2005/8/layout/hierarchy6"/>
+    <dgm:cxn modelId="{D1FEB4B4-C3F7-45FE-89B8-872B3FDC3A5F}" type="presParOf" srcId="{2323AB0B-D9C7-42E7-A884-3CBA7EFDB016}" destId="{E343B892-69DF-43C7-BA05-A7E50A9B6166}" srcOrd="0" destOrd="0" presId="urn:microsoft.com/office/officeart/2005/8/layout/hierarchy6"/>
+    <dgm:cxn modelId="{EE8A7D18-F113-418B-B2EA-5C26383FD34B}" type="presParOf" srcId="{2323AB0B-D9C7-42E7-A884-3CBA7EFDB016}" destId="{97866BB1-4D4B-40B4-875E-B14F26D35616}" srcOrd="1" destOrd="0" presId="urn:microsoft.com/office/officeart/2005/8/layout/hierarchy6"/>
+    <dgm:cxn modelId="{1C6A660A-4C7C-4A54-B37E-4F0225AA5A54}" type="presParOf" srcId="{97866BB1-4D4B-40B4-875E-B14F26D35616}" destId="{33C1E1C7-F29F-419A-A346-1CFF0280C07B}" srcOrd="0" destOrd="0" presId="urn:microsoft.com/office/officeart/2005/8/layout/hierarchy6"/>
+    <dgm:cxn modelId="{FFBFB224-8E07-45AB-822E-2DF0204FE1C4}" type="presParOf" srcId="{97866BB1-4D4B-40B4-875E-B14F26D35616}" destId="{A8A98117-4B52-41B9-9019-FD5538971A25}" srcOrd="1" destOrd="0" presId="urn:microsoft.com/office/officeart/2005/8/layout/hierarchy6"/>
+    <dgm:cxn modelId="{6326C0FF-3A99-4F34-9964-C3F04A02A1D3}" type="presParOf" srcId="{A8A98117-4B52-41B9-9019-FD5538971A25}" destId="{67F0B89B-4A9D-452B-902E-354748763826}" srcOrd="0" destOrd="0" presId="urn:microsoft.com/office/officeart/2005/8/layout/hierarchy6"/>
+    <dgm:cxn modelId="{843AE3A7-D2FA-4C02-99B2-5141D7E77284}" type="presParOf" srcId="{A8A98117-4B52-41B9-9019-FD5538971A25}" destId="{2757A3B7-F9DC-4239-A8B3-209DB09E6F8B}" srcOrd="1" destOrd="0" presId="urn:microsoft.com/office/officeart/2005/8/layout/hierarchy6"/>
+    <dgm:cxn modelId="{87E3E99E-7C21-49D8-BBBC-5B0EB111C11E}" type="presParOf" srcId="{2757A3B7-F9DC-4239-A8B3-209DB09E6F8B}" destId="{64915582-201C-45C4-97C4-7229C9FF07E0}" srcOrd="0" destOrd="0" presId="urn:microsoft.com/office/officeart/2005/8/layout/hierarchy6"/>
+    <dgm:cxn modelId="{3EDFFE0D-D8C6-4C62-A98C-D44618F32A36}" type="presParOf" srcId="{2757A3B7-F9DC-4239-A8B3-209DB09E6F8B}" destId="{C83ACAE3-EEBB-494D-B30E-7A6E38427B88}" srcOrd="1" destOrd="0" presId="urn:microsoft.com/office/officeart/2005/8/layout/hierarchy6"/>
+    <dgm:cxn modelId="{7E1F8944-A4F2-4938-A7A4-42949C99E231}" type="presParOf" srcId="{C83ACAE3-EEBB-494D-B30E-7A6E38427B88}" destId="{113F75D4-3406-4DCF-B472-AC8D79D9DD4B}" srcOrd="0" destOrd="0" presId="urn:microsoft.com/office/officeart/2005/8/layout/hierarchy6"/>
+    <dgm:cxn modelId="{37100C8D-2F59-4026-AEFE-A071F653361B}" type="presParOf" srcId="{C83ACAE3-EEBB-494D-B30E-7A6E38427B88}" destId="{D4CE788D-9778-4919-A27B-B0A64FA2E496}" srcOrd="1" destOrd="0" presId="urn:microsoft.com/office/officeart/2005/8/layout/hierarchy6"/>
+    <dgm:cxn modelId="{0E5C65BA-87B1-40B6-8659-E930D15F15A2}" type="presParOf" srcId="{D4CE788D-9778-4919-A27B-B0A64FA2E496}" destId="{65ADB188-A9FA-4ED4-A144-A205A1F60146}" srcOrd="0" destOrd="0" presId="urn:microsoft.com/office/officeart/2005/8/layout/hierarchy6"/>
+    <dgm:cxn modelId="{057D7CE0-0DDB-42C7-A32A-9F490A2B90C1}" type="presParOf" srcId="{D4CE788D-9778-4919-A27B-B0A64FA2E496}" destId="{4CAD91CC-D879-4425-BCBC-EC502888332B}" srcOrd="1" destOrd="0" presId="urn:microsoft.com/office/officeart/2005/8/layout/hierarchy6"/>
+    <dgm:cxn modelId="{2F496691-291B-4A50-8798-74FA50C6DF5E}" type="presParOf" srcId="{9F235C0E-29D8-4094-911D-0C858A4F186F}" destId="{6EA7F071-0473-4821-894D-9EDA1B02B985}" srcOrd="1" destOrd="0" presId="urn:microsoft.com/office/officeart/2005/8/layout/hierarchy6"/>
   </dgm:cxnLst>
   <dgm:bg/>
   <dgm:whole/>
@@ -30980,7 +31838,7 @@
         </a:bodyPr>
         <a:lstStyle/>
         <a:p>
-          <a:pPr marL="0" lvl="0" indent="0" algn="ctr" defTabSz="222250">
+          <a:pPr lvl="0" algn="ctr" defTabSz="222250">
             <a:lnSpc>
               <a:spcPct val="90000"/>
             </a:lnSpc>
@@ -30990,7 +31848,6 @@
             <a:spcAft>
               <a:spcPct val="35000"/>
             </a:spcAft>
-            <a:buNone/>
           </a:pPr>
           <a:r>
             <a:rPr lang="de-DE" sz="500" kern="1200"/>
@@ -31120,7 +31977,7 @@
         </a:bodyPr>
         <a:lstStyle/>
         <a:p>
-          <a:pPr marL="0" lvl="0" indent="0" algn="ctr" defTabSz="222250">
+          <a:pPr lvl="0" algn="ctr" defTabSz="222250">
             <a:lnSpc>
               <a:spcPct val="90000"/>
             </a:lnSpc>
@@ -31130,7 +31987,6 @@
             <a:spcAft>
               <a:spcPct val="35000"/>
             </a:spcAft>
-            <a:buNone/>
           </a:pPr>
           <a:r>
             <a:rPr lang="de-DE" sz="500" kern="1200"/>
@@ -31260,7 +32116,7 @@
         </a:bodyPr>
         <a:lstStyle/>
         <a:p>
-          <a:pPr marL="0" lvl="0" indent="0" algn="ctr" defTabSz="222250">
+          <a:pPr lvl="0" algn="ctr" defTabSz="222250">
             <a:lnSpc>
               <a:spcPct val="90000"/>
             </a:lnSpc>
@@ -31270,7 +32126,6 @@
             <a:spcAft>
               <a:spcPct val="35000"/>
             </a:spcAft>
-            <a:buNone/>
           </a:pPr>
           <a:r>
             <a:rPr lang="de-DE" sz="500" kern="1200"/>
@@ -31400,7 +32255,7 @@
         </a:bodyPr>
         <a:lstStyle/>
         <a:p>
-          <a:pPr marL="0" lvl="0" indent="0" algn="ctr" defTabSz="222250">
+          <a:pPr lvl="0" algn="ctr" defTabSz="222250">
             <a:lnSpc>
               <a:spcPct val="90000"/>
             </a:lnSpc>
@@ -31410,7 +32265,6 @@
             <a:spcAft>
               <a:spcPct val="35000"/>
             </a:spcAft>
-            <a:buNone/>
           </a:pPr>
           <a:r>
             <a:rPr lang="de-DE" sz="500" kern="1200"/>
@@ -31540,7 +32394,7 @@
         </a:bodyPr>
         <a:lstStyle/>
         <a:p>
-          <a:pPr marL="0" lvl="0" indent="0" algn="ctr" defTabSz="222250">
+          <a:pPr lvl="0" algn="ctr" defTabSz="222250">
             <a:lnSpc>
               <a:spcPct val="90000"/>
             </a:lnSpc>
@@ -31550,7 +32404,6 @@
             <a:spcAft>
               <a:spcPct val="35000"/>
             </a:spcAft>
-            <a:buNone/>
           </a:pPr>
           <a:r>
             <a:rPr lang="de-DE" sz="500" kern="1200"/>
@@ -31674,7 +32527,7 @@
         </a:bodyPr>
         <a:lstStyle/>
         <a:p>
-          <a:pPr marL="0" lvl="0" indent="0" algn="ctr" defTabSz="222250">
+          <a:pPr lvl="0" algn="ctr" defTabSz="222250">
             <a:lnSpc>
               <a:spcPct val="90000"/>
             </a:lnSpc>
@@ -31684,7 +32537,6 @@
             <a:spcAft>
               <a:spcPct val="35000"/>
             </a:spcAft>
-            <a:buNone/>
           </a:pPr>
           <a:r>
             <a:rPr lang="de-DE" sz="500" kern="1200"/>
@@ -31814,7 +32666,7 @@
         </a:bodyPr>
         <a:lstStyle/>
         <a:p>
-          <a:pPr marL="0" lvl="0" indent="0" algn="ctr" defTabSz="222250">
+          <a:pPr lvl="0" algn="ctr" defTabSz="222250">
             <a:lnSpc>
               <a:spcPct val="90000"/>
             </a:lnSpc>
@@ -31824,7 +32676,6 @@
             <a:spcAft>
               <a:spcPct val="35000"/>
             </a:spcAft>
-            <a:buNone/>
           </a:pPr>
           <a:r>
             <a:rPr lang="de-DE" sz="500" kern="1200"/>
@@ -31954,7 +32805,7 @@
         </a:bodyPr>
         <a:lstStyle/>
         <a:p>
-          <a:pPr marL="0" lvl="0" indent="0" algn="ctr" defTabSz="222250">
+          <a:pPr lvl="0" algn="ctr" defTabSz="222250">
             <a:lnSpc>
               <a:spcPct val="90000"/>
             </a:lnSpc>
@@ -31964,7 +32815,6 @@
             <a:spcAft>
               <a:spcPct val="35000"/>
             </a:spcAft>
-            <a:buNone/>
           </a:pPr>
           <a:r>
             <a:rPr lang="de-DE" sz="500" kern="1200"/>
@@ -32094,7 +32944,7 @@
         </a:bodyPr>
         <a:lstStyle/>
         <a:p>
-          <a:pPr marL="0" lvl="0" indent="0" algn="ctr" defTabSz="222250">
+          <a:pPr lvl="0" algn="ctr" defTabSz="222250">
             <a:lnSpc>
               <a:spcPct val="90000"/>
             </a:lnSpc>
@@ -32104,7 +32954,6 @@
             <a:spcAft>
               <a:spcPct val="35000"/>
             </a:spcAft>
-            <a:buNone/>
           </a:pPr>
           <a:r>
             <a:rPr lang="de-DE" sz="500" kern="1200"/>
@@ -32234,7 +33083,7 @@
         </a:bodyPr>
         <a:lstStyle/>
         <a:p>
-          <a:pPr marL="0" lvl="0" indent="0" algn="ctr" defTabSz="222250">
+          <a:pPr lvl="0" algn="ctr" defTabSz="222250">
             <a:lnSpc>
               <a:spcPct val="90000"/>
             </a:lnSpc>
@@ -32244,7 +33093,6 @@
             <a:spcAft>
               <a:spcPct val="35000"/>
             </a:spcAft>
-            <a:buNone/>
           </a:pPr>
           <a:r>
             <a:rPr lang="de-DE" sz="500" kern="1200"/>
@@ -32374,7 +33222,7 @@
         </a:bodyPr>
         <a:lstStyle/>
         <a:p>
-          <a:pPr marL="0" lvl="0" indent="0" algn="ctr" defTabSz="222250">
+          <a:pPr lvl="0" algn="ctr" defTabSz="222250">
             <a:lnSpc>
               <a:spcPct val="90000"/>
             </a:lnSpc>
@@ -32384,7 +33232,6 @@
             <a:spcAft>
               <a:spcPct val="35000"/>
             </a:spcAft>
-            <a:buNone/>
           </a:pPr>
           <a:r>
             <a:rPr lang="de-DE" sz="500" kern="1200"/>
@@ -32514,7 +33361,7 @@
         </a:bodyPr>
         <a:lstStyle/>
         <a:p>
-          <a:pPr marL="0" lvl="0" indent="0" algn="ctr" defTabSz="222250">
+          <a:pPr lvl="0" algn="ctr" defTabSz="222250">
             <a:lnSpc>
               <a:spcPct val="90000"/>
             </a:lnSpc>
@@ -32524,7 +33371,6 @@
             <a:spcAft>
               <a:spcPct val="35000"/>
             </a:spcAft>
-            <a:buNone/>
           </a:pPr>
           <a:r>
             <a:rPr lang="de-DE" sz="500" kern="1200"/>
@@ -32654,7 +33500,7 @@
         </a:bodyPr>
         <a:lstStyle/>
         <a:p>
-          <a:pPr marL="0" lvl="0" indent="0" algn="ctr" defTabSz="222250">
+          <a:pPr lvl="0" algn="ctr" defTabSz="222250">
             <a:lnSpc>
               <a:spcPct val="90000"/>
             </a:lnSpc>
@@ -32664,7 +33510,6 @@
             <a:spcAft>
               <a:spcPct val="35000"/>
             </a:spcAft>
-            <a:buNone/>
           </a:pPr>
           <a:r>
             <a:rPr lang="de-DE" sz="500" kern="1200"/>
@@ -32788,7 +33633,7 @@
         </a:bodyPr>
         <a:lstStyle/>
         <a:p>
-          <a:pPr marL="0" lvl="0" indent="0" algn="ctr" defTabSz="222250">
+          <a:pPr lvl="0" algn="ctr" defTabSz="222250">
             <a:lnSpc>
               <a:spcPct val="90000"/>
             </a:lnSpc>
@@ -32798,7 +33643,6 @@
             <a:spcAft>
               <a:spcPct val="35000"/>
             </a:spcAft>
-            <a:buNone/>
           </a:pPr>
           <a:r>
             <a:rPr lang="de-DE" sz="500" kern="1200"/>
@@ -32922,7 +33766,7 @@
         </a:bodyPr>
         <a:lstStyle/>
         <a:p>
-          <a:pPr marL="0" lvl="0" indent="0" algn="ctr" defTabSz="222250">
+          <a:pPr lvl="0" algn="ctr" defTabSz="222250">
             <a:lnSpc>
               <a:spcPct val="90000"/>
             </a:lnSpc>
@@ -32932,7 +33776,6 @@
             <a:spcAft>
               <a:spcPct val="35000"/>
             </a:spcAft>
-            <a:buNone/>
           </a:pPr>
           <a:r>
             <a:rPr lang="de-DE" sz="500" kern="1200"/>
@@ -33056,7 +33899,7 @@
         </a:bodyPr>
         <a:lstStyle/>
         <a:p>
-          <a:pPr marL="0" lvl="0" indent="0" algn="ctr" defTabSz="222250">
+          <a:pPr lvl="0" algn="ctr" defTabSz="222250">
             <a:lnSpc>
               <a:spcPct val="90000"/>
             </a:lnSpc>
@@ -33066,7 +33909,6 @@
             <a:spcAft>
               <a:spcPct val="35000"/>
             </a:spcAft>
-            <a:buNone/>
           </a:pPr>
           <a:r>
             <a:rPr lang="de-DE" sz="500" kern="1200"/>
@@ -34629,7 +35471,7 @@
 </file>
 
 <file path=word/glossary/document.xml><?xml version="1.0" encoding="utf-8"?>
-<w:glossaryDocument xmlns:wpc="http://schemas.microsoft.com/office/word/2010/wordprocessingCanvas" xmlns:cx="http://schemas.microsoft.com/office/drawing/2014/chartex" xmlns:cx1="http://schemas.microsoft.com/office/drawing/2015/9/8/chartex" xmlns:cx2="http://schemas.microsoft.com/office/drawing/2015/10/21/chartex" xmlns:cx3="http://schemas.microsoft.com/office/drawing/2016/5/9/chartex" xmlns:cx4="http://schemas.microsoft.com/office/drawing/2016/5/10/chartex" xmlns:cx5="http://schemas.microsoft.com/office/drawing/2016/5/11/chartex" xmlns:cx6="http://schemas.microsoft.com/office/drawing/2016/5/12/chartex" xmlns:cx7="http://schemas.microsoft.com/office/drawing/2016/5/13/chartex" xmlns:cx8="http://schemas.microsoft.com/office/drawing/2016/5/14/chartex" xmlns:mc="http://schemas.openxmlformats.org/markup-compatibility/2006" xmlns:aink="http://schemas.microsoft.com/office/drawing/2016/ink" xmlns:am3d="http://schemas.microsoft.com/office/drawing/2017/model3d" xmlns:o="urn:schemas-microsoft-com:office:office" xmlns:r="http://schemas.openxmlformats.org/officeDocument/2006/relationships" xmlns:m="http://schemas.openxmlformats.org/officeDocument/2006/math" xmlns:v="urn:schemas-microsoft-com:vml" xmlns:wp14="http://schemas.microsoft.com/office/word/2010/wordprocessingDrawing" xmlns:wp="http://schemas.openxmlformats.org/drawingml/2006/wordprocessingDrawing" xmlns:w10="urn:schemas-microsoft-com:office:word" xmlns:w="http://schemas.openxmlformats.org/wordprocessingml/2006/main" xmlns:w14="http://schemas.microsoft.com/office/word/2010/wordml" xmlns:w15="http://schemas.microsoft.com/office/word/2012/wordml" xmlns:w16cid="http://schemas.microsoft.com/office/word/2016/wordml/cid" xmlns:w16se="http://schemas.microsoft.com/office/word/2015/wordml/symex" xmlns:wpg="http://schemas.microsoft.com/office/word/2010/wordprocessingGroup" xmlns:wpi="http://schemas.microsoft.com/office/word/2010/wordprocessingInk" xmlns:wne="http://schemas.microsoft.com/office/word/2006/wordml" xmlns:wps="http://schemas.microsoft.com/office/word/2010/wordprocessingShape" mc:Ignorable="w14 w15 w16se w16cid wp14">
+<w:glossaryDocument xmlns:wpc="http://schemas.microsoft.com/office/word/2010/wordprocessingCanvas" xmlns:mc="http://schemas.openxmlformats.org/markup-compatibility/2006" xmlns:o="urn:schemas-microsoft-com:office:office" xmlns:r="http://schemas.openxmlformats.org/officeDocument/2006/relationships" xmlns:m="http://schemas.openxmlformats.org/officeDocument/2006/math" xmlns:v="urn:schemas-microsoft-com:vml" xmlns:wp14="http://schemas.microsoft.com/office/word/2010/wordprocessingDrawing" xmlns:wp="http://schemas.openxmlformats.org/drawingml/2006/wordprocessingDrawing" xmlns:w10="urn:schemas-microsoft-com:office:word" xmlns:w="http://schemas.openxmlformats.org/wordprocessingml/2006/main" xmlns:w14="http://schemas.microsoft.com/office/word/2010/wordml" xmlns:w15="http://schemas.microsoft.com/office/word/2012/wordml" xmlns:wpg="http://schemas.microsoft.com/office/word/2010/wordprocessingGroup" xmlns:wpi="http://schemas.microsoft.com/office/word/2010/wordprocessingInk" xmlns:wne="http://schemas.microsoft.com/office/word/2006/wordml" xmlns:wps="http://schemas.microsoft.com/office/word/2010/wordprocessingShape" mc:Ignorable="w14 w15 wp14">
   <w:docParts>
     <w:docPart>
       <w:docPartPr>
@@ -34717,7 +35559,7 @@
 </file>
 
 <file path=word/glossary/fontTable.xml><?xml version="1.0" encoding="utf-8"?>
-<w:fonts xmlns:mc="http://schemas.openxmlformats.org/markup-compatibility/2006" xmlns:r="http://schemas.openxmlformats.org/officeDocument/2006/relationships" xmlns:w="http://schemas.openxmlformats.org/wordprocessingml/2006/main" xmlns:w14="http://schemas.microsoft.com/office/word/2010/wordml" xmlns:w15="http://schemas.microsoft.com/office/word/2012/wordml" xmlns:w16cid="http://schemas.microsoft.com/office/word/2016/wordml/cid" xmlns:w16se="http://schemas.microsoft.com/office/word/2015/wordml/symex" mc:Ignorable="w14 w15 w16se w16cid">
+<w:fonts xmlns:mc="http://schemas.openxmlformats.org/markup-compatibility/2006" xmlns:r="http://schemas.openxmlformats.org/officeDocument/2006/relationships" xmlns:w="http://schemas.openxmlformats.org/wordprocessingml/2006/main" xmlns:w14="http://schemas.microsoft.com/office/word/2010/wordml" xmlns:w15="http://schemas.microsoft.com/office/word/2012/wordml" mc:Ignorable="w14 w15">
   <w:font w:name="Symbol">
     <w:panose1 w:val="05050102010706020507"/>
     <w:charset w:val="02"/>
@@ -34730,14 +35572,14 @@
     <w:charset w:val="00"/>
     <w:family w:val="roman"/>
     <w:pitch w:val="variable"/>
-    <w:sig w:usb0="E0002AFF" w:usb1="C0007843" w:usb2="00000009" w:usb3="00000000" w:csb0="000001FF" w:csb1="00000000"/>
+    <w:sig w:usb0="E0002EFF" w:usb1="C000785B" w:usb2="00000009" w:usb3="00000000" w:csb0="000001FF" w:csb1="00000000"/>
   </w:font>
   <w:font w:name="Cambria">
     <w:panose1 w:val="02040503050406030204"/>
     <w:charset w:val="00"/>
     <w:family w:val="roman"/>
     <w:pitch w:val="variable"/>
-    <w:sig w:usb0="A00002EF" w:usb1="4000004B" w:usb2="00000000" w:usb3="00000000" w:csb0="0000019F" w:csb1="00000000"/>
+    <w:sig w:usb0="E00002FF" w:usb1="400004FF" w:usb2="00000000" w:usb3="00000000" w:csb0="0000019F" w:csb1="00000000"/>
   </w:font>
   <w:font w:name="Courier New">
     <w:panose1 w:val="02070309020205020404"/>
@@ -34758,14 +35600,14 @@
     <w:charset w:val="00"/>
     <w:family w:val="swiss"/>
     <w:pitch w:val="variable"/>
-    <w:sig w:usb0="E0002AFF" w:usb1="4000ACFF" w:usb2="00000001" w:usb3="00000000" w:csb0="000001FF" w:csb1="00000000"/>
+    <w:sig w:usb0="E0002AFF" w:usb1="C000247B" w:usb2="00000009" w:usb3="00000000" w:csb0="000001FF" w:csb1="00000000"/>
   </w:font>
   <w:font w:name="Arial">
     <w:panose1 w:val="020B0604020202020204"/>
     <w:charset w:val="00"/>
     <w:family w:val="swiss"/>
     <w:pitch w:val="variable"/>
-    <w:sig w:usb0="E0002AFF" w:usb1="C0007843" w:usb2="00000009" w:usb3="00000000" w:csb0="000001FF" w:csb1="00000000"/>
+    <w:sig w:usb0="E0002EFF" w:usb1="C0007843" w:usb2="00000009" w:usb3="00000000" w:csb0="000001FF" w:csb1="00000000"/>
   </w:font>
   <w:font w:name="Tahoma">
     <w:panose1 w:val="020B0604030504040204"/>
@@ -34786,13 +35628,13 @@
     <w:charset w:val="00"/>
     <w:family w:val="swiss"/>
     <w:pitch w:val="variable"/>
-    <w:sig w:usb0="A0002AEF" w:usb1="4000207B" w:usb2="00000000" w:usb3="00000000" w:csb0="000001FF" w:csb1="00000000"/>
+    <w:sig w:usb0="E0002AFF" w:usb1="C000247B" w:usb2="00000009" w:usb3="00000000" w:csb0="000001FF" w:csb1="00000000"/>
   </w:font>
 </w:fonts>
 </file>
 
 <file path=word/glossary/numbering.xml><?xml version="1.0" encoding="utf-8"?>
-<w:numbering xmlns:wpc="http://schemas.microsoft.com/office/word/2010/wordprocessingCanvas" xmlns:cx="http://schemas.microsoft.com/office/drawing/2014/chartex" xmlns:cx1="http://schemas.microsoft.com/office/drawing/2015/9/8/chartex" xmlns:cx2="http://schemas.microsoft.com/office/drawing/2015/10/21/chartex" xmlns:cx3="http://schemas.microsoft.com/office/drawing/2016/5/9/chartex" xmlns:cx4="http://schemas.microsoft.com/office/drawing/2016/5/10/chartex" xmlns:cx5="http://schemas.microsoft.com/office/drawing/2016/5/11/chartex" xmlns:cx6="http://schemas.microsoft.com/office/drawing/2016/5/12/chartex" xmlns:cx7="http://schemas.microsoft.com/office/drawing/2016/5/13/chartex" xmlns:cx8="http://schemas.microsoft.com/office/drawing/2016/5/14/chartex" xmlns:mc="http://schemas.openxmlformats.org/markup-compatibility/2006" xmlns:aink="http://schemas.microsoft.com/office/drawing/2016/ink" xmlns:am3d="http://schemas.microsoft.com/office/drawing/2017/model3d" xmlns:o="urn:schemas-microsoft-com:office:office" xmlns:r="http://schemas.openxmlformats.org/officeDocument/2006/relationships" xmlns:m="http://schemas.openxmlformats.org/officeDocument/2006/math" xmlns:v="urn:schemas-microsoft-com:vml" xmlns:wp14="http://schemas.microsoft.com/office/word/2010/wordprocessingDrawing" xmlns:wp="http://schemas.openxmlformats.org/drawingml/2006/wordprocessingDrawing" xmlns:w10="urn:schemas-microsoft-com:office:word" xmlns:w="http://schemas.openxmlformats.org/wordprocessingml/2006/main" xmlns:w14="http://schemas.microsoft.com/office/word/2010/wordml" xmlns:w15="http://schemas.microsoft.com/office/word/2012/wordml" xmlns:w16cid="http://schemas.microsoft.com/office/word/2016/wordml/cid" xmlns:w16se="http://schemas.microsoft.com/office/word/2015/wordml/symex" xmlns:wpg="http://schemas.microsoft.com/office/word/2010/wordprocessingGroup" xmlns:wpi="http://schemas.microsoft.com/office/word/2010/wordprocessingInk" xmlns:wne="http://schemas.microsoft.com/office/word/2006/wordml" xmlns:wps="http://schemas.microsoft.com/office/word/2010/wordprocessingShape" mc:Ignorable="w14 w15 w16se w16cid wp14">
+<w:numbering xmlns:wpc="http://schemas.microsoft.com/office/word/2010/wordprocessingCanvas" xmlns:mc="http://schemas.openxmlformats.org/markup-compatibility/2006" xmlns:o="urn:schemas-microsoft-com:office:office" xmlns:r="http://schemas.openxmlformats.org/officeDocument/2006/relationships" xmlns:m="http://schemas.openxmlformats.org/officeDocument/2006/math" xmlns:v="urn:schemas-microsoft-com:vml" xmlns:wp14="http://schemas.microsoft.com/office/word/2010/wordprocessingDrawing" xmlns:wp="http://schemas.openxmlformats.org/drawingml/2006/wordprocessingDrawing" xmlns:w10="urn:schemas-microsoft-com:office:word" xmlns:w="http://schemas.openxmlformats.org/wordprocessingml/2006/main" xmlns:w14="http://schemas.microsoft.com/office/word/2010/wordml" xmlns:w15="http://schemas.microsoft.com/office/word/2012/wordml" xmlns:wpg="http://schemas.microsoft.com/office/word/2010/wordprocessingGroup" xmlns:wpi="http://schemas.microsoft.com/office/word/2010/wordprocessingInk" xmlns:wne="http://schemas.microsoft.com/office/word/2006/wordml" xmlns:wps="http://schemas.microsoft.com/office/word/2010/wordprocessingShape" mc:Ignorable="w14 w15 wp14">
   <w:abstractNum w:abstractNumId="0" w15:restartNumberingAfterBreak="0">
     <w:nsid w:val="FFFFFF89"/>
     <w:multiLevelType w:val="singleLevel"/>
@@ -34808,7 +35650,7 @@
       </w:pPr>
       <w:rPr>
         <w:rFonts w:ascii="Cambria" w:hAnsi="Cambria" w:hint="default"/>
-        <w:color w:val="4472C4" w:themeColor="accent1"/>
+        <w:color w:val="5B9BD5" w:themeColor="accent1"/>
       </w:rPr>
     </w:lvl>
   </w:abstractNum>
@@ -34819,7 +35661,7 @@
 </file>
 
 <file path=word/glossary/settings.xml><?xml version="1.0" encoding="utf-8"?>
-<w:settings xmlns:mc="http://schemas.openxmlformats.org/markup-compatibility/2006" xmlns:o="urn:schemas-microsoft-com:office:office" xmlns:r="http://schemas.openxmlformats.org/officeDocument/2006/relationships" xmlns:m="http://schemas.openxmlformats.org/officeDocument/2006/math" xmlns:v="urn:schemas-microsoft-com:vml" xmlns:w10="urn:schemas-microsoft-com:office:word" xmlns:w="http://schemas.openxmlformats.org/wordprocessingml/2006/main" xmlns:w14="http://schemas.microsoft.com/office/word/2010/wordml" xmlns:w15="http://schemas.microsoft.com/office/word/2012/wordml" xmlns:w16cid="http://schemas.microsoft.com/office/word/2016/wordml/cid" xmlns:w16se="http://schemas.microsoft.com/office/word/2015/wordml/symex" xmlns:sl="http://schemas.openxmlformats.org/schemaLibrary/2006/main" mc:Ignorable="w14 w15 w16se w16cid">
+<w:settings xmlns:mc="http://schemas.openxmlformats.org/markup-compatibility/2006" xmlns:o="urn:schemas-microsoft-com:office:office" xmlns:r="http://schemas.openxmlformats.org/officeDocument/2006/relationships" xmlns:m="http://schemas.openxmlformats.org/officeDocument/2006/math" xmlns:v="urn:schemas-microsoft-com:vml" xmlns:w10="urn:schemas-microsoft-com:office:word" xmlns:w="http://schemas.openxmlformats.org/wordprocessingml/2006/main" xmlns:w14="http://schemas.microsoft.com/office/word/2010/wordml" xmlns:w15="http://schemas.microsoft.com/office/word/2012/wordml" xmlns:sl="http://schemas.openxmlformats.org/schemaLibrary/2006/main" mc:Ignorable="w14 w15">
   <w:view w:val="normal"/>
   <w:defaultTabStop w:val="708"/>
   <w:hyphenationZone w:val="425"/>
@@ -34834,6 +35676,7 @@
   </w:compat>
   <w:rsids>
     <w:rsidRoot w:val="00347419"/>
+    <w:rsid w:val="00250D45"/>
     <w:rsid w:val="00347419"/>
     <w:rsid w:val="003C42DC"/>
     <w:rsid w:val="00485A6A"/>
@@ -34841,6 +35684,7 @@
     <w:rsid w:val="005D4851"/>
     <w:rsid w:val="00681448"/>
     <w:rsid w:val="00A33484"/>
+    <w:rsid w:val="00B15133"/>
   </w:rsids>
   <m:mathPr>
     <m:mathFont m:val="Cambria Math"/>
@@ -34864,7 +35708,7 @@
 </file>
 
 <file path=word/glossary/styles.xml><?xml version="1.0" encoding="utf-8"?>
-<w:styles xmlns:mc="http://schemas.openxmlformats.org/markup-compatibility/2006" xmlns:r="http://schemas.openxmlformats.org/officeDocument/2006/relationships" xmlns:w="http://schemas.openxmlformats.org/wordprocessingml/2006/main" xmlns:w14="http://schemas.microsoft.com/office/word/2010/wordml" xmlns:w15="http://schemas.microsoft.com/office/word/2012/wordml" xmlns:w16cid="http://schemas.microsoft.com/office/word/2016/wordml/cid" xmlns:w16se="http://schemas.microsoft.com/office/word/2015/wordml/symex" mc:Ignorable="w14 w15 w16se w16cid">
+<w:styles xmlns:mc="http://schemas.openxmlformats.org/markup-compatibility/2006" xmlns:r="http://schemas.openxmlformats.org/officeDocument/2006/relationships" xmlns:w="http://schemas.openxmlformats.org/wordprocessingml/2006/main" xmlns:w14="http://schemas.microsoft.com/office/word/2010/wordml" xmlns:w15="http://schemas.microsoft.com/office/word/2012/wordml" mc:Ignorable="w14 w15">
   <w:docDefaults>
     <w:rPrDefault>
       <w:rPr>
@@ -34880,7 +35724,7 @@
       </w:pPr>
     </w:pPrDefault>
   </w:docDefaults>
-  <w:latentStyles w:defLockedState="0" w:defUIPriority="99" w:defSemiHidden="0" w:defUnhideWhenUsed="0" w:defQFormat="0" w:count="375">
+  <w:latentStyles w:defLockedState="0" w:defUIPriority="99" w:defSemiHidden="0" w:defUnhideWhenUsed="0" w:defQFormat="0" w:count="371">
     <w:lsdException w:name="Normal" w:uiPriority="0" w:qFormat="1"/>
     <w:lsdException w:name="heading 1" w:uiPriority="9" w:qFormat="1"/>
     <w:lsdException w:name="heading 2" w:semiHidden="1" w:uiPriority="9" w:unhideWhenUsed="1" w:qFormat="1"/>
@@ -35252,10 +36096,6 @@
     <w:lsdException w:name="List Table 5 Dark Accent 6" w:uiPriority="50"/>
     <w:lsdException w:name="List Table 6 Colorful Accent 6" w:uiPriority="51"/>
     <w:lsdException w:name="List Table 7 Colorful Accent 6" w:uiPriority="52"/>
-    <w:lsdException w:name="Mention" w:semiHidden="1" w:unhideWhenUsed="1"/>
-    <w:lsdException w:name="Smart Hyperlink" w:semiHidden="1" w:unhideWhenUsed="1"/>
-    <w:lsdException w:name="Hashtag" w:semiHidden="1" w:unhideWhenUsed="1"/>
-    <w:lsdException w:name="Unresolved Mention" w:semiHidden="1" w:unhideWhenUsed="1"/>
   </w:latentStyles>
   <w:style w:type="paragraph" w:default="1" w:styleId="Standard">
     <w:name w:val="Normal"/>
@@ -35429,7 +36269,7 @@
 </file>
 
 <file path=word/glossary/webSettings.xml><?xml version="1.0" encoding="utf-8"?>
-<w:webSettings xmlns:mc="http://schemas.openxmlformats.org/markup-compatibility/2006" xmlns:r="http://schemas.openxmlformats.org/officeDocument/2006/relationships" xmlns:w="http://schemas.openxmlformats.org/wordprocessingml/2006/main" xmlns:w14="http://schemas.microsoft.com/office/word/2010/wordml" xmlns:w15="http://schemas.microsoft.com/office/word/2012/wordml" xmlns:w16cid="http://schemas.microsoft.com/office/word/2016/wordml/cid" xmlns:w16se="http://schemas.microsoft.com/office/word/2015/wordml/symex" mc:Ignorable="w14 w15 w16se w16cid">
+<w:webSettings xmlns:mc="http://schemas.openxmlformats.org/markup-compatibility/2006" xmlns:r="http://schemas.openxmlformats.org/officeDocument/2006/relationships" xmlns:w="http://schemas.openxmlformats.org/wordprocessingml/2006/main" xmlns:w14="http://schemas.microsoft.com/office/word/2010/wordml" xmlns:w15="http://schemas.microsoft.com/office/word/2012/wordml" mc:Ignorable="w14 w15">
   <w:optimizeForBrowser/>
   <w:allowPNG/>
 </w:webSettings>
@@ -35733,18 +36573,18 @@
 </file>
 
 <file path=customXml/item2.xml><?xml version="1.0" encoding="utf-8"?>
-<mappings xmlns="http://schemas.microsoft.com/pics">
-  <picture>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</picture>
-</mappings>
-</file>
-
-<file path=customXml/item3.xml><?xml version="1.0" encoding="utf-8"?>
 <?mso-contentType ?>
 <FormTemplates xmlns="http://schemas.microsoft.com/sharepoint/v3/contenttype/forms">
   <Display>DocumentLibraryForm</Display>
   <Edit>AssetEditForm</Edit>
   <New>DocumentLibraryForm</New>
 </FormTemplates>
+</file>
+
+<file path=customXml/item3.xml><?xml version="1.0" encoding="utf-8"?>
+<mappings xmlns="http://schemas.microsoft.com/pics">
+  <picture>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</picture>
+</mappings>
 </file>
 
 <file path=customXml/item4.xml><?xml version="1.0" encoding="utf-8"?>
@@ -35760,6 +36600,14 @@
 </file>
 
 <file path=customXml/itemProps2.xml><?xml version="1.0" encoding="utf-8"?>
+<ds:datastoreItem xmlns:ds="http://schemas.openxmlformats.org/officeDocument/2006/customXml" ds:itemID="{794FC27F-ACD1-43CD-9462-095134B3AEBE}">
+  <ds:schemaRefs>
+    <ds:schemaRef ds:uri="http://schemas.microsoft.com/sharepoint/v3/contenttype/forms"/>
+  </ds:schemaRefs>
+</ds:datastoreItem>
+</file>
+
+<file path=customXml/itemProps3.xml><?xml version="1.0" encoding="utf-8"?>
 <ds:datastoreItem xmlns:ds="http://schemas.openxmlformats.org/officeDocument/2006/customXml" ds:itemID="{F679E4D8-73D9-412D-B716-777944E71373}">
   <ds:schemaRefs>
     <ds:schemaRef ds:uri="http://schemas.microsoft.com/pics"/>
@@ -35767,16 +36615,8 @@
 </ds:datastoreItem>
 </file>
 
-<file path=customXml/itemProps3.xml><?xml version="1.0" encoding="utf-8"?>
-<ds:datastoreItem xmlns:ds="http://schemas.openxmlformats.org/officeDocument/2006/customXml" ds:itemID="{794FC27F-ACD1-43CD-9462-095134B3AEBE}">
-  <ds:schemaRefs>
-    <ds:schemaRef ds:uri="http://schemas.microsoft.com/sharepoint/v3/contenttype/forms"/>
-  </ds:schemaRefs>
-</ds:datastoreItem>
-</file>
-
 <file path=customXml/itemProps4.xml><?xml version="1.0" encoding="utf-8"?>
-<ds:datastoreItem xmlns:ds="http://schemas.openxmlformats.org/officeDocument/2006/customXml" ds:itemID="{9D34DB7F-4D3B-4923-A2BD-FB98BDFD054D}">
+<ds:datastoreItem xmlns:ds="http://schemas.openxmlformats.org/officeDocument/2006/customXml" ds:itemID="{68E1D8E5-8BCA-404A-A921-BF63AD731E8F}">
   <ds:schemaRefs>
     <ds:schemaRef ds:uri="http://schemas.openxmlformats.org/officeDocument/2006/bibliography"/>
   </ds:schemaRefs>

</xml_diff>

<commit_message>
Update auf Electron 1.7.14 und Electron-Builder 20.13.4; Version 1.0.56
Signed-off-by: Thomas Müller <tmueller@ivugmbh.de>
</commit_message>
<xml_diff>
--- a/doc/Software Dokumentation.docx
+++ b/doc/Software Dokumentation.docx
@@ -1,6 +1,6 @@
 
 <file path=word/document.xml><?xml version="1.0" encoding="utf-8"?>
-<w:document xmlns:wpc="http://schemas.microsoft.com/office/word/2010/wordprocessingCanvas" xmlns:mc="http://schemas.openxmlformats.org/markup-compatibility/2006" xmlns:o="urn:schemas-microsoft-com:office:office" xmlns:r="http://schemas.openxmlformats.org/officeDocument/2006/relationships" xmlns:m="http://schemas.openxmlformats.org/officeDocument/2006/math" xmlns:v="urn:schemas-microsoft-com:vml" xmlns:wp14="http://schemas.microsoft.com/office/word/2010/wordprocessingDrawing" xmlns:wp="http://schemas.openxmlformats.org/drawingml/2006/wordprocessingDrawing" xmlns:w10="urn:schemas-microsoft-com:office:word" xmlns:w="http://schemas.openxmlformats.org/wordprocessingml/2006/main" xmlns:w14="http://schemas.microsoft.com/office/word/2010/wordml" xmlns:w15="http://schemas.microsoft.com/office/word/2012/wordml" xmlns:wpg="http://schemas.microsoft.com/office/word/2010/wordprocessingGroup" xmlns:wpi="http://schemas.microsoft.com/office/word/2010/wordprocessingInk" xmlns:wne="http://schemas.microsoft.com/office/word/2006/wordml" xmlns:wps="http://schemas.microsoft.com/office/word/2010/wordprocessingShape" mc:Ignorable="w14 w15 wp14">
+<w:document xmlns:wpc="http://schemas.microsoft.com/office/word/2010/wordprocessingCanvas" xmlns:cx="http://schemas.microsoft.com/office/drawing/2014/chartex" xmlns:cx1="http://schemas.microsoft.com/office/drawing/2015/9/8/chartex" xmlns:cx2="http://schemas.microsoft.com/office/drawing/2015/10/21/chartex" xmlns:cx3="http://schemas.microsoft.com/office/drawing/2016/5/9/chartex" xmlns:cx4="http://schemas.microsoft.com/office/drawing/2016/5/10/chartex" xmlns:cx5="http://schemas.microsoft.com/office/drawing/2016/5/11/chartex" xmlns:cx6="http://schemas.microsoft.com/office/drawing/2016/5/12/chartex" xmlns:cx7="http://schemas.microsoft.com/office/drawing/2016/5/13/chartex" xmlns:cx8="http://schemas.microsoft.com/office/drawing/2016/5/14/chartex" xmlns:mc="http://schemas.openxmlformats.org/markup-compatibility/2006" xmlns:aink="http://schemas.microsoft.com/office/drawing/2016/ink" xmlns:am3d="http://schemas.microsoft.com/office/drawing/2017/model3d" xmlns:o="urn:schemas-microsoft-com:office:office" xmlns:r="http://schemas.openxmlformats.org/officeDocument/2006/relationships" xmlns:m="http://schemas.openxmlformats.org/officeDocument/2006/math" xmlns:v="urn:schemas-microsoft-com:vml" xmlns:wp14="http://schemas.microsoft.com/office/word/2010/wordprocessingDrawing" xmlns:wp="http://schemas.openxmlformats.org/drawingml/2006/wordprocessingDrawing" xmlns:w10="urn:schemas-microsoft-com:office:word" xmlns:w="http://schemas.openxmlformats.org/wordprocessingml/2006/main" xmlns:w14="http://schemas.microsoft.com/office/word/2010/wordml" xmlns:w15="http://schemas.microsoft.com/office/word/2012/wordml" xmlns:w16cid="http://schemas.microsoft.com/office/word/2016/wordml/cid" xmlns:w16se="http://schemas.microsoft.com/office/word/2015/wordml/symex" xmlns:wpg="http://schemas.microsoft.com/office/word/2010/wordprocessingGroup" xmlns:wpi="http://schemas.microsoft.com/office/word/2010/wordprocessingInk" xmlns:wne="http://schemas.microsoft.com/office/word/2006/wordml" xmlns:wps="http://schemas.microsoft.com/office/word/2010/wordprocessingShape" mc:Ignorable="w14 w15 w16se w16cid wp14">
   <w:body>
     <w:sdt>
       <w:sdtPr>
@@ -90,6 +90,7 @@
                                   <w:dataBinding w:prefixMappings="xmlns:ns0='http://schemas.openxmlformats.org/officeDocument/2006/extended-properties' " w:xpath="/ns0:Properties[1]/ns0:Company[1]" w:storeItemID="{6668398D-A668-4E3E-A5EB-62B293D839F1}"/>
                                   <w:text/>
                                 </w:sdtPr>
+                                <w:sdtEndPr/>
                                 <w:sdtContent>
                                   <w:p>
                                     <w:pPr>
@@ -122,6 +123,7 @@
                                     <w:dataBinding w:prefixMappings="xmlns:ns0='http://schemas.microsoft.com/office/2006/coverPageProps' " w:xpath="/ns0:CoverPageProperties[1]/ns0:CompanyAddress[1]" w:storeItemID="{55AF091B-3C7A-41E3-B477-F2FDAA23CFDA}"/>
                                     <w:text w:multiLine="1"/>
                                   </w:sdtPr>
+                                  <w:sdtEndPr/>
                                   <w:sdtContent>
                                     <w:r>
                                       <w:t>Kreuzbergweg 1a</w:t>
@@ -144,6 +146,7 @@
                                   <w:dataBinding w:prefixMappings="xmlns:ns0='http://purl.org/dc/elements/1.1/' xmlns:ns1='http://schemas.openxmlformats.org/package/2006/metadata/core-properties' " w:xpath="/ns1:coreProperties[1]/ns1:keywords[1]" w:storeItemID="{6C3C8BC8-F283-45AE-878A-BAB7291924A1}"/>
                                   <w:text/>
                                 </w:sdtPr>
+                                <w:sdtEndPr/>
                                 <w:sdtContent>
                                   <w:p>
                                     <w:r>
@@ -196,6 +199,7 @@
                             <w:dataBinding w:prefixMappings="xmlns:ns0='http://schemas.openxmlformats.org/officeDocument/2006/extended-properties' " w:xpath="/ns0:Properties[1]/ns0:Company[1]" w:storeItemID="{6668398D-A668-4E3E-A5EB-62B293D839F1}"/>
                             <w:text/>
                           </w:sdtPr>
+                          <w:sdtEndPr/>
                           <w:sdtContent>
                             <w:p>
                               <w:pPr>
@@ -228,6 +232,7 @@
                               <w:dataBinding w:prefixMappings="xmlns:ns0='http://schemas.microsoft.com/office/2006/coverPageProps' " w:xpath="/ns0:CoverPageProperties[1]/ns0:CompanyAddress[1]" w:storeItemID="{55AF091B-3C7A-41E3-B477-F2FDAA23CFDA}"/>
                               <w:text w:multiLine="1"/>
                             </w:sdtPr>
+                            <w:sdtEndPr/>
                             <w:sdtContent>
                               <w:r>
                                 <w:t>Kreuzbergweg 1a</w:t>
@@ -250,6 +255,7 @@
                             <w:dataBinding w:prefixMappings="xmlns:ns0='http://purl.org/dc/elements/1.1/' xmlns:ns1='http://schemas.openxmlformats.org/package/2006/metadata/core-properties' " w:xpath="/ns1:coreProperties[1]/ns1:keywords[1]" w:storeItemID="{6C3C8BC8-F283-45AE-878A-BAB7291924A1}"/>
                             <w:text/>
                           </w:sdtPr>
+                          <w:sdtEndPr/>
                           <w:sdtContent>
                             <w:p>
                               <w:r>
@@ -273,6 +279,7 @@
               <w:showingPlcHdr/>
               <w15:appearance w15:val="hidden"/>
             </w:sdtPr>
+            <w:sdtEndPr/>
             <w:sdtContent>
               <w:r>
                 <w:t xml:space="preserve">     </w:t>
@@ -357,6 +364,7 @@
                                       <w:calendar w:val="gregorian"/>
                                     </w:date>
                                   </w:sdtPr>
+                                  <w:sdtEndPr/>
                                   <w:sdtContent>
                                     <w:r>
                                       <w:t xml:space="preserve">     </w:t>
@@ -371,6 +379,7 @@
                                   <w:dataBinding w:prefixMappings="xmlns:ns0='http://schemas.microsoft.com/office/2006/coverPageProps'" w:xpath="/ns0:CoverPageProperties[1]/ns0:Abstract[1]" w:storeItemID="{55AF091B-3C7A-41E3-B477-F2FDAA23CFDA}"/>
                                   <w:text/>
                                 </w:sdtPr>
+                                <w:sdtEndPr/>
                                 <w:sdtContent>
                                   <w:p>
                                     <w:pPr>
@@ -436,6 +445,7 @@
                                 <w:calendar w:val="gregorian"/>
                               </w:date>
                             </w:sdtPr>
+                            <w:sdtEndPr/>
                             <w:sdtContent>
                               <w:r>
                                 <w:t xml:space="preserve">     </w:t>
@@ -450,6 +460,7 @@
                             <w:dataBinding w:prefixMappings="xmlns:ns0='http://schemas.microsoft.com/office/2006/coverPageProps'" w:xpath="/ns0:CoverPageProperties[1]/ns0:Abstract[1]" w:storeItemID="{55AF091B-3C7A-41E3-B477-F2FDAA23CFDA}"/>
                             <w:text/>
                           </w:sdtPr>
+                          <w:sdtEndPr/>
                           <w:sdtContent>
                             <w:p>
                               <w:pPr>
@@ -843,25 +854,15 @@
         </w:tc>
       </w:tr>
       <w:tr>
-        <w:trPr>
-          <w:ins w:id="0" w:author="Christian Schröder" w:date="2017-11-15T14:33:00Z"/>
-        </w:trPr>
         <w:tc>
           <w:tcPr>
             <w:cnfStyle w:val="001000000000" w:firstRow="0" w:lastRow="0" w:firstColumn="1" w:lastColumn="0" w:oddVBand="0" w:evenVBand="0" w:oddHBand="0" w:evenHBand="0" w:firstRowFirstColumn="0" w:firstRowLastColumn="0" w:lastRowFirstColumn="0" w:lastRowLastColumn="0"/>
             <w:tcW w:w="1276" w:type="dxa"/>
           </w:tcPr>
           <w:p>
-            <w:pPr>
-              <w:rPr>
-                <w:ins w:id="1" w:author="Christian Schröder" w:date="2017-11-15T14:33:00Z"/>
-              </w:rPr>
-            </w:pPr>
-            <w:ins w:id="2" w:author="Christian Schröder" w:date="2017-11-15T14:33:00Z">
-              <w:r>
-                <w:t>1.3</w:t>
-              </w:r>
-            </w:ins>
+            <w:r>
+              <w:t>1.3</w:t>
+            </w:r>
           </w:p>
         </w:tc>
         <w:tc>
@@ -871,15 +872,10 @@
           <w:p>
             <w:pPr>
               <w:cnfStyle w:val="000000000000" w:firstRow="0" w:lastRow="0" w:firstColumn="0" w:lastColumn="0" w:oddVBand="0" w:evenVBand="0" w:oddHBand="0" w:evenHBand="0" w:firstRowFirstColumn="0" w:firstRowLastColumn="0" w:lastRowFirstColumn="0" w:lastRowLastColumn="0"/>
-              <w:rPr>
-                <w:ins w:id="3" w:author="Christian Schröder" w:date="2017-11-15T14:33:00Z"/>
-              </w:rPr>
             </w:pPr>
-            <w:ins w:id="4" w:author="Christian Schröder" w:date="2017-11-15T14:33:00Z">
-              <w:r>
-                <w:t>14.11.2017</w:t>
-              </w:r>
-            </w:ins>
+            <w:r>
+              <w:t>14.11.2017</w:t>
+            </w:r>
           </w:p>
         </w:tc>
         <w:tc>
@@ -889,15 +885,10 @@
           <w:p>
             <w:pPr>
               <w:cnfStyle w:val="000000000000" w:firstRow="0" w:lastRow="0" w:firstColumn="0" w:lastColumn="0" w:oddVBand="0" w:evenVBand="0" w:oddHBand="0" w:evenHBand="0" w:firstRowFirstColumn="0" w:firstRowLastColumn="0" w:lastRowFirstColumn="0" w:lastRowLastColumn="0"/>
-              <w:rPr>
-                <w:ins w:id="5" w:author="Christian Schröder" w:date="2017-11-15T14:33:00Z"/>
-              </w:rPr>
             </w:pPr>
-            <w:ins w:id="6" w:author="Christian Schröder" w:date="2017-11-15T14:33:00Z">
-              <w:r>
-                <w:t>C. Schröder</w:t>
-              </w:r>
-            </w:ins>
+            <w:r>
+              <w:t>C. Schröder</w:t>
+            </w:r>
           </w:p>
         </w:tc>
         <w:tc>
@@ -907,15 +898,82 @@
           <w:p>
             <w:pPr>
               <w:cnfStyle w:val="000000000000" w:firstRow="0" w:lastRow="0" w:firstColumn="0" w:lastColumn="0" w:oddVBand="0" w:evenVBand="0" w:oddHBand="0" w:evenHBand="0" w:firstRowFirstColumn="0" w:firstRowLastColumn="0" w:lastRowFirstColumn="0" w:lastRowLastColumn="0"/>
-              <w:rPr>
-                <w:ins w:id="7" w:author="Christian Schröder" w:date="2017-11-15T14:33:00Z"/>
-              </w:rPr>
             </w:pPr>
-            <w:ins w:id="8" w:author="Christian Schröder" w:date="2017-11-15T14:33:00Z">
-              <w:r>
-                <w:t>Änderungen nach Abstimmung mit PTB</w:t>
-              </w:r>
-            </w:ins>
+            <w:r>
+              <w:t>Änderungen nach Abstimmung mit PTB</w:t>
+            </w:r>
+          </w:p>
+        </w:tc>
+      </w:tr>
+      <w:tr>
+        <w:trPr>
+          <w:cnfStyle w:val="000000100000" w:firstRow="0" w:lastRow="0" w:firstColumn="0" w:lastColumn="0" w:oddVBand="0" w:evenVBand="0" w:oddHBand="1" w:evenHBand="0" w:firstRowFirstColumn="0" w:firstRowLastColumn="0" w:lastRowFirstColumn="0" w:lastRowLastColumn="0"/>
+        </w:trPr>
+        <w:tc>
+          <w:tcPr>
+            <w:cnfStyle w:val="001000000000" w:firstRow="0" w:lastRow="0" w:firstColumn="1" w:lastColumn="0" w:oddVBand="0" w:evenVBand="0" w:oddHBand="0" w:evenHBand="0" w:firstRowFirstColumn="0" w:firstRowLastColumn="0" w:lastRowFirstColumn="0" w:lastRowLastColumn="0"/>
+            <w:tcW w:w="1276" w:type="dxa"/>
+          </w:tcPr>
+          <w:p>
+            <w:r>
+              <w:t>1.4</w:t>
+            </w:r>
+          </w:p>
+        </w:tc>
+        <w:tc>
+          <w:tcPr>
+            <w:tcW w:w="1701" w:type="dxa"/>
+          </w:tcPr>
+          <w:p>
+            <w:pPr>
+              <w:cnfStyle w:val="000000100000" w:firstRow="0" w:lastRow="0" w:firstColumn="0" w:lastColumn="0" w:oddVBand="0" w:evenVBand="0" w:oddHBand="1" w:evenHBand="0" w:firstRowFirstColumn="0" w:firstRowLastColumn="0" w:lastRowFirstColumn="0" w:lastRowLastColumn="0"/>
+            </w:pPr>
+            <w:r>
+              <w:t>15.05.2018</w:t>
+            </w:r>
+          </w:p>
+        </w:tc>
+        <w:tc>
+          <w:tcPr>
+            <w:tcW w:w="1559" w:type="dxa"/>
+          </w:tcPr>
+          <w:p>
+            <w:pPr>
+              <w:cnfStyle w:val="000000100000" w:firstRow="0" w:lastRow="0" w:firstColumn="0" w:lastColumn="0" w:oddVBand="0" w:evenVBand="0" w:oddHBand="1" w:evenHBand="0" w:firstRowFirstColumn="0" w:firstRowLastColumn="0" w:lastRowFirstColumn="0" w:lastRowLastColumn="0"/>
+            </w:pPr>
+            <w:r>
+              <w:t>T. Müller</w:t>
+            </w:r>
+          </w:p>
+        </w:tc>
+        <w:tc>
+          <w:tcPr>
+            <w:tcW w:w="4526" w:type="dxa"/>
+          </w:tcPr>
+          <w:p>
+            <w:pPr>
+              <w:cnfStyle w:val="000000100000" w:firstRow="0" w:lastRow="0" w:firstColumn="0" w:lastColumn="0" w:oddVBand="0" w:evenVBand="0" w:oddHBand="1" w:evenHBand="0" w:firstRowFirstColumn="0" w:firstRowLastColumn="0" w:lastRowFirstColumn="0" w:lastRowLastColumn="0"/>
+            </w:pPr>
+            <w:proofErr w:type="spellStart"/>
+            <w:r>
+              <w:t>Electron</w:t>
+            </w:r>
+            <w:proofErr w:type="spellEnd"/>
+            <w:r>
+              <w:t xml:space="preserve"> </w:t>
+            </w:r>
+            <w:r>
+              <w:t>und Node.js</w:t>
+            </w:r>
+            <w:r>
+              <w:t>-Version</w:t>
+            </w:r>
+            <w:r>
+              <w:t xml:space="preserve"> </w:t>
+            </w:r>
+            <w:r>
+              <w:t>angepasst</w:t>
+            </w:r>
           </w:p>
         </w:tc>
       </w:tr>
@@ -2866,12 +2924,13 @@
               <w:b/>
               <w:bCs/>
             </w:rPr>
+            <w:lastRenderedPageBreak/>
             <w:fldChar w:fldCharType="end"/>
           </w:r>
         </w:p>
       </w:sdtContent>
     </w:sdt>
-    <w:bookmarkStart w:id="9" w:name="_Toc492626530" w:displacedByCustomXml="prev"/>
+    <w:bookmarkStart w:id="0" w:name="_Toc492626530" w:displacedByCustomXml="prev"/>
     <w:p>
       <w:pPr>
         <w:rPr>
@@ -2896,25 +2955,17 @@
           <w:numId w:val="24"/>
         </w:numPr>
       </w:pPr>
-      <w:bookmarkStart w:id="10" w:name="_Toc495435547"/>
+      <w:bookmarkStart w:id="1" w:name="_Toc495435547"/>
       <w:r>
         <w:lastRenderedPageBreak/>
         <w:t>Softwarestruktur</w:t>
       </w:r>
-      <w:bookmarkEnd w:id="9"/>
-      <w:bookmarkEnd w:id="10"/>
+      <w:bookmarkEnd w:id="0"/>
+      <w:bookmarkEnd w:id="1"/>
     </w:p>
     <w:p>
       <w:r>
-        <w:t xml:space="preserve">Die </w:t>
-      </w:r>
-      <w:proofErr w:type="spellStart"/>
-      <w:r>
-        <w:t>TRuDI</w:t>
-      </w:r>
-      <w:proofErr w:type="spellEnd"/>
-      <w:r>
-        <w:t xml:space="preserve"> </w:t>
+        <w:t xml:space="preserve">Die TRuDI </w:t>
       </w:r>
       <w:r>
         <w:t xml:space="preserve">1.0 </w:t>
@@ -3082,23 +3133,13 @@
                               </w:p>
                               <w:p>
                                 <w:r>
-                                  <w:t>- HAN-</w:t>
+                                  <w:t>- HAN-Plugins</w:t>
                                 </w:r>
-                                <w:proofErr w:type="spellStart"/>
-                                <w:r>
-                                  <w:t>Plugins</w:t>
-                                </w:r>
-                                <w:proofErr w:type="spellEnd"/>
                               </w:p>
                               <w:p>
                                 <w:r>
-                                  <w:t>- TAF-</w:t>
+                                  <w:t>- TAF-Plugins</w:t>
                                 </w:r>
-                                <w:proofErr w:type="spellStart"/>
-                                <w:r>
-                                  <w:t>Plugins</w:t>
-                                </w:r>
-                                <w:proofErr w:type="spellEnd"/>
                               </w:p>
                               <w:p>
                                 <w:r>
@@ -3211,8 +3252,13 @@
                                 </w:r>
                                 <w:proofErr w:type="spellEnd"/>
                                 <w:r>
-                                  <w:t xml:space="preserve"> des Backendprozess</w:t>
+                                  <w:t xml:space="preserve"> </w:t>
                                 </w:r>
+                                <w:proofErr w:type="gramStart"/>
+                                <w:r>
+                                  <w:t>des Backendprozess</w:t>
+                                </w:r>
+                                <w:proofErr w:type="gramEnd"/>
                               </w:p>
                               <w:p>
                                 <w:r>
@@ -3377,8 +3423,8 @@
           <mc:Fallback>
             <w:pict>
               <v:group id="Gruppieren 14" o:spid="_x0000_s1028" style="position:absolute;margin-left:0;margin-top:.45pt;width:437.45pt;height:166.75pt;z-index:251668480;mso-position-horizontal:left;mso-position-horizontal-relative:margin" coordsize="55558,21181" o:gfxdata="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">
-                <v:group id="Gruppieren 13" o:spid="_x0000_s1029" style="position:absolute;width:55558;height:21181" coordsize="55558,21181" o:gfxdata="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">
-                  <v:rect id="Rechteck 2" o:spid="_x0000_s1030" style="position:absolute;top:2951;width:22165;height:18230;visibility:visible;mso-wrap-style:square;v-text-anchor:middle" o:gfxdata="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" fillcolor="white [3201]" strokecolor="black [3200]" strokeweight="2pt">
+                <v:group id="Gruppieren 13" o:spid="_x0000_s1029" style="position:absolute;width:55558;height:21181" coordsize="55558,21181" o:gfxdata="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">
+                  <v:rect id="Rechteck 2" o:spid="_x0000_s1030" style="position:absolute;top:2951;width:22165;height:18230;visibility:visible;mso-wrap-style:square;v-text-anchor:middle" o:gfxdata="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" fillcolor="white [3201]" strokecolor="black [3200]" strokeweight="2pt">
                     <v:textbox>
                       <w:txbxContent>
                         <w:p>
@@ -3388,23 +3434,13 @@
                         </w:p>
                         <w:p>
                           <w:r>
-                            <w:t>- HAN-</w:t>
+                            <w:t>- HAN-Plugins</w:t>
                           </w:r>
-                          <w:proofErr w:type="spellStart"/>
-                          <w:r>
-                            <w:t>Plugins</w:t>
-                          </w:r>
-                          <w:proofErr w:type="spellEnd"/>
                         </w:p>
                         <w:p>
                           <w:r>
-                            <w:t>- TAF-</w:t>
+                            <w:t>- TAF-Plugins</w:t>
                           </w:r>
-                          <w:proofErr w:type="spellStart"/>
-                          <w:r>
-                            <w:t>Plugins</w:t>
-                          </w:r>
-                          <w:proofErr w:type="spellEnd"/>
                         </w:p>
                         <w:p>
                           <w:r>
@@ -3428,7 +3464,7 @@
                       </w:txbxContent>
                     </v:textbox>
                   </v:rect>
-                  <v:rect id="Rechteck 4" o:spid="_x0000_s1031" style="position:absolute;width:10764;height:2832;visibility:visible;mso-wrap-style:square;v-text-anchor:middle" o:gfxdata="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" fillcolor="white [3201]" strokecolor="black [3200]" strokeweight="2pt">
+                  <v:rect id="Rechteck 4" o:spid="_x0000_s1031" style="position:absolute;width:10764;height:2832;visibility:visible;mso-wrap-style:square;v-text-anchor:middle" o:gfxdata="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" fillcolor="white [3201]" strokecolor="black [3200]" strokeweight="2pt">
                     <v:textbox>
                       <w:txbxContent>
                         <w:p>
@@ -3442,20 +3478,12 @@
                       </w:txbxContent>
                     </v:textbox>
                   </v:rect>
-                  <v:rect id="Rechteck 5" o:spid="_x0000_s1032" style="position:absolute;left:33392;top:3125;width:22166;height:11459;visibility:visible;mso-wrap-style:square;v-text-anchor:middle" o:gfxdata="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" fillcolor="white [3201]" strokecolor="black [3200]" strokeweight="2pt">
+                  <v:rect id="Rechteck 5" o:spid="_x0000_s1032" style="position:absolute;left:33392;top:3125;width:22166;height:11459;visibility:visible;mso-wrap-style:square;v-text-anchor:middle" o:gfxdata="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" fillcolor="white [3201]" strokecolor="black [3200]" strokeweight="2pt">
                     <v:textbox>
                       <w:txbxContent>
                         <w:p>
                           <w:r>
-                            <w:t xml:space="preserve">- Start und </w:t>
-                          </w:r>
-                          <w:proofErr w:type="spellStart"/>
-                          <w:r>
-                            <w:t>Stop</w:t>
-                          </w:r>
-                          <w:proofErr w:type="spellEnd"/>
-                          <w:r>
-                            <w:t xml:space="preserve"> des Backendprozess</w:t>
+                            <w:t>- Start und Stop des Backendprozess</w:t>
                           </w:r>
                         </w:p>
                         <w:p>
@@ -3471,7 +3499,7 @@
                       </w:txbxContent>
                     </v:textbox>
                   </v:rect>
-                  <v:rect id="Rechteck 10" o:spid="_x0000_s1033" style="position:absolute;left:33392;top:173;width:10764;height:2832;visibility:visible;mso-wrap-style:square;v-text-anchor:middle" o:gfxdata="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" fillcolor="white [3201]" strokecolor="black [3200]" strokeweight="2pt">
+                  <v:rect id="Rechteck 10" o:spid="_x0000_s1033" style="position:absolute;left:33392;top:173;width:10764;height:2832;visibility:visible;mso-wrap-style:square;v-text-anchor:middle" o:gfxdata="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" fillcolor="white [3201]" strokecolor="black [3200]" strokeweight="2pt">
                     <v:textbox>
                       <w:txbxContent>
                         <w:p>
@@ -3490,23 +3518,15 @@
                   <v:path arrowok="t" fillok="f" o:connecttype="none"/>
                   <o:lock v:ext="edit" shapetype="t"/>
                 </v:shapetype>
-                <v:shape id="Gerade Verbindung mit Pfeil 11" o:spid="_x0000_s1034" type="#_x0000_t32" style="position:absolute;left:22397;top:8218;width:10764;height:115;flip:x y;visibility:visible;mso-wrap-style:square" o:connectortype="straight" o:gfxdata="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" strokecolor="#748fa7 [3044]">
+                <v:shape id="Gerade Verbindung mit Pfeil 11" o:spid="_x0000_s1034" type="#_x0000_t32" style="position:absolute;left:22397;top:8218;width:10764;height:115;flip:x y;visibility:visible;mso-wrap-style:square" o:connectortype="straight" o:gfxdata="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" strokecolor="#748fa7 [3044]">
                   <v:stroke dashstyle="dash" endarrow="block"/>
                 </v:shape>
-                <v:shape id="Textfeld 12" o:spid="_x0000_s1035" type="#_x0000_t202" style="position:absolute;left:24595;top:6133;width:7118;height:2832;visibility:visible;mso-wrap-style:none;v-text-anchor:top" o:gfxdata="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" filled="f" strokecolor="white [3212]" strokeweight=".5pt">
+                <v:shape id="Textfeld 12" o:spid="_x0000_s1035" type="#_x0000_t202" style="position:absolute;left:24595;top:6133;width:7118;height:2832;visibility:visible;mso-wrap-style:none;v-text-anchor:top" o:gfxdata="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" filled="f" strokecolor="white [3212]" strokeweight=".5pt">
                   <v:textbox>
                     <w:txbxContent>
                       <w:p>
                         <w:r>
-                          <w:t>&lt;&lt;</w:t>
-                        </w:r>
-                        <w:proofErr w:type="spellStart"/>
-                        <w:r>
-                          <w:t>uses</w:t>
-                        </w:r>
-                        <w:proofErr w:type="spellEnd"/>
-                        <w:r>
-                          <w:t>&gt;&gt;</w:t>
+                          <w:t>&lt;&lt;uses&gt;&gt;</w:t>
                         </w:r>
                       </w:p>
                     </w:txbxContent>
@@ -3626,14 +3646,27 @@
                       <w:r>
                         <w:t xml:space="preserve">Abbildung </w:t>
                       </w:r>
-                      <w:fldSimple w:instr=" SEQ Abbildung \* ARABIC ">
-                        <w:r>
-                          <w:rPr>
-                            <w:noProof/>
-                          </w:rPr>
-                          <w:t>1</w:t>
-                        </w:r>
-                      </w:fldSimple>
+                      <w:r>
+                        <w:fldChar w:fldCharType="begin"/>
+                      </w:r>
+                      <w:r>
+                        <w:instrText xml:space="preserve"> SEQ Abbildung \* ARABIC </w:instrText>
+                      </w:r>
+                      <w:r>
+                        <w:fldChar w:fldCharType="separate"/>
+                      </w:r>
+                      <w:r>
+                        <w:rPr>
+                          <w:noProof/>
+                        </w:rPr>
+                        <w:t>1</w:t>
+                      </w:r>
+                      <w:r>
+                        <w:rPr>
+                          <w:noProof/>
+                        </w:rPr>
+                        <w:fldChar w:fldCharType="end"/>
+                      </w:r>
                       <w:r>
                         <w:t xml:space="preserve"> Softwarestruktur</w:t>
                       </w:r>
@@ -3900,7 +3933,7 @@
               <w:t>1.7.</w:t>
             </w:r>
             <w:r>
-              <w:t>8</w:t>
+              <w:t>14</w:t>
             </w:r>
           </w:p>
         </w:tc>
@@ -3939,8 +3972,10 @@
               <w:cnfStyle w:val="000000000000" w:firstRow="0" w:lastRow="0" w:firstColumn="0" w:lastColumn="0" w:oddVBand="0" w:evenVBand="0" w:oddHBand="0" w:evenHBand="0" w:firstRowFirstColumn="0" w:firstRowLastColumn="0" w:lastRowFirstColumn="0" w:lastRowLastColumn="0"/>
             </w:pPr>
             <w:r>
-              <w:t>7.9.0</w:t>
-            </w:r>
+              <w:t>8.11.1</w:t>
+            </w:r>
+            <w:bookmarkStart w:id="2" w:name="_GoBack"/>
+            <w:bookmarkEnd w:id="2"/>
           </w:p>
         </w:tc>
         <w:tc>
@@ -4097,22 +4132,22 @@
       <w:pPr>
         <w:pStyle w:val="berschrift1"/>
       </w:pPr>
-      <w:bookmarkStart w:id="11" w:name="_Toc495435548"/>
+      <w:bookmarkStart w:id="3" w:name="_Toc495435548"/>
       <w:r>
         <w:lastRenderedPageBreak/>
         <w:t>Frontend</w:t>
       </w:r>
-      <w:bookmarkEnd w:id="11"/>
+      <w:bookmarkEnd w:id="3"/>
     </w:p>
     <w:p>
       <w:pPr>
         <w:pStyle w:val="berschrift2"/>
       </w:pPr>
-      <w:bookmarkStart w:id="12" w:name="_Toc495435549"/>
+      <w:bookmarkStart w:id="4" w:name="_Toc495435549"/>
       <w:r>
         <w:t>Starten und Beenden der Anwendung</w:t>
       </w:r>
-      <w:bookmarkEnd w:id="12"/>
+      <w:bookmarkEnd w:id="4"/>
     </w:p>
     <w:p>
       <w:pPr>
@@ -4186,16 +4221,16 @@
       <w:pPr>
         <w:pStyle w:val="berschrift3"/>
       </w:pPr>
-      <w:bookmarkStart w:id="13" w:name="_Ref493159432"/>
-      <w:bookmarkStart w:id="14" w:name="_Toc495435550"/>
+      <w:bookmarkStart w:id="5" w:name="_Ref493159432"/>
+      <w:bookmarkStart w:id="6" w:name="_Toc495435550"/>
       <w:r>
         <w:t>Implementierung</w:t>
       </w:r>
       <w:r>
         <w:t xml:space="preserve"> Integritätscheck</w:t>
       </w:r>
-      <w:bookmarkEnd w:id="13"/>
-      <w:bookmarkEnd w:id="14"/>
+      <w:bookmarkEnd w:id="5"/>
+      <w:bookmarkEnd w:id="6"/>
     </w:p>
     <w:p>
       <w:r>
@@ -4231,10 +4266,12 @@
         <w:t xml:space="preserve"> </w:t>
       </w:r>
       <w:proofErr w:type="spellStart"/>
+      <w:proofErr w:type="gramStart"/>
       <w:r>
         <w:t>app.asar</w:t>
       </w:r>
       <w:proofErr w:type="spellEnd"/>
+      <w:proofErr w:type="gramEnd"/>
       <w:r>
         <w:t xml:space="preserve"> </w:t>
       </w:r>
@@ -4314,7 +4351,7 @@
           <w:lang w:val="en-US"/>
         </w:rPr>
       </w:pPr>
-      <w:bookmarkStart w:id="15" w:name="_Toc495435551"/>
+      <w:bookmarkStart w:id="7" w:name="_Toc495435551"/>
       <w:r>
         <w:rPr>
           <w:lang w:val="en-US"/>
@@ -4339,17 +4376,9 @@
         <w:rPr>
           <w:lang w:val="en-US"/>
         </w:rPr>
-        <w:t xml:space="preserve">des </w:t>
-      </w:r>
-      <w:proofErr w:type="spellStart"/>
-      <w:r>
-        <w:rPr>
-          <w:lang w:val="en-US"/>
-        </w:rPr>
-        <w:t>Backends</w:t>
-      </w:r>
-      <w:bookmarkEnd w:id="15"/>
-      <w:proofErr w:type="spellEnd"/>
+        <w:t>des Backends</w:t>
+      </w:r>
+      <w:bookmarkEnd w:id="7"/>
     </w:p>
     <w:p>
       <w:r>
@@ -4403,12 +4432,17 @@
         <w:t xml:space="preserve">zu finden und gibt diesen über STDOUT an den aufrufenden Prozess zurück. In der </w:t>
       </w:r>
       <w:proofErr w:type="spellStart"/>
+      <w:proofErr w:type="gramStart"/>
       <w:r>
         <w:t>main</w:t>
       </w:r>
       <w:proofErr w:type="spellEnd"/>
       <w:r>
-        <w:t xml:space="preserve">()-Funktion des </w:t>
+        <w:t>(</w:t>
+      </w:r>
+      <w:proofErr w:type="gramEnd"/>
+      <w:r>
+        <w:t xml:space="preserve">)-Funktion des </w:t>
       </w:r>
       <w:proofErr w:type="spellStart"/>
       <w:r>
@@ -4467,23 +4501,7 @@
       </w:r>
       <w:proofErr w:type="spellEnd"/>
       <w:r>
-        <w:t xml:space="preserve"> wird dynamisch zur Laufzeit erzeugt. Als Common Name wird dabei der RIPEMD-160 Hashwert der Backend-</w:t>
-      </w:r>
-      <w:proofErr w:type="spellStart"/>
-      <w:r>
-        <w:t>Assembly</w:t>
-      </w:r>
-      <w:proofErr w:type="spellEnd"/>
-      <w:r>
-        <w:t xml:space="preserve"> eingetragen. Als Input für die Hashwertberechnung gehen alle Bytes derjenigen </w:t>
-      </w:r>
-      <w:proofErr w:type="spellStart"/>
-      <w:r>
-        <w:t>Assembly</w:t>
-      </w:r>
-      <w:proofErr w:type="spellEnd"/>
-      <w:r>
-        <w:t xml:space="preserve"> ein, welche die Klasse </w:t>
+        <w:t xml:space="preserve"> wird dynamisch zur Laufzeit erzeugt. Als Common Name wird dabei der RIPEMD-160 Hashwert der Backend-Assembly eingetragen. Als Input für die Hashwertberechnung gehen alle Bytes derjenigen Assembly ein, welche die Klasse </w:t>
       </w:r>
       <w:proofErr w:type="spellStart"/>
       <w:r>
@@ -4532,25 +4550,17 @@
       <w:pPr>
         <w:pStyle w:val="berschrift3"/>
       </w:pPr>
-      <w:bookmarkStart w:id="16" w:name="_Ref493159554"/>
-      <w:bookmarkStart w:id="17" w:name="_Toc495435552"/>
+      <w:bookmarkStart w:id="8" w:name="_Ref493159554"/>
+      <w:bookmarkStart w:id="9" w:name="_Toc495435552"/>
       <w:r>
         <w:t>Identität der Software</w:t>
       </w:r>
-      <w:bookmarkEnd w:id="16"/>
-      <w:bookmarkEnd w:id="17"/>
+      <w:bookmarkEnd w:id="8"/>
+      <w:bookmarkEnd w:id="9"/>
     </w:p>
     <w:p>
       <w:r>
-        <w:t xml:space="preserve">Im Dialog „Über </w:t>
-      </w:r>
-      <w:proofErr w:type="spellStart"/>
-      <w:r>
-        <w:t>TRuDI</w:t>
-      </w:r>
-      <w:proofErr w:type="spellEnd"/>
-      <w:r>
-        <w:t>“ der Anwendung wird ein RIPEMD-160 Hashwert über die folgenden Frontend-Files des Installationsordners gebildet:</w:t>
+        <w:t>Im Dialog „Über TRuDI“ der Anwendung wird ein RIPEMD-160 Hashwert über die folgenden Frontend-Files des Installationsordners gebildet:</w:t>
       </w:r>
     </w:p>
     <w:p>
@@ -4558,17 +4568,11 @@
         <w:ind w:firstLine="720"/>
         <w:rPr>
           <w:lang w:val="en-GB"/>
-          <w:rPrChange w:id="18" w:author="Christian Schröder" w:date="2017-11-15T13:45:00Z">
-            <w:rPr/>
-          </w:rPrChange>
         </w:rPr>
       </w:pPr>
       <w:r>
         <w:rPr>
           <w:lang w:val="en-GB"/>
-          <w:rPrChange w:id="19" w:author="Christian Schröder" w:date="2017-11-15T13:45:00Z">
-            <w:rPr/>
-          </w:rPrChange>
         </w:rPr>
         <w:t>- TRuDI.exe</w:t>
       </w:r>
@@ -4578,62 +4582,48 @@
         <w:ind w:firstLine="720"/>
         <w:rPr>
           <w:lang w:val="en-GB"/>
-          <w:rPrChange w:id="20" w:author="Christian Schröder" w:date="2017-11-15T13:45:00Z">
-            <w:rPr/>
-          </w:rPrChange>
         </w:rPr>
       </w:pPr>
       <w:r>
         <w:rPr>
           <w:lang w:val="en-GB"/>
-          <w:rPrChange w:id="21" w:author="Christian Schröder" w:date="2017-11-15T13:45:00Z">
-            <w:rPr/>
-          </w:rPrChange>
         </w:rPr>
         <w:t xml:space="preserve">- </w:t>
       </w:r>
       <w:proofErr w:type="spellStart"/>
+      <w:proofErr w:type="gramStart"/>
       <w:r>
         <w:rPr>
           <w:lang w:val="en-GB"/>
-          <w:rPrChange w:id="22" w:author="Christian Schröder" w:date="2017-11-15T13:45:00Z">
-            <w:rPr/>
-          </w:rPrChange>
         </w:rPr>
         <w:t>app.asar</w:t>
       </w:r>
       <w:proofErr w:type="spellEnd"/>
+      <w:proofErr w:type="gramEnd"/>
     </w:p>
     <w:p>
       <w:pPr>
         <w:ind w:firstLine="720"/>
         <w:rPr>
           <w:lang w:val="en-GB"/>
-          <w:rPrChange w:id="23" w:author="Christian Schröder" w:date="2017-11-15T13:45:00Z">
-            <w:rPr/>
-          </w:rPrChange>
         </w:rPr>
       </w:pPr>
       <w:r>
         <w:rPr>
           <w:lang w:val="en-GB"/>
-          <w:rPrChange w:id="24" w:author="Christian Schröder" w:date="2017-11-15T13:45:00Z">
-            <w:rPr/>
-          </w:rPrChange>
         </w:rPr>
         <w:t xml:space="preserve">- </w:t>
       </w:r>
       <w:proofErr w:type="spellStart"/>
+      <w:proofErr w:type="gramStart"/>
       <w:r>
         <w:rPr>
           <w:lang w:val="en-GB"/>
-          <w:rPrChange w:id="25" w:author="Christian Schröder" w:date="2017-11-15T13:45:00Z">
-            <w:rPr/>
-          </w:rPrChange>
         </w:rPr>
         <w:t>electron.asar</w:t>
       </w:r>
       <w:proofErr w:type="spellEnd"/>
+      <w:proofErr w:type="gramEnd"/>
     </w:p>
     <w:p>
       <w:r>
@@ -4644,27 +4634,27 @@
       <w:pPr>
         <w:pStyle w:val="berschrift1"/>
       </w:pPr>
-      <w:bookmarkStart w:id="26" w:name="_Ref493150984"/>
-      <w:bookmarkStart w:id="27" w:name="_Toc495435553"/>
+      <w:bookmarkStart w:id="10" w:name="_Ref493150984"/>
+      <w:bookmarkStart w:id="11" w:name="_Toc495435553"/>
       <w:r>
         <w:lastRenderedPageBreak/>
         <w:t>Benutzeroberfläche</w:t>
       </w:r>
-      <w:bookmarkEnd w:id="26"/>
-      <w:bookmarkEnd w:id="27"/>
+      <w:bookmarkEnd w:id="10"/>
+      <w:bookmarkEnd w:id="11"/>
     </w:p>
     <w:p>
       <w:pPr>
         <w:pStyle w:val="berschrift2"/>
       </w:pPr>
-      <w:bookmarkStart w:id="28" w:name="_Toc495435554"/>
+      <w:bookmarkStart w:id="12" w:name="_Toc495435554"/>
       <w:r>
         <w:t xml:space="preserve">Übersicht der </w:t>
       </w:r>
       <w:r>
         <w:t>Ansichten</w:t>
       </w:r>
-      <w:bookmarkEnd w:id="28"/>
+      <w:bookmarkEnd w:id="12"/>
     </w:p>
     <w:p>
       <w:pPr>
@@ -4713,11 +4703,11 @@
       <w:pPr>
         <w:pStyle w:val="berschrift2"/>
       </w:pPr>
-      <w:bookmarkStart w:id="29" w:name="_Toc495435555"/>
+      <w:bookmarkStart w:id="13" w:name="_Toc495435555"/>
       <w:r>
         <w:t>Beschreibung der Ansichten</w:t>
       </w:r>
-      <w:bookmarkEnd w:id="29"/>
+      <w:bookmarkEnd w:id="13"/>
     </w:p>
     <w:p>
       <w:r>
@@ -4728,21 +4718,7 @@
           <w:rPr>
             <w:rStyle w:val="Hyperlink"/>
           </w:rPr>
-          <w:t xml:space="preserve">Handbuch zu </w:t>
-        </w:r>
-        <w:proofErr w:type="spellStart"/>
-        <w:r>
-          <w:rPr>
-            <w:rStyle w:val="Hyperlink"/>
-          </w:rPr>
-          <w:t>TRuDI</w:t>
-        </w:r>
-        <w:proofErr w:type="spellEnd"/>
-        <w:r>
-          <w:rPr>
-            <w:rStyle w:val="Hyperlink"/>
-          </w:rPr>
-          <w:t xml:space="preserve"> 1.0</w:t>
+          <w:t>Handbuch zu TRuDI 1.0</w:t>
         </w:r>
       </w:hyperlink>
       <w:r>
@@ -4753,18 +4729,18 @@
       <w:pPr>
         <w:pStyle w:val="berschrift2"/>
       </w:pPr>
-      <w:bookmarkStart w:id="30" w:name="_Toc495435556"/>
+      <w:bookmarkStart w:id="14" w:name="_Toc495435556"/>
       <w:r>
         <w:lastRenderedPageBreak/>
         <w:t>Backend</w:t>
       </w:r>
-      <w:bookmarkEnd w:id="30"/>
+      <w:bookmarkEnd w:id="14"/>
     </w:p>
     <w:p>
       <w:pPr>
         <w:pStyle w:val="berschrift3"/>
       </w:pPr>
-      <w:bookmarkStart w:id="31" w:name="_Toc495435557"/>
+      <w:bookmarkStart w:id="15" w:name="_Toc495435557"/>
       <w:r>
         <w:t xml:space="preserve">Übersicht der Komponenten des </w:t>
       </w:r>
@@ -4772,7 +4748,7 @@
       <w:r>
         <w:t>Backends</w:t>
       </w:r>
-      <w:bookmarkEnd w:id="31"/>
+      <w:bookmarkEnd w:id="15"/>
       <w:proofErr w:type="spellEnd"/>
     </w:p>
     <w:p>
@@ -4850,15 +4826,7 @@
         </w:r>
       </w:fldSimple>
       <w:r>
-        <w:t xml:space="preserve"> Pakete des </w:t>
-      </w:r>
-      <w:proofErr w:type="spellStart"/>
-      <w:r>
-        <w:t>TRuDI</w:t>
-      </w:r>
-      <w:proofErr w:type="spellEnd"/>
-      <w:r>
-        <w:t xml:space="preserve"> </w:t>
+        <w:t xml:space="preserve"> Pakete des TRuDI </w:t>
       </w:r>
       <w:proofErr w:type="spellStart"/>
       <w:r>
@@ -5025,13 +4993,8 @@
         <w:t xml:space="preserve"> für die Präsentation der Daten und die Verarbeitung von Benutzereingaben.</w:t>
       </w:r>
       <w:r>
-        <w:t xml:space="preserve"> Alle HTML-Inhalte werden durch die Controller erzeugt und per </w:t>
-      </w:r>
-      <w:proofErr w:type="spellStart"/>
-      <w:r>
-        <w:t>Razor</w:t>
-      </w:r>
-      <w:proofErr w:type="spellEnd"/>
+        <w:t xml:space="preserve"> Alle HTML-Inhalte werden durch die Controller erzeugt und per Razor</w:t>
+      </w:r>
       <w:r>
         <w:t>-</w:t>
       </w:r>
@@ -5051,17 +5014,17 @@
       <w:pPr>
         <w:pStyle w:val="berschrift3"/>
       </w:pPr>
-      <w:bookmarkStart w:id="32" w:name="_Ref493157556"/>
-      <w:bookmarkStart w:id="33" w:name="_Ref493157576"/>
-      <w:bookmarkStart w:id="34" w:name="_Ref493157593"/>
-      <w:bookmarkStart w:id="35" w:name="_Toc495435558"/>
+      <w:bookmarkStart w:id="16" w:name="_Ref493157556"/>
+      <w:bookmarkStart w:id="17" w:name="_Ref493157576"/>
+      <w:bookmarkStart w:id="18" w:name="_Ref493157593"/>
+      <w:bookmarkStart w:id="19" w:name="_Toc495435558"/>
       <w:r>
         <w:t>Gerätekommunikation</w:t>
       </w:r>
-      <w:bookmarkEnd w:id="32"/>
-      <w:bookmarkEnd w:id="33"/>
-      <w:bookmarkEnd w:id="34"/>
-      <w:bookmarkEnd w:id="35"/>
+      <w:bookmarkEnd w:id="16"/>
+      <w:bookmarkEnd w:id="17"/>
+      <w:bookmarkEnd w:id="18"/>
+      <w:bookmarkEnd w:id="19"/>
     </w:p>
     <w:p>
       <w:r>
@@ -5342,15 +5305,7 @@
             </w:r>
             <w:proofErr w:type="spellEnd"/>
             <w:r>
-              <w:t xml:space="preserve"> </w:t>
-            </w:r>
-            <w:proofErr w:type="spellStart"/>
-            <w:r>
-              <w:t>Dr</w:t>
-            </w:r>
-            <w:proofErr w:type="spellEnd"/>
-            <w:r>
-              <w:t xml:space="preserve"> Neuhaus GmbH</w:t>
+              <w:t xml:space="preserve"> Dr Neuhaus GmbH</w:t>
             </w:r>
           </w:p>
         </w:tc>
@@ -5508,15 +5463,7 @@
     </w:p>
     <w:p>
       <w:r>
-        <w:t xml:space="preserve">Die Adapter werden als </w:t>
-      </w:r>
-      <w:proofErr w:type="spellStart"/>
-      <w:r>
-        <w:t>Assembly</w:t>
-      </w:r>
-      <w:proofErr w:type="spellEnd"/>
-      <w:r>
-        <w:t xml:space="preserve"> in der Klasse </w:t>
+        <w:t xml:space="preserve">Die Adapter werden als Assembly in der Klasse </w:t>
       </w:r>
       <w:proofErr w:type="spellStart"/>
       <w:r>
@@ -5527,15 +5474,7 @@
       </w:r>
       <w:proofErr w:type="spellEnd"/>
       <w:r>
-        <w:t xml:space="preserve"> registriert. Der Name der </w:t>
-      </w:r>
-      <w:proofErr w:type="spellStart"/>
-      <w:r>
-        <w:t>Assembly</w:t>
-      </w:r>
-      <w:proofErr w:type="spellEnd"/>
-      <w:r>
-        <w:t xml:space="preserve"> </w:t>
+        <w:t xml:space="preserve"> registriert. Der Name der Assembly </w:t>
       </w:r>
       <w:r>
         <w:t xml:space="preserve">und der darin enthaltenen Implementierung von </w:t>
@@ -5605,6 +5544,7 @@
         </w:rPr>
       </w:pPr>
       <w:proofErr w:type="spellStart"/>
+      <w:proofErr w:type="gramStart"/>
       <w:r>
         <w:rPr>
           <w:rStyle w:val="n"/>
@@ -5661,6 +5601,7 @@
         <w:t>Example</w:t>
       </w:r>
       <w:proofErr w:type="spellEnd"/>
+      <w:proofErr w:type="gramEnd"/>
     </w:p>
     <w:p>
       <w:pPr>
@@ -5670,76 +5611,24 @@
       </w:pPr>
     </w:p>
     <w:p>
-      <w:pPr>
-        <w:rPr>
-          <w:rPrChange w:id="36" w:author="Christian Schröder" w:date="2017-11-15T13:45:00Z">
-            <w:rPr>
-              <w:lang w:val="en-US"/>
-            </w:rPr>
-          </w:rPrChange>
-        </w:rPr>
-      </w:pPr>
-      <w:r>
-        <w:rPr>
-          <w:rPrChange w:id="37" w:author="Christian Schröder" w:date="2017-11-15T13:45:00Z">
-            <w:rPr>
-              <w:lang w:val="en-US"/>
-            </w:rPr>
-          </w:rPrChange>
-        </w:rPr>
+      <w:r>
         <w:t xml:space="preserve">Namespace und Name der Klasse welche </w:t>
       </w:r>
-      <w:r>
-        <w:fldChar w:fldCharType="begin"/>
-      </w:r>
-      <w:r>
-        <w:instrText xml:space="preserve"> HYPERLINK "https://bitbucket.org/dzgtrudi/trudi/src/master/src/TRuDI.HanAdapter.Interface/IHanAdapter.cs" </w:instrText>
-      </w:r>
-      <w:r>
-        <w:fldChar w:fldCharType="separate"/>
-      </w:r>
-      <w:proofErr w:type="spellStart"/>
-      <w:r>
-        <w:rPr>
-          <w:rStyle w:val="Hyperlink"/>
-          <w:i/>
-          <w:rPrChange w:id="38" w:author="Christian Schröder" w:date="2017-11-15T13:45:00Z">
-            <w:rPr>
-              <w:rStyle w:val="Hyperlink"/>
-              <w:i/>
-              <w:lang w:val="en-US"/>
-            </w:rPr>
-          </w:rPrChange>
-        </w:rPr>
-        <w:t>IHanAdapter</w:t>
-      </w:r>
-      <w:proofErr w:type="spellEnd"/>
-      <w:r>
-        <w:rPr>
-          <w:rStyle w:val="Hyperlink"/>
-          <w:i/>
-          <w:lang w:val="en-US"/>
-        </w:rPr>
-        <w:fldChar w:fldCharType="end"/>
-      </w:r>
-      <w:r>
-        <w:rPr>
-          <w:rPrChange w:id="39" w:author="Christian Schröder" w:date="2017-11-15T13:45:00Z">
-            <w:rPr>
-              <w:lang w:val="en-US"/>
-            </w:rPr>
-          </w:rPrChange>
-        </w:rPr>
+      <w:hyperlink r:id="rId31" w:history="1">
+        <w:proofErr w:type="spellStart"/>
+        <w:r>
+          <w:rPr>
+            <w:rStyle w:val="Hyperlink"/>
+            <w:i/>
+          </w:rPr>
+          <w:t>IHanAdapter</w:t>
+        </w:r>
+        <w:proofErr w:type="spellEnd"/>
+      </w:hyperlink>
+      <w:r>
         <w:t xml:space="preserve"> </w:t>
       </w:r>
       <w:r>
-        <w:rPr>
-          <w:rPrChange w:id="40" w:author="Christian Schröder" w:date="2017-11-15T13:45:00Z">
-            <w:rPr>
-              <w:lang w:val="en-US"/>
-            </w:rPr>
-          </w:rPrChange>
-        </w:rPr>
         <w:t>implementiert:</w:t>
       </w:r>
     </w:p>
@@ -5761,7 +5650,6 @@
           <w:lang w:val="en-GB"/>
         </w:rPr>
       </w:pPr>
-      <w:proofErr w:type="gramStart"/>
       <w:r>
         <w:rPr>
           <w:rStyle w:val="k"/>
@@ -5775,7 +5663,6 @@
         </w:rPr>
         <w:t>namespace</w:t>
       </w:r>
-      <w:proofErr w:type="gramEnd"/>
       <w:r>
         <w:rPr>
           <w:rFonts w:ascii="Consolas" w:hAnsi="Consolas"/>
@@ -5787,6 +5674,7 @@
         <w:t xml:space="preserve"> </w:t>
       </w:r>
       <w:proofErr w:type="spellStart"/>
+      <w:proofErr w:type="gramStart"/>
       <w:r>
         <w:rPr>
           <w:rStyle w:val="nn"/>
@@ -5799,6 +5687,7 @@
         <w:t>TRuDI.HanAdapter.Example</w:t>
       </w:r>
       <w:proofErr w:type="spellEnd"/>
+      <w:proofErr w:type="gramEnd"/>
     </w:p>
     <w:p>
       <w:pPr>
@@ -5846,14 +5735,6 @@
           <w:sz w:val="18"/>
           <w:szCs w:val="18"/>
           <w:lang w:val="en-GB"/>
-          <w:rPrChange w:id="41" w:author="Christian Schröder" w:date="2017-11-15T13:45:00Z">
-            <w:rPr>
-              <w:rFonts w:ascii="Consolas" w:hAnsi="Consolas"/>
-              <w:color w:val="172B4D"/>
-              <w:sz w:val="18"/>
-              <w:szCs w:val="18"/>
-            </w:rPr>
-          </w:rPrChange>
         </w:rPr>
       </w:pPr>
       <w:r>
@@ -5866,7 +5747,6 @@
         </w:rPr>
         <w:t xml:space="preserve">   </w:t>
       </w:r>
-      <w:proofErr w:type="gramStart"/>
       <w:r>
         <w:rPr>
           <w:rStyle w:val="k"/>
@@ -5877,21 +5757,9 @@
           <w:sz w:val="18"/>
           <w:szCs w:val="18"/>
           <w:lang w:val="en-GB"/>
-          <w:rPrChange w:id="42" w:author="Christian Schröder" w:date="2017-11-15T13:45:00Z">
-            <w:rPr>
-              <w:rStyle w:val="k"/>
-              <w:rFonts w:ascii="Consolas" w:hAnsi="Consolas"/>
-              <w:b/>
-              <w:bCs/>
-              <w:color w:val="172B4D"/>
-              <w:sz w:val="18"/>
-              <w:szCs w:val="18"/>
-            </w:rPr>
-          </w:rPrChange>
         </w:rPr>
         <w:t>public</w:t>
       </w:r>
-      <w:proofErr w:type="gramEnd"/>
       <w:r>
         <w:rPr>
           <w:rFonts w:ascii="Consolas" w:hAnsi="Consolas"/>
@@ -5899,14 +5767,6 @@
           <w:sz w:val="18"/>
           <w:szCs w:val="18"/>
           <w:lang w:val="en-GB"/>
-          <w:rPrChange w:id="43" w:author="Christian Schröder" w:date="2017-11-15T13:45:00Z">
-            <w:rPr>
-              <w:rFonts w:ascii="Consolas" w:hAnsi="Consolas"/>
-              <w:color w:val="172B4D"/>
-              <w:sz w:val="18"/>
-              <w:szCs w:val="18"/>
-            </w:rPr>
-          </w:rPrChange>
         </w:rPr>
         <w:t xml:space="preserve"> </w:t>
       </w:r>
@@ -5920,17 +5780,6 @@
           <w:sz w:val="18"/>
           <w:szCs w:val="18"/>
           <w:lang w:val="en-GB"/>
-          <w:rPrChange w:id="44" w:author="Christian Schröder" w:date="2017-11-15T13:45:00Z">
-            <w:rPr>
-              <w:rStyle w:val="k"/>
-              <w:rFonts w:ascii="Consolas" w:hAnsi="Consolas"/>
-              <w:b/>
-              <w:bCs/>
-              <w:color w:val="172B4D"/>
-              <w:sz w:val="18"/>
-              <w:szCs w:val="18"/>
-            </w:rPr>
-          </w:rPrChange>
         </w:rPr>
         <w:t>class</w:t>
       </w:r>
@@ -5941,18 +5790,11 @@
           <w:sz w:val="18"/>
           <w:szCs w:val="18"/>
           <w:lang w:val="en-GB"/>
-          <w:rPrChange w:id="45" w:author="Christian Schröder" w:date="2017-11-15T13:45:00Z">
-            <w:rPr>
-              <w:rFonts w:ascii="Consolas" w:hAnsi="Consolas"/>
-              <w:color w:val="172B4D"/>
-              <w:sz w:val="18"/>
-              <w:szCs w:val="18"/>
-            </w:rPr>
-          </w:rPrChange>
         </w:rPr>
         <w:t xml:space="preserve"> </w:t>
       </w:r>
       <w:proofErr w:type="spellStart"/>
+      <w:proofErr w:type="gramStart"/>
       <w:r>
         <w:rPr>
           <w:rStyle w:val="nc"/>
@@ -5963,17 +5805,6 @@
           <w:sz w:val="18"/>
           <w:szCs w:val="18"/>
           <w:lang w:val="en-GB"/>
-          <w:rPrChange w:id="46" w:author="Christian Schröder" w:date="2017-11-15T13:45:00Z">
-            <w:rPr>
-              <w:rStyle w:val="nc"/>
-              <w:rFonts w:ascii="Consolas" w:hAnsi="Consolas"/>
-              <w:b/>
-              <w:bCs/>
-              <w:color w:val="445588"/>
-              <w:sz w:val="18"/>
-              <w:szCs w:val="18"/>
-            </w:rPr>
-          </w:rPrChange>
         </w:rPr>
         <w:t>HanAdapterExample</w:t>
       </w:r>
@@ -5985,14 +5816,6 @@
           <w:sz w:val="18"/>
           <w:szCs w:val="18"/>
           <w:lang w:val="en-GB"/>
-          <w:rPrChange w:id="47" w:author="Christian Schröder" w:date="2017-11-15T13:45:00Z">
-            <w:rPr>
-              <w:rFonts w:ascii="Consolas" w:hAnsi="Consolas"/>
-              <w:color w:val="172B4D"/>
-              <w:sz w:val="18"/>
-              <w:szCs w:val="18"/>
-            </w:rPr>
-          </w:rPrChange>
         </w:rPr>
         <w:t xml:space="preserve"> </w:t>
       </w:r>
@@ -6004,18 +5827,10 @@
           <w:sz w:val="18"/>
           <w:szCs w:val="18"/>
           <w:lang w:val="en-GB"/>
-          <w:rPrChange w:id="48" w:author="Christian Schröder" w:date="2017-11-15T13:45:00Z">
-            <w:rPr>
-              <w:rStyle w:val="p"/>
-              <w:rFonts w:ascii="Consolas" w:hAnsi="Consolas"/>
-              <w:color w:val="172B4D"/>
-              <w:sz w:val="18"/>
-              <w:szCs w:val="18"/>
-            </w:rPr>
-          </w:rPrChange>
         </w:rPr>
         <w:t>:</w:t>
       </w:r>
+      <w:proofErr w:type="gramEnd"/>
       <w:r>
         <w:rPr>
           <w:rFonts w:ascii="Consolas" w:hAnsi="Consolas"/>
@@ -6023,14 +5838,6 @@
           <w:sz w:val="18"/>
           <w:szCs w:val="18"/>
           <w:lang w:val="en-GB"/>
-          <w:rPrChange w:id="49" w:author="Christian Schröder" w:date="2017-11-15T13:45:00Z">
-            <w:rPr>
-              <w:rFonts w:ascii="Consolas" w:hAnsi="Consolas"/>
-              <w:color w:val="172B4D"/>
-              <w:sz w:val="18"/>
-              <w:szCs w:val="18"/>
-            </w:rPr>
-          </w:rPrChange>
         </w:rPr>
         <w:t xml:space="preserve"> </w:t>
       </w:r>
@@ -6043,15 +5850,6 @@
           <w:sz w:val="18"/>
           <w:szCs w:val="18"/>
           <w:lang w:val="en-GB"/>
-          <w:rPrChange w:id="50" w:author="Christian Schröder" w:date="2017-11-15T13:45:00Z">
-            <w:rPr>
-              <w:rStyle w:val="n"/>
-              <w:rFonts w:ascii="Consolas" w:hAnsi="Consolas"/>
-              <w:color w:val="172B4D"/>
-              <w:sz w:val="18"/>
-              <w:szCs w:val="18"/>
-            </w:rPr>
-          </w:rPrChange>
         </w:rPr>
         <w:t>IHanAdapter</w:t>
       </w:r>
@@ -6081,14 +5879,6 @@
           <w:sz w:val="18"/>
           <w:szCs w:val="18"/>
           <w:lang w:val="en-GB"/>
-          <w:rPrChange w:id="51" w:author="Christian Schröder" w:date="2017-11-15T13:45:00Z">
-            <w:rPr>
-              <w:rFonts w:ascii="Consolas" w:hAnsi="Consolas"/>
-              <w:color w:val="172B4D"/>
-              <w:sz w:val="18"/>
-              <w:szCs w:val="18"/>
-            </w:rPr>
-          </w:rPrChange>
         </w:rPr>
         <w:t xml:space="preserve">   </w:t>
       </w:r>
@@ -6354,26 +6144,9 @@
       <w:r>
         <w:t xml:space="preserve"> um auch unter Windows 7 </w:t>
       </w:r>
-      <w:del w:id="52" w:author="Christian Schröder" w:date="2017-11-15T13:46:00Z">
-        <w:r>
-          <w:delText>Unterstützung</w:delText>
-        </w:r>
-      </w:del>
-      <w:ins w:id="53" w:author="Christian Schröder" w:date="2017-11-15T13:46:00Z">
-        <w:r>
-          <w:t>Support</w:t>
-        </w:r>
-      </w:ins>
-      <w:del w:id="54" w:author="Christian Schröder" w:date="2017-11-15T13:46:00Z">
-        <w:r>
-          <w:delText xml:space="preserve"> </w:delText>
-        </w:r>
-      </w:del>
-      <w:ins w:id="55" w:author="Christian Schröder" w:date="2017-11-15T13:46:00Z">
-        <w:r>
-          <w:t xml:space="preserve"> </w:t>
-        </w:r>
-      </w:ins>
+      <w:r>
+        <w:t xml:space="preserve">Support </w:t>
+      </w:r>
       <w:r>
         <w:t xml:space="preserve">für Elliptische-Kurven-Kryptographie </w:t>
       </w:r>
@@ -6426,10 +6199,10 @@
             <v:path o:extrusionok="f" gradientshapeok="t" o:connecttype="rect"/>
             <o:lock v:ext="edit" aspectratio="t"/>
           </v:shapetype>
-          <v:shape id="_x0000_i1025" type="#_x0000_t75" style="width:199.15pt;height:450.45pt" o:ole="">
-            <v:imagedata r:id="rId31" o:title=""/>
+          <v:shape id="_x0000_i1025" type="#_x0000_t75" style="width:199.5pt;height:450.75pt" o:ole="">
+            <v:imagedata r:id="rId32" o:title=""/>
           </v:shape>
-          <o:OLEObject Type="Embed" ProgID="Visio.Drawing.15" ShapeID="_x0000_i1025" DrawAspect="Content" ObjectID="_1572262086" r:id="rId32"/>
+          <o:OLEObject Type="Embed" ProgID="Visio.Drawing.15" ShapeID="_x0000_i1025" DrawAspect="Content" ObjectID="_1587912194" r:id="rId33"/>
         </w:object>
       </w:r>
     </w:p>
@@ -6454,22 +6227,15 @@
     </w:p>
     <w:p/>
     <w:p>
-      <w:pPr>
-        <w:rPr>
-          <w:ins w:id="56" w:author="Christian Schröder" w:date="2017-10-26T21:01:00Z"/>
-        </w:rPr>
-      </w:pPr>
       <w:r>
         <w:t xml:space="preserve">Bei den herstellerspezifischen Adaptern erfolgt der Verbindungsaufbau entweder nach TR03109-1, Kapitel 3.4.31 (HKS1) oder 3.4.3.2 (HKS2). </w:t>
       </w:r>
       <w:r>
         <w:t xml:space="preserve">Die Kommunikation erfolgt </w:t>
       </w:r>
-      <w:ins w:id="57" w:author="Christian Schröder" w:date="2017-11-15T13:48:00Z">
-        <w:r>
-          <w:t xml:space="preserve">ausschließlich </w:t>
-        </w:r>
-      </w:ins>
+      <w:r>
+        <w:t xml:space="preserve">ausschließlich </w:t>
+      </w:r>
       <w:r>
         <w:t xml:space="preserve">TLS-gesichert entsprechend den Vorgaben der TR03109-1, Kapitel 3.4.4.1. </w:t>
       </w:r>
@@ -6488,418 +6254,85 @@
       <w:r>
         <w:t xml:space="preserve"> verwendet. </w:t>
       </w:r>
-      <w:ins w:id="58" w:author="Christian Schröder" w:date="2017-10-26T20:53:00Z">
-        <w:r>
-          <w:t>Die Authentifizierung des Anwenders gegenüber dem SMGW erfolgt entweder per Benutzername/Passwort oder alternativ zertifikatsbasiert.</w:t>
-        </w:r>
-      </w:ins>
-      <w:ins w:id="59" w:author="Christian Schröder" w:date="2017-10-26T20:54:00Z">
-        <w:r>
-          <w:t xml:space="preserve"> </w:t>
-        </w:r>
-      </w:ins>
-      <w:ins w:id="60" w:author="Christian Schröder" w:date="2017-10-26T20:55:00Z">
-        <w:r>
-          <w:t>Wenn</w:t>
-        </w:r>
-      </w:ins>
-      <w:ins w:id="61" w:author="Christian Schröder" w:date="2017-10-26T20:54:00Z">
-        <w:r>
-          <w:t xml:space="preserve"> dem Adapter ein Client-Zertifikat</w:t>
-        </w:r>
-      </w:ins>
-      <w:ins w:id="62" w:author="Christian Schröder" w:date="2017-10-26T20:56:00Z">
-        <w:r>
-          <w:t xml:space="preserve"> mit zugehörigem privaten Schlüssel</w:t>
-        </w:r>
-      </w:ins>
-      <w:ins w:id="63" w:author="Christian Schröder" w:date="2017-10-26T20:54:00Z">
-        <w:r>
-          <w:t xml:space="preserve"> zur Anmeldung am SMGW</w:t>
-        </w:r>
-      </w:ins>
-      <w:ins w:id="64" w:author="Christian Schröder" w:date="2017-10-26T20:51:00Z">
-        <w:r>
-          <w:t xml:space="preserve"> </w:t>
-        </w:r>
-      </w:ins>
-      <w:ins w:id="65" w:author="Christian Schröder" w:date="2017-10-26T20:54:00Z">
-        <w:r>
-          <w:t>übergeben</w:t>
-        </w:r>
-      </w:ins>
-      <w:ins w:id="66" w:author="Christian Schröder" w:date="2017-10-26T20:55:00Z">
-        <w:r>
-          <w:t xml:space="preserve"> wird, dann wird dieses Zertifikat bereits im Rahmen des TLS-Handshakes </w:t>
-        </w:r>
-      </w:ins>
-      <w:ins w:id="67" w:author="Christian Schröder" w:date="2017-10-26T20:57:00Z">
-        <w:r>
-          <w:t>genutzt. Im Falle der Anmeldung per Benutzername/Passwort ist ein dem TLS-Verbindungsaufbau nachgelagerte</w:t>
-        </w:r>
-      </w:ins>
-      <w:ins w:id="68" w:author="Christian Schröder" w:date="2017-10-26T20:58:00Z">
-        <w:r>
-          <w:t>s</w:t>
-        </w:r>
-      </w:ins>
-      <w:ins w:id="69" w:author="Christian Schröder" w:date="2017-10-26T20:57:00Z">
-        <w:r>
-          <w:t xml:space="preserve"> Anm</w:t>
-        </w:r>
-      </w:ins>
-      <w:ins w:id="70" w:author="Christian Schröder" w:date="2017-10-26T20:59:00Z">
-        <w:r>
-          <w:t xml:space="preserve">eldeprotokoll wie z.B. HTTP Digest Authentication anzuwenden. Dieses </w:t>
-        </w:r>
-      </w:ins>
-      <w:ins w:id="71" w:author="Christian Schröder" w:date="2017-10-26T21:00:00Z">
-        <w:r>
-          <w:t>Anmeldep</w:t>
-        </w:r>
-      </w:ins>
-      <w:ins w:id="72" w:author="Christian Schröder" w:date="2017-10-26T20:59:00Z">
-        <w:r>
-          <w:t>rotokoll ist je nach SMGW-Hersteller unter</w:t>
-        </w:r>
-      </w:ins>
-      <w:ins w:id="73" w:author="Christian Schröder" w:date="2017-10-26T21:00:00Z">
-        <w:r>
-          <w:t>schiedlich umgesetzt und</w:t>
-        </w:r>
-      </w:ins>
-      <w:ins w:id="74" w:author="Christian Schröder" w:date="2017-10-26T21:01:00Z">
-        <w:r>
-          <w:t xml:space="preserve"> ist</w:t>
-        </w:r>
-      </w:ins>
-      <w:ins w:id="75" w:author="Christian Schröder" w:date="2017-10-26T21:00:00Z">
-        <w:r>
-          <w:t xml:space="preserve"> </w:t>
-        </w:r>
-      </w:ins>
-      <w:ins w:id="76" w:author="Christian Schröder" w:date="2017-10-26T21:01:00Z">
-        <w:r>
-          <w:t>deshalb Teil der Implementierung</w:t>
-        </w:r>
-      </w:ins>
-      <w:ins w:id="77" w:author="Christian Schröder" w:date="2017-10-26T21:00:00Z">
-        <w:r>
-          <w:t xml:space="preserve"> des HAN-Adapters.</w:t>
-        </w:r>
-      </w:ins>
-      <w:ins w:id="78" w:author="Christian Schröder" w:date="2017-11-15T14:39:00Z">
-        <w:r>
-          <w:t xml:space="preserve"> </w:t>
-        </w:r>
-        <w:r>
-          <w:t xml:space="preserve">Während die Verbindung zum SMGW hin aufgebaut wird, wird an der Oberfläche eine herstellerspezifische Abbildung des SMGWs angezeigt. Die für die Darstellung verwendete Bilddatei ist als Ressource im HAN-Adapter enthalten und wird bei Aktivierung des Adapters von </w:t>
-        </w:r>
-        <w:proofErr w:type="spellStart"/>
-        <w:r>
-          <w:t>TRuDI</w:t>
-        </w:r>
-        <w:proofErr w:type="spellEnd"/>
-        <w:r>
-          <w:t xml:space="preserve"> geladen.</w:t>
-        </w:r>
-      </w:ins>
+      <w:r>
+        <w:t xml:space="preserve">Die Authentifizierung des Anwenders gegenüber dem SMGW erfolgt entweder per Benutzername/Passwort oder alternativ zertifikatsbasiert. </w:t>
+      </w:r>
+      <w:r>
+        <w:t>Wenn</w:t>
+      </w:r>
+      <w:r>
+        <w:t xml:space="preserve"> dem Adapter ein Client-Zertifikat</w:t>
+      </w:r>
+      <w:r>
+        <w:t xml:space="preserve"> mit zugehörigem privaten Schlüssel</w:t>
+      </w:r>
+      <w:r>
+        <w:t xml:space="preserve"> zur Anmeldung am SMGW übergeben</w:t>
+      </w:r>
+      <w:r>
+        <w:t xml:space="preserve"> wird, dann wird dieses Zertifikat bereits im Rahmen des TLS-Handshakes genutzt. Im Falle der Anmeldung per Benutzername/Passwort ist ein dem TLS-Verbindungsaufbau nachgelagertes Anmeldeprotokoll wie z.B. HTTP Digest Authentication anzuwenden. Dieses Anmeldeprotokoll ist je nach SMGW-Hersteller unterschiedlich umgesetzt und ist deshalb Teil der Implementierung des HAN-Adapters.</w:t>
+      </w:r>
+      <w:r>
+        <w:t xml:space="preserve"> </w:t>
+      </w:r>
+      <w:r>
+        <w:t>Während die Verbindung zum SMGW hin aufgebaut wird, wird an der Oberfläche eine herstellerspezifische Abbildung des SMGWs angezeigt. Die für die Darstellung verwendete Bilddatei ist als Ressource im HAN-Adapter enthalten und wird bei Aktivierung des Adapters von TRuDI geladen.</w:t>
+      </w:r>
     </w:p>
     <w:p>
-      <w:pPr>
-        <w:rPr>
-          <w:ins w:id="79" w:author="Christian Schröder" w:date="2017-10-26T21:19:00Z"/>
-        </w:rPr>
-      </w:pPr>
-      <w:ins w:id="80" w:author="Christian Schröder" w:date="2017-10-26T21:01:00Z">
-        <w:r>
-          <w:t>Nach erfolgreichem TLS Verbindungsau</w:t>
-        </w:r>
-      </w:ins>
-      <w:ins w:id="81" w:author="Christian Schröder" w:date="2017-10-26T21:02:00Z">
-        <w:r>
-          <w:t>fbau, werden über den HAN-</w:t>
-        </w:r>
-        <w:r>
-          <w:t xml:space="preserve">Adapter die Vertragsdaten und zugehörigen Abrechnungsperioden abgefragt, in das </w:t>
-        </w:r>
-      </w:ins>
-      <w:ins w:id="82" w:author="Christian Schröder" w:date="2017-10-26T21:03:00Z">
-        <w:r>
-          <w:t xml:space="preserve">allgemeine </w:t>
-        </w:r>
-      </w:ins>
-      <w:proofErr w:type="spellStart"/>
-      <w:ins w:id="83" w:author="Christian Schröder" w:date="2017-10-26T21:02:00Z">
-        <w:r>
-          <w:t>TRuDI</w:t>
-        </w:r>
-        <w:proofErr w:type="spellEnd"/>
-        <w:r>
-          <w:t xml:space="preserve"> Datenmodell </w:t>
-        </w:r>
-      </w:ins>
-      <w:ins w:id="84" w:author="Christian Schröder" w:date="2017-10-26T21:03:00Z">
-        <w:r>
-          <w:t xml:space="preserve">konvertiert und an die </w:t>
-        </w:r>
-        <w:proofErr w:type="spellStart"/>
-        <w:r>
-          <w:t>TRuDI</w:t>
-        </w:r>
-        <w:proofErr w:type="spellEnd"/>
-        <w:r>
-          <w:t xml:space="preserve"> Basis zur Visualisierung übergeben. </w:t>
-        </w:r>
-      </w:ins>
-      <w:ins w:id="85" w:author="Christian Schröder" w:date="2017-10-26T21:04:00Z">
-        <w:r>
-          <w:t xml:space="preserve">Dieser Schritt ist </w:t>
-        </w:r>
-      </w:ins>
-      <w:ins w:id="86" w:author="Christian Schröder" w:date="2017-10-26T21:06:00Z">
-        <w:r>
-          <w:t xml:space="preserve">insbesondere deshalb </w:t>
-        </w:r>
-      </w:ins>
-      <w:ins w:id="87" w:author="Christian Schröder" w:date="2017-10-26T21:04:00Z">
-        <w:r>
-          <w:t>notwendig, da eine Gesamtauslesung aller im SMGW gespeicherter Daten unverhältnismäßig</w:t>
-        </w:r>
-      </w:ins>
-      <w:ins w:id="88" w:author="Christian Schröder" w:date="2017-10-26T21:05:00Z">
-        <w:r>
-          <w:t xml:space="preserve"> </w:t>
-        </w:r>
-      </w:ins>
-      <w:ins w:id="89" w:author="Christian Schröder" w:date="2017-10-26T21:18:00Z">
-        <w:r>
-          <w:t>sein kann</w:t>
-        </w:r>
-      </w:ins>
-      <w:ins w:id="90" w:author="Christian Schröder" w:date="2017-10-26T21:05:00Z">
-        <w:r>
-          <w:t xml:space="preserve">. </w:t>
-        </w:r>
-      </w:ins>
+      <w:r>
+        <w:t>Nach erfolgreichem TLS Verbindungsau</w:t>
+      </w:r>
+      <w:r>
+        <w:t>fbau, werden über den HAN-</w:t>
+      </w:r>
+      <w:r>
+        <w:t xml:space="preserve">Adapter die Vertragsdaten und zugehörigen Abrechnungsperioden abgefragt, in das allgemeine TRuDI Datenmodell konvertiert und an die TRuDI Basis zur Visualisierung übergeben. Dieser Schritt ist </w:t>
+      </w:r>
+      <w:r>
+        <w:t xml:space="preserve">insbesondere deshalb </w:t>
+      </w:r>
+      <w:r>
+        <w:t>notwendig, da eine Gesamtauslesung aller im SMGW gespeicherter Daten unverhältnismäßig</w:t>
+      </w:r>
+      <w:r>
+        <w:t xml:space="preserve"> </w:t>
+      </w:r>
+      <w:r>
+        <w:t>sein kann</w:t>
+      </w:r>
+      <w:r>
+        <w:t xml:space="preserve">. </w:t>
+      </w:r>
     </w:p>
     <w:p>
-      <w:ins w:id="91" w:author="Christian Schröder" w:date="2017-10-26T21:05:00Z">
-        <w:r>
-          <w:t xml:space="preserve">Der Benutzer wird </w:t>
-        </w:r>
-      </w:ins>
-      <w:ins w:id="92" w:author="Christian Schröder" w:date="2017-11-15T13:52:00Z">
-        <w:r>
-          <w:t xml:space="preserve">hier </w:t>
-        </w:r>
-      </w:ins>
-      <w:ins w:id="93" w:author="Christian Schröder" w:date="2017-10-26T21:05:00Z">
-        <w:r>
-          <w:t xml:space="preserve">über die </w:t>
-        </w:r>
-        <w:proofErr w:type="spellStart"/>
-        <w:r>
-          <w:t>TRuDI</w:t>
-        </w:r>
-        <w:proofErr w:type="spellEnd"/>
-        <w:r>
-          <w:t xml:space="preserve"> Oberfläche zur Auswahl einer Abrechnungsperiode</w:t>
-        </w:r>
-      </w:ins>
-      <w:ins w:id="94" w:author="Christian Schröder" w:date="2017-10-26T21:06:00Z">
-        <w:r>
-          <w:t xml:space="preserve"> und eines Auslesezeitbereichs</w:t>
-        </w:r>
-      </w:ins>
-      <w:ins w:id="95" w:author="Christian Schröder" w:date="2017-10-26T21:05:00Z">
-        <w:r>
-          <w:t xml:space="preserve"> aufgefordert</w:t>
-        </w:r>
-      </w:ins>
-      <w:ins w:id="96" w:author="Christian Schröder" w:date="2017-10-26T21:07:00Z">
-        <w:r>
-          <w:t>.</w:t>
-        </w:r>
-      </w:ins>
-      <w:ins w:id="97" w:author="Christian Schröder" w:date="2017-10-26T21:05:00Z">
-        <w:r>
-          <w:t xml:space="preserve"> </w:t>
-        </w:r>
-      </w:ins>
-      <w:ins w:id="98" w:author="Christian Schröder" w:date="2017-10-26T21:19:00Z">
-        <w:r>
-          <w:t xml:space="preserve">Über den Adapter werden die der Auswahl entsprechenden originären Messwerte und </w:t>
-        </w:r>
-        <w:proofErr w:type="spellStart"/>
-        <w:r>
-          <w:t>Logdaten</w:t>
-        </w:r>
-        <w:proofErr w:type="spellEnd"/>
-        <w:r>
-          <w:t xml:space="preserve"> aus dem SMGW ausgelesen. </w:t>
-        </w:r>
-      </w:ins>
-      <w:ins w:id="99" w:author="Christian Schröder" w:date="2017-10-26T21:20:00Z">
-        <w:r>
-          <w:t xml:space="preserve">Bei der Konvertierung der Rohdaten erfolgt eine Interpretation von Gerätekennungen nach DIN-43863-5. </w:t>
-        </w:r>
-      </w:ins>
-      <w:ins w:id="100" w:author="Christian Schröder" w:date="2017-10-26T21:22:00Z">
-        <w:r>
-          <w:t>Sollten für einen Messwert mehrere Zeitstempel angeliefert werden, wird vom Adapter derjenige ausgewählt und für die weitere Vera</w:t>
-        </w:r>
-      </w:ins>
-      <w:ins w:id="101" w:author="Christian Schröder" w:date="2017-10-26T21:23:00Z">
-        <w:r>
-          <w:t>r</w:t>
-        </w:r>
-      </w:ins>
-      <w:ins w:id="102" w:author="Christian Schröder" w:date="2017-10-26T21:22:00Z">
-        <w:r>
-          <w:t>beitung verwendet, welcher der Ablesung des Werts durch das SMGW entspricht.</w:t>
-        </w:r>
-      </w:ins>
-      <w:ins w:id="103" w:author="Christian Schröder" w:date="2017-10-26T21:23:00Z">
-        <w:r>
-          <w:t xml:space="preserve"> Die Messwerte selbst werden in das durch AR24</w:t>
-        </w:r>
-      </w:ins>
-      <w:ins w:id="104" w:author="Christian Schröder" w:date="2017-10-26T21:24:00Z">
-        <w:r>
-          <w:t>18-6 vorgegebene Format überführt und auf die Basis-SI Einheit skaliert.</w:t>
-        </w:r>
-      </w:ins>
-      <w:ins w:id="105" w:author="Christian Schröder" w:date="2017-10-26T21:25:00Z">
-        <w:r>
-          <w:t xml:space="preserve"> </w:t>
-        </w:r>
-        <w:proofErr w:type="spellStart"/>
-        <w:r>
-          <w:t>Messwertstati</w:t>
-        </w:r>
-        <w:proofErr w:type="spellEnd"/>
-        <w:r>
-          <w:t xml:space="preserve"> können vom Adapter entweder als FNN- oder PTB-Statuswort an die </w:t>
-        </w:r>
-        <w:proofErr w:type="spellStart"/>
-        <w:r>
-          <w:t>TRuDI</w:t>
-        </w:r>
-        <w:proofErr w:type="spellEnd"/>
-        <w:r>
-          <w:t xml:space="preserve"> Basis übergeben werden. </w:t>
-        </w:r>
-      </w:ins>
-      <w:ins w:id="106" w:author="Christian Schröder" w:date="2017-10-26T21:26:00Z">
-        <w:r>
-          <w:t>Falls vom SMGW weder FNN- noch PTB Statuswerte bereit</w:t>
-        </w:r>
-      </w:ins>
-      <w:ins w:id="107" w:author="Christian Schröder" w:date="2017-10-26T21:27:00Z">
-        <w:r>
-          <w:t>gestellt werden, erfolgt eine Konvertierung des herstellerspezifischen Statusworts auf das PTB Format innerhalb des Adapters.</w:t>
-        </w:r>
-      </w:ins>
-      <w:ins w:id="108" w:author="Christian Schröder" w:date="2017-10-26T21:28:00Z">
-        <w:r>
-          <w:t xml:space="preserve"> Ansonsten finden keine weiteren Anpassungen der ausgelesenen </w:t>
-        </w:r>
-      </w:ins>
-      <w:ins w:id="109" w:author="Christian Schröder" w:date="2017-10-26T21:29:00Z">
-        <w:r>
-          <w:t>Inhalte</w:t>
-        </w:r>
-      </w:ins>
-      <w:ins w:id="110" w:author="Christian Schröder" w:date="2017-10-26T21:28:00Z">
-        <w:r>
-          <w:t xml:space="preserve"> statt. Der Adapter </w:t>
-        </w:r>
-      </w:ins>
-      <w:ins w:id="111" w:author="Christian Schröder" w:date="2017-10-26T21:32:00Z">
-        <w:r>
-          <w:t xml:space="preserve">wird entsprechend Abbildung 5 nur </w:t>
-        </w:r>
-      </w:ins>
-      <w:ins w:id="112" w:author="Christian Schröder" w:date="2017-10-26T21:34:00Z">
-        <w:r>
-          <w:t xml:space="preserve">dann </w:t>
-        </w:r>
-      </w:ins>
-      <w:ins w:id="113" w:author="Christian Schröder" w:date="2017-10-26T21:32:00Z">
-        <w:r>
-          <w:t>akt</w:t>
-        </w:r>
-      </w:ins>
-      <w:ins w:id="114" w:author="Christian Schröder" w:date="2017-10-26T21:34:00Z">
-        <w:r>
-          <w:t xml:space="preserve">iv, wenn ein Funktionsaufruf durch die </w:t>
-        </w:r>
-        <w:proofErr w:type="spellStart"/>
-        <w:r>
-          <w:t>TruDI</w:t>
-        </w:r>
-        <w:proofErr w:type="spellEnd"/>
-        <w:r>
-          <w:t>-Basis angestoßen wird</w:t>
-        </w:r>
-      </w:ins>
-      <w:ins w:id="115" w:author="Christian Schröder" w:date="2017-10-26T21:29:00Z">
-        <w:r>
-          <w:t>.</w:t>
-        </w:r>
-      </w:ins>
-      <w:ins w:id="116" w:author="Christian Schröder" w:date="2017-10-26T21:35:00Z">
-        <w:r>
-          <w:t xml:space="preserve"> Er greift dabei </w:t>
-        </w:r>
-      </w:ins>
-      <w:ins w:id="117" w:author="Christian Schröder" w:date="2017-11-15T13:53:00Z">
-        <w:r>
-          <w:t>ausschließlich</w:t>
-        </w:r>
-      </w:ins>
-      <w:ins w:id="118" w:author="Christian Schröder" w:date="2017-10-26T21:35:00Z">
-        <w:r>
-          <w:t xml:space="preserve"> lesend auf die im SMGW gespeicherten Daten zu.</w:t>
-        </w:r>
-      </w:ins>
-      <w:ins w:id="119" w:author="Christian Schröder" w:date="2017-11-15T13:53:00Z">
-        <w:r>
-          <w:t xml:space="preserve"> Neben den in </w:t>
-        </w:r>
-      </w:ins>
-      <w:ins w:id="120" w:author="Christian Schröder" w:date="2017-11-15T13:54:00Z">
-        <w:r>
-          <w:t>Abbildung 5 dargestellten</w:t>
-        </w:r>
-      </w:ins>
-      <w:ins w:id="121" w:author="Christian Schröder" w:date="2017-11-15T13:55:00Z">
-        <w:r>
-          <w:t xml:space="preserve"> werden von der </w:t>
-        </w:r>
-        <w:proofErr w:type="spellStart"/>
-        <w:r>
-          <w:t>TRuDI</w:t>
-        </w:r>
-        <w:proofErr w:type="spellEnd"/>
-        <w:r>
-          <w:t>-Basis keine weiteren Funk</w:t>
-        </w:r>
-        <w:r>
-          <w:t xml:space="preserve">tionen </w:t>
-        </w:r>
-      </w:ins>
-      <w:ins w:id="122" w:author="Christian Schröder" w:date="2017-11-15T13:56:00Z">
-        <w:r>
-          <w:t xml:space="preserve">des HAN-Adapters </w:t>
-        </w:r>
-      </w:ins>
-      <w:ins w:id="123" w:author="Christian Schröder" w:date="2017-11-15T13:55:00Z">
-        <w:r>
-          <w:t>aufgerufen.</w:t>
-        </w:r>
-      </w:ins>
+      <w:r>
+        <w:t xml:space="preserve">Der Benutzer wird </w:t>
+      </w:r>
+      <w:r>
+        <w:t xml:space="preserve">hier </w:t>
+      </w:r>
+      <w:r>
+        <w:t xml:space="preserve">über die TRuDI Oberfläche zur Auswahl einer Abrechnungsperiode und eines Auslesezeitbereichs aufgefordert. </w:t>
+      </w:r>
+      <w:r>
+        <w:t>Über den Adapter werden die der Auswahl entsprechenden originären Messwerte und Logdaten aus dem SMGW ausgelesen. Bei der Konvertierung der Rohdaten erfolgt eine Interpretation von Gerätekennungen nach DIN-43863-5. Sollten für einen Messwert mehrere Zeitstempel angeliefert werden, wird vom Adapter derjenige ausgewählt und für die weitere Verarbeitung verwendet, welcher der Ablesung des Werts durch das SMGW entspricht. Die Messwerte selbst werden in das durch AR2418-6 vorgegebene Format überführt und auf die Basis-SI Einheit skaliert.</w:t>
+      </w:r>
+      <w:r>
+        <w:t xml:space="preserve"> Messwertstati können vom Adapter entweder als FNN- oder PTB-Statuswort an die TRuDI Basis übergeben werden. Falls vom SMGW weder FNN- noch PTB Statuswerte bereitgestellt werden, erfolgt eine Konvertierung des herstellerspezifischen Statusworts auf das PTB Format innerhalb des Adapters. Ansonsten finden keine weiteren Anpassungen der ausgelesenen Inhalte statt. Der Adapter wird entsprechend Abbildung 5 nur dann aktiv, wenn ein Funktionsaufruf durch die TruDI-Basis angestoßen wird. Er greift dabei </w:t>
+      </w:r>
+      <w:r>
+        <w:t>ausschließlich</w:t>
+      </w:r>
+      <w:r>
+        <w:t xml:space="preserve"> lesend auf die im SMGW gespeicherten Daten zu.</w:t>
+      </w:r>
+      <w:r>
+        <w:t xml:space="preserve"> Neben den in Abbildung 5 dargestellten werden von der TRuDI-Basis keine weiteren Funk</w:t>
+      </w:r>
+      <w:r>
+        <w:t>tionen des HAN-Adapters aufgerufen.</w:t>
+      </w:r>
     </w:p>
     <w:p>
       <w:r>
@@ -6910,28 +6343,19 @@
       <w:pPr>
         <w:pStyle w:val="berschrift3"/>
       </w:pPr>
-      <w:bookmarkStart w:id="124" w:name="_Ref493163715"/>
-      <w:bookmarkStart w:id="125" w:name="_Toc495435559"/>
+      <w:bookmarkStart w:id="20" w:name="_Ref493163715"/>
+      <w:bookmarkStart w:id="21" w:name="_Toc495435559"/>
       <w:r>
         <w:t>Datenmodell</w:t>
       </w:r>
-      <w:bookmarkEnd w:id="124"/>
-      <w:bookmarkEnd w:id="125"/>
+      <w:bookmarkEnd w:id="20"/>
+      <w:bookmarkEnd w:id="21"/>
     </w:p>
     <w:p>
       <w:r>
-        <w:t xml:space="preserve">Das zentrale Datenmodell des </w:t>
-      </w:r>
-      <w:proofErr w:type="spellStart"/>
-      <w:r>
-        <w:t>Backends</w:t>
-      </w:r>
-      <w:proofErr w:type="spellEnd"/>
-      <w:r>
-        <w:t xml:space="preserve"> bildet die Klasse </w:t>
-      </w:r>
-      <w:hyperlink r:id="rId33" w:history="1">
-        <w:proofErr w:type="spellStart"/>
+        <w:t xml:space="preserve">Das zentrale Datenmodell des Backends bildet die Klasse </w:t>
+      </w:r>
+      <w:hyperlink r:id="rId34" w:history="1">
         <w:r>
           <w:rPr>
             <w:rStyle w:val="Hyperlink"/>
@@ -6939,13 +6363,11 @@
           </w:rPr>
           <w:t>ApplicationState</w:t>
         </w:r>
-        <w:proofErr w:type="spellEnd"/>
       </w:hyperlink>
       <w:r>
         <w:t xml:space="preserve">. Beim Start der ASP.NET Anwendung wird ein Objekt des </w:t>
       </w:r>
-      <w:hyperlink r:id="rId34" w:history="1">
-        <w:proofErr w:type="spellStart"/>
+      <w:hyperlink r:id="rId35" w:history="1">
         <w:r>
           <w:rPr>
             <w:rStyle w:val="Hyperlink"/>
@@ -6953,7 +6375,6 @@
           </w:rPr>
           <w:t>ApplicationState</w:t>
         </w:r>
-        <w:proofErr w:type="spellEnd"/>
       </w:hyperlink>
       <w:r>
         <w:rPr>
@@ -6962,31 +6383,9 @@
         <w:t xml:space="preserve"> </w:t>
       </w:r>
       <w:r>
-        <w:t>als Single</w:t>
-      </w:r>
-      <w:bookmarkStart w:id="126" w:name="_GoBack"/>
-      <w:bookmarkEnd w:id="126"/>
-      <w:r>
-        <w:t xml:space="preserve">ton angelegt und per </w:t>
-      </w:r>
-      <w:proofErr w:type="spellStart"/>
-      <w:r>
-        <w:t>Dependency</w:t>
-      </w:r>
-      <w:proofErr w:type="spellEnd"/>
-      <w:r>
-        <w:t xml:space="preserve"> </w:t>
-      </w:r>
-      <w:proofErr w:type="spellStart"/>
-      <w:r>
-        <w:t>Injection</w:t>
-      </w:r>
-      <w:proofErr w:type="spellEnd"/>
-      <w:r>
-        <w:t xml:space="preserve"> allen Controllern übergeben. Der </w:t>
-      </w:r>
-      <w:hyperlink r:id="rId35" w:history="1">
-        <w:proofErr w:type="spellStart"/>
+        <w:t xml:space="preserve">als Singleton angelegt und per Dependency Injection allen Controllern übergeben. Der </w:t>
+      </w:r>
+      <w:hyperlink r:id="rId36" w:history="1">
         <w:r>
           <w:rPr>
             <w:rStyle w:val="Hyperlink"/>
@@ -6994,7 +6393,6 @@
           </w:rPr>
           <w:t>ApplicationState</w:t>
         </w:r>
-        <w:proofErr w:type="spellEnd"/>
       </w:hyperlink>
       <w:r>
         <w:rPr>
@@ -7011,7 +6409,7 @@
         <w:lastRenderedPageBreak/>
         <w:t xml:space="preserve">Die Objektmodelle für die Adapterkommunikation und die TAF-Berechnung sind in der Komponente </w:t>
       </w:r>
-      <w:hyperlink r:id="rId36" w:history="1">
+      <w:hyperlink r:id="rId37" w:history="1">
         <w:r>
           <w:rPr>
             <w:rStyle w:val="Hyperlink"/>
@@ -7055,7 +6453,7 @@
       <w:r>
         <w:t xml:space="preserve"> (</w:t>
       </w:r>
-      <w:hyperlink r:id="rId37" w:history="1">
+      <w:hyperlink r:id="rId38" w:history="1">
         <w:r>
           <w:rPr>
             <w:rStyle w:val="Hyperlink"/>
@@ -7077,15 +6475,7 @@
         <w:t>Klassen zur</w:t>
       </w:r>
       <w:r>
-        <w:t xml:space="preserve"> </w:t>
-      </w:r>
-      <w:proofErr w:type="spellStart"/>
-      <w:r>
-        <w:t>Deserialisierung</w:t>
-      </w:r>
-      <w:proofErr w:type="spellEnd"/>
-      <w:r>
-        <w:t xml:space="preserve"> und</w:t>
+        <w:t xml:space="preserve"> Deserialisierung und</w:t>
       </w:r>
       <w:r>
         <w:t xml:space="preserve"> Repräsentation der XML-Daten als C#-Obj</w:t>
@@ -7096,31 +6486,15 @@
       <w:r>
         <w:t xml:space="preserve"> (</w:t>
       </w:r>
-      <w:proofErr w:type="spellStart"/>
-      <w:r>
-        <w:fldChar w:fldCharType="begin"/>
-      </w:r>
-      <w:r>
-        <w:instrText xml:space="preserve"> HYPERLINK "https://bitbucket.org/dzgtrudi/trudi/src/master/src/TRuDI.HanAdapter.XmlValidation/XmlModelParser.cs" </w:instrText>
-      </w:r>
-      <w:r>
-        <w:fldChar w:fldCharType="separate"/>
-      </w:r>
-      <w:r>
-        <w:rPr>
-          <w:rStyle w:val="Hyperlink"/>
-          <w:i/>
-        </w:rPr>
-        <w:t>XmlModelParser</w:t>
-      </w:r>
-      <w:proofErr w:type="spellEnd"/>
-      <w:r>
-        <w:rPr>
-          <w:rStyle w:val="Hyperlink"/>
-          <w:i/>
-        </w:rPr>
-        <w:fldChar w:fldCharType="end"/>
-      </w:r>
+      <w:hyperlink r:id="rId39" w:history="1">
+        <w:r>
+          <w:rPr>
+            <w:rStyle w:val="Hyperlink"/>
+            <w:i/>
+          </w:rPr>
+          <w:t>XmlModelParser</w:t>
+        </w:r>
+      </w:hyperlink>
       <w:r>
         <w:t>)</w:t>
       </w:r>
@@ -7128,69 +6502,29 @@
         <w:t xml:space="preserve">, sowie Funktionen zur </w:t>
       </w:r>
       <w:r>
-        <w:t xml:space="preserve">Validierung der Rückgabewerte der </w:t>
-      </w:r>
-      <w:proofErr w:type="spellStart"/>
-      <w:r>
-        <w:t>IHanAdapter</w:t>
-      </w:r>
-      <w:proofErr w:type="spellEnd"/>
-      <w:r>
-        <w:t>-Funktionen(</w:t>
-      </w:r>
-      <w:proofErr w:type="spellStart"/>
-      <w:r>
-        <w:fldChar w:fldCharType="begin"/>
-      </w:r>
-      <w:r>
-        <w:instrText xml:space="preserve"> HYPERLINK "https://bitbucket.org/dzgtrudi/trudi/src/master/src/TRuDI.HanAdapter.XmlValidation/ContextValidation.cs" </w:instrText>
-      </w:r>
-      <w:r>
-        <w:fldChar w:fldCharType="separate"/>
-      </w:r>
-      <w:r>
-        <w:rPr>
-          <w:rStyle w:val="Hyperlink"/>
-          <w:i/>
-        </w:rPr>
-        <w:t>ContextValidation</w:t>
-      </w:r>
-      <w:proofErr w:type="spellEnd"/>
-      <w:r>
-        <w:rPr>
-          <w:rStyle w:val="Hyperlink"/>
-          <w:i/>
-        </w:rPr>
-        <w:fldChar w:fldCharType="end"/>
-      </w:r>
+        <w:t>Validierung der Rückgabewerte der IHanAdapter-Funktionen(</w:t>
+      </w:r>
+      <w:hyperlink r:id="rId40" w:history="1">
+        <w:r>
+          <w:rPr>
+            <w:rStyle w:val="Hyperlink"/>
+            <w:i/>
+          </w:rPr>
+          <w:t>ContextValidation</w:t>
+        </w:r>
+      </w:hyperlink>
       <w:r>
         <w:t>), sowie zur fachlichen Validierung des Datenmodells der XML-Daten (</w:t>
       </w:r>
-      <w:proofErr w:type="spellStart"/>
-      <w:r>
-        <w:fldChar w:fldCharType="begin"/>
-      </w:r>
-      <w:r>
-        <w:instrText xml:space="preserve"> HYPERLINK "https://bitbucket.org/dzgtrudi/trudi/src/master/src/TRuDI.HanAdapter.XmlValidation/ModelValidation.cs" </w:instrText>
-      </w:r>
-      <w:r>
-        <w:fldChar w:fldCharType="separate"/>
-      </w:r>
-      <w:r>
-        <w:rPr>
-          <w:rStyle w:val="Hyperlink"/>
-          <w:i/>
-        </w:rPr>
-        <w:t>ModelValidation</w:t>
-      </w:r>
-      <w:proofErr w:type="spellEnd"/>
-      <w:r>
-        <w:rPr>
-          <w:rStyle w:val="Hyperlink"/>
-          <w:i/>
-        </w:rPr>
-        <w:fldChar w:fldCharType="end"/>
-      </w:r>
+      <w:hyperlink r:id="rId41" w:history="1">
+        <w:r>
+          <w:rPr>
+            <w:rStyle w:val="Hyperlink"/>
+            <w:i/>
+          </w:rPr>
+          <w:t>ModelValidation</w:t>
+        </w:r>
+      </w:hyperlink>
       <w:r>
         <w:t>)</w:t>
       </w:r>
@@ -7293,14 +6627,12 @@
                 <w:b w:val="0"/>
               </w:rPr>
             </w:pPr>
-            <w:proofErr w:type="spellStart"/>
             <w:r>
               <w:rPr>
                 <w:b w:val="0"/>
               </w:rPr>
               <w:t>TafId</w:t>
             </w:r>
-            <w:proofErr w:type="spellEnd"/>
           </w:p>
         </w:tc>
         <w:tc>
@@ -7355,14 +6687,12 @@
                 <w:b w:val="0"/>
               </w:rPr>
             </w:pPr>
-            <w:proofErr w:type="spellStart"/>
             <w:r>
               <w:rPr>
                 <w:b w:val="0"/>
               </w:rPr>
               <w:t>TafName</w:t>
             </w:r>
-            <w:proofErr w:type="spellEnd"/>
           </w:p>
         </w:tc>
         <w:tc>
@@ -7386,11 +6716,9 @@
             <w:pPr>
               <w:cnfStyle w:val="000000000000" w:firstRow="0" w:lastRow="0" w:firstColumn="0" w:lastColumn="0" w:oddVBand="0" w:evenVBand="0" w:oddHBand="0" w:evenHBand="0" w:firstRowFirstColumn="0" w:firstRowLastColumn="0" w:lastRowFirstColumn="0" w:lastRowLastColumn="0"/>
             </w:pPr>
-            <w:proofErr w:type="spellStart"/>
             <w:r>
               <w:t>tariffName</w:t>
             </w:r>
-            <w:proofErr w:type="spellEnd"/>
           </w:p>
         </w:tc>
         <w:tc>
@@ -7508,11 +6836,9 @@
             <w:pPr>
               <w:cnfStyle w:val="000000000000" w:firstRow="0" w:lastRow="0" w:firstColumn="0" w:lastColumn="0" w:oddVBand="0" w:evenVBand="0" w:oddHBand="0" w:evenHBand="0" w:firstRowFirstColumn="0" w:firstRowLastColumn="0" w:lastRowFirstColumn="0" w:lastRowLastColumn="0"/>
             </w:pPr>
-            <w:proofErr w:type="spellStart"/>
             <w:r>
               <w:t>meterId</w:t>
             </w:r>
-            <w:proofErr w:type="spellEnd"/>
           </w:p>
         </w:tc>
         <w:tc>
@@ -7544,14 +6870,12 @@
                 <w:b w:val="0"/>
               </w:rPr>
             </w:pPr>
-            <w:proofErr w:type="spellStart"/>
             <w:r>
               <w:rPr>
                 <w:b w:val="0"/>
               </w:rPr>
               <w:t>MeteringPointId</w:t>
             </w:r>
-            <w:proofErr w:type="spellEnd"/>
           </w:p>
         </w:tc>
         <w:tc>
@@ -7575,11 +6899,9 @@
             <w:pPr>
               <w:cnfStyle w:val="000000100000" w:firstRow="0" w:lastRow="0" w:firstColumn="0" w:lastColumn="0" w:oddVBand="0" w:evenVBand="0" w:oddHBand="1" w:evenHBand="0" w:firstRowFirstColumn="0" w:firstRowLastColumn="0" w:lastRowFirstColumn="0" w:lastRowLastColumn="0"/>
             </w:pPr>
-            <w:proofErr w:type="spellStart"/>
             <w:r>
               <w:t>usagePointId</w:t>
             </w:r>
-            <w:proofErr w:type="spellEnd"/>
           </w:p>
         </w:tc>
         <w:tc>
@@ -7608,14 +6930,12 @@
                 <w:b w:val="0"/>
               </w:rPr>
             </w:pPr>
-            <w:proofErr w:type="spellStart"/>
             <w:r>
               <w:rPr>
                 <w:b w:val="0"/>
               </w:rPr>
               <w:t>SupplierId</w:t>
             </w:r>
-            <w:proofErr w:type="spellEnd"/>
           </w:p>
         </w:tc>
         <w:tc>
@@ -7639,11 +6959,9 @@
             <w:pPr>
               <w:cnfStyle w:val="000000000000" w:firstRow="0" w:lastRow="0" w:firstColumn="0" w:lastColumn="0" w:oddVBand="0" w:evenVBand="0" w:oddHBand="0" w:evenHBand="0" w:firstRowFirstColumn="0" w:firstRowLastColumn="0" w:lastRowFirstColumn="0" w:lastRowLastColumn="0"/>
             </w:pPr>
-            <w:proofErr w:type="spellStart"/>
             <w:r>
               <w:t>invoicingPartyId</w:t>
             </w:r>
-            <w:proofErr w:type="spellEnd"/>
           </w:p>
         </w:tc>
         <w:tc>
@@ -7675,14 +6993,12 @@
                 <w:b w:val="0"/>
               </w:rPr>
             </w:pPr>
-            <w:proofErr w:type="spellStart"/>
             <w:r>
               <w:rPr>
                 <w:b w:val="0"/>
               </w:rPr>
               <w:t>ConsumerId</w:t>
             </w:r>
-            <w:proofErr w:type="spellEnd"/>
           </w:p>
         </w:tc>
         <w:tc>
@@ -7693,29 +7009,8 @@
             <w:pPr>
               <w:cnfStyle w:val="000000100000" w:firstRow="0" w:lastRow="0" w:firstColumn="0" w:lastColumn="0" w:oddVBand="0" w:evenVBand="0" w:oddHBand="1" w:evenHBand="0" w:firstRowFirstColumn="0" w:firstRowLastColumn="0" w:lastRowFirstColumn="0" w:lastRowLastColumn="0"/>
             </w:pPr>
-            <w:proofErr w:type="spellStart"/>
-            <w:r>
-              <w:t>ObjectID</w:t>
-            </w:r>
-            <w:proofErr w:type="spellEnd"/>
-            <w:r>
-              <w:t xml:space="preserve"> des Letztverbrauchers, dem die die Daten zugeordnet werden (</w:t>
-            </w:r>
-            <w:proofErr w:type="spellStart"/>
-            <w:r>
-              <w:t>Cosem</w:t>
-            </w:r>
-            <w:proofErr w:type="spellEnd"/>
-            <w:r>
-              <w:t xml:space="preserve"> Logical Device ohne .</w:t>
-            </w:r>
-            <w:proofErr w:type="spellStart"/>
-            <w:r>
-              <w:t>sm</w:t>
-            </w:r>
-            <w:proofErr w:type="spellEnd"/>
-            <w:r>
-              <w:t>)</w:t>
+            <w:r>
+              <w:t>ObjectID des Letztverbrauchers, dem die die Daten zugeordnet werden (Cosem Logical Device ohne .sm)</w:t>
             </w:r>
           </w:p>
         </w:tc>
@@ -7727,11 +7022,9 @@
             <w:pPr>
               <w:cnfStyle w:val="000000100000" w:firstRow="0" w:lastRow="0" w:firstColumn="0" w:lastColumn="0" w:oddVBand="0" w:evenVBand="0" w:oddHBand="1" w:evenHBand="0" w:firstRowFirstColumn="0" w:firstRowLastColumn="0" w:lastRowFirstColumn="0" w:lastRowLastColumn="0"/>
             </w:pPr>
-            <w:proofErr w:type="spellStart"/>
             <w:r>
               <w:t>customerId</w:t>
             </w:r>
-            <w:proofErr w:type="spellEnd"/>
           </w:p>
         </w:tc>
         <w:tc>
@@ -7871,37 +7164,26 @@
       <w:pPr>
         <w:pStyle w:val="berschrift3"/>
       </w:pPr>
-      <w:bookmarkStart w:id="127" w:name="_Toc495435560"/>
+      <w:bookmarkStart w:id="22" w:name="_Toc495435560"/>
       <w:r>
         <w:t>Transparenzfunktion</w:t>
       </w:r>
-      <w:bookmarkEnd w:id="127"/>
+      <w:bookmarkEnd w:id="22"/>
     </w:p>
     <w:p>
       <w:r>
         <w:t xml:space="preserve">Analog zu </w:t>
       </w:r>
-      <w:proofErr w:type="spellStart"/>
       <w:r>
         <w:rPr>
           <w:i/>
         </w:rPr>
         <w:t>IHanAdapter</w:t>
       </w:r>
-      <w:proofErr w:type="spellEnd"/>
-      <w:r>
-        <w:t xml:space="preserve"> können TAF-</w:t>
-      </w:r>
-      <w:proofErr w:type="spellStart"/>
-      <w:r>
-        <w:t>Plugins</w:t>
-      </w:r>
-      <w:proofErr w:type="spellEnd"/>
-      <w:r>
-        <w:t xml:space="preserve"> eingebunden werden. Diese müssen das Interface </w:t>
-      </w:r>
-      <w:hyperlink r:id="rId38" w:history="1">
-        <w:proofErr w:type="spellStart"/>
+      <w:r>
+        <w:t xml:space="preserve"> können TAF-Plugins eingebunden werden. Diese müssen das Interface </w:t>
+      </w:r>
+      <w:hyperlink r:id="rId42" w:history="1">
         <w:r>
           <w:rPr>
             <w:rStyle w:val="Hyperlink"/>
@@ -7909,85 +7191,36 @@
           </w:rPr>
           <w:t>ITafAdapter</w:t>
         </w:r>
-        <w:proofErr w:type="spellEnd"/>
       </w:hyperlink>
       <w:r>
         <w:t xml:space="preserve"> implementieren.</w:t>
       </w:r>
       <w:r>
-        <w:t xml:space="preserve"> Ein TAF-</w:t>
-      </w:r>
-      <w:proofErr w:type="spellStart"/>
-      <w:r>
-        <w:t>Plugin</w:t>
-      </w:r>
-      <w:proofErr w:type="spellEnd"/>
-      <w:r>
-        <w:t xml:space="preserve"> berechnet anhand einer Tarifdefinition (</w:t>
-      </w:r>
-      <w:proofErr w:type="spellStart"/>
-      <w:r>
-        <w:fldChar w:fldCharType="begin"/>
-      </w:r>
-      <w:r>
-        <w:instrText xml:space="preserve"> HYPERLINK "https://bitbucket.org/dzgtrudi/trudi/src/master/src/TRuDI.Models/BasicData/UsagePointLieferant.cs" </w:instrText>
-      </w:r>
-      <w:r>
-        <w:fldChar w:fldCharType="separate"/>
-      </w:r>
-      <w:r>
-        <w:rPr>
-          <w:rStyle w:val="Hyperlink"/>
-          <w:i/>
-        </w:rPr>
-        <w:t>UsagePointLieferant</w:t>
-      </w:r>
-      <w:proofErr w:type="spellEnd"/>
-      <w:r>
-        <w:rPr>
-          <w:rStyle w:val="Hyperlink"/>
-          <w:i/>
-        </w:rPr>
-        <w:fldChar w:fldCharType="end"/>
-      </w:r>
+        <w:t xml:space="preserve"> Ein TAF-Plugin berechnet anhand einer Tarifdefinition (</w:t>
+      </w:r>
+      <w:hyperlink r:id="rId43" w:history="1">
+        <w:r>
+          <w:rPr>
+            <w:rStyle w:val="Hyperlink"/>
+            <w:i/>
+          </w:rPr>
+          <w:t>UsagePointLieferant</w:t>
+        </w:r>
+      </w:hyperlink>
       <w:r>
         <w:t>) und den Daten der aus dem SMGW abgelesenen originären Messwertliste (</w:t>
       </w:r>
-      <w:proofErr w:type="spellStart"/>
-      <w:r>
-        <w:fldChar w:fldCharType="begin"/>
-      </w:r>
-      <w:r>
-        <w:instrText xml:space="preserve"> HYPERLINK "https://bitbucket.org/dzgtrudi/trudi/src/master/src/TRuDI.Models/BasicData/UsagePointAdapterTRuDI.cs" </w:instrText>
-      </w:r>
-      <w:r>
-        <w:fldChar w:fldCharType="separate"/>
-      </w:r>
-      <w:r>
-        <w:rPr>
-          <w:rStyle w:val="Hyperlink"/>
-          <w:i/>
-        </w:rPr>
-        <w:t>UsagePointAdapterTRuDI</w:t>
-      </w:r>
-      <w:proofErr w:type="spellEnd"/>
-      <w:r>
-        <w:rPr>
-          <w:rStyle w:val="Hyperlink"/>
-          <w:i/>
-        </w:rPr>
-        <w:fldChar w:fldCharType="end"/>
-      </w:r>
-      <w:r>
-        <w:t>) die abgeleiteten Tarifregister. In dieser Programmversion sind TAF-</w:t>
-      </w:r>
-      <w:proofErr w:type="spellStart"/>
-      <w:r>
-        <w:t>Plugins</w:t>
-      </w:r>
-      <w:proofErr w:type="spellEnd"/>
-      <w:r>
-        <w:t xml:space="preserve"> für folgende Tarifanwendungsfälle implementiert:</w:t>
+      <w:hyperlink r:id="rId44" w:history="1">
+        <w:r>
+          <w:rPr>
+            <w:rStyle w:val="Hyperlink"/>
+            <w:i/>
+          </w:rPr>
+          <w:t>UsagePointAdapterTRuDI</w:t>
+        </w:r>
+      </w:hyperlink>
+      <w:r>
+        <w:t>) die abgeleiteten Tarifregister. In dieser Programmversion sind TAF-Plugins für folgende Tarifanwendungsfälle implementiert:</w:t>
       </w:r>
     </w:p>
     <w:tbl>
@@ -8012,13 +7245,8 @@
           </w:tcPr>
           <w:p>
             <w:r>
-              <w:t>TAF-</w:t>
-            </w:r>
-            <w:proofErr w:type="spellStart"/>
-            <w:r>
-              <w:t>Id</w:t>
-            </w:r>
-            <w:proofErr w:type="spellEnd"/>
+              <w:t>TAF-Id</w:t>
+            </w:r>
           </w:p>
         </w:tc>
         <w:tc>
@@ -8042,13 +7270,8 @@
             <w:pPr>
               <w:cnfStyle w:val="100000000000" w:firstRow="1" w:lastRow="0" w:firstColumn="0" w:lastColumn="0" w:oddVBand="0" w:evenVBand="0" w:oddHBand="0" w:evenHBand="0" w:firstRowFirstColumn="0" w:firstRowLastColumn="0" w:lastRowFirstColumn="0" w:lastRowLastColumn="0"/>
             </w:pPr>
-            <w:proofErr w:type="spellStart"/>
-            <w:r>
-              <w:t>Assembly</w:t>
-            </w:r>
-            <w:proofErr w:type="spellEnd"/>
-            <w:r>
-              <w:t>-Name</w:t>
+            <w:r>
+              <w:t>Assembly-Name</w:t>
             </w:r>
           </w:p>
         </w:tc>
@@ -8155,13 +7378,8 @@
         <w:t xml:space="preserve"> </w:t>
       </w:r>
       <w:r>
-        <w:t>Liste der TAF-</w:t>
-      </w:r>
-      <w:proofErr w:type="spellStart"/>
-      <w:r>
-        <w:t>Plugins</w:t>
-      </w:r>
-      <w:proofErr w:type="spellEnd"/>
+        <w:t>Liste der TAF-Plugins</w:t>
+      </w:r>
     </w:p>
     <w:p>
       <w:pPr>
@@ -8180,20 +7398,12 @@
       <w:pPr>
         <w:pStyle w:val="berschrift3"/>
       </w:pPr>
-      <w:bookmarkStart w:id="128" w:name="_Toc495435561"/>
+      <w:bookmarkStart w:id="23" w:name="_Toc495435561"/>
       <w:r>
         <w:lastRenderedPageBreak/>
-        <w:t>Flussdiagramme für TAF-</w:t>
-      </w:r>
-      <w:proofErr w:type="spellStart"/>
-      <w:r>
-        <w:t>Plugin</w:t>
-      </w:r>
-      <w:proofErr w:type="spellEnd"/>
-      <w:r>
-        <w:t xml:space="preserve"> TAF-2</w:t>
-      </w:r>
-      <w:bookmarkEnd w:id="128"/>
+        <w:t>Flussdiagramme für TAF-Plugin TAF-2</w:t>
+      </w:r>
+      <w:bookmarkEnd w:id="23"/>
     </w:p>
     <w:p>
       <w:r>
@@ -8219,7 +7429,7 @@
                     </pic:cNvPicPr>
                   </pic:nvPicPr>
                   <pic:blipFill>
-                    <a:blip r:embed="rId39">
+                    <a:blip r:embed="rId45">
                       <a:extLst>
                         <a:ext uri="{28A0092B-C50C-407E-A947-70E740481C1C}">
                           <a14:useLocalDpi xmlns:a14="http://schemas.microsoft.com/office/drawing/2010/main" val="0"/>
@@ -8276,7 +7486,7 @@
                     </pic:cNvPicPr>
                   </pic:nvPicPr>
                   <pic:blipFill>
-                    <a:blip r:embed="rId40">
+                    <a:blip r:embed="rId46">
                       <a:extLst>
                         <a:ext uri="{28A0092B-C50C-407E-A947-70E740481C1C}">
                           <a14:useLocalDpi xmlns:a14="http://schemas.microsoft.com/office/drawing/2010/main" val="0"/>
@@ -8333,7 +7543,7 @@
                     </pic:cNvPicPr>
                   </pic:nvPicPr>
                   <pic:blipFill>
-                    <a:blip r:embed="rId41">
+                    <a:blip r:embed="rId47">
                       <a:extLst>
                         <a:ext uri="{28A0092B-C50C-407E-A947-70E740481C1C}">
                           <a14:useLocalDpi xmlns:a14="http://schemas.microsoft.com/office/drawing/2010/main" val="0"/>
@@ -8382,20 +7592,12 @@
       <w:pPr>
         <w:pStyle w:val="berschrift3"/>
       </w:pPr>
-      <w:bookmarkStart w:id="129" w:name="_Toc495435562"/>
+      <w:bookmarkStart w:id="24" w:name="_Toc495435562"/>
       <w:r>
         <w:lastRenderedPageBreak/>
-        <w:t>Flussdiagramme für TAF-</w:t>
-      </w:r>
-      <w:proofErr w:type="spellStart"/>
-      <w:r>
-        <w:t>Plugin</w:t>
-      </w:r>
-      <w:proofErr w:type="spellEnd"/>
-      <w:r>
-        <w:t xml:space="preserve"> TAF-1</w:t>
-      </w:r>
-      <w:bookmarkEnd w:id="129"/>
+        <w:t>Flussdiagramme für TAF-Plugin TAF-1</w:t>
+      </w:r>
+      <w:bookmarkEnd w:id="24"/>
     </w:p>
     <w:p>
       <w:r>
@@ -8421,7 +7623,7 @@
                     </pic:cNvPicPr>
                   </pic:nvPicPr>
                   <pic:blipFill rotWithShape="1">
-                    <a:blip r:embed="rId42">
+                    <a:blip r:embed="rId48">
                       <a:extLst>
                         <a:ext uri="{28A0092B-C50C-407E-A947-70E740481C1C}">
                           <a14:useLocalDpi xmlns:a14="http://schemas.microsoft.com/office/drawing/2010/main" val="0"/>
@@ -8460,25 +7662,25 @@
       <w:pPr>
         <w:pStyle w:val="berschrift1"/>
       </w:pPr>
-      <w:bookmarkStart w:id="130" w:name="_Toc495435563"/>
+      <w:bookmarkStart w:id="25" w:name="_Toc495435563"/>
       <w:r>
         <w:lastRenderedPageBreak/>
         <w:t>Bezug zu Anforderungen nach PTB 50.8</w:t>
       </w:r>
-      <w:bookmarkEnd w:id="130"/>
+      <w:bookmarkEnd w:id="25"/>
     </w:p>
     <w:p>
       <w:pPr>
         <w:pStyle w:val="berschrift2"/>
         <w:spacing w:line="240" w:lineRule="auto"/>
       </w:pPr>
-      <w:bookmarkStart w:id="131" w:name="_Toc491810202"/>
-      <w:bookmarkStart w:id="132" w:name="_Toc495435564"/>
+      <w:bookmarkStart w:id="26" w:name="_Toc491810202"/>
+      <w:bookmarkStart w:id="27" w:name="_Toc495435564"/>
       <w:r>
         <w:t>Anforderungen nach Kapitel 5.3 – Kundendisplay als Anzeige Applikation</w:t>
       </w:r>
-      <w:bookmarkEnd w:id="131"/>
-      <w:bookmarkEnd w:id="132"/>
+      <w:bookmarkEnd w:id="26"/>
+      <w:bookmarkEnd w:id="27"/>
     </w:p>
     <w:p>
       <w:pPr>
@@ -8589,15 +7791,7 @@
               <w:t xml:space="preserve">Funktion </w:t>
             </w:r>
             <w:r>
-              <w:t xml:space="preserve">wird nicht für </w:t>
-            </w:r>
-            <w:proofErr w:type="spellStart"/>
-            <w:r>
-              <w:t>TRuDI</w:t>
-            </w:r>
-            <w:proofErr w:type="spellEnd"/>
-            <w:r>
-              <w:t xml:space="preserve"> benötigt.</w:t>
+              <w:t>wird nicht für TRuDI benötigt.</w:t>
             </w:r>
           </w:p>
         </w:tc>
@@ -8671,15 +7865,7 @@
               <w:t xml:space="preserve">ist </w:t>
             </w:r>
             <w:r>
-              <w:t xml:space="preserve">nicht notwendig. Abgelesene Messwerte und </w:t>
-            </w:r>
-            <w:proofErr w:type="spellStart"/>
-            <w:r>
-              <w:t>Logdaten</w:t>
-            </w:r>
-            <w:proofErr w:type="spellEnd"/>
-            <w:r>
-              <w:t xml:space="preserve"> </w:t>
+              <w:t xml:space="preserve">nicht notwendig. Abgelesene Messwerte und Logdaten </w:t>
             </w:r>
             <w:r>
               <w:t>werden angezeigt und zeigen die</w:t>
@@ -9001,15 +8187,13 @@
             <w:r>
               <w:t xml:space="preserve">. Statuswerte nach FNN werden in die PTB-Darstellung konvertiert (siehe Klasse </w:t>
             </w:r>
-            <w:hyperlink r:id="rId43" w:history="1">
-              <w:proofErr w:type="spellStart"/>
+            <w:hyperlink r:id="rId49" w:history="1">
               <w:r>
                 <w:rPr>
                   <w:rStyle w:val="Hyperlink"/>
                 </w:rPr>
                 <w:t>StatusFnn</w:t>
               </w:r>
-              <w:proofErr w:type="spellEnd"/>
             </w:hyperlink>
             <w:r>
               <w:t>). Fehlerhafte Werte werden mit einem Warnsymbol und einer textuellen Darstellung des Fehlers gekennzeichnet.</w:t>
@@ -9317,15 +8501,7 @@
             </w:r>
             <w:r>
               <w:br/>
-              <w:t xml:space="preserve">Tarifumschaltzeitpunkte können nicht in </w:t>
-            </w:r>
-            <w:proofErr w:type="spellStart"/>
-            <w:r>
-              <w:t>TRuDI</w:t>
-            </w:r>
-            <w:proofErr w:type="spellEnd"/>
-            <w:r>
-              <w:t xml:space="preserve"> selbst überprüft werden. Die Tarifumschaltzeitpunkte sind Gegenstand des Liefervertrags und dort hinterlegt. Darin muss auch ein eindeutiger Bezeichner für das Tarifmodell angegeben sein.</w:t>
+              <w:t>Tarifumschaltzeitpunkte können nicht in TRuDI selbst überprüft werden. Die Tarifumschaltzeitpunkte sind Gegenstand des Liefervertrags und dort hinterlegt. Darin muss auch ein eindeutiger Bezeichner für das Tarifmodell angegeben sein.</w:t>
             </w:r>
             <w:r>
               <w:t xml:space="preserve"> </w:t>
@@ -9339,19 +8515,11 @@
             <w:r>
               <w:t xml:space="preserve">vom HAN-Adapter bei der von der Funktion </w:t>
             </w:r>
-            <w:proofErr w:type="spellStart"/>
             <w:r>
               <w:rPr>
                 <w:i/>
               </w:rPr>
-              <w:t>LoadData</w:t>
-            </w:r>
-            <w:proofErr w:type="spellEnd"/>
-            <w:r>
-              <w:rPr>
-                <w:i/>
-              </w:rPr>
-              <w:t>()</w:t>
+              <w:t>LoadData()</w:t>
             </w:r>
             <w:r>
               <w:t xml:space="preserve"> zurückgelieferten XML Struktur, das </w:t>
@@ -9359,14 +8527,12 @@
             <w:r>
               <w:t xml:space="preserve">Element </w:t>
             </w:r>
-            <w:proofErr w:type="spellStart"/>
             <w:r>
               <w:rPr>
                 <w:i/>
               </w:rPr>
               <w:t>tariffName</w:t>
             </w:r>
-            <w:proofErr w:type="spellEnd"/>
             <w:r>
               <w:t xml:space="preserve"> </w:t>
             </w:r>
@@ -9386,15 +8552,7 @@
               <w:t xml:space="preserve">des Tarifmodells </w:t>
             </w:r>
             <w:r>
-              <w:t xml:space="preserve">an die </w:t>
-            </w:r>
-            <w:proofErr w:type="spellStart"/>
-            <w:r>
-              <w:t>TRuDI</w:t>
-            </w:r>
-            <w:proofErr w:type="spellEnd"/>
-            <w:r>
-              <w:t xml:space="preserve"> übergeben. </w:t>
+              <w:t xml:space="preserve">an die TRuDI übergeben. </w:t>
             </w:r>
             <w:r>
               <w:t xml:space="preserve">Dieser Bezeichner wird in der Ansicht „Abrechnungsdaten“ im Bereich des Zählpunkts als </w:t>
@@ -9501,15 +8659,7 @@
               <w:br/>
             </w:r>
             <w:r>
-              <w:t xml:space="preserve">Die Anzeige der über TAF 7 in </w:t>
-            </w:r>
-            <w:proofErr w:type="spellStart"/>
-            <w:r>
-              <w:t>TRuDI</w:t>
-            </w:r>
-            <w:proofErr w:type="spellEnd"/>
-            <w:r>
-              <w:t xml:space="preserve"> gebildeten Abrechnungsdaten erfolgt zunächst auf die gleiche Weise wie bei direkt aus dem SMGW ausgelesenen. Zusätzlich steht bei der Ansicht „Abrechnungsdaten“ der Reiter „Tarifdaten“ zur Verfügung. Hier sind die die Schalt</w:t>
+              <w:t>Die Anzeige der über TAF 7 in TRuDI gebildeten Abrechnungsdaten erfolgt zunächst auf die gleiche Weise wie bei direkt aus dem SMGW ausgelesenen. Zusätzlich steht bei der Ansicht „Abrechnungsdaten“ der Reiter „Tarifdaten“ zur Verfügung. Hier sind die die Schalt</w:t>
             </w:r>
             <w:r>
               <w:t>zeiten und Tagessummen für jede Tarifstufe in Form eines Balkendiagramms und einer tabellarischen Darstellung aufgeführt. Die Tagessummenanzeige kann für jeden Tag des Abrechnungszeitbereichs aufgerufen werden.</w:t>
@@ -9627,13 +8777,8 @@
             <w:pPr>
               <w:cnfStyle w:val="000000000000" w:firstRow="0" w:lastRow="0" w:firstColumn="0" w:lastColumn="0" w:oddVBand="0" w:evenVBand="0" w:oddHBand="0" w:evenHBand="0" w:firstRowFirstColumn="0" w:firstRowLastColumn="0" w:lastRowFirstColumn="0" w:lastRowLastColumn="0"/>
             </w:pPr>
-            <w:proofErr w:type="spellStart"/>
-            <w:r>
-              <w:t>Identifikator</w:t>
-            </w:r>
-            <w:proofErr w:type="spellEnd"/>
-            <w:r>
-              <w:t xml:space="preserve"> der eichrechtlich relevanten Software des SMGW</w:t>
+            <w:r>
+              <w:t>Identifikator der eichrechtlich relevanten Software des SMGW</w:t>
             </w:r>
           </w:p>
         </w:tc>
@@ -9646,23 +8791,7 @@
               <w:cnfStyle w:val="000000000000" w:firstRow="0" w:lastRow="0" w:firstColumn="0" w:lastColumn="0" w:oddVBand="0" w:evenVBand="0" w:oddHBand="0" w:evenHBand="0" w:firstRowFirstColumn="0" w:firstRowLastColumn="0" w:lastRowFirstColumn="0" w:lastRowLastColumn="0"/>
             </w:pPr>
             <w:r>
-              <w:t xml:space="preserve">Die detaillierten Informationen zur </w:t>
-            </w:r>
-            <w:proofErr w:type="spellStart"/>
-            <w:r>
-              <w:t>Firmwareversion</w:t>
-            </w:r>
-            <w:proofErr w:type="spellEnd"/>
-            <w:r>
-              <w:t xml:space="preserve"> und Version einzelner </w:t>
-            </w:r>
-            <w:proofErr w:type="spellStart"/>
-            <w:r>
-              <w:t>Firmwarekomponenten</w:t>
-            </w:r>
-            <w:proofErr w:type="spellEnd"/>
-            <w:r>
-              <w:t xml:space="preserve"> des SMGW sind in der Ansicht „Details zum Smart Meter Gateway“ tabellarisch aufgeführt.</w:t>
+              <w:t>Die detaillierten Informationen zur Firmwareversion und Version einzelner Firmwarekomponenten des SMGW sind in der Ansicht „Details zum Smart Meter Gateway“ tabellarisch aufgeführt.</w:t>
             </w:r>
           </w:p>
         </w:tc>
@@ -9763,15 +8892,7 @@
               <w:cnfStyle w:val="000000000000" w:firstRow="0" w:lastRow="0" w:firstColumn="0" w:lastColumn="0" w:oddVBand="0" w:evenVBand="0" w:oddHBand="0" w:evenHBand="0" w:firstRowFirstColumn="0" w:firstRowLastColumn="0" w:lastRowFirstColumn="0" w:lastRowLastColumn="0"/>
             </w:pPr>
             <w:r>
-              <w:t>Die Navigation und Benutzerführung ist durch eine Location-</w:t>
-            </w:r>
-            <w:proofErr w:type="spellStart"/>
-            <w:r>
-              <w:t>Breadcrumb</w:t>
-            </w:r>
-            <w:proofErr w:type="spellEnd"/>
-            <w:r>
-              <w:t xml:space="preserve">-Navigationsleiste mit Elementen für jede Ansicht übersichtlich </w:t>
+              <w:t xml:space="preserve">Die Navigation und Benutzerführung ist durch eine Location-Breadcrumb-Navigationsleiste mit Elementen für jede Ansicht übersichtlich </w:t>
             </w:r>
             <w:r>
               <w:lastRenderedPageBreak/>
@@ -9797,31 +8918,15 @@
               <w:rPr>
                 <w:b/>
               </w:rPr>
-              <w:t>Lücken und Messwert-</w:t>
-            </w:r>
-            <w:proofErr w:type="spellStart"/>
-            <w:r>
-              <w:rPr>
-                <w:b/>
-              </w:rPr>
-              <w:t>Stati</w:t>
-            </w:r>
-            <w:proofErr w:type="spellEnd"/>
+              <w:t>Lücken und Messwert-Stati</w:t>
+            </w:r>
           </w:p>
           <w:p>
             <w:pPr>
               <w:cnfStyle w:val="000000000000" w:firstRow="0" w:lastRow="0" w:firstColumn="0" w:lastColumn="0" w:oddVBand="0" w:evenVBand="0" w:oddHBand="0" w:evenHBand="0" w:firstRowFirstColumn="0" w:firstRowLastColumn="0" w:lastRowFirstColumn="0" w:lastRowLastColumn="0"/>
             </w:pPr>
             <w:r>
-              <w:t xml:space="preserve">Schnelles Auffinden von Lücken und Messwerten mit besonderen </w:t>
-            </w:r>
-            <w:proofErr w:type="spellStart"/>
-            <w:r>
-              <w:t>Stati</w:t>
-            </w:r>
-            <w:proofErr w:type="spellEnd"/>
-            <w:r>
-              <w:t xml:space="preserve"> ist über die Schaltfläche „Status-Übersicht anzeigen“ der jeweiligen Originären Messwertliste</w:t>
+              <w:t>Schnelles Auffinden von Lücken und Messwerten mit besonderen Stati ist über die Schaltfläche „Status-Übersicht anzeigen“ der jeweiligen Originären Messwertliste</w:t>
             </w:r>
             <w:r>
               <w:t xml:space="preserve"> möglich.</w:t>
@@ -10044,15 +9149,7 @@
               <w:fldChar w:fldCharType="end"/>
             </w:r>
             <w:r>
-              <w:t xml:space="preserve"> beschriebenen Integritätscheck per Hashwertbildung sichergestellt. Die Authentizität ist durch die in der Ansicht „Über </w:t>
-            </w:r>
-            <w:proofErr w:type="spellStart"/>
-            <w:r>
-              <w:t>TRuDI</w:t>
-            </w:r>
-            <w:proofErr w:type="spellEnd"/>
-            <w:r>
-              <w:t xml:space="preserve">“ aufgeführte Versionsbezeichnung und über die in Kapitel </w:t>
+              <w:t xml:space="preserve"> beschriebenen Integritätscheck per Hashwertbildung sichergestellt. Die Authentizität ist durch die in der Ansicht „Über TRuDI“ aufgeführte Versionsbezeichnung und über die in Kapitel </w:t>
             </w:r>
             <w:r>
               <w:fldChar w:fldCharType="begin"/>
@@ -10138,14 +9235,14 @@
         <w:pStyle w:val="berschrift2"/>
         <w:spacing w:line="240" w:lineRule="auto"/>
       </w:pPr>
-      <w:bookmarkStart w:id="133" w:name="_Toc491810203"/>
-      <w:bookmarkStart w:id="134" w:name="_Toc495435565"/>
+      <w:bookmarkStart w:id="28" w:name="_Toc491810203"/>
+      <w:bookmarkStart w:id="29" w:name="_Toc495435565"/>
       <w:r>
         <w:lastRenderedPageBreak/>
         <w:t>Anforderungen nach Kapitel 7 – Transparenzsoftware</w:t>
       </w:r>
-      <w:bookmarkEnd w:id="133"/>
-      <w:bookmarkEnd w:id="134"/>
+      <w:bookmarkEnd w:id="28"/>
+      <w:bookmarkEnd w:id="29"/>
     </w:p>
     <w:p/>
     <w:tbl>
@@ -10277,15 +9374,7 @@
               <w:cnfStyle w:val="000000000000" w:firstRow="0" w:lastRow="0" w:firstColumn="0" w:lastColumn="0" w:oddVBand="0" w:evenVBand="0" w:oddHBand="0" w:evenHBand="0" w:firstRowFirstColumn="0" w:firstRowLastColumn="0" w:lastRowFirstColumn="0" w:lastRowLastColumn="0"/>
             </w:pPr>
             <w:r>
-              <w:t xml:space="preserve">Ausgabe der Abrechnungsregister erfolgt immer in tabellarischer Form. Bei TAF-7 führt </w:t>
-            </w:r>
-            <w:proofErr w:type="spellStart"/>
-            <w:r>
-              <w:t>TRuDI</w:t>
-            </w:r>
-            <w:proofErr w:type="spellEnd"/>
-            <w:r>
-              <w:t xml:space="preserve"> die Berechnung der Tarifregister </w:t>
+              <w:t xml:space="preserve">Ausgabe der Abrechnungsregister erfolgt immer in tabellarischer Form. Bei TAF-7 führt TRuDI die Berechnung der Tarifregister </w:t>
             </w:r>
             <w:r>
               <w:t xml:space="preserve">so </w:t>
@@ -10328,13 +9417,8 @@
             <w:pPr>
               <w:cnfStyle w:val="000000100000" w:firstRow="0" w:lastRow="0" w:firstColumn="0" w:lastColumn="0" w:oddVBand="0" w:evenVBand="0" w:oddHBand="1" w:evenHBand="0" w:firstRowFirstColumn="0" w:firstRowLastColumn="0" w:lastRowFirstColumn="0" w:lastRowLastColumn="0"/>
             </w:pPr>
-            <w:proofErr w:type="spellStart"/>
-            <w:r>
-              <w:t>Identifikator</w:t>
-            </w:r>
-            <w:proofErr w:type="spellEnd"/>
-            <w:r>
-              <w:t xml:space="preserve"> des Regelwerks</w:t>
+            <w:r>
+              <w:t>Identifikator des Regelwerks</w:t>
             </w:r>
           </w:p>
         </w:tc>
@@ -10347,15 +9431,7 @@
               <w:cnfStyle w:val="000000100000" w:firstRow="0" w:lastRow="0" w:firstColumn="0" w:lastColumn="0" w:oddVBand="0" w:evenVBand="0" w:oddHBand="1" w:evenHBand="0" w:firstRowFirstColumn="0" w:firstRowLastColumn="0" w:lastRowFirstColumn="0" w:lastRowLastColumn="0"/>
             </w:pPr>
             <w:r>
-              <w:t xml:space="preserve">Der </w:t>
-            </w:r>
-            <w:proofErr w:type="spellStart"/>
-            <w:r>
-              <w:t>Identifikator</w:t>
-            </w:r>
-            <w:proofErr w:type="spellEnd"/>
-            <w:r>
-              <w:t xml:space="preserve"> des Regelwerks wird in der Ansicht „Abrechnungsdaten“ im Bereich des Zählpunkts unter dem Label </w:t>
+              <w:t xml:space="preserve">Der Identifikator des Regelwerks wird in der Ansicht „Abrechnungsdaten“ im Bereich des Zählpunkts unter dem Label </w:t>
             </w:r>
             <w:r>
               <w:rPr>
@@ -10454,15 +9530,7 @@
               <w:cnfStyle w:val="000000100000" w:firstRow="0" w:lastRow="0" w:firstColumn="0" w:lastColumn="0" w:oddVBand="0" w:evenVBand="0" w:oddHBand="1" w:evenHBand="0" w:firstRowFirstColumn="0" w:firstRowLastColumn="0" w:lastRowFirstColumn="0" w:lastRowLastColumn="0"/>
             </w:pPr>
             <w:r>
-              <w:t xml:space="preserve">Die Software ist über den Dialog „Über </w:t>
-            </w:r>
-            <w:proofErr w:type="spellStart"/>
-            <w:r>
-              <w:t>TRuDI</w:t>
-            </w:r>
-            <w:proofErr w:type="spellEnd"/>
-            <w:r>
-              <w:t>“ durch die angezeigten Versions-Nummern und Hashwerte identifizierbar.</w:t>
+              <w:t>Die Software ist über den Dialog „Über TRuDI“ durch die angezeigten Versions-Nummern und Hashwerte identifizierbar.</w:t>
             </w:r>
           </w:p>
         </w:tc>
@@ -10513,15 +9581,7 @@
               <w:t>veröffentlichten Hashwert</w:t>
             </w:r>
             <w:r>
-              <w:t xml:space="preserve"> und im Dialog „Über </w:t>
-            </w:r>
-            <w:proofErr w:type="spellStart"/>
-            <w:r>
-              <w:t>TRuDI</w:t>
-            </w:r>
-            <w:proofErr w:type="spellEnd"/>
-            <w:r>
-              <w:t>“ angezeigten Hashwert geschützt</w:t>
+              <w:t xml:space="preserve"> und im Dialog „Über TRuDI“ angezeigten Hashwert geschützt</w:t>
             </w:r>
             <w:r>
               <w:t>.</w:t>
@@ -10801,15 +9861,7 @@
               <w:cnfStyle w:val="000000000000" w:firstRow="0" w:lastRow="0" w:firstColumn="0" w:lastColumn="0" w:oddVBand="0" w:evenVBand="0" w:oddHBand="0" w:evenHBand="0" w:firstRowFirstColumn="0" w:firstRowLastColumn="0" w:lastRowFirstColumn="0" w:lastRowLastColumn="0"/>
             </w:pPr>
             <w:r>
-              <w:t xml:space="preserve">Nach Freigabe der Software wird eine Linux-Live-CD für das Betriebssystem Heise </w:t>
-            </w:r>
-            <w:proofErr w:type="spellStart"/>
-            <w:r>
-              <w:t>Meterix</w:t>
-            </w:r>
-            <w:proofErr w:type="spellEnd"/>
-            <w:r>
-              <w:t xml:space="preserve"> o.ä. erstellt.</w:t>
+              <w:t>Nach Freigabe der Software wird eine Linux-Live-CD für das Betriebssystem Heise Meterix o.ä. erstellt.</w:t>
             </w:r>
           </w:p>
         </w:tc>
@@ -10890,15 +9942,7 @@
               <w:cnfStyle w:val="000000000000" w:firstRow="0" w:lastRow="0" w:firstColumn="0" w:lastColumn="0" w:oddVBand="0" w:evenVBand="0" w:oddHBand="0" w:evenHBand="0" w:firstRowFirstColumn="0" w:firstRowLastColumn="0" w:lastRowFirstColumn="0" w:lastRowLastColumn="0"/>
             </w:pPr>
             <w:r>
-              <w:t xml:space="preserve">Das Auswerteprofil wird durch einen eindeutigen </w:t>
-            </w:r>
-            <w:proofErr w:type="spellStart"/>
-            <w:r>
-              <w:t>Identifikator</w:t>
-            </w:r>
-            <w:proofErr w:type="spellEnd"/>
-            <w:r>
-              <w:t xml:space="preserve"> referenziert. Im Dialog „Tarifdaten“ wird dieser Bezeichner unter dem Label </w:t>
+              <w:t xml:space="preserve">Das Auswerteprofil wird durch einen eindeutigen Identifikator referenziert. Im Dialog „Tarifdaten“ wird dieser Bezeichner unter dem Label </w:t>
             </w:r>
             <w:r>
               <w:rPr>
@@ -11058,13 +10102,13 @@
         <w:pStyle w:val="berschrift3"/>
         <w:spacing w:line="240" w:lineRule="auto"/>
       </w:pPr>
-      <w:bookmarkStart w:id="135" w:name="_Toc491810204"/>
-      <w:bookmarkStart w:id="136" w:name="_Toc495435566"/>
+      <w:bookmarkStart w:id="30" w:name="_Toc491810204"/>
+      <w:bookmarkStart w:id="31" w:name="_Toc495435566"/>
       <w:r>
         <w:t>Sonstige Anforderungen</w:t>
       </w:r>
-      <w:bookmarkEnd w:id="135"/>
-      <w:bookmarkEnd w:id="136"/>
+      <w:bookmarkEnd w:id="30"/>
+      <w:bookmarkEnd w:id="31"/>
     </w:p>
     <w:p>
       <w:pPr>
@@ -11361,15 +10405,7 @@
               <w:br/>
             </w:r>
             <w:r>
-              <w:t xml:space="preserve">Funktion ist nicht durch </w:t>
-            </w:r>
-            <w:proofErr w:type="spellStart"/>
-            <w:r>
-              <w:t>TRuDI</w:t>
-            </w:r>
-            <w:proofErr w:type="spellEnd"/>
-            <w:r>
-              <w:t xml:space="preserve"> abgedeckt.</w:t>
+              <w:t>Funktion ist nicht durch TRuDI abgedeckt.</w:t>
             </w:r>
             <w:r>
               <w:t xml:space="preserve"> </w:t>
@@ -11636,8 +10672,8 @@
     <w:p/>
     <w:p/>
     <w:sectPr>
-      <w:headerReference w:type="default" r:id="rId44"/>
-      <w:footerReference w:type="default" r:id="rId45"/>
+      <w:headerReference w:type="default" r:id="rId50"/>
+      <w:footerReference w:type="default" r:id="rId51"/>
       <w:pgSz w:w="11907" w:h="16839" w:code="9"/>
       <w:pgMar w:top="2678" w:right="1512" w:bottom="1913" w:left="1512" w:header="918" w:footer="709" w:gutter="0"/>
       <w:pgNumType w:start="1"/>
@@ -11649,7 +10685,7 @@
 </file>
 
 <file path=word/endnotes.xml><?xml version="1.0" encoding="utf-8"?>
-<w:endnotes xmlns:wpc="http://schemas.microsoft.com/office/word/2010/wordprocessingCanvas" xmlns:mc="http://schemas.openxmlformats.org/markup-compatibility/2006" xmlns:o="urn:schemas-microsoft-com:office:office" xmlns:r="http://schemas.openxmlformats.org/officeDocument/2006/relationships" xmlns:m="http://schemas.openxmlformats.org/officeDocument/2006/math" xmlns:v="urn:schemas-microsoft-com:vml" xmlns:wp14="http://schemas.microsoft.com/office/word/2010/wordprocessingDrawing" xmlns:wp="http://schemas.openxmlformats.org/drawingml/2006/wordprocessingDrawing" xmlns:w10="urn:schemas-microsoft-com:office:word" xmlns:w="http://schemas.openxmlformats.org/wordprocessingml/2006/main" xmlns:w14="http://schemas.microsoft.com/office/word/2010/wordml" xmlns:w15="http://schemas.microsoft.com/office/word/2012/wordml" xmlns:wpg="http://schemas.microsoft.com/office/word/2010/wordprocessingGroup" xmlns:wpi="http://schemas.microsoft.com/office/word/2010/wordprocessingInk" xmlns:wne="http://schemas.microsoft.com/office/word/2006/wordml" xmlns:wps="http://schemas.microsoft.com/office/word/2010/wordprocessingShape" mc:Ignorable="w14 w15 wp14">
+<w:endnotes xmlns:wpc="http://schemas.microsoft.com/office/word/2010/wordprocessingCanvas" xmlns:cx="http://schemas.microsoft.com/office/drawing/2014/chartex" xmlns:cx1="http://schemas.microsoft.com/office/drawing/2015/9/8/chartex" xmlns:cx2="http://schemas.microsoft.com/office/drawing/2015/10/21/chartex" xmlns:cx3="http://schemas.microsoft.com/office/drawing/2016/5/9/chartex" xmlns:cx4="http://schemas.microsoft.com/office/drawing/2016/5/10/chartex" xmlns:cx5="http://schemas.microsoft.com/office/drawing/2016/5/11/chartex" xmlns:cx6="http://schemas.microsoft.com/office/drawing/2016/5/12/chartex" xmlns:cx7="http://schemas.microsoft.com/office/drawing/2016/5/13/chartex" xmlns:cx8="http://schemas.microsoft.com/office/drawing/2016/5/14/chartex" xmlns:mc="http://schemas.openxmlformats.org/markup-compatibility/2006" xmlns:aink="http://schemas.microsoft.com/office/drawing/2016/ink" xmlns:am3d="http://schemas.microsoft.com/office/drawing/2017/model3d" xmlns:o="urn:schemas-microsoft-com:office:office" xmlns:r="http://schemas.openxmlformats.org/officeDocument/2006/relationships" xmlns:m="http://schemas.openxmlformats.org/officeDocument/2006/math" xmlns:v="urn:schemas-microsoft-com:vml" xmlns:wp14="http://schemas.microsoft.com/office/word/2010/wordprocessingDrawing" xmlns:wp="http://schemas.openxmlformats.org/drawingml/2006/wordprocessingDrawing" xmlns:w10="urn:schemas-microsoft-com:office:word" xmlns:w="http://schemas.openxmlformats.org/wordprocessingml/2006/main" xmlns:w14="http://schemas.microsoft.com/office/word/2010/wordml" xmlns:w15="http://schemas.microsoft.com/office/word/2012/wordml" xmlns:w16cid="http://schemas.microsoft.com/office/word/2016/wordml/cid" xmlns:w16se="http://schemas.microsoft.com/office/word/2015/wordml/symex" xmlns:wpg="http://schemas.microsoft.com/office/word/2010/wordprocessingGroup" xmlns:wpi="http://schemas.microsoft.com/office/word/2010/wordprocessingInk" xmlns:wne="http://schemas.microsoft.com/office/word/2006/wordml" xmlns:wps="http://schemas.microsoft.com/office/word/2010/wordprocessingShape" mc:Ignorable="w14 w15 w16se w16cid wp14">
   <w:endnote w:type="separator" w:id="-1">
     <w:p>
       <w:pPr>
@@ -11674,7 +10710,7 @@
 </file>
 
 <file path=word/footer1.xml><?xml version="1.0" encoding="utf-8"?>
-<w:ftr xmlns:wpc="http://schemas.microsoft.com/office/word/2010/wordprocessingCanvas" xmlns:mc="http://schemas.openxmlformats.org/markup-compatibility/2006" xmlns:o="urn:schemas-microsoft-com:office:office" xmlns:r="http://schemas.openxmlformats.org/officeDocument/2006/relationships" xmlns:m="http://schemas.openxmlformats.org/officeDocument/2006/math" xmlns:v="urn:schemas-microsoft-com:vml" xmlns:wp14="http://schemas.microsoft.com/office/word/2010/wordprocessingDrawing" xmlns:wp="http://schemas.openxmlformats.org/drawingml/2006/wordprocessingDrawing" xmlns:w10="urn:schemas-microsoft-com:office:word" xmlns:w="http://schemas.openxmlformats.org/wordprocessingml/2006/main" xmlns:w14="http://schemas.microsoft.com/office/word/2010/wordml" xmlns:w15="http://schemas.microsoft.com/office/word/2012/wordml" xmlns:wpg="http://schemas.microsoft.com/office/word/2010/wordprocessingGroup" xmlns:wpi="http://schemas.microsoft.com/office/word/2010/wordprocessingInk" xmlns:wne="http://schemas.microsoft.com/office/word/2006/wordml" xmlns:wps="http://schemas.microsoft.com/office/word/2010/wordprocessingShape" mc:Ignorable="w14 w15 wp14">
+<w:ftr xmlns:wpc="http://schemas.microsoft.com/office/word/2010/wordprocessingCanvas" xmlns:cx="http://schemas.microsoft.com/office/drawing/2014/chartex" xmlns:cx1="http://schemas.microsoft.com/office/drawing/2015/9/8/chartex" xmlns:cx2="http://schemas.microsoft.com/office/drawing/2015/10/21/chartex" xmlns:cx3="http://schemas.microsoft.com/office/drawing/2016/5/9/chartex" xmlns:cx4="http://schemas.microsoft.com/office/drawing/2016/5/10/chartex" xmlns:cx5="http://schemas.microsoft.com/office/drawing/2016/5/11/chartex" xmlns:cx6="http://schemas.microsoft.com/office/drawing/2016/5/12/chartex" xmlns:cx7="http://schemas.microsoft.com/office/drawing/2016/5/13/chartex" xmlns:cx8="http://schemas.microsoft.com/office/drawing/2016/5/14/chartex" xmlns:mc="http://schemas.openxmlformats.org/markup-compatibility/2006" xmlns:aink="http://schemas.microsoft.com/office/drawing/2016/ink" xmlns:am3d="http://schemas.microsoft.com/office/drawing/2017/model3d" xmlns:o="urn:schemas-microsoft-com:office:office" xmlns:r="http://schemas.openxmlformats.org/officeDocument/2006/relationships" xmlns:m="http://schemas.openxmlformats.org/officeDocument/2006/math" xmlns:v="urn:schemas-microsoft-com:vml" xmlns:wp14="http://schemas.microsoft.com/office/word/2010/wordprocessingDrawing" xmlns:wp="http://schemas.openxmlformats.org/drawingml/2006/wordprocessingDrawing" xmlns:w10="urn:schemas-microsoft-com:office:word" xmlns:w="http://schemas.openxmlformats.org/wordprocessingml/2006/main" xmlns:w14="http://schemas.microsoft.com/office/word/2010/wordml" xmlns:w15="http://schemas.microsoft.com/office/word/2012/wordml" xmlns:w16cid="http://schemas.microsoft.com/office/word/2016/wordml/cid" xmlns:w16se="http://schemas.microsoft.com/office/word/2015/wordml/symex" xmlns:wpg="http://schemas.microsoft.com/office/word/2010/wordprocessingGroup" xmlns:wpi="http://schemas.microsoft.com/office/word/2010/wordprocessingInk" xmlns:wne="http://schemas.microsoft.com/office/word/2006/wordml" xmlns:wps="http://schemas.microsoft.com/office/word/2010/wordprocessingShape" mc:Ignorable="w14 w15 w16se w16cid wp14">
   <w:p>
     <w:pPr>
       <w:pStyle w:val="Fuzeile1"/>
@@ -11705,7 +10741,7 @@
 </file>
 
 <file path=word/footer2.xml><?xml version="1.0" encoding="utf-8"?>
-<w:ftr xmlns:wpc="http://schemas.microsoft.com/office/word/2010/wordprocessingCanvas" xmlns:mc="http://schemas.openxmlformats.org/markup-compatibility/2006" xmlns:o="urn:schemas-microsoft-com:office:office" xmlns:r="http://schemas.openxmlformats.org/officeDocument/2006/relationships" xmlns:m="http://schemas.openxmlformats.org/officeDocument/2006/math" xmlns:v="urn:schemas-microsoft-com:vml" xmlns:wp14="http://schemas.microsoft.com/office/word/2010/wordprocessingDrawing" xmlns:wp="http://schemas.openxmlformats.org/drawingml/2006/wordprocessingDrawing" xmlns:w10="urn:schemas-microsoft-com:office:word" xmlns:w="http://schemas.openxmlformats.org/wordprocessingml/2006/main" xmlns:w14="http://schemas.microsoft.com/office/word/2010/wordml" xmlns:w15="http://schemas.microsoft.com/office/word/2012/wordml" xmlns:wpg="http://schemas.microsoft.com/office/word/2010/wordprocessingGroup" xmlns:wpi="http://schemas.microsoft.com/office/word/2010/wordprocessingInk" xmlns:wne="http://schemas.microsoft.com/office/word/2006/wordml" xmlns:wps="http://schemas.microsoft.com/office/word/2010/wordprocessingShape" mc:Ignorable="w14 w15 wp14">
+<w:ftr xmlns:wpc="http://schemas.microsoft.com/office/word/2010/wordprocessingCanvas" xmlns:cx="http://schemas.microsoft.com/office/drawing/2014/chartex" xmlns:cx1="http://schemas.microsoft.com/office/drawing/2015/9/8/chartex" xmlns:cx2="http://schemas.microsoft.com/office/drawing/2015/10/21/chartex" xmlns:cx3="http://schemas.microsoft.com/office/drawing/2016/5/9/chartex" xmlns:cx4="http://schemas.microsoft.com/office/drawing/2016/5/10/chartex" xmlns:cx5="http://schemas.microsoft.com/office/drawing/2016/5/11/chartex" xmlns:cx6="http://schemas.microsoft.com/office/drawing/2016/5/12/chartex" xmlns:cx7="http://schemas.microsoft.com/office/drawing/2016/5/13/chartex" xmlns:cx8="http://schemas.microsoft.com/office/drawing/2016/5/14/chartex" xmlns:mc="http://schemas.openxmlformats.org/markup-compatibility/2006" xmlns:aink="http://schemas.microsoft.com/office/drawing/2016/ink" xmlns:am3d="http://schemas.microsoft.com/office/drawing/2017/model3d" xmlns:o="urn:schemas-microsoft-com:office:office" xmlns:r="http://schemas.openxmlformats.org/officeDocument/2006/relationships" xmlns:m="http://schemas.openxmlformats.org/officeDocument/2006/math" xmlns:v="urn:schemas-microsoft-com:vml" xmlns:wp14="http://schemas.microsoft.com/office/word/2010/wordprocessingDrawing" xmlns:wp="http://schemas.openxmlformats.org/drawingml/2006/wordprocessingDrawing" xmlns:w10="urn:schemas-microsoft-com:office:word" xmlns:w="http://schemas.openxmlformats.org/wordprocessingml/2006/main" xmlns:w14="http://schemas.microsoft.com/office/word/2010/wordml" xmlns:w15="http://schemas.microsoft.com/office/word/2012/wordml" xmlns:w16cid="http://schemas.microsoft.com/office/word/2016/wordml/cid" xmlns:w16se="http://schemas.microsoft.com/office/word/2015/wordml/symex" xmlns:wpg="http://schemas.microsoft.com/office/word/2010/wordprocessingGroup" xmlns:wpi="http://schemas.microsoft.com/office/word/2010/wordprocessingInk" xmlns:wne="http://schemas.microsoft.com/office/word/2006/wordml" xmlns:wps="http://schemas.microsoft.com/office/word/2010/wordprocessingShape" mc:Ignorable="w14 w15 w16se w16cid wp14">
   <w:p>
     <w:pPr>
       <w:pStyle w:val="Fuzeile1"/>
@@ -11736,7 +10772,7 @@
 </file>
 
 <file path=word/footnotes.xml><?xml version="1.0" encoding="utf-8"?>
-<w:footnotes xmlns:wpc="http://schemas.microsoft.com/office/word/2010/wordprocessingCanvas" xmlns:mc="http://schemas.openxmlformats.org/markup-compatibility/2006" xmlns:o="urn:schemas-microsoft-com:office:office" xmlns:r="http://schemas.openxmlformats.org/officeDocument/2006/relationships" xmlns:m="http://schemas.openxmlformats.org/officeDocument/2006/math" xmlns:v="urn:schemas-microsoft-com:vml" xmlns:wp14="http://schemas.microsoft.com/office/word/2010/wordprocessingDrawing" xmlns:wp="http://schemas.openxmlformats.org/drawingml/2006/wordprocessingDrawing" xmlns:w10="urn:schemas-microsoft-com:office:word" xmlns:w="http://schemas.openxmlformats.org/wordprocessingml/2006/main" xmlns:w14="http://schemas.microsoft.com/office/word/2010/wordml" xmlns:w15="http://schemas.microsoft.com/office/word/2012/wordml" xmlns:wpg="http://schemas.microsoft.com/office/word/2010/wordprocessingGroup" xmlns:wpi="http://schemas.microsoft.com/office/word/2010/wordprocessingInk" xmlns:wne="http://schemas.microsoft.com/office/word/2006/wordml" xmlns:wps="http://schemas.microsoft.com/office/word/2010/wordprocessingShape" mc:Ignorable="w14 w15 wp14">
+<w:footnotes xmlns:wpc="http://schemas.microsoft.com/office/word/2010/wordprocessingCanvas" xmlns:cx="http://schemas.microsoft.com/office/drawing/2014/chartex" xmlns:cx1="http://schemas.microsoft.com/office/drawing/2015/9/8/chartex" xmlns:cx2="http://schemas.microsoft.com/office/drawing/2015/10/21/chartex" xmlns:cx3="http://schemas.microsoft.com/office/drawing/2016/5/9/chartex" xmlns:cx4="http://schemas.microsoft.com/office/drawing/2016/5/10/chartex" xmlns:cx5="http://schemas.microsoft.com/office/drawing/2016/5/11/chartex" xmlns:cx6="http://schemas.microsoft.com/office/drawing/2016/5/12/chartex" xmlns:cx7="http://schemas.microsoft.com/office/drawing/2016/5/13/chartex" xmlns:cx8="http://schemas.microsoft.com/office/drawing/2016/5/14/chartex" xmlns:mc="http://schemas.openxmlformats.org/markup-compatibility/2006" xmlns:aink="http://schemas.microsoft.com/office/drawing/2016/ink" xmlns:am3d="http://schemas.microsoft.com/office/drawing/2017/model3d" xmlns:o="urn:schemas-microsoft-com:office:office" xmlns:r="http://schemas.openxmlformats.org/officeDocument/2006/relationships" xmlns:m="http://schemas.openxmlformats.org/officeDocument/2006/math" xmlns:v="urn:schemas-microsoft-com:vml" xmlns:wp14="http://schemas.microsoft.com/office/word/2010/wordprocessingDrawing" xmlns:wp="http://schemas.openxmlformats.org/drawingml/2006/wordprocessingDrawing" xmlns:w10="urn:schemas-microsoft-com:office:word" xmlns:w="http://schemas.openxmlformats.org/wordprocessingml/2006/main" xmlns:w14="http://schemas.microsoft.com/office/word/2010/wordml" xmlns:w15="http://schemas.microsoft.com/office/word/2012/wordml" xmlns:w16cid="http://schemas.microsoft.com/office/word/2016/wordml/cid" xmlns:w16se="http://schemas.microsoft.com/office/word/2015/wordml/symex" xmlns:wpg="http://schemas.microsoft.com/office/word/2010/wordprocessingGroup" xmlns:wpi="http://schemas.microsoft.com/office/word/2010/wordprocessingInk" xmlns:wne="http://schemas.microsoft.com/office/word/2006/wordml" xmlns:wps="http://schemas.microsoft.com/office/word/2010/wordprocessingShape" mc:Ignorable="w14 w15 w16se w16cid wp14">
   <w:footnote w:type="separator" w:id="-1">
     <w:p>
       <w:pPr>
@@ -11895,7 +10931,7 @@
 </file>
 
 <file path=word/header1.xml><?xml version="1.0" encoding="utf-8"?>
-<w:hdr xmlns:wpc="http://schemas.microsoft.com/office/word/2010/wordprocessingCanvas" xmlns:mc="http://schemas.openxmlformats.org/markup-compatibility/2006" xmlns:o="urn:schemas-microsoft-com:office:office" xmlns:r="http://schemas.openxmlformats.org/officeDocument/2006/relationships" xmlns:m="http://schemas.openxmlformats.org/officeDocument/2006/math" xmlns:v="urn:schemas-microsoft-com:vml" xmlns:wp14="http://schemas.microsoft.com/office/word/2010/wordprocessingDrawing" xmlns:wp="http://schemas.openxmlformats.org/drawingml/2006/wordprocessingDrawing" xmlns:w10="urn:schemas-microsoft-com:office:word" xmlns:w="http://schemas.openxmlformats.org/wordprocessingml/2006/main" xmlns:w14="http://schemas.microsoft.com/office/word/2010/wordml" xmlns:w15="http://schemas.microsoft.com/office/word/2012/wordml" xmlns:wpg="http://schemas.microsoft.com/office/word/2010/wordprocessingGroup" xmlns:wpi="http://schemas.microsoft.com/office/word/2010/wordprocessingInk" xmlns:wne="http://schemas.microsoft.com/office/word/2006/wordml" xmlns:wps="http://schemas.microsoft.com/office/word/2010/wordprocessingShape" mc:Ignorable="w14 w15 wp14">
+<w:hdr xmlns:wpc="http://schemas.microsoft.com/office/word/2010/wordprocessingCanvas" xmlns:cx="http://schemas.microsoft.com/office/drawing/2014/chartex" xmlns:cx1="http://schemas.microsoft.com/office/drawing/2015/9/8/chartex" xmlns:cx2="http://schemas.microsoft.com/office/drawing/2015/10/21/chartex" xmlns:cx3="http://schemas.microsoft.com/office/drawing/2016/5/9/chartex" xmlns:cx4="http://schemas.microsoft.com/office/drawing/2016/5/10/chartex" xmlns:cx5="http://schemas.microsoft.com/office/drawing/2016/5/11/chartex" xmlns:cx6="http://schemas.microsoft.com/office/drawing/2016/5/12/chartex" xmlns:cx7="http://schemas.microsoft.com/office/drawing/2016/5/13/chartex" xmlns:cx8="http://schemas.microsoft.com/office/drawing/2016/5/14/chartex" xmlns:mc="http://schemas.openxmlformats.org/markup-compatibility/2006" xmlns:aink="http://schemas.microsoft.com/office/drawing/2016/ink" xmlns:am3d="http://schemas.microsoft.com/office/drawing/2017/model3d" xmlns:o="urn:schemas-microsoft-com:office:office" xmlns:r="http://schemas.openxmlformats.org/officeDocument/2006/relationships" xmlns:m="http://schemas.openxmlformats.org/officeDocument/2006/math" xmlns:v="urn:schemas-microsoft-com:vml" xmlns:wp14="http://schemas.microsoft.com/office/word/2010/wordprocessingDrawing" xmlns:wp="http://schemas.openxmlformats.org/drawingml/2006/wordprocessingDrawing" xmlns:w10="urn:schemas-microsoft-com:office:word" xmlns:w="http://schemas.openxmlformats.org/wordprocessingml/2006/main" xmlns:w14="http://schemas.microsoft.com/office/word/2010/wordml" xmlns:w15="http://schemas.microsoft.com/office/word/2012/wordml" xmlns:w16cid="http://schemas.microsoft.com/office/word/2016/wordml/cid" xmlns:w16se="http://schemas.microsoft.com/office/word/2015/wordml/symex" xmlns:wpg="http://schemas.microsoft.com/office/word/2010/wordprocessingGroup" xmlns:wpi="http://schemas.microsoft.com/office/word/2010/wordprocessingInk" xmlns:wne="http://schemas.microsoft.com/office/word/2006/wordml" xmlns:wps="http://schemas.microsoft.com/office/word/2010/wordprocessingShape" mc:Ignorable="w14 w15 w16se w16cid wp14">
   <w:p>
     <w:pPr>
       <w:pStyle w:val="Kopfzeileschattiert"/>
@@ -11945,7 +10981,7 @@
         <w:sz w:val="40"/>
         <w:szCs w:val="40"/>
       </w:rPr>
-      <w:instrText>Benutzeroberfläche</w:instrText>
+      <w:instrText>Bezug zu Anforderungen nach PTB 50.8</w:instrText>
     </w:r>
     <w:r>
       <w:rPr>
@@ -12024,7 +11060,7 @@
 </file>
 
 <file path=word/numbering.xml><?xml version="1.0" encoding="utf-8"?>
-<w:numbering xmlns:wpc="http://schemas.microsoft.com/office/word/2010/wordprocessingCanvas" xmlns:mc="http://schemas.openxmlformats.org/markup-compatibility/2006" xmlns:o="urn:schemas-microsoft-com:office:office" xmlns:r="http://schemas.openxmlformats.org/officeDocument/2006/relationships" xmlns:m="http://schemas.openxmlformats.org/officeDocument/2006/math" xmlns:v="urn:schemas-microsoft-com:vml" xmlns:wp14="http://schemas.microsoft.com/office/word/2010/wordprocessingDrawing" xmlns:wp="http://schemas.openxmlformats.org/drawingml/2006/wordprocessingDrawing" xmlns:w10="urn:schemas-microsoft-com:office:word" xmlns:w="http://schemas.openxmlformats.org/wordprocessingml/2006/main" xmlns:w14="http://schemas.microsoft.com/office/word/2010/wordml" xmlns:w15="http://schemas.microsoft.com/office/word/2012/wordml" xmlns:wpg="http://schemas.microsoft.com/office/word/2010/wordprocessingGroup" xmlns:wpi="http://schemas.microsoft.com/office/word/2010/wordprocessingInk" xmlns:wne="http://schemas.microsoft.com/office/word/2006/wordml" xmlns:wps="http://schemas.microsoft.com/office/word/2010/wordprocessingShape" mc:Ignorable="w14 w15 wp14">
+<w:numbering xmlns:wpc="http://schemas.microsoft.com/office/word/2010/wordprocessingCanvas" xmlns:cx="http://schemas.microsoft.com/office/drawing/2014/chartex" xmlns:cx1="http://schemas.microsoft.com/office/drawing/2015/9/8/chartex" xmlns:cx2="http://schemas.microsoft.com/office/drawing/2015/10/21/chartex" xmlns:cx3="http://schemas.microsoft.com/office/drawing/2016/5/9/chartex" xmlns:cx4="http://schemas.microsoft.com/office/drawing/2016/5/10/chartex" xmlns:cx5="http://schemas.microsoft.com/office/drawing/2016/5/11/chartex" xmlns:cx6="http://schemas.microsoft.com/office/drawing/2016/5/12/chartex" xmlns:cx7="http://schemas.microsoft.com/office/drawing/2016/5/13/chartex" xmlns:cx8="http://schemas.microsoft.com/office/drawing/2016/5/14/chartex" xmlns:mc="http://schemas.openxmlformats.org/markup-compatibility/2006" xmlns:aink="http://schemas.microsoft.com/office/drawing/2016/ink" xmlns:am3d="http://schemas.microsoft.com/office/drawing/2017/model3d" xmlns:o="urn:schemas-microsoft-com:office:office" xmlns:r="http://schemas.openxmlformats.org/officeDocument/2006/relationships" xmlns:m="http://schemas.openxmlformats.org/officeDocument/2006/math" xmlns:v="urn:schemas-microsoft-com:vml" xmlns:wp14="http://schemas.microsoft.com/office/word/2010/wordprocessingDrawing" xmlns:wp="http://schemas.openxmlformats.org/drawingml/2006/wordprocessingDrawing" xmlns:w10="urn:schemas-microsoft-com:office:word" xmlns:w="http://schemas.openxmlformats.org/wordprocessingml/2006/main" xmlns:w14="http://schemas.microsoft.com/office/word/2010/wordml" xmlns:w15="http://schemas.microsoft.com/office/word/2012/wordml" xmlns:w16cid="http://schemas.microsoft.com/office/word/2016/wordml/cid" xmlns:w16se="http://schemas.microsoft.com/office/word/2015/wordml/symex" xmlns:wpg="http://schemas.microsoft.com/office/word/2010/wordprocessingGroup" xmlns:wpi="http://schemas.microsoft.com/office/word/2010/wordprocessingInk" xmlns:wne="http://schemas.microsoft.com/office/word/2006/wordml" xmlns:wps="http://schemas.microsoft.com/office/word/2010/wordprocessingShape" mc:Ignorable="w14 w15 w16se w16cid wp14">
   <w:abstractNum w:abstractNumId="0" w15:restartNumberingAfterBreak="0">
     <w:nsid w:val="FFFFFF7C"/>
     <w:multiLevelType w:val="singleLevel"/>
@@ -13222,16 +12258,8 @@
 </w:numbering>
 </file>
 
-<file path=word/people.xml><?xml version="1.0" encoding="utf-8"?>
-<w15:people xmlns:wpc="http://schemas.microsoft.com/office/word/2010/wordprocessingCanvas" xmlns:mc="http://schemas.openxmlformats.org/markup-compatibility/2006" xmlns:o="urn:schemas-microsoft-com:office:office" xmlns:r="http://schemas.openxmlformats.org/officeDocument/2006/relationships" xmlns:m="http://schemas.openxmlformats.org/officeDocument/2006/math" xmlns:v="urn:schemas-microsoft-com:vml" xmlns:wp14="http://schemas.microsoft.com/office/word/2010/wordprocessingDrawing" xmlns:wp="http://schemas.openxmlformats.org/drawingml/2006/wordprocessingDrawing" xmlns:w10="urn:schemas-microsoft-com:office:word" xmlns:w="http://schemas.openxmlformats.org/wordprocessingml/2006/main" xmlns:w14="http://schemas.microsoft.com/office/word/2010/wordml" xmlns:w15="http://schemas.microsoft.com/office/word/2012/wordml" xmlns:wpg="http://schemas.microsoft.com/office/word/2010/wordprocessingGroup" xmlns:wpi="http://schemas.microsoft.com/office/word/2010/wordprocessingInk" xmlns:wne="http://schemas.microsoft.com/office/word/2006/wordml" xmlns:wps="http://schemas.microsoft.com/office/word/2010/wordprocessingShape" mc:Ignorable="w14 w15 wp14">
-  <w15:person w15:author="Christian Schröder">
-    <w15:presenceInfo w15:providerId="Windows Live" w15:userId="51bd7d7ef3604869"/>
-  </w15:person>
-</w15:people>
-</file>
-
 <file path=word/styles.xml><?xml version="1.0" encoding="utf-8"?>
-<w:styles xmlns:mc="http://schemas.openxmlformats.org/markup-compatibility/2006" xmlns:r="http://schemas.openxmlformats.org/officeDocument/2006/relationships" xmlns:w="http://schemas.openxmlformats.org/wordprocessingml/2006/main" xmlns:w14="http://schemas.microsoft.com/office/word/2010/wordml" xmlns:w15="http://schemas.microsoft.com/office/word/2012/wordml" mc:Ignorable="w14 w15">
+<w:styles xmlns:mc="http://schemas.openxmlformats.org/markup-compatibility/2006" xmlns:r="http://schemas.openxmlformats.org/officeDocument/2006/relationships" xmlns:w="http://schemas.openxmlformats.org/wordprocessingml/2006/main" xmlns:w14="http://schemas.microsoft.com/office/word/2010/wordml" xmlns:w15="http://schemas.microsoft.com/office/word/2012/wordml" xmlns:w16cid="http://schemas.microsoft.com/office/word/2016/wordml/cid" xmlns:w16se="http://schemas.microsoft.com/office/word/2015/wordml/symex" mc:Ignorable="w14 w15 w16se w16cid">
   <w:docDefaults>
     <w:rPrDefault>
       <w:rPr>
@@ -13246,7 +12274,7 @@
       </w:pPr>
     </w:pPrDefault>
   </w:docDefaults>
-  <w:latentStyles w:defLockedState="0" w:defUIPriority="99" w:defSemiHidden="0" w:defUnhideWhenUsed="0" w:defQFormat="0" w:count="371">
+  <w:latentStyles w:defLockedState="0" w:defUIPriority="99" w:defSemiHidden="0" w:defUnhideWhenUsed="0" w:defQFormat="0" w:count="375">
     <w:lsdException w:name="Normal" w:uiPriority="0" w:qFormat="1"/>
     <w:lsdException w:name="heading 1" w:uiPriority="0" w:qFormat="1"/>
     <w:lsdException w:name="heading 2" w:semiHidden="1" w:uiPriority="0" w:unhideWhenUsed="1" w:qFormat="1"/>
@@ -13618,6 +12646,10 @@
     <w:lsdException w:name="List Table 5 Dark Accent 6" w:uiPriority="50"/>
     <w:lsdException w:name="List Table 6 Colorful Accent 6" w:uiPriority="51"/>
     <w:lsdException w:name="List Table 7 Colorful Accent 6" w:uiPriority="52"/>
+    <w:lsdException w:name="Mention" w:semiHidden="1" w:unhideWhenUsed="1"/>
+    <w:lsdException w:name="Smart Hyperlink" w:semiHidden="1" w:unhideWhenUsed="1"/>
+    <w:lsdException w:name="Hashtag" w:semiHidden="1" w:unhideWhenUsed="1"/>
+    <w:lsdException w:name="Unresolved Mention" w:semiHidden="1" w:unhideWhenUsed="1"/>
   </w:latentStyles>
   <w:style w:type="paragraph" w:default="1" w:styleId="Standard">
     <w:name w:val="Normal"/>
@@ -29766,7 +28798,7 @@
       <w:kern w:val="20"/>
     </w:rPr>
   </w:style>
-  <w:style w:type="character" w:styleId="BesuchterHyperlink0">
+  <w:style w:type="character" w:styleId="BesuchterLink">
     <w:name w:val="FollowedHyperlink"/>
     <w:basedOn w:val="Absatz-Standardschriftart"/>
     <w:uiPriority w:val="99"/>
@@ -31148,13 +30180,6 @@
         </dgm:presLayoutVars>
       </dgm:prSet>
       <dgm:spPr/>
-      <dgm:t>
-        <a:bodyPr/>
-        <a:lstStyle/>
-        <a:p>
-          <a:endParaRPr lang="de-DE"/>
-        </a:p>
-      </dgm:t>
     </dgm:pt>
     <dgm:pt modelId="{CFFA878B-ACEF-4E3F-A91A-67BB9879CE94}" type="pres">
       <dgm:prSet presAssocID="{36613EF5-E8BC-4969-A81D-C9639F799FE8}" presName="hierFlow" presStyleCnt="0"/>
@@ -31181,13 +30206,6 @@
         </dgm:presLayoutVars>
       </dgm:prSet>
       <dgm:spPr/>
-      <dgm:t>
-        <a:bodyPr/>
-        <a:lstStyle/>
-        <a:p>
-          <a:endParaRPr lang="de-DE"/>
-        </a:p>
-      </dgm:t>
     </dgm:pt>
     <dgm:pt modelId="{16372CDC-C1AB-476E-9926-D768D985CC9A}" type="pres">
       <dgm:prSet presAssocID="{4FFDEA33-5333-44A0-9877-0BD770FD31EE}" presName="hierChild2" presStyleCnt="0"/>
@@ -31196,13 +30214,6 @@
     <dgm:pt modelId="{E3155F64-804C-45A5-B06A-2788F22ED735}" type="pres">
       <dgm:prSet presAssocID="{63E384D3-2197-44F6-A533-8AABA8C7F495}" presName="Name19" presStyleLbl="parChTrans1D2" presStyleIdx="0" presStyleCnt="4"/>
       <dgm:spPr/>
-      <dgm:t>
-        <a:bodyPr/>
-        <a:lstStyle/>
-        <a:p>
-          <a:endParaRPr lang="de-DE"/>
-        </a:p>
-      </dgm:t>
     </dgm:pt>
     <dgm:pt modelId="{444222FC-3637-4630-92D4-3EC762AAFE26}" type="pres">
       <dgm:prSet presAssocID="{4FB5F57C-95AB-4182-BE5A-F01EB8341B8B}" presName="Name21" presStyleCnt="0"/>
@@ -31211,13 +30222,6 @@
     <dgm:pt modelId="{46F537B9-6F19-4D5C-A484-BD7274EBAA0C}" type="pres">
       <dgm:prSet presAssocID="{4FB5F57C-95AB-4182-BE5A-F01EB8341B8B}" presName="level2Shape" presStyleLbl="asst1" presStyleIdx="0" presStyleCnt="2"/>
       <dgm:spPr/>
-      <dgm:t>
-        <a:bodyPr/>
-        <a:lstStyle/>
-        <a:p>
-          <a:endParaRPr lang="de-DE"/>
-        </a:p>
-      </dgm:t>
     </dgm:pt>
     <dgm:pt modelId="{9984CFBF-2312-488C-B100-47B14D506EEE}" type="pres">
       <dgm:prSet presAssocID="{4FB5F57C-95AB-4182-BE5A-F01EB8341B8B}" presName="hierChild3" presStyleCnt="0"/>
@@ -31226,13 +30230,6 @@
     <dgm:pt modelId="{664D317F-8A45-40E9-B247-A0CD154CE480}" type="pres">
       <dgm:prSet presAssocID="{7E61DF12-C693-4218-8394-DE9B1F893ADE}" presName="Name19" presStyleLbl="parChTrans1D2" presStyleIdx="1" presStyleCnt="4"/>
       <dgm:spPr/>
-      <dgm:t>
-        <a:bodyPr/>
-        <a:lstStyle/>
-        <a:p>
-          <a:endParaRPr lang="de-DE"/>
-        </a:p>
-      </dgm:t>
     </dgm:pt>
     <dgm:pt modelId="{311565F5-516C-44AD-8312-8D996183ADFA}" type="pres">
       <dgm:prSet presAssocID="{9E3C74C9-FB2B-4651-BAAB-D43A5CFB285F}" presName="Name21" presStyleCnt="0"/>
@@ -31241,13 +30238,6 @@
     <dgm:pt modelId="{241A0E17-9C66-4D75-A64C-9F98E0BD28C7}" type="pres">
       <dgm:prSet presAssocID="{9E3C74C9-FB2B-4651-BAAB-D43A5CFB285F}" presName="level2Shape" presStyleLbl="asst1" presStyleIdx="1" presStyleCnt="2"/>
       <dgm:spPr/>
-      <dgm:t>
-        <a:bodyPr/>
-        <a:lstStyle/>
-        <a:p>
-          <a:endParaRPr lang="de-DE"/>
-        </a:p>
-      </dgm:t>
     </dgm:pt>
     <dgm:pt modelId="{08B6BE08-CE3D-4758-9264-4882BE5F6A90}" type="pres">
       <dgm:prSet presAssocID="{9E3C74C9-FB2B-4651-BAAB-D43A5CFB285F}" presName="hierChild3" presStyleCnt="0"/>
@@ -31256,13 +30246,6 @@
     <dgm:pt modelId="{7EED9E4C-607C-48CE-96B8-D681BC588539}" type="pres">
       <dgm:prSet presAssocID="{F29FB030-7E7B-4B55-80C3-726528DD047B}" presName="Name19" presStyleLbl="parChTrans1D2" presStyleIdx="2" presStyleCnt="4"/>
       <dgm:spPr/>
-      <dgm:t>
-        <a:bodyPr/>
-        <a:lstStyle/>
-        <a:p>
-          <a:endParaRPr lang="de-DE"/>
-        </a:p>
-      </dgm:t>
     </dgm:pt>
     <dgm:pt modelId="{AD0722D1-BE68-40F3-A6E0-FB81E0DE5E5F}" type="pres">
       <dgm:prSet presAssocID="{4F9907F6-E388-4E4C-BD81-D5628391DC3E}" presName="Name21" presStyleCnt="0"/>
@@ -31271,13 +30254,6 @@
     <dgm:pt modelId="{645E88E8-C2FA-4B0B-9C4C-A5F5CD20FA41}" type="pres">
       <dgm:prSet presAssocID="{4F9907F6-E388-4E4C-BD81-D5628391DC3E}" presName="level2Shape" presStyleLbl="node2" presStyleIdx="0" presStyleCnt="2"/>
       <dgm:spPr/>
-      <dgm:t>
-        <a:bodyPr/>
-        <a:lstStyle/>
-        <a:p>
-          <a:endParaRPr lang="de-DE"/>
-        </a:p>
-      </dgm:t>
     </dgm:pt>
     <dgm:pt modelId="{6F6F9634-3384-44D1-A384-27D67B630957}" type="pres">
       <dgm:prSet presAssocID="{4F9907F6-E388-4E4C-BD81-D5628391DC3E}" presName="hierChild3" presStyleCnt="0"/>
@@ -31286,13 +30262,6 @@
     <dgm:pt modelId="{F451078B-B5B6-4440-A30B-C5EE5617B3F4}" type="pres">
       <dgm:prSet presAssocID="{393DABFE-0229-4A83-8EB6-EE827B01FFE8}" presName="Name19" presStyleLbl="parChTrans1D3" presStyleIdx="0" presStyleCnt="4"/>
       <dgm:spPr/>
-      <dgm:t>
-        <a:bodyPr/>
-        <a:lstStyle/>
-        <a:p>
-          <a:endParaRPr lang="de-DE"/>
-        </a:p>
-      </dgm:t>
     </dgm:pt>
     <dgm:pt modelId="{CEC0E644-03A9-4776-9B2A-30F524AB4B0B}" type="pres">
       <dgm:prSet presAssocID="{AE9C70C6-B416-4497-8A04-E2DB50D67EDB}" presName="Name21" presStyleCnt="0"/>
@@ -31301,13 +30270,6 @@
     <dgm:pt modelId="{69766488-CA4F-4959-9628-FA61CF95FF2C}" type="pres">
       <dgm:prSet presAssocID="{AE9C70C6-B416-4497-8A04-E2DB50D67EDB}" presName="level2Shape" presStyleLbl="node3" presStyleIdx="0" presStyleCnt="4"/>
       <dgm:spPr/>
-      <dgm:t>
-        <a:bodyPr/>
-        <a:lstStyle/>
-        <a:p>
-          <a:endParaRPr lang="de-DE"/>
-        </a:p>
-      </dgm:t>
     </dgm:pt>
     <dgm:pt modelId="{403B1ED2-A76C-4D45-8AEB-B9E01EDDCC91}" type="pres">
       <dgm:prSet presAssocID="{AE9C70C6-B416-4497-8A04-E2DB50D67EDB}" presName="hierChild3" presStyleCnt="0"/>
@@ -31316,13 +30278,6 @@
     <dgm:pt modelId="{3750FCF2-0AFB-468B-AA3A-1A43CF4D22F2}" type="pres">
       <dgm:prSet presAssocID="{3E79439A-308E-48AF-B2C4-EB4DB535BBCC}" presName="Name19" presStyleLbl="parChTrans1D4" presStyleIdx="0" presStyleCnt="7"/>
       <dgm:spPr/>
-      <dgm:t>
-        <a:bodyPr/>
-        <a:lstStyle/>
-        <a:p>
-          <a:endParaRPr lang="de-DE"/>
-        </a:p>
-      </dgm:t>
     </dgm:pt>
     <dgm:pt modelId="{8AFB1674-B902-4C25-833F-98CB30CD4EDA}" type="pres">
       <dgm:prSet presAssocID="{4C71E0F6-F0FB-42D1-86DE-A9472658D223}" presName="Name21" presStyleCnt="0"/>
@@ -31331,13 +30286,6 @@
     <dgm:pt modelId="{697934E2-C61D-494D-A52F-A024384DC21B}" type="pres">
       <dgm:prSet presAssocID="{4C71E0F6-F0FB-42D1-86DE-A9472658D223}" presName="level2Shape" presStyleLbl="node4" presStyleIdx="0" presStyleCnt="7"/>
       <dgm:spPr/>
-      <dgm:t>
-        <a:bodyPr/>
-        <a:lstStyle/>
-        <a:p>
-          <a:endParaRPr lang="de-DE"/>
-        </a:p>
-      </dgm:t>
     </dgm:pt>
     <dgm:pt modelId="{08A4328E-98D3-4DA8-8D97-02D919B42BA8}" type="pres">
       <dgm:prSet presAssocID="{4C71E0F6-F0FB-42D1-86DE-A9472658D223}" presName="hierChild3" presStyleCnt="0"/>
@@ -31346,13 +30294,6 @@
     <dgm:pt modelId="{1EC0C2B0-C8C9-4EC9-9E88-0ED4E714714F}" type="pres">
       <dgm:prSet presAssocID="{ADEA95F5-1A64-4464-80B1-753CF58EA77D}" presName="Name19" presStyleLbl="parChTrans1D3" presStyleIdx="1" presStyleCnt="4"/>
       <dgm:spPr/>
-      <dgm:t>
-        <a:bodyPr/>
-        <a:lstStyle/>
-        <a:p>
-          <a:endParaRPr lang="de-DE"/>
-        </a:p>
-      </dgm:t>
     </dgm:pt>
     <dgm:pt modelId="{BDB49564-5DA0-4AA7-B8DC-937319AE60CA}" type="pres">
       <dgm:prSet presAssocID="{55F09320-4950-41BE-9747-DF72B12BA01B}" presName="Name21" presStyleCnt="0"/>
@@ -31361,13 +30302,6 @@
     <dgm:pt modelId="{A05C4095-C184-497C-BB58-3729358F8BAC}" type="pres">
       <dgm:prSet presAssocID="{55F09320-4950-41BE-9747-DF72B12BA01B}" presName="level2Shape" presStyleLbl="node3" presStyleIdx="1" presStyleCnt="4"/>
       <dgm:spPr/>
-      <dgm:t>
-        <a:bodyPr/>
-        <a:lstStyle/>
-        <a:p>
-          <a:endParaRPr lang="de-DE"/>
-        </a:p>
-      </dgm:t>
     </dgm:pt>
     <dgm:pt modelId="{17D4408D-442C-4232-BADD-AA570A931213}" type="pres">
       <dgm:prSet presAssocID="{55F09320-4950-41BE-9747-DF72B12BA01B}" presName="hierChild3" presStyleCnt="0"/>
@@ -31376,13 +30310,6 @@
     <dgm:pt modelId="{D4AB63AC-0BF0-4ACE-B308-F8816D6A5DBF}" type="pres">
       <dgm:prSet presAssocID="{0E634AC9-EE5A-4999-9B4B-759ADE45562A}" presName="Name19" presStyleLbl="parChTrans1D3" presStyleIdx="2" presStyleCnt="4"/>
       <dgm:spPr/>
-      <dgm:t>
-        <a:bodyPr/>
-        <a:lstStyle/>
-        <a:p>
-          <a:endParaRPr lang="de-DE"/>
-        </a:p>
-      </dgm:t>
     </dgm:pt>
     <dgm:pt modelId="{421127C9-897A-4D46-99AB-D591751DCA76}" type="pres">
       <dgm:prSet presAssocID="{00C7532E-98CF-4116-A142-B8CF4498E873}" presName="Name21" presStyleCnt="0"/>
@@ -31391,13 +30318,6 @@
     <dgm:pt modelId="{85B1F129-1638-4A61-98F0-4EED16B2DA31}" type="pres">
       <dgm:prSet presAssocID="{00C7532E-98CF-4116-A142-B8CF4498E873}" presName="level2Shape" presStyleLbl="node3" presStyleIdx="2" presStyleCnt="4"/>
       <dgm:spPr/>
-      <dgm:t>
-        <a:bodyPr/>
-        <a:lstStyle/>
-        <a:p>
-          <a:endParaRPr lang="de-DE"/>
-        </a:p>
-      </dgm:t>
     </dgm:pt>
     <dgm:pt modelId="{19DA4043-4E17-4BA5-9B32-1FC5875C5BBA}" type="pres">
       <dgm:prSet presAssocID="{00C7532E-98CF-4116-A142-B8CF4498E873}" presName="hierChild3" presStyleCnt="0"/>
@@ -31406,13 +30326,6 @@
     <dgm:pt modelId="{F2891DDF-755E-40BF-A9E7-E9A15C16DF4B}" type="pres">
       <dgm:prSet presAssocID="{FD40014A-B10E-483A-B92B-1BAF7D5CD866}" presName="Name19" presStyleLbl="parChTrans1D4" presStyleIdx="1" presStyleCnt="7"/>
       <dgm:spPr/>
-      <dgm:t>
-        <a:bodyPr/>
-        <a:lstStyle/>
-        <a:p>
-          <a:endParaRPr lang="de-DE"/>
-        </a:p>
-      </dgm:t>
     </dgm:pt>
     <dgm:pt modelId="{91485B44-C92B-4A02-882E-5F2B185176E1}" type="pres">
       <dgm:prSet presAssocID="{08E6756B-E326-42E0-808D-46D5B1B535B0}" presName="Name21" presStyleCnt="0"/>
@@ -31421,13 +30334,6 @@
     <dgm:pt modelId="{6D9FBCFB-5833-4572-8AE7-0772F526A244}" type="pres">
       <dgm:prSet presAssocID="{08E6756B-E326-42E0-808D-46D5B1B535B0}" presName="level2Shape" presStyleLbl="node4" presStyleIdx="1" presStyleCnt="7"/>
       <dgm:spPr/>
-      <dgm:t>
-        <a:bodyPr/>
-        <a:lstStyle/>
-        <a:p>
-          <a:endParaRPr lang="de-DE"/>
-        </a:p>
-      </dgm:t>
     </dgm:pt>
     <dgm:pt modelId="{1A0CF6B5-3F2D-4057-BDEC-C7447F3C208C}" type="pres">
       <dgm:prSet presAssocID="{08E6756B-E326-42E0-808D-46D5B1B535B0}" presName="hierChild3" presStyleCnt="0"/>
@@ -31436,13 +30342,6 @@
     <dgm:pt modelId="{6B70A10D-63F3-4C37-A969-AC5BF4BBF41A}" type="pres">
       <dgm:prSet presAssocID="{7B90A40C-FAA2-431E-A21D-8357B52B5D19}" presName="Name19" presStyleLbl="parChTrans1D4" presStyleIdx="2" presStyleCnt="7"/>
       <dgm:spPr/>
-      <dgm:t>
-        <a:bodyPr/>
-        <a:lstStyle/>
-        <a:p>
-          <a:endParaRPr lang="de-DE"/>
-        </a:p>
-      </dgm:t>
     </dgm:pt>
     <dgm:pt modelId="{E63861F9-CCAD-4A3A-8A8A-BB5ADD4C44D0}" type="pres">
       <dgm:prSet presAssocID="{69B654EC-4F08-4CEA-8400-FB7E513470D5}" presName="Name21" presStyleCnt="0"/>
@@ -31451,13 +30350,6 @@
     <dgm:pt modelId="{0E998EF3-127C-4E22-9EBD-AF5AD65F23DD}" type="pres">
       <dgm:prSet presAssocID="{69B654EC-4F08-4CEA-8400-FB7E513470D5}" presName="level2Shape" presStyleLbl="node4" presStyleIdx="2" presStyleCnt="7"/>
       <dgm:spPr/>
-      <dgm:t>
-        <a:bodyPr/>
-        <a:lstStyle/>
-        <a:p>
-          <a:endParaRPr lang="de-DE"/>
-        </a:p>
-      </dgm:t>
     </dgm:pt>
     <dgm:pt modelId="{F2E06492-68DF-488E-9785-6D276A7C2CE7}" type="pres">
       <dgm:prSet presAssocID="{69B654EC-4F08-4CEA-8400-FB7E513470D5}" presName="hierChild3" presStyleCnt="0"/>
@@ -31466,13 +30358,6 @@
     <dgm:pt modelId="{3BC430D5-4496-4CCA-BB7F-F0B3C75F58DA}" type="pres">
       <dgm:prSet presAssocID="{DD3C6BB8-C1BF-4809-A19C-2E5EB6787789}" presName="Name19" presStyleLbl="parChTrans1D4" presStyleIdx="3" presStyleCnt="7"/>
       <dgm:spPr/>
-      <dgm:t>
-        <a:bodyPr/>
-        <a:lstStyle/>
-        <a:p>
-          <a:endParaRPr lang="de-DE"/>
-        </a:p>
-      </dgm:t>
     </dgm:pt>
     <dgm:pt modelId="{B42DDC84-2A19-4FB7-A056-6F6C5EE625B8}" type="pres">
       <dgm:prSet presAssocID="{25B0E5A4-E797-49C0-B3EA-097459F8F164}" presName="Name21" presStyleCnt="0"/>
@@ -31481,13 +30366,6 @@
     <dgm:pt modelId="{B855B37F-D632-48E1-A1AC-5A9DC2DD03BE}" type="pres">
       <dgm:prSet presAssocID="{25B0E5A4-E797-49C0-B3EA-097459F8F164}" presName="level2Shape" presStyleLbl="node4" presStyleIdx="3" presStyleCnt="7"/>
       <dgm:spPr/>
-      <dgm:t>
-        <a:bodyPr/>
-        <a:lstStyle/>
-        <a:p>
-          <a:endParaRPr lang="de-DE"/>
-        </a:p>
-      </dgm:t>
     </dgm:pt>
     <dgm:pt modelId="{4CC6506E-FF4F-4C91-B3A9-C524595030D4}" type="pres">
       <dgm:prSet presAssocID="{25B0E5A4-E797-49C0-B3EA-097459F8F164}" presName="hierChild3" presStyleCnt="0"/>
@@ -31496,13 +30374,6 @@
     <dgm:pt modelId="{B9AC42F9-F9A0-4CAD-BEBA-CC7E6F2CB6A6}" type="pres">
       <dgm:prSet presAssocID="{B0D28FFC-01D9-422D-93AC-4BF686533128}" presName="Name19" presStyleLbl="parChTrans1D4" presStyleIdx="4" presStyleCnt="7"/>
       <dgm:spPr/>
-      <dgm:t>
-        <a:bodyPr/>
-        <a:lstStyle/>
-        <a:p>
-          <a:endParaRPr lang="de-DE"/>
-        </a:p>
-      </dgm:t>
     </dgm:pt>
     <dgm:pt modelId="{46510949-5442-409C-943D-DCE726AB9992}" type="pres">
       <dgm:prSet presAssocID="{D1DA45CC-8FD5-4B73-B4C6-50ED23C3A3A3}" presName="Name21" presStyleCnt="0"/>
@@ -31511,13 +30382,6 @@
     <dgm:pt modelId="{17BD3216-DFE2-4CDB-8BD8-97C840104B10}" type="pres">
       <dgm:prSet presAssocID="{D1DA45CC-8FD5-4B73-B4C6-50ED23C3A3A3}" presName="level2Shape" presStyleLbl="node4" presStyleIdx="4" presStyleCnt="7"/>
       <dgm:spPr/>
-      <dgm:t>
-        <a:bodyPr/>
-        <a:lstStyle/>
-        <a:p>
-          <a:endParaRPr lang="de-DE"/>
-        </a:p>
-      </dgm:t>
     </dgm:pt>
     <dgm:pt modelId="{176FD7E5-3EC0-476E-BFF7-E423051F5253}" type="pres">
       <dgm:prSet presAssocID="{D1DA45CC-8FD5-4B73-B4C6-50ED23C3A3A3}" presName="hierChild3" presStyleCnt="0"/>
@@ -31526,13 +30390,6 @@
     <dgm:pt modelId="{F09E8874-3F55-450C-ABDD-73058593B53E}" type="pres">
       <dgm:prSet presAssocID="{6EA5FA22-4885-4294-9D21-56DCAE1FF891}" presName="Name19" presStyleLbl="parChTrans1D2" presStyleIdx="3" presStyleCnt="4"/>
       <dgm:spPr/>
-      <dgm:t>
-        <a:bodyPr/>
-        <a:lstStyle/>
-        <a:p>
-          <a:endParaRPr lang="de-DE"/>
-        </a:p>
-      </dgm:t>
     </dgm:pt>
     <dgm:pt modelId="{D7974603-2A2A-4902-A9CC-5BDEF13DD60B}" type="pres">
       <dgm:prSet presAssocID="{91F18676-BACF-4321-B385-BEE41918A5AD}" presName="Name21" presStyleCnt="0"/>
@@ -31541,13 +30398,6 @@
     <dgm:pt modelId="{783B42D6-5541-4646-949C-0CBBA2D37F1A}" type="pres">
       <dgm:prSet presAssocID="{91F18676-BACF-4321-B385-BEE41918A5AD}" presName="level2Shape" presStyleLbl="node2" presStyleIdx="1" presStyleCnt="2"/>
       <dgm:spPr/>
-      <dgm:t>
-        <a:bodyPr/>
-        <a:lstStyle/>
-        <a:p>
-          <a:endParaRPr lang="de-DE"/>
-        </a:p>
-      </dgm:t>
     </dgm:pt>
     <dgm:pt modelId="{2323AB0B-D9C7-42E7-A884-3CBA7EFDB016}" type="pres">
       <dgm:prSet presAssocID="{91F18676-BACF-4321-B385-BEE41918A5AD}" presName="hierChild3" presStyleCnt="0"/>
@@ -31556,13 +30406,6 @@
     <dgm:pt modelId="{E343B892-69DF-43C7-BA05-A7E50A9B6166}" type="pres">
       <dgm:prSet presAssocID="{97B38401-F39D-45FE-B625-7BB1EF930790}" presName="Name19" presStyleLbl="parChTrans1D3" presStyleIdx="3" presStyleCnt="4"/>
       <dgm:spPr/>
-      <dgm:t>
-        <a:bodyPr/>
-        <a:lstStyle/>
-        <a:p>
-          <a:endParaRPr lang="de-DE"/>
-        </a:p>
-      </dgm:t>
     </dgm:pt>
     <dgm:pt modelId="{97866BB1-4D4B-40B4-875E-B14F26D35616}" type="pres">
       <dgm:prSet presAssocID="{8ECC5F70-B273-44CD-BF2B-C6492D996B5D}" presName="Name21" presStyleCnt="0"/>
@@ -31571,13 +30414,6 @@
     <dgm:pt modelId="{33C1E1C7-F29F-419A-A346-1CFF0280C07B}" type="pres">
       <dgm:prSet presAssocID="{8ECC5F70-B273-44CD-BF2B-C6492D996B5D}" presName="level2Shape" presStyleLbl="node3" presStyleIdx="3" presStyleCnt="4"/>
       <dgm:spPr/>
-      <dgm:t>
-        <a:bodyPr/>
-        <a:lstStyle/>
-        <a:p>
-          <a:endParaRPr lang="de-DE"/>
-        </a:p>
-      </dgm:t>
     </dgm:pt>
     <dgm:pt modelId="{A8A98117-4B52-41B9-9019-FD5538971A25}" type="pres">
       <dgm:prSet presAssocID="{8ECC5F70-B273-44CD-BF2B-C6492D996B5D}" presName="hierChild3" presStyleCnt="0"/>
@@ -31586,13 +30422,6 @@
     <dgm:pt modelId="{67F0B89B-4A9D-452B-902E-354748763826}" type="pres">
       <dgm:prSet presAssocID="{3220A965-015D-49AB-B164-DF8E38DA5029}" presName="Name19" presStyleLbl="parChTrans1D4" presStyleIdx="5" presStyleCnt="7"/>
       <dgm:spPr/>
-      <dgm:t>
-        <a:bodyPr/>
-        <a:lstStyle/>
-        <a:p>
-          <a:endParaRPr lang="de-DE"/>
-        </a:p>
-      </dgm:t>
     </dgm:pt>
     <dgm:pt modelId="{2757A3B7-F9DC-4239-A8B3-209DB09E6F8B}" type="pres">
       <dgm:prSet presAssocID="{D32787AB-2B6F-42DA-A515-FE4EFA342884}" presName="Name21" presStyleCnt="0"/>
@@ -31601,13 +30430,6 @@
     <dgm:pt modelId="{64915582-201C-45C4-97C4-7229C9FF07E0}" type="pres">
       <dgm:prSet presAssocID="{D32787AB-2B6F-42DA-A515-FE4EFA342884}" presName="level2Shape" presStyleLbl="node4" presStyleIdx="5" presStyleCnt="7"/>
       <dgm:spPr/>
-      <dgm:t>
-        <a:bodyPr/>
-        <a:lstStyle/>
-        <a:p>
-          <a:endParaRPr lang="de-DE"/>
-        </a:p>
-      </dgm:t>
     </dgm:pt>
     <dgm:pt modelId="{C83ACAE3-EEBB-494D-B30E-7A6E38427B88}" type="pres">
       <dgm:prSet presAssocID="{D32787AB-2B6F-42DA-A515-FE4EFA342884}" presName="hierChild3" presStyleCnt="0"/>
@@ -31616,13 +30438,6 @@
     <dgm:pt modelId="{113F75D4-3406-4DCF-B472-AC8D79D9DD4B}" type="pres">
       <dgm:prSet presAssocID="{879994E1-AA8D-4B0D-B64E-A6060E6E86B5}" presName="Name19" presStyleLbl="parChTrans1D4" presStyleIdx="6" presStyleCnt="7"/>
       <dgm:spPr/>
-      <dgm:t>
-        <a:bodyPr/>
-        <a:lstStyle/>
-        <a:p>
-          <a:endParaRPr lang="de-DE"/>
-        </a:p>
-      </dgm:t>
     </dgm:pt>
     <dgm:pt modelId="{D4CE788D-9778-4919-A27B-B0A64FA2E496}" type="pres">
       <dgm:prSet presAssocID="{D39F8A8B-C196-459F-A7AF-5502A1640F1C}" presName="Name21" presStyleCnt="0"/>
@@ -31631,13 +30446,6 @@
     <dgm:pt modelId="{65ADB188-A9FA-4ED4-A144-A205A1F60146}" type="pres">
       <dgm:prSet presAssocID="{D39F8A8B-C196-459F-A7AF-5502A1640F1C}" presName="level2Shape" presStyleLbl="node4" presStyleIdx="6" presStyleCnt="7"/>
       <dgm:spPr/>
-      <dgm:t>
-        <a:bodyPr/>
-        <a:lstStyle/>
-        <a:p>
-          <a:endParaRPr lang="de-DE"/>
-        </a:p>
-      </dgm:t>
     </dgm:pt>
     <dgm:pt modelId="{4CAD91CC-D879-4425-BCBC-EC502888332B}" type="pres">
       <dgm:prSet presAssocID="{D39F8A8B-C196-459F-A7AF-5502A1640F1C}" presName="hierChild3" presStyleCnt="0"/>
@@ -31649,54 +30457,54 @@
     </dgm:pt>
   </dgm:ptLst>
   <dgm:cxnLst>
-    <dgm:cxn modelId="{3121D9EA-A1D3-4EA5-B1F0-AD665AE7C3B2}" srcId="{4F9907F6-E388-4E4C-BD81-D5628391DC3E}" destId="{AE9C70C6-B416-4497-8A04-E2DB50D67EDB}" srcOrd="0" destOrd="0" parTransId="{393DABFE-0229-4A83-8EB6-EE827B01FFE8}" sibTransId="{544D2F17-9D71-4A00-9010-73832557B072}"/>
-    <dgm:cxn modelId="{DFA4A888-7D97-4129-B663-6B89C6AEA757}" type="presOf" srcId="{F29FB030-7E7B-4B55-80C3-726528DD047B}" destId="{7EED9E4C-607C-48CE-96B8-D681BC588539}" srcOrd="0" destOrd="0" presId="urn:microsoft.com/office/officeart/2005/8/layout/hierarchy6"/>
-    <dgm:cxn modelId="{489A96F4-FBC8-4F2C-976D-7F4DCE286C74}" type="presOf" srcId="{DD3C6BB8-C1BF-4809-A19C-2E5EB6787789}" destId="{3BC430D5-4496-4CCA-BB7F-F0B3C75F58DA}" srcOrd="0" destOrd="0" presId="urn:microsoft.com/office/officeart/2005/8/layout/hierarchy6"/>
+    <dgm:cxn modelId="{EFC23501-7F7B-4B22-8023-C311639221BD}" type="presOf" srcId="{3E79439A-308E-48AF-B2C4-EB4DB535BBCC}" destId="{3750FCF2-0AFB-468B-AA3A-1A43CF4D22F2}" srcOrd="0" destOrd="0" presId="urn:microsoft.com/office/officeart/2005/8/layout/hierarchy6"/>
+    <dgm:cxn modelId="{0B33300C-12C5-455D-B039-DDB49E3E61F1}" srcId="{4FFDEA33-5333-44A0-9877-0BD770FD31EE}" destId="{91F18676-BACF-4321-B385-BEE41918A5AD}" srcOrd="3" destOrd="0" parTransId="{6EA5FA22-4885-4294-9D21-56DCAE1FF891}" sibTransId="{BBCAF52B-6EE5-4ABB-BBEA-BBB3BCD0EB33}"/>
+    <dgm:cxn modelId="{696E3512-2AC2-409E-AE09-03F8D9D4D818}" type="presOf" srcId="{4FFDEA33-5333-44A0-9877-0BD770FD31EE}" destId="{1F7B54D0-3118-4098-B57D-8DD9BBEE8D4B}" srcOrd="0" destOrd="0" presId="urn:microsoft.com/office/officeart/2005/8/layout/hierarchy6"/>
+    <dgm:cxn modelId="{75AE0913-7E35-43AC-AFB5-991BE7A7D457}" type="presOf" srcId="{FD40014A-B10E-483A-B92B-1BAF7D5CD866}" destId="{F2891DDF-755E-40BF-A9E7-E9A15C16DF4B}" srcOrd="0" destOrd="0" presId="urn:microsoft.com/office/officeart/2005/8/layout/hierarchy6"/>
+    <dgm:cxn modelId="{BCB3E41B-A89D-4AE0-83C6-9DB9AEE90E3D}" type="presOf" srcId="{D39F8A8B-C196-459F-A7AF-5502A1640F1C}" destId="{65ADB188-A9FA-4ED4-A144-A205A1F60146}" srcOrd="0" destOrd="0" presId="urn:microsoft.com/office/officeart/2005/8/layout/hierarchy6"/>
     <dgm:cxn modelId="{D89CBD25-F6A6-4467-BE68-81EF71544FD1}" type="presOf" srcId="{B0D28FFC-01D9-422D-93AC-4BF686533128}" destId="{B9AC42F9-F9A0-4CAD-BEBA-CC7E6F2CB6A6}" srcOrd="0" destOrd="0" presId="urn:microsoft.com/office/officeart/2005/8/layout/hierarchy6"/>
-    <dgm:cxn modelId="{072DC74D-C75D-4682-A720-DD91C1F46449}" srcId="{4FFDEA33-5333-44A0-9877-0BD770FD31EE}" destId="{9E3C74C9-FB2B-4651-BAAB-D43A5CFB285F}" srcOrd="1" destOrd="0" parTransId="{7E61DF12-C693-4218-8394-DE9B1F893ADE}" sibTransId="{B867C145-2D70-45F9-A4D2-27B35F5C4B5B}"/>
-    <dgm:cxn modelId="{478E75C3-E1F0-43F0-B4FF-C6F7B0DF574B}" type="presOf" srcId="{AE9C70C6-B416-4497-8A04-E2DB50D67EDB}" destId="{69766488-CA4F-4959-9628-FA61CF95FF2C}" srcOrd="0" destOrd="0" presId="urn:microsoft.com/office/officeart/2005/8/layout/hierarchy6"/>
+    <dgm:cxn modelId="{CD15322F-74B5-4996-8398-F42BD526373F}" type="presOf" srcId="{4C71E0F6-F0FB-42D1-86DE-A9472658D223}" destId="{697934E2-C61D-494D-A52F-A024384DC21B}" srcOrd="0" destOrd="0" presId="urn:microsoft.com/office/officeart/2005/8/layout/hierarchy6"/>
+    <dgm:cxn modelId="{D4588632-63B0-4DA5-A8B4-8854B1258365}" type="presOf" srcId="{6EA5FA22-4885-4294-9D21-56DCAE1FF891}" destId="{F09E8874-3F55-450C-ABDD-73058593B53E}" srcOrd="0" destOrd="0" presId="urn:microsoft.com/office/officeart/2005/8/layout/hierarchy6"/>
+    <dgm:cxn modelId="{938F453A-A62D-4B29-B06C-0876848EECDC}" type="presOf" srcId="{63E384D3-2197-44F6-A533-8AABA8C7F495}" destId="{E3155F64-804C-45A5-B06A-2788F22ED735}" srcOrd="0" destOrd="0" presId="urn:microsoft.com/office/officeart/2005/8/layout/hierarchy6"/>
+    <dgm:cxn modelId="{A58C153F-C6B4-42FF-8A67-55A9EACFDE8A}" type="presOf" srcId="{D1DA45CC-8FD5-4B73-B4C6-50ED23C3A3A3}" destId="{17BD3216-DFE2-4CDB-8BD8-97C840104B10}" srcOrd="0" destOrd="0" presId="urn:microsoft.com/office/officeart/2005/8/layout/hierarchy6"/>
+    <dgm:cxn modelId="{73AB7640-49B0-4F1D-9C60-061769ED6CB5}" type="presOf" srcId="{08E6756B-E326-42E0-808D-46D5B1B535B0}" destId="{6D9FBCFB-5833-4572-8AE7-0772F526A244}" srcOrd="0" destOrd="0" presId="urn:microsoft.com/office/officeart/2005/8/layout/hierarchy6"/>
+    <dgm:cxn modelId="{EADE2946-5115-4463-ACCF-0279D2BD5590}" srcId="{00C7532E-98CF-4116-A142-B8CF4498E873}" destId="{69B654EC-4F08-4CEA-8400-FB7E513470D5}" srcOrd="1" destOrd="0" parTransId="{7B90A40C-FAA2-431E-A21D-8357B52B5D19}" sibTransId="{22F3AA40-6490-4C4B-A8CA-B817EFA1A916}"/>
     <dgm:cxn modelId="{B8EA9146-D755-4DE1-BBA8-330CD9C95A4E}" type="presOf" srcId="{3220A965-015D-49AB-B164-DF8E38DA5029}" destId="{67F0B89B-4A9D-452B-902E-354748763826}" srcOrd="0" destOrd="0" presId="urn:microsoft.com/office/officeart/2005/8/layout/hierarchy6"/>
     <dgm:cxn modelId="{6EDE5D6A-97C6-4C73-910E-39FD09C3843B}" srcId="{00C7532E-98CF-4116-A142-B8CF4498E873}" destId="{25B0E5A4-E797-49C0-B3EA-097459F8F164}" srcOrd="2" destOrd="0" parTransId="{DD3C6BB8-C1BF-4809-A19C-2E5EB6787789}" sibTransId="{2C02651C-07D5-4F1D-AD33-E87E46A82076}"/>
+    <dgm:cxn modelId="{072DC74D-C75D-4682-A720-DD91C1F46449}" srcId="{4FFDEA33-5333-44A0-9877-0BD770FD31EE}" destId="{9E3C74C9-FB2B-4651-BAAB-D43A5CFB285F}" srcOrd="1" destOrd="0" parTransId="{7E61DF12-C693-4218-8394-DE9B1F893ADE}" sibTransId="{B867C145-2D70-45F9-A4D2-27B35F5C4B5B}"/>
+    <dgm:cxn modelId="{A5A2FB6D-2B90-45F0-BF77-EE8CBCE3951D}" type="presOf" srcId="{8ECC5F70-B273-44CD-BF2B-C6492D996B5D}" destId="{33C1E1C7-F29F-419A-A346-1CFF0280C07B}" srcOrd="0" destOrd="0" presId="urn:microsoft.com/office/officeart/2005/8/layout/hierarchy6"/>
     <dgm:cxn modelId="{3A4C9051-F9AA-47F9-975E-67B63AF8B048}" srcId="{4F9907F6-E388-4E4C-BD81-D5628391DC3E}" destId="{00C7532E-98CF-4116-A142-B8CF4498E873}" srcOrd="2" destOrd="0" parTransId="{0E634AC9-EE5A-4999-9B4B-759ADE45562A}" sibTransId="{CFCD176C-A03B-430A-AD79-30F68D93795E}"/>
-    <dgm:cxn modelId="{86B3F2CA-DD49-444D-9374-C894093677F8}" type="presOf" srcId="{393DABFE-0229-4A83-8EB6-EE827B01FFE8}" destId="{F451078B-B5B6-4440-A30B-C5EE5617B3F4}" srcOrd="0" destOrd="0" presId="urn:microsoft.com/office/officeart/2005/8/layout/hierarchy6"/>
-    <dgm:cxn modelId="{EADE2946-5115-4463-ACCF-0279D2BD5590}" srcId="{00C7532E-98CF-4116-A142-B8CF4498E873}" destId="{69B654EC-4F08-4CEA-8400-FB7E513470D5}" srcOrd="1" destOrd="0" parTransId="{7B90A40C-FAA2-431E-A21D-8357B52B5D19}" sibTransId="{22F3AA40-6490-4C4B-A8CA-B817EFA1A916}"/>
-    <dgm:cxn modelId="{A58C153F-C6B4-42FF-8A67-55A9EACFDE8A}" type="presOf" srcId="{D1DA45CC-8FD5-4B73-B4C6-50ED23C3A3A3}" destId="{17BD3216-DFE2-4CDB-8BD8-97C840104B10}" srcOrd="0" destOrd="0" presId="urn:microsoft.com/office/officeart/2005/8/layout/hierarchy6"/>
     <dgm:cxn modelId="{96C94057-B356-4492-BD2B-3D16192041A6}" type="presOf" srcId="{36613EF5-E8BC-4969-A81D-C9639F799FE8}" destId="{9F235C0E-29D8-4094-911D-0C858A4F186F}" srcOrd="0" destOrd="0" presId="urn:microsoft.com/office/officeart/2005/8/layout/hierarchy6"/>
+    <dgm:cxn modelId="{628BE059-30EB-44F8-9FA0-200FBBF4170E}" type="presOf" srcId="{69B654EC-4F08-4CEA-8400-FB7E513470D5}" destId="{0E998EF3-127C-4E22-9EBD-AF5AD65F23DD}" srcOrd="0" destOrd="0" presId="urn:microsoft.com/office/officeart/2005/8/layout/hierarchy6"/>
+    <dgm:cxn modelId="{DFA4A888-7D97-4129-B663-6B89C6AEA757}" type="presOf" srcId="{F29FB030-7E7B-4B55-80C3-726528DD047B}" destId="{7EED9E4C-607C-48CE-96B8-D681BC588539}" srcOrd="0" destOrd="0" presId="urn:microsoft.com/office/officeart/2005/8/layout/hierarchy6"/>
+    <dgm:cxn modelId="{C9A5B48A-3546-4D5D-8933-BC467F021541}" srcId="{D32787AB-2B6F-42DA-A515-FE4EFA342884}" destId="{D39F8A8B-C196-459F-A7AF-5502A1640F1C}" srcOrd="0" destOrd="0" parTransId="{879994E1-AA8D-4B0D-B64E-A6060E6E86B5}" sibTransId="{E1A468CF-6EBE-443F-83D8-A7366EC3D6D1}"/>
+    <dgm:cxn modelId="{1E8BFF8B-10A5-4C8D-BB0E-1285632A5989}" type="presOf" srcId="{ADEA95F5-1A64-4464-80B1-753CF58EA77D}" destId="{1EC0C2B0-C8C9-4EC9-9E88-0ED4E714714F}" srcOrd="0" destOrd="0" presId="urn:microsoft.com/office/officeart/2005/8/layout/hierarchy6"/>
+    <dgm:cxn modelId="{8ACF2490-4B01-4455-A368-694AF2CFA8C3}" type="presOf" srcId="{7E61DF12-C693-4218-8394-DE9B1F893ADE}" destId="{664D317F-8A45-40E9-B247-A0CD154CE480}" srcOrd="0" destOrd="0" presId="urn:microsoft.com/office/officeart/2005/8/layout/hierarchy6"/>
+    <dgm:cxn modelId="{16403D9B-0F79-446B-8DF0-A5F602FD6A5E}" srcId="{4FFDEA33-5333-44A0-9877-0BD770FD31EE}" destId="{4FB5F57C-95AB-4182-BE5A-F01EB8341B8B}" srcOrd="0" destOrd="0" parTransId="{63E384D3-2197-44F6-A533-8AABA8C7F495}" sibTransId="{6483CC3E-F218-4187-AE14-50EE86AC32C3}"/>
+    <dgm:cxn modelId="{7127849C-F646-4A16-95B0-B7433C2D92F0}" type="presOf" srcId="{00C7532E-98CF-4116-A142-B8CF4498E873}" destId="{85B1F129-1638-4A61-98F0-4EED16B2DA31}" srcOrd="0" destOrd="0" presId="urn:microsoft.com/office/officeart/2005/8/layout/hierarchy6"/>
+    <dgm:cxn modelId="{EA540AA3-972E-4BDB-906D-498AF63CF278}" type="presOf" srcId="{9E3C74C9-FB2B-4651-BAAB-D43A5CFB285F}" destId="{241A0E17-9C66-4D75-A64C-9F98E0BD28C7}" srcOrd="0" destOrd="0" presId="urn:microsoft.com/office/officeart/2005/8/layout/hierarchy6"/>
+    <dgm:cxn modelId="{0465A9A3-85C6-4B09-9785-A907EFB25BA6}" type="presOf" srcId="{25B0E5A4-E797-49C0-B3EA-097459F8F164}" destId="{B855B37F-D632-48E1-A1AC-5A9DC2DD03BE}" srcOrd="0" destOrd="0" presId="urn:microsoft.com/office/officeart/2005/8/layout/hierarchy6"/>
+    <dgm:cxn modelId="{2B9CB6A8-0234-418E-971A-088458091EC6}" srcId="{4FFDEA33-5333-44A0-9877-0BD770FD31EE}" destId="{4F9907F6-E388-4E4C-BD81-D5628391DC3E}" srcOrd="2" destOrd="0" parTransId="{F29FB030-7E7B-4B55-80C3-726528DD047B}" sibTransId="{B65DF9A3-3A9B-4A72-83DD-4CB193E00CC6}"/>
+    <dgm:cxn modelId="{E6825FAE-90AC-4349-9EC1-E5A0C8A41262}" type="presOf" srcId="{7B90A40C-FAA2-431E-A21D-8357B52B5D19}" destId="{6B70A10D-63F3-4C37-A969-AC5BF4BBF41A}" srcOrd="0" destOrd="0" presId="urn:microsoft.com/office/officeart/2005/8/layout/hierarchy6"/>
+    <dgm:cxn modelId="{6BBEB1AE-CCDD-451E-9C8C-1DE7C63C4338}" srcId="{AE9C70C6-B416-4497-8A04-E2DB50D67EDB}" destId="{4C71E0F6-F0FB-42D1-86DE-A9472658D223}" srcOrd="0" destOrd="0" parTransId="{3E79439A-308E-48AF-B2C4-EB4DB535BBCC}" sibTransId="{F11CCFCB-EEFF-474E-8121-BDBDACEF962A}"/>
+    <dgm:cxn modelId="{713D07B0-CB40-4A06-AE65-4025660C9852}" srcId="{8ECC5F70-B273-44CD-BF2B-C6492D996B5D}" destId="{D32787AB-2B6F-42DA-A515-FE4EFA342884}" srcOrd="0" destOrd="0" parTransId="{3220A965-015D-49AB-B164-DF8E38DA5029}" sibTransId="{D2E0A6C5-10B8-422D-8E9A-EE7148B2B9D4}"/>
+    <dgm:cxn modelId="{B42654B0-F8AC-4C6D-B325-148FFD750B4F}" srcId="{36613EF5-E8BC-4969-A81D-C9639F799FE8}" destId="{4FFDEA33-5333-44A0-9877-0BD770FD31EE}" srcOrd="0" destOrd="0" parTransId="{1D393924-6FD6-4236-ADEA-F4CDDF11876D}" sibTransId="{4AEF0687-D708-4875-8BCE-5689FEA45797}"/>
     <dgm:cxn modelId="{7C47D6B0-AAEF-457F-A9DD-EB207F88447C}" type="presOf" srcId="{4F9907F6-E388-4E4C-BD81-D5628391DC3E}" destId="{645E88E8-C2FA-4B0B-9C4C-A5F5CD20FA41}" srcOrd="0" destOrd="0" presId="urn:microsoft.com/office/officeart/2005/8/layout/hierarchy6"/>
-    <dgm:cxn modelId="{A0C42FED-7AE0-4093-878A-38B8B7AFAF54}" srcId="{00C7532E-98CF-4116-A142-B8CF4498E873}" destId="{D1DA45CC-8FD5-4B73-B4C6-50ED23C3A3A3}" srcOrd="3" destOrd="0" parTransId="{B0D28FFC-01D9-422D-93AC-4BF686533128}" sibTransId="{76287574-2B02-44A1-9DD7-83DD67764F1F}"/>
-    <dgm:cxn modelId="{AE6FD7D5-9BAF-4524-A7C6-054EFBF54DBD}" srcId="{00C7532E-98CF-4116-A142-B8CF4498E873}" destId="{08E6756B-E326-42E0-808D-46D5B1B535B0}" srcOrd="0" destOrd="0" parTransId="{FD40014A-B10E-483A-B92B-1BAF7D5CD866}" sibTransId="{05A9EF56-F899-4DDF-8925-6F612540E52C}"/>
-    <dgm:cxn modelId="{75AE0913-7E35-43AC-AFB5-991BE7A7D457}" type="presOf" srcId="{FD40014A-B10E-483A-B92B-1BAF7D5CD866}" destId="{F2891DDF-755E-40BF-A9E7-E9A15C16DF4B}" srcOrd="0" destOrd="0" presId="urn:microsoft.com/office/officeart/2005/8/layout/hierarchy6"/>
-    <dgm:cxn modelId="{991635DF-7769-475B-A80B-ED4CB8385E4A}" type="presOf" srcId="{879994E1-AA8D-4B0D-B64E-A6060E6E86B5}" destId="{113F75D4-3406-4DCF-B472-AC8D79D9DD4B}" srcOrd="0" destOrd="0" presId="urn:microsoft.com/office/officeart/2005/8/layout/hierarchy6"/>
-    <dgm:cxn modelId="{B42654B0-F8AC-4C6D-B325-148FFD750B4F}" srcId="{36613EF5-E8BC-4969-A81D-C9639F799FE8}" destId="{4FFDEA33-5333-44A0-9877-0BD770FD31EE}" srcOrd="0" destOrd="0" parTransId="{1D393924-6FD6-4236-ADEA-F4CDDF11876D}" sibTransId="{4AEF0687-D708-4875-8BCE-5689FEA45797}"/>
-    <dgm:cxn modelId="{818EFAC5-02B2-4CEC-8661-B9FE34E2736F}" srcId="{91F18676-BACF-4321-B385-BEE41918A5AD}" destId="{8ECC5F70-B273-44CD-BF2B-C6492D996B5D}" srcOrd="0" destOrd="0" parTransId="{97B38401-F39D-45FE-B625-7BB1EF930790}" sibTransId="{C71BDD4E-E185-45D1-BA31-7F99BFD8707A}"/>
-    <dgm:cxn modelId="{0B33300C-12C5-455D-B039-DDB49E3E61F1}" srcId="{4FFDEA33-5333-44A0-9877-0BD770FD31EE}" destId="{91F18676-BACF-4321-B385-BEE41918A5AD}" srcOrd="3" destOrd="0" parTransId="{6EA5FA22-4885-4294-9D21-56DCAE1FF891}" sibTransId="{BBCAF52B-6EE5-4ABB-BBEA-BBB3BCD0EB33}"/>
-    <dgm:cxn modelId="{696E3512-2AC2-409E-AE09-03F8D9D4D818}" type="presOf" srcId="{4FFDEA33-5333-44A0-9877-0BD770FD31EE}" destId="{1F7B54D0-3118-4098-B57D-8DD9BBEE8D4B}" srcOrd="0" destOrd="0" presId="urn:microsoft.com/office/officeart/2005/8/layout/hierarchy6"/>
-    <dgm:cxn modelId="{CD15322F-74B5-4996-8398-F42BD526373F}" type="presOf" srcId="{4C71E0F6-F0FB-42D1-86DE-A9472658D223}" destId="{697934E2-C61D-494D-A52F-A024384DC21B}" srcOrd="0" destOrd="0" presId="urn:microsoft.com/office/officeart/2005/8/layout/hierarchy6"/>
-    <dgm:cxn modelId="{628BE059-30EB-44F8-9FA0-200FBBF4170E}" type="presOf" srcId="{69B654EC-4F08-4CEA-8400-FB7E513470D5}" destId="{0E998EF3-127C-4E22-9EBD-AF5AD65F23DD}" srcOrd="0" destOrd="0" presId="urn:microsoft.com/office/officeart/2005/8/layout/hierarchy6"/>
-    <dgm:cxn modelId="{7127849C-F646-4A16-95B0-B7433C2D92F0}" type="presOf" srcId="{00C7532E-98CF-4116-A142-B8CF4498E873}" destId="{85B1F129-1638-4A61-98F0-4EED16B2DA31}" srcOrd="0" destOrd="0" presId="urn:microsoft.com/office/officeart/2005/8/layout/hierarchy6"/>
-    <dgm:cxn modelId="{0465A9A3-85C6-4B09-9785-A907EFB25BA6}" type="presOf" srcId="{25B0E5A4-E797-49C0-B3EA-097459F8F164}" destId="{B855B37F-D632-48E1-A1AC-5A9DC2DD03BE}" srcOrd="0" destOrd="0" presId="urn:microsoft.com/office/officeart/2005/8/layout/hierarchy6"/>
-    <dgm:cxn modelId="{D4588632-63B0-4DA5-A8B4-8854B1258365}" type="presOf" srcId="{6EA5FA22-4885-4294-9D21-56DCAE1FF891}" destId="{F09E8874-3F55-450C-ABDD-73058593B53E}" srcOrd="0" destOrd="0" presId="urn:microsoft.com/office/officeart/2005/8/layout/hierarchy6"/>
-    <dgm:cxn modelId="{2B9CB6A8-0234-418E-971A-088458091EC6}" srcId="{4FFDEA33-5333-44A0-9877-0BD770FD31EE}" destId="{4F9907F6-E388-4E4C-BD81-D5628391DC3E}" srcOrd="2" destOrd="0" parTransId="{F29FB030-7E7B-4B55-80C3-726528DD047B}" sibTransId="{B65DF9A3-3A9B-4A72-83DD-4CB193E00CC6}"/>
-    <dgm:cxn modelId="{BCB3E41B-A89D-4AE0-83C6-9DB9AEE90E3D}" type="presOf" srcId="{D39F8A8B-C196-459F-A7AF-5502A1640F1C}" destId="{65ADB188-A9FA-4ED4-A144-A205A1F60146}" srcOrd="0" destOrd="0" presId="urn:microsoft.com/office/officeart/2005/8/layout/hierarchy6"/>
-    <dgm:cxn modelId="{6BBEB1AE-CCDD-451E-9C8C-1DE7C63C4338}" srcId="{AE9C70C6-B416-4497-8A04-E2DB50D67EDB}" destId="{4C71E0F6-F0FB-42D1-86DE-A9472658D223}" srcOrd="0" destOrd="0" parTransId="{3E79439A-308E-48AF-B2C4-EB4DB535BBCC}" sibTransId="{F11CCFCB-EEFF-474E-8121-BDBDACEF962A}"/>
-    <dgm:cxn modelId="{EA540AA3-972E-4BDB-906D-498AF63CF278}" type="presOf" srcId="{9E3C74C9-FB2B-4651-BAAB-D43A5CFB285F}" destId="{241A0E17-9C66-4D75-A64C-9F98E0BD28C7}" srcOrd="0" destOrd="0" presId="urn:microsoft.com/office/officeart/2005/8/layout/hierarchy6"/>
-    <dgm:cxn modelId="{3D41A6E0-C96D-41FC-BBEB-350709E2C714}" srcId="{4F9907F6-E388-4E4C-BD81-D5628391DC3E}" destId="{55F09320-4950-41BE-9747-DF72B12BA01B}" srcOrd="1" destOrd="0" parTransId="{ADEA95F5-1A64-4464-80B1-753CF58EA77D}" sibTransId="{9B82EEE8-72D7-4007-B55E-A68B470F5FC5}"/>
-    <dgm:cxn modelId="{8ACF2490-4B01-4455-A368-694AF2CFA8C3}" type="presOf" srcId="{7E61DF12-C693-4218-8394-DE9B1F893ADE}" destId="{664D317F-8A45-40E9-B247-A0CD154CE480}" srcOrd="0" destOrd="0" presId="urn:microsoft.com/office/officeart/2005/8/layout/hierarchy6"/>
-    <dgm:cxn modelId="{73AB7640-49B0-4F1D-9C60-061769ED6CB5}" type="presOf" srcId="{08E6756B-E326-42E0-808D-46D5B1B535B0}" destId="{6D9FBCFB-5833-4572-8AE7-0772F526A244}" srcOrd="0" destOrd="0" presId="urn:microsoft.com/office/officeart/2005/8/layout/hierarchy6"/>
-    <dgm:cxn modelId="{115608C9-F350-44CE-AA8C-D71CFFE87580}" type="presOf" srcId="{91F18676-BACF-4321-B385-BEE41918A5AD}" destId="{783B42D6-5541-4646-949C-0CBBA2D37F1A}" srcOrd="0" destOrd="0" presId="urn:microsoft.com/office/officeart/2005/8/layout/hierarchy6"/>
-    <dgm:cxn modelId="{552988CF-C3FE-432A-987D-2DFE332C1362}" type="presOf" srcId="{4FB5F57C-95AB-4182-BE5A-F01EB8341B8B}" destId="{46F537B9-6F19-4D5C-A484-BD7274EBAA0C}" srcOrd="0" destOrd="0" presId="urn:microsoft.com/office/officeart/2005/8/layout/hierarchy6"/>
-    <dgm:cxn modelId="{938F453A-A62D-4B29-B06C-0876848EECDC}" type="presOf" srcId="{63E384D3-2197-44F6-A533-8AABA8C7F495}" destId="{E3155F64-804C-45A5-B06A-2788F22ED735}" srcOrd="0" destOrd="0" presId="urn:microsoft.com/office/officeart/2005/8/layout/hierarchy6"/>
-    <dgm:cxn modelId="{0D505FE3-58AD-492A-A417-E8D60A2048F0}" type="presOf" srcId="{D32787AB-2B6F-42DA-A515-FE4EFA342884}" destId="{64915582-201C-45C4-97C4-7229C9FF07E0}" srcOrd="0" destOrd="0" presId="urn:microsoft.com/office/officeart/2005/8/layout/hierarchy6"/>
     <dgm:cxn modelId="{9B83AAB7-F749-4572-BEE8-3E492BC1388E}" type="presOf" srcId="{97B38401-F39D-45FE-B625-7BB1EF930790}" destId="{E343B892-69DF-43C7-BA05-A7E50A9B6166}" srcOrd="0" destOrd="0" presId="urn:microsoft.com/office/officeart/2005/8/layout/hierarchy6"/>
     <dgm:cxn modelId="{E0B671BC-9059-4E70-82EF-AA261D24CAF0}" type="presOf" srcId="{0E634AC9-EE5A-4999-9B4B-759ADE45562A}" destId="{D4AB63AC-0BF0-4ACE-B308-F8816D6A5DBF}" srcOrd="0" destOrd="0" presId="urn:microsoft.com/office/officeart/2005/8/layout/hierarchy6"/>
-    <dgm:cxn modelId="{1E8BFF8B-10A5-4C8D-BB0E-1285632A5989}" type="presOf" srcId="{ADEA95F5-1A64-4464-80B1-753CF58EA77D}" destId="{1EC0C2B0-C8C9-4EC9-9E88-0ED4E714714F}" srcOrd="0" destOrd="0" presId="urn:microsoft.com/office/officeart/2005/8/layout/hierarchy6"/>
-    <dgm:cxn modelId="{C9A5B48A-3546-4D5D-8933-BC467F021541}" srcId="{D32787AB-2B6F-42DA-A515-FE4EFA342884}" destId="{D39F8A8B-C196-459F-A7AF-5502A1640F1C}" srcOrd="0" destOrd="0" parTransId="{879994E1-AA8D-4B0D-B64E-A6060E6E86B5}" sibTransId="{E1A468CF-6EBE-443F-83D8-A7366EC3D6D1}"/>
-    <dgm:cxn modelId="{E6825FAE-90AC-4349-9EC1-E5A0C8A41262}" type="presOf" srcId="{7B90A40C-FAA2-431E-A21D-8357B52B5D19}" destId="{6B70A10D-63F3-4C37-A969-AC5BF4BBF41A}" srcOrd="0" destOrd="0" presId="urn:microsoft.com/office/officeart/2005/8/layout/hierarchy6"/>
-    <dgm:cxn modelId="{EFC23501-7F7B-4B22-8023-C311639221BD}" type="presOf" srcId="{3E79439A-308E-48AF-B2C4-EB4DB535BBCC}" destId="{3750FCF2-0AFB-468B-AA3A-1A43CF4D22F2}" srcOrd="0" destOrd="0" presId="urn:microsoft.com/office/officeart/2005/8/layout/hierarchy6"/>
     <dgm:cxn modelId="{42C2C1C1-F914-4570-BED8-3716647B4A99}" type="presOf" srcId="{55F09320-4950-41BE-9747-DF72B12BA01B}" destId="{A05C4095-C184-497C-BB58-3729358F8BAC}" srcOrd="0" destOrd="0" presId="urn:microsoft.com/office/officeart/2005/8/layout/hierarchy6"/>
-    <dgm:cxn modelId="{A5A2FB6D-2B90-45F0-BF77-EE8CBCE3951D}" type="presOf" srcId="{8ECC5F70-B273-44CD-BF2B-C6492D996B5D}" destId="{33C1E1C7-F29F-419A-A346-1CFF0280C07B}" srcOrd="0" destOrd="0" presId="urn:microsoft.com/office/officeart/2005/8/layout/hierarchy6"/>
-    <dgm:cxn modelId="{16403D9B-0F79-446B-8DF0-A5F602FD6A5E}" srcId="{4FFDEA33-5333-44A0-9877-0BD770FD31EE}" destId="{4FB5F57C-95AB-4182-BE5A-F01EB8341B8B}" srcOrd="0" destOrd="0" parTransId="{63E384D3-2197-44F6-A533-8AABA8C7F495}" sibTransId="{6483CC3E-F218-4187-AE14-50EE86AC32C3}"/>
-    <dgm:cxn modelId="{713D07B0-CB40-4A06-AE65-4025660C9852}" srcId="{8ECC5F70-B273-44CD-BF2B-C6492D996B5D}" destId="{D32787AB-2B6F-42DA-A515-FE4EFA342884}" srcOrd="0" destOrd="0" parTransId="{3220A965-015D-49AB-B164-DF8E38DA5029}" sibTransId="{D2E0A6C5-10B8-422D-8E9A-EE7148B2B9D4}"/>
+    <dgm:cxn modelId="{478E75C3-E1F0-43F0-B4FF-C6F7B0DF574B}" type="presOf" srcId="{AE9C70C6-B416-4497-8A04-E2DB50D67EDB}" destId="{69766488-CA4F-4959-9628-FA61CF95FF2C}" srcOrd="0" destOrd="0" presId="urn:microsoft.com/office/officeart/2005/8/layout/hierarchy6"/>
+    <dgm:cxn modelId="{818EFAC5-02B2-4CEC-8661-B9FE34E2736F}" srcId="{91F18676-BACF-4321-B385-BEE41918A5AD}" destId="{8ECC5F70-B273-44CD-BF2B-C6492D996B5D}" srcOrd="0" destOrd="0" parTransId="{97B38401-F39D-45FE-B625-7BB1EF930790}" sibTransId="{C71BDD4E-E185-45D1-BA31-7F99BFD8707A}"/>
+    <dgm:cxn modelId="{115608C9-F350-44CE-AA8C-D71CFFE87580}" type="presOf" srcId="{91F18676-BACF-4321-B385-BEE41918A5AD}" destId="{783B42D6-5541-4646-949C-0CBBA2D37F1A}" srcOrd="0" destOrd="0" presId="urn:microsoft.com/office/officeart/2005/8/layout/hierarchy6"/>
+    <dgm:cxn modelId="{86B3F2CA-DD49-444D-9374-C894093677F8}" type="presOf" srcId="{393DABFE-0229-4A83-8EB6-EE827B01FFE8}" destId="{F451078B-B5B6-4440-A30B-C5EE5617B3F4}" srcOrd="0" destOrd="0" presId="urn:microsoft.com/office/officeart/2005/8/layout/hierarchy6"/>
+    <dgm:cxn modelId="{552988CF-C3FE-432A-987D-2DFE332C1362}" type="presOf" srcId="{4FB5F57C-95AB-4182-BE5A-F01EB8341B8B}" destId="{46F537B9-6F19-4D5C-A484-BD7274EBAA0C}" srcOrd="0" destOrd="0" presId="urn:microsoft.com/office/officeart/2005/8/layout/hierarchy6"/>
+    <dgm:cxn modelId="{AE6FD7D5-9BAF-4524-A7C6-054EFBF54DBD}" srcId="{00C7532E-98CF-4116-A142-B8CF4498E873}" destId="{08E6756B-E326-42E0-808D-46D5B1B535B0}" srcOrd="0" destOrd="0" parTransId="{FD40014A-B10E-483A-B92B-1BAF7D5CD866}" sibTransId="{05A9EF56-F899-4DDF-8925-6F612540E52C}"/>
+    <dgm:cxn modelId="{991635DF-7769-475B-A80B-ED4CB8385E4A}" type="presOf" srcId="{879994E1-AA8D-4B0D-B64E-A6060E6E86B5}" destId="{113F75D4-3406-4DCF-B472-AC8D79D9DD4B}" srcOrd="0" destOrd="0" presId="urn:microsoft.com/office/officeart/2005/8/layout/hierarchy6"/>
+    <dgm:cxn modelId="{3D41A6E0-C96D-41FC-BBEB-350709E2C714}" srcId="{4F9907F6-E388-4E4C-BD81-D5628391DC3E}" destId="{55F09320-4950-41BE-9747-DF72B12BA01B}" srcOrd="1" destOrd="0" parTransId="{ADEA95F5-1A64-4464-80B1-753CF58EA77D}" sibTransId="{9B82EEE8-72D7-4007-B55E-A68B470F5FC5}"/>
+    <dgm:cxn modelId="{0D505FE3-58AD-492A-A417-E8D60A2048F0}" type="presOf" srcId="{D32787AB-2B6F-42DA-A515-FE4EFA342884}" destId="{64915582-201C-45C4-97C4-7229C9FF07E0}" srcOrd="0" destOrd="0" presId="urn:microsoft.com/office/officeart/2005/8/layout/hierarchy6"/>
+    <dgm:cxn modelId="{3121D9EA-A1D3-4EA5-B1F0-AD665AE7C3B2}" srcId="{4F9907F6-E388-4E4C-BD81-D5628391DC3E}" destId="{AE9C70C6-B416-4497-8A04-E2DB50D67EDB}" srcOrd="0" destOrd="0" parTransId="{393DABFE-0229-4A83-8EB6-EE827B01FFE8}" sibTransId="{544D2F17-9D71-4A00-9010-73832557B072}"/>
+    <dgm:cxn modelId="{A0C42FED-7AE0-4093-878A-38B8B7AFAF54}" srcId="{00C7532E-98CF-4116-A142-B8CF4498E873}" destId="{D1DA45CC-8FD5-4B73-B4C6-50ED23C3A3A3}" srcOrd="3" destOrd="0" parTransId="{B0D28FFC-01D9-422D-93AC-4BF686533128}" sibTransId="{76287574-2B02-44A1-9DD7-83DD67764F1F}"/>
+    <dgm:cxn modelId="{489A96F4-FBC8-4F2C-976D-7F4DCE286C74}" type="presOf" srcId="{DD3C6BB8-C1BF-4809-A19C-2E5EB6787789}" destId="{3BC430D5-4496-4CCA-BB7F-F0B3C75F58DA}" srcOrd="0" destOrd="0" presId="urn:microsoft.com/office/officeart/2005/8/layout/hierarchy6"/>
     <dgm:cxn modelId="{45659316-DD1F-4B2D-813C-34EF8220C580}" type="presParOf" srcId="{9F235C0E-29D8-4094-911D-0C858A4F186F}" destId="{CFFA878B-ACEF-4E3F-A91A-67BB9879CE94}" srcOrd="0" destOrd="0" presId="urn:microsoft.com/office/officeart/2005/8/layout/hierarchy6"/>
     <dgm:cxn modelId="{0BD94923-E4CD-45E5-81FC-25DB6112F262}" type="presParOf" srcId="{CFFA878B-ACEF-4E3F-A91A-67BB9879CE94}" destId="{2F734223-A2C1-45BF-9571-CFD31A950DAF}" srcOrd="0" destOrd="0" presId="urn:microsoft.com/office/officeart/2005/8/layout/hierarchy6"/>
     <dgm:cxn modelId="{209A18C7-CB4D-46BA-BD68-BD7A9FCB471C}" type="presParOf" srcId="{2F734223-A2C1-45BF-9571-CFD31A950DAF}" destId="{D7E776CA-FD6D-4ED5-A398-D986BB6A5BF2}" srcOrd="0" destOrd="0" presId="urn:microsoft.com/office/officeart/2005/8/layout/hierarchy6"/>
@@ -31838,7 +30646,7 @@
         </a:bodyPr>
         <a:lstStyle/>
         <a:p>
-          <a:pPr lvl="0" algn="ctr" defTabSz="222250">
+          <a:pPr marL="0" lvl="0" indent="0" algn="ctr" defTabSz="222250">
             <a:lnSpc>
               <a:spcPct val="90000"/>
             </a:lnSpc>
@@ -31848,6 +30656,7 @@
             <a:spcAft>
               <a:spcPct val="35000"/>
             </a:spcAft>
+            <a:buNone/>
           </a:pPr>
           <a:r>
             <a:rPr lang="de-DE" sz="500" kern="1200"/>
@@ -31977,7 +30786,7 @@
         </a:bodyPr>
         <a:lstStyle/>
         <a:p>
-          <a:pPr lvl="0" algn="ctr" defTabSz="222250">
+          <a:pPr marL="0" lvl="0" indent="0" algn="ctr" defTabSz="222250">
             <a:lnSpc>
               <a:spcPct val="90000"/>
             </a:lnSpc>
@@ -31987,6 +30796,7 @@
             <a:spcAft>
               <a:spcPct val="35000"/>
             </a:spcAft>
+            <a:buNone/>
           </a:pPr>
           <a:r>
             <a:rPr lang="de-DE" sz="500" kern="1200"/>
@@ -32116,7 +30926,7 @@
         </a:bodyPr>
         <a:lstStyle/>
         <a:p>
-          <a:pPr lvl="0" algn="ctr" defTabSz="222250">
+          <a:pPr marL="0" lvl="0" indent="0" algn="ctr" defTabSz="222250">
             <a:lnSpc>
               <a:spcPct val="90000"/>
             </a:lnSpc>
@@ -32126,6 +30936,7 @@
             <a:spcAft>
               <a:spcPct val="35000"/>
             </a:spcAft>
+            <a:buNone/>
           </a:pPr>
           <a:r>
             <a:rPr lang="de-DE" sz="500" kern="1200"/>
@@ -32255,7 +31066,7 @@
         </a:bodyPr>
         <a:lstStyle/>
         <a:p>
-          <a:pPr lvl="0" algn="ctr" defTabSz="222250">
+          <a:pPr marL="0" lvl="0" indent="0" algn="ctr" defTabSz="222250">
             <a:lnSpc>
               <a:spcPct val="90000"/>
             </a:lnSpc>
@@ -32265,6 +31076,7 @@
             <a:spcAft>
               <a:spcPct val="35000"/>
             </a:spcAft>
+            <a:buNone/>
           </a:pPr>
           <a:r>
             <a:rPr lang="de-DE" sz="500" kern="1200"/>
@@ -32394,7 +31206,7 @@
         </a:bodyPr>
         <a:lstStyle/>
         <a:p>
-          <a:pPr lvl="0" algn="ctr" defTabSz="222250">
+          <a:pPr marL="0" lvl="0" indent="0" algn="ctr" defTabSz="222250">
             <a:lnSpc>
               <a:spcPct val="90000"/>
             </a:lnSpc>
@@ -32404,6 +31216,7 @@
             <a:spcAft>
               <a:spcPct val="35000"/>
             </a:spcAft>
+            <a:buNone/>
           </a:pPr>
           <a:r>
             <a:rPr lang="de-DE" sz="500" kern="1200"/>
@@ -32527,7 +31340,7 @@
         </a:bodyPr>
         <a:lstStyle/>
         <a:p>
-          <a:pPr lvl="0" algn="ctr" defTabSz="222250">
+          <a:pPr marL="0" lvl="0" indent="0" algn="ctr" defTabSz="222250">
             <a:lnSpc>
               <a:spcPct val="90000"/>
             </a:lnSpc>
@@ -32537,6 +31350,7 @@
             <a:spcAft>
               <a:spcPct val="35000"/>
             </a:spcAft>
+            <a:buNone/>
           </a:pPr>
           <a:r>
             <a:rPr lang="de-DE" sz="500" kern="1200"/>
@@ -32666,7 +31480,7 @@
         </a:bodyPr>
         <a:lstStyle/>
         <a:p>
-          <a:pPr lvl="0" algn="ctr" defTabSz="222250">
+          <a:pPr marL="0" lvl="0" indent="0" algn="ctr" defTabSz="222250">
             <a:lnSpc>
               <a:spcPct val="90000"/>
             </a:lnSpc>
@@ -32676,6 +31490,7 @@
             <a:spcAft>
               <a:spcPct val="35000"/>
             </a:spcAft>
+            <a:buNone/>
           </a:pPr>
           <a:r>
             <a:rPr lang="de-DE" sz="500" kern="1200"/>
@@ -32805,7 +31620,7 @@
         </a:bodyPr>
         <a:lstStyle/>
         <a:p>
-          <a:pPr lvl="0" algn="ctr" defTabSz="222250">
+          <a:pPr marL="0" lvl="0" indent="0" algn="ctr" defTabSz="222250">
             <a:lnSpc>
               <a:spcPct val="90000"/>
             </a:lnSpc>
@@ -32815,6 +31630,7 @@
             <a:spcAft>
               <a:spcPct val="35000"/>
             </a:spcAft>
+            <a:buNone/>
           </a:pPr>
           <a:r>
             <a:rPr lang="de-DE" sz="500" kern="1200"/>
@@ -32944,7 +31760,7 @@
         </a:bodyPr>
         <a:lstStyle/>
         <a:p>
-          <a:pPr lvl="0" algn="ctr" defTabSz="222250">
+          <a:pPr marL="0" lvl="0" indent="0" algn="ctr" defTabSz="222250">
             <a:lnSpc>
               <a:spcPct val="90000"/>
             </a:lnSpc>
@@ -32954,6 +31770,7 @@
             <a:spcAft>
               <a:spcPct val="35000"/>
             </a:spcAft>
+            <a:buNone/>
           </a:pPr>
           <a:r>
             <a:rPr lang="de-DE" sz="500" kern="1200"/>
@@ -33083,7 +31900,7 @@
         </a:bodyPr>
         <a:lstStyle/>
         <a:p>
-          <a:pPr lvl="0" algn="ctr" defTabSz="222250">
+          <a:pPr marL="0" lvl="0" indent="0" algn="ctr" defTabSz="222250">
             <a:lnSpc>
               <a:spcPct val="90000"/>
             </a:lnSpc>
@@ -33093,6 +31910,7 @@
             <a:spcAft>
               <a:spcPct val="35000"/>
             </a:spcAft>
+            <a:buNone/>
           </a:pPr>
           <a:r>
             <a:rPr lang="de-DE" sz="500" kern="1200"/>
@@ -33222,7 +32040,7 @@
         </a:bodyPr>
         <a:lstStyle/>
         <a:p>
-          <a:pPr lvl="0" algn="ctr" defTabSz="222250">
+          <a:pPr marL="0" lvl="0" indent="0" algn="ctr" defTabSz="222250">
             <a:lnSpc>
               <a:spcPct val="90000"/>
             </a:lnSpc>
@@ -33232,6 +32050,7 @@
             <a:spcAft>
               <a:spcPct val="35000"/>
             </a:spcAft>
+            <a:buNone/>
           </a:pPr>
           <a:r>
             <a:rPr lang="de-DE" sz="500" kern="1200"/>
@@ -33361,7 +32180,7 @@
         </a:bodyPr>
         <a:lstStyle/>
         <a:p>
-          <a:pPr lvl="0" algn="ctr" defTabSz="222250">
+          <a:pPr marL="0" lvl="0" indent="0" algn="ctr" defTabSz="222250">
             <a:lnSpc>
               <a:spcPct val="90000"/>
             </a:lnSpc>
@@ -33371,6 +32190,7 @@
             <a:spcAft>
               <a:spcPct val="35000"/>
             </a:spcAft>
+            <a:buNone/>
           </a:pPr>
           <a:r>
             <a:rPr lang="de-DE" sz="500" kern="1200"/>
@@ -33500,7 +32320,7 @@
         </a:bodyPr>
         <a:lstStyle/>
         <a:p>
-          <a:pPr lvl="0" algn="ctr" defTabSz="222250">
+          <a:pPr marL="0" lvl="0" indent="0" algn="ctr" defTabSz="222250">
             <a:lnSpc>
               <a:spcPct val="90000"/>
             </a:lnSpc>
@@ -33510,6 +32330,7 @@
             <a:spcAft>
               <a:spcPct val="35000"/>
             </a:spcAft>
+            <a:buNone/>
           </a:pPr>
           <a:r>
             <a:rPr lang="de-DE" sz="500" kern="1200"/>
@@ -33633,7 +32454,7 @@
         </a:bodyPr>
         <a:lstStyle/>
         <a:p>
-          <a:pPr lvl="0" algn="ctr" defTabSz="222250">
+          <a:pPr marL="0" lvl="0" indent="0" algn="ctr" defTabSz="222250">
             <a:lnSpc>
               <a:spcPct val="90000"/>
             </a:lnSpc>
@@ -33643,6 +32464,7 @@
             <a:spcAft>
               <a:spcPct val="35000"/>
             </a:spcAft>
+            <a:buNone/>
           </a:pPr>
           <a:r>
             <a:rPr lang="de-DE" sz="500" kern="1200"/>
@@ -33766,7 +32588,7 @@
         </a:bodyPr>
         <a:lstStyle/>
         <a:p>
-          <a:pPr lvl="0" algn="ctr" defTabSz="222250">
+          <a:pPr marL="0" lvl="0" indent="0" algn="ctr" defTabSz="222250">
             <a:lnSpc>
               <a:spcPct val="90000"/>
             </a:lnSpc>
@@ -33776,6 +32598,7 @@
             <a:spcAft>
               <a:spcPct val="35000"/>
             </a:spcAft>
+            <a:buNone/>
           </a:pPr>
           <a:r>
             <a:rPr lang="de-DE" sz="500" kern="1200"/>
@@ -33899,7 +32722,7 @@
         </a:bodyPr>
         <a:lstStyle/>
         <a:p>
-          <a:pPr lvl="0" algn="ctr" defTabSz="222250">
+          <a:pPr marL="0" lvl="0" indent="0" algn="ctr" defTabSz="222250">
             <a:lnSpc>
               <a:spcPct val="90000"/>
             </a:lnSpc>
@@ -33909,6 +32732,7 @@
             <a:spcAft>
               <a:spcPct val="35000"/>
             </a:spcAft>
+            <a:buNone/>
           </a:pPr>
           <a:r>
             <a:rPr lang="de-DE" sz="500" kern="1200"/>
@@ -35471,7 +34295,7 @@
 </file>
 
 <file path=word/glossary/document.xml><?xml version="1.0" encoding="utf-8"?>
-<w:glossaryDocument xmlns:wpc="http://schemas.microsoft.com/office/word/2010/wordprocessingCanvas" xmlns:mc="http://schemas.openxmlformats.org/markup-compatibility/2006" xmlns:o="urn:schemas-microsoft-com:office:office" xmlns:r="http://schemas.openxmlformats.org/officeDocument/2006/relationships" xmlns:m="http://schemas.openxmlformats.org/officeDocument/2006/math" xmlns:v="urn:schemas-microsoft-com:vml" xmlns:wp14="http://schemas.microsoft.com/office/word/2010/wordprocessingDrawing" xmlns:wp="http://schemas.openxmlformats.org/drawingml/2006/wordprocessingDrawing" xmlns:w10="urn:schemas-microsoft-com:office:word" xmlns:w="http://schemas.openxmlformats.org/wordprocessingml/2006/main" xmlns:w14="http://schemas.microsoft.com/office/word/2010/wordml" xmlns:w15="http://schemas.microsoft.com/office/word/2012/wordml" xmlns:wpg="http://schemas.microsoft.com/office/word/2010/wordprocessingGroup" xmlns:wpi="http://schemas.microsoft.com/office/word/2010/wordprocessingInk" xmlns:wne="http://schemas.microsoft.com/office/word/2006/wordml" xmlns:wps="http://schemas.microsoft.com/office/word/2010/wordprocessingShape" mc:Ignorable="w14 w15 wp14">
+<w:glossaryDocument xmlns:wpc="http://schemas.microsoft.com/office/word/2010/wordprocessingCanvas" xmlns:cx="http://schemas.microsoft.com/office/drawing/2014/chartex" xmlns:cx1="http://schemas.microsoft.com/office/drawing/2015/9/8/chartex" xmlns:cx2="http://schemas.microsoft.com/office/drawing/2015/10/21/chartex" xmlns:cx3="http://schemas.microsoft.com/office/drawing/2016/5/9/chartex" xmlns:cx4="http://schemas.microsoft.com/office/drawing/2016/5/10/chartex" xmlns:cx5="http://schemas.microsoft.com/office/drawing/2016/5/11/chartex" xmlns:cx6="http://schemas.microsoft.com/office/drawing/2016/5/12/chartex" xmlns:cx7="http://schemas.microsoft.com/office/drawing/2016/5/13/chartex" xmlns:cx8="http://schemas.microsoft.com/office/drawing/2016/5/14/chartex" xmlns:mc="http://schemas.openxmlformats.org/markup-compatibility/2006" xmlns:aink="http://schemas.microsoft.com/office/drawing/2016/ink" xmlns:am3d="http://schemas.microsoft.com/office/drawing/2017/model3d" xmlns:o="urn:schemas-microsoft-com:office:office" xmlns:r="http://schemas.openxmlformats.org/officeDocument/2006/relationships" xmlns:m="http://schemas.openxmlformats.org/officeDocument/2006/math" xmlns:v="urn:schemas-microsoft-com:vml" xmlns:wp14="http://schemas.microsoft.com/office/word/2010/wordprocessingDrawing" xmlns:wp="http://schemas.openxmlformats.org/drawingml/2006/wordprocessingDrawing" xmlns:w10="urn:schemas-microsoft-com:office:word" xmlns:w="http://schemas.openxmlformats.org/wordprocessingml/2006/main" xmlns:w14="http://schemas.microsoft.com/office/word/2010/wordml" xmlns:w15="http://schemas.microsoft.com/office/word/2012/wordml" xmlns:w16cid="http://schemas.microsoft.com/office/word/2016/wordml/cid" xmlns:w16se="http://schemas.microsoft.com/office/word/2015/wordml/symex" xmlns:wpg="http://schemas.microsoft.com/office/word/2010/wordprocessingGroup" xmlns:wpi="http://schemas.microsoft.com/office/word/2010/wordprocessingInk" xmlns:wne="http://schemas.microsoft.com/office/word/2006/wordml" xmlns:wps="http://schemas.microsoft.com/office/word/2010/wordprocessingShape" mc:Ignorable="w14 w15 w16se w16cid wp14">
   <w:docParts>
     <w:docPart>
       <w:docPartPr>
@@ -35559,7 +34383,7 @@
 </file>
 
 <file path=word/glossary/fontTable.xml><?xml version="1.0" encoding="utf-8"?>
-<w:fonts xmlns:mc="http://schemas.openxmlformats.org/markup-compatibility/2006" xmlns:r="http://schemas.openxmlformats.org/officeDocument/2006/relationships" xmlns:w="http://schemas.openxmlformats.org/wordprocessingml/2006/main" xmlns:w14="http://schemas.microsoft.com/office/word/2010/wordml" xmlns:w15="http://schemas.microsoft.com/office/word/2012/wordml" mc:Ignorable="w14 w15">
+<w:fonts xmlns:mc="http://schemas.openxmlformats.org/markup-compatibility/2006" xmlns:r="http://schemas.openxmlformats.org/officeDocument/2006/relationships" xmlns:w="http://schemas.openxmlformats.org/wordprocessingml/2006/main" xmlns:w14="http://schemas.microsoft.com/office/word/2010/wordml" xmlns:w15="http://schemas.microsoft.com/office/word/2012/wordml" xmlns:w16cid="http://schemas.microsoft.com/office/word/2016/wordml/cid" xmlns:w16se="http://schemas.microsoft.com/office/word/2015/wordml/symex" mc:Ignorable="w14 w15 w16se w16cid">
   <w:font w:name="Symbol">
     <w:panose1 w:val="05050102010706020507"/>
     <w:charset w:val="02"/>
@@ -35579,7 +34403,7 @@
     <w:charset w:val="00"/>
     <w:family w:val="roman"/>
     <w:pitch w:val="variable"/>
-    <w:sig w:usb0="E00002FF" w:usb1="400004FF" w:usb2="00000000" w:usb3="00000000" w:csb0="0000019F" w:csb1="00000000"/>
+    <w:sig w:usb0="E00006FF" w:usb1="420024FF" w:usb2="02000000" w:usb3="00000000" w:csb0="0000019F" w:csb1="00000000"/>
   </w:font>
   <w:font w:name="Courier New">
     <w:panose1 w:val="02070309020205020404"/>
@@ -35607,7 +34431,7 @@
     <w:charset w:val="00"/>
     <w:family w:val="swiss"/>
     <w:pitch w:val="variable"/>
-    <w:sig w:usb0="E0002EFF" w:usb1="C0007843" w:usb2="00000009" w:usb3="00000000" w:csb0="000001FF" w:csb1="00000000"/>
+    <w:sig w:usb0="E0002EFF" w:usb1="C000785B" w:usb2="00000009" w:usb3="00000000" w:csb0="000001FF" w:csb1="00000000"/>
   </w:font>
   <w:font w:name="Tahoma">
     <w:panose1 w:val="020B0604030504040204"/>
@@ -35634,7 +34458,7 @@
 </file>
 
 <file path=word/glossary/numbering.xml><?xml version="1.0" encoding="utf-8"?>
-<w:numbering xmlns:wpc="http://schemas.microsoft.com/office/word/2010/wordprocessingCanvas" xmlns:mc="http://schemas.openxmlformats.org/markup-compatibility/2006" xmlns:o="urn:schemas-microsoft-com:office:office" xmlns:r="http://schemas.openxmlformats.org/officeDocument/2006/relationships" xmlns:m="http://schemas.openxmlformats.org/officeDocument/2006/math" xmlns:v="urn:schemas-microsoft-com:vml" xmlns:wp14="http://schemas.microsoft.com/office/word/2010/wordprocessingDrawing" xmlns:wp="http://schemas.openxmlformats.org/drawingml/2006/wordprocessingDrawing" xmlns:w10="urn:schemas-microsoft-com:office:word" xmlns:w="http://schemas.openxmlformats.org/wordprocessingml/2006/main" xmlns:w14="http://schemas.microsoft.com/office/word/2010/wordml" xmlns:w15="http://schemas.microsoft.com/office/word/2012/wordml" xmlns:wpg="http://schemas.microsoft.com/office/word/2010/wordprocessingGroup" xmlns:wpi="http://schemas.microsoft.com/office/word/2010/wordprocessingInk" xmlns:wne="http://schemas.microsoft.com/office/word/2006/wordml" xmlns:wps="http://schemas.microsoft.com/office/word/2010/wordprocessingShape" mc:Ignorable="w14 w15 wp14">
+<w:numbering xmlns:wpc="http://schemas.microsoft.com/office/word/2010/wordprocessingCanvas" xmlns:cx="http://schemas.microsoft.com/office/drawing/2014/chartex" xmlns:cx1="http://schemas.microsoft.com/office/drawing/2015/9/8/chartex" xmlns:cx2="http://schemas.microsoft.com/office/drawing/2015/10/21/chartex" xmlns:cx3="http://schemas.microsoft.com/office/drawing/2016/5/9/chartex" xmlns:cx4="http://schemas.microsoft.com/office/drawing/2016/5/10/chartex" xmlns:cx5="http://schemas.microsoft.com/office/drawing/2016/5/11/chartex" xmlns:cx6="http://schemas.microsoft.com/office/drawing/2016/5/12/chartex" xmlns:cx7="http://schemas.microsoft.com/office/drawing/2016/5/13/chartex" xmlns:cx8="http://schemas.microsoft.com/office/drawing/2016/5/14/chartex" xmlns:mc="http://schemas.openxmlformats.org/markup-compatibility/2006" xmlns:aink="http://schemas.microsoft.com/office/drawing/2016/ink" xmlns:am3d="http://schemas.microsoft.com/office/drawing/2017/model3d" xmlns:o="urn:schemas-microsoft-com:office:office" xmlns:r="http://schemas.openxmlformats.org/officeDocument/2006/relationships" xmlns:m="http://schemas.openxmlformats.org/officeDocument/2006/math" xmlns:v="urn:schemas-microsoft-com:vml" xmlns:wp14="http://schemas.microsoft.com/office/word/2010/wordprocessingDrawing" xmlns:wp="http://schemas.openxmlformats.org/drawingml/2006/wordprocessingDrawing" xmlns:w10="urn:schemas-microsoft-com:office:word" xmlns:w="http://schemas.openxmlformats.org/wordprocessingml/2006/main" xmlns:w14="http://schemas.microsoft.com/office/word/2010/wordml" xmlns:w15="http://schemas.microsoft.com/office/word/2012/wordml" xmlns:w16cid="http://schemas.microsoft.com/office/word/2016/wordml/cid" xmlns:w16se="http://schemas.microsoft.com/office/word/2015/wordml/symex" xmlns:wpg="http://schemas.microsoft.com/office/word/2010/wordprocessingGroup" xmlns:wpi="http://schemas.microsoft.com/office/word/2010/wordprocessingInk" xmlns:wne="http://schemas.microsoft.com/office/word/2006/wordml" xmlns:wps="http://schemas.microsoft.com/office/word/2010/wordprocessingShape" mc:Ignorable="w14 w15 w16se w16cid wp14">
   <w:abstractNum w:abstractNumId="0" w15:restartNumberingAfterBreak="0">
     <w:nsid w:val="FFFFFF89"/>
     <w:multiLevelType w:val="singleLevel"/>
@@ -35650,7 +34474,7 @@
       </w:pPr>
       <w:rPr>
         <w:rFonts w:ascii="Cambria" w:hAnsi="Cambria" w:hint="default"/>
-        <w:color w:val="5B9BD5" w:themeColor="accent1"/>
+        <w:color w:val="4472C4" w:themeColor="accent1"/>
       </w:rPr>
     </w:lvl>
   </w:abstractNum>
@@ -35661,7 +34485,7 @@
 </file>
 
 <file path=word/glossary/settings.xml><?xml version="1.0" encoding="utf-8"?>
-<w:settings xmlns:mc="http://schemas.openxmlformats.org/markup-compatibility/2006" xmlns:o="urn:schemas-microsoft-com:office:office" xmlns:r="http://schemas.openxmlformats.org/officeDocument/2006/relationships" xmlns:m="http://schemas.openxmlformats.org/officeDocument/2006/math" xmlns:v="urn:schemas-microsoft-com:vml" xmlns:w10="urn:schemas-microsoft-com:office:word" xmlns:w="http://schemas.openxmlformats.org/wordprocessingml/2006/main" xmlns:w14="http://schemas.microsoft.com/office/word/2010/wordml" xmlns:w15="http://schemas.microsoft.com/office/word/2012/wordml" xmlns:sl="http://schemas.openxmlformats.org/schemaLibrary/2006/main" mc:Ignorable="w14 w15">
+<w:settings xmlns:mc="http://schemas.openxmlformats.org/markup-compatibility/2006" xmlns:o="urn:schemas-microsoft-com:office:office" xmlns:r="http://schemas.openxmlformats.org/officeDocument/2006/relationships" xmlns:m="http://schemas.openxmlformats.org/officeDocument/2006/math" xmlns:v="urn:schemas-microsoft-com:vml" xmlns:w10="urn:schemas-microsoft-com:office:word" xmlns:w="http://schemas.openxmlformats.org/wordprocessingml/2006/main" xmlns:w14="http://schemas.microsoft.com/office/word/2010/wordml" xmlns:w15="http://schemas.microsoft.com/office/word/2012/wordml" xmlns:w16cid="http://schemas.microsoft.com/office/word/2016/wordml/cid" xmlns:w16se="http://schemas.microsoft.com/office/word/2015/wordml/symex" xmlns:sl="http://schemas.openxmlformats.org/schemaLibrary/2006/main" mc:Ignorable="w14 w15 w16se w16cid">
   <w:view w:val="normal"/>
   <w:defaultTabStop w:val="708"/>
   <w:hyphenationZone w:val="425"/>
@@ -35673,9 +34497,11 @@
     <w:compatSetting w:name="enableOpenTypeFeatures" w:uri="http://schemas.microsoft.com/office/word" w:val="1"/>
     <w:compatSetting w:name="doNotFlipMirrorIndents" w:uri="http://schemas.microsoft.com/office/word" w:val="1"/>
     <w:compatSetting w:name="differentiateMultirowTableHeaders" w:uri="http://schemas.microsoft.com/office/word" w:val="1"/>
+    <w:compatSetting w:name="useWord2013TrackBottomHyphenation" w:uri="http://schemas.microsoft.com/office/word" w:val="1"/>
   </w:compat>
   <w:rsids>
     <w:rsidRoot w:val="00347419"/>
+    <w:rsid w:val="000B09FB"/>
     <w:rsid w:val="00250D45"/>
     <w:rsid w:val="00347419"/>
     <w:rsid w:val="003C42DC"/>
@@ -35685,6 +34511,7 @@
     <w:rsid w:val="00681448"/>
     <w:rsid w:val="00A33484"/>
     <w:rsid w:val="00B15133"/>
+    <w:rsid w:val="00D066E6"/>
   </w:rsids>
   <m:mathPr>
     <m:mathFont m:val="Cambria Math"/>
@@ -35708,7 +34535,7 @@
 </file>
 
 <file path=word/glossary/styles.xml><?xml version="1.0" encoding="utf-8"?>
-<w:styles xmlns:mc="http://schemas.openxmlformats.org/markup-compatibility/2006" xmlns:r="http://schemas.openxmlformats.org/officeDocument/2006/relationships" xmlns:w="http://schemas.openxmlformats.org/wordprocessingml/2006/main" xmlns:w14="http://schemas.microsoft.com/office/word/2010/wordml" xmlns:w15="http://schemas.microsoft.com/office/word/2012/wordml" mc:Ignorable="w14 w15">
+<w:styles xmlns:mc="http://schemas.openxmlformats.org/markup-compatibility/2006" xmlns:r="http://schemas.openxmlformats.org/officeDocument/2006/relationships" xmlns:w="http://schemas.openxmlformats.org/wordprocessingml/2006/main" xmlns:w14="http://schemas.microsoft.com/office/word/2010/wordml" xmlns:w15="http://schemas.microsoft.com/office/word/2012/wordml" xmlns:w16cid="http://schemas.microsoft.com/office/word/2016/wordml/cid" xmlns:w16se="http://schemas.microsoft.com/office/word/2015/wordml/symex" mc:Ignorable="w14 w15 w16se w16cid">
   <w:docDefaults>
     <w:rPrDefault>
       <w:rPr>
@@ -35724,7 +34551,7 @@
       </w:pPr>
     </w:pPrDefault>
   </w:docDefaults>
-  <w:latentStyles w:defLockedState="0" w:defUIPriority="99" w:defSemiHidden="0" w:defUnhideWhenUsed="0" w:defQFormat="0" w:count="371">
+  <w:latentStyles w:defLockedState="0" w:defUIPriority="99" w:defSemiHidden="0" w:defUnhideWhenUsed="0" w:defQFormat="0" w:count="375">
     <w:lsdException w:name="Normal" w:uiPriority="0" w:qFormat="1"/>
     <w:lsdException w:name="heading 1" w:uiPriority="9" w:qFormat="1"/>
     <w:lsdException w:name="heading 2" w:semiHidden="1" w:uiPriority="9" w:unhideWhenUsed="1" w:qFormat="1"/>
@@ -36096,6 +34923,10 @@
     <w:lsdException w:name="List Table 5 Dark Accent 6" w:uiPriority="50"/>
     <w:lsdException w:name="List Table 6 Colorful Accent 6" w:uiPriority="51"/>
     <w:lsdException w:name="List Table 7 Colorful Accent 6" w:uiPriority="52"/>
+    <w:lsdException w:name="Mention" w:semiHidden="1" w:unhideWhenUsed="1"/>
+    <w:lsdException w:name="Smart Hyperlink" w:semiHidden="1" w:unhideWhenUsed="1"/>
+    <w:lsdException w:name="Hashtag" w:semiHidden="1" w:unhideWhenUsed="1"/>
+    <w:lsdException w:name="Unresolved Mention" w:semiHidden="1" w:unhideWhenUsed="1"/>
   </w:latentStyles>
   <w:style w:type="paragraph" w:default="1" w:styleId="Standard">
     <w:name w:val="Normal"/>
@@ -36269,7 +35100,7 @@
 </file>
 
 <file path=word/glossary/webSettings.xml><?xml version="1.0" encoding="utf-8"?>
-<w:webSettings xmlns:mc="http://schemas.openxmlformats.org/markup-compatibility/2006" xmlns:r="http://schemas.openxmlformats.org/officeDocument/2006/relationships" xmlns:w="http://schemas.openxmlformats.org/wordprocessingml/2006/main" xmlns:w14="http://schemas.microsoft.com/office/word/2010/wordml" xmlns:w15="http://schemas.microsoft.com/office/word/2012/wordml" mc:Ignorable="w14 w15">
+<w:webSettings xmlns:mc="http://schemas.openxmlformats.org/markup-compatibility/2006" xmlns:r="http://schemas.openxmlformats.org/officeDocument/2006/relationships" xmlns:w="http://schemas.openxmlformats.org/wordprocessingml/2006/main" xmlns:w14="http://schemas.microsoft.com/office/word/2010/wordml" xmlns:w15="http://schemas.microsoft.com/office/word/2012/wordml" xmlns:w16cid="http://schemas.microsoft.com/office/word/2016/wordml/cid" xmlns:w16se="http://schemas.microsoft.com/office/word/2015/wordml/symex" mc:Ignorable="w14 w15 w16se w16cid">
   <w:optimizeForBrowser/>
   <w:allowPNG/>
 </w:webSettings>
@@ -36616,7 +35447,7 @@
 </file>
 
 <file path=customXml/itemProps4.xml><?xml version="1.0" encoding="utf-8"?>
-<ds:datastoreItem xmlns:ds="http://schemas.openxmlformats.org/officeDocument/2006/customXml" ds:itemID="{68E1D8E5-8BCA-404A-A921-BF63AD731E8F}">
+<ds:datastoreItem xmlns:ds="http://schemas.openxmlformats.org/officeDocument/2006/customXml" ds:itemID="{4AF9C30C-F04A-4B04-A49D-377510FF7734}">
   <ds:schemaRefs>
     <ds:schemaRef ds:uri="http://schemas.openxmlformats.org/officeDocument/2006/bibliography"/>
   </ds:schemaRefs>

</xml_diff>